<commit_message>
feat: add areas to export
</commit_message>
<xml_diff>
--- a/backend/templates/complaint/CDOGS-PARKS-ERS-COMPLAINT-TEMPLATE-v1.docx
+++ b/backend/templates/complaint/CDOGS-PARKS-ERS-COMPLAINT-TEMPLATE-v1.docx
@@ -146,6 +146,7 @@
               </w:rPr>
               <w:t>{</w:t>
             </w:r>
+            <w:proofErr w:type="spellStart"/>
             <w:r>
               <w:rPr>
                 <w:rFonts w:ascii="BC Sans" w:eastAsia="Times New Roman" w:hAnsi="BC Sans" w:cs="Times New Roman"/>
@@ -176,6 +177,7 @@
               </w:rPr>
               <w:t>reportedOn</w:t>
             </w:r>
+            <w:proofErr w:type="spellEnd"/>
             <w:r>
               <w:rPr>
                 <w:rFonts w:ascii="BC Sans" w:eastAsia="Times New Roman" w:hAnsi="BC Sans" w:cs="Times New Roman"/>
@@ -214,6 +216,7 @@
               </w:rPr>
               <w:t>Created by: {</w:t>
             </w:r>
+            <w:proofErr w:type="spellStart"/>
             <w:r>
               <w:rPr>
                 <w:rFonts w:ascii="BC Sans" w:eastAsia="Times New Roman" w:hAnsi="BC Sans" w:cs="Times New Roman"/>
@@ -246,6 +249,7 @@
               </w:rPr>
               <w:t>createdBy</w:t>
             </w:r>
+            <w:proofErr w:type="spellEnd"/>
             <w:r>
               <w:rPr>
                 <w:rFonts w:ascii="BC Sans" w:eastAsia="Times New Roman" w:hAnsi="BC Sans" w:cs="Times New Roman"/>
@@ -278,6 +282,7 @@
               </w:rPr>
               <w:t>Status: {</w:t>
             </w:r>
+            <w:proofErr w:type="spellStart"/>
             <w:r>
               <w:rPr>
                 <w:rFonts w:ascii="BC Sans" w:eastAsia="Times New Roman" w:hAnsi="BC Sans" w:cs="Times New Roman"/>
@@ -310,6 +315,7 @@
               </w:rPr>
               <w:t>status</w:t>
             </w:r>
+            <w:proofErr w:type="spellEnd"/>
             <w:r>
               <w:rPr>
                 <w:rFonts w:ascii="BC Sans" w:eastAsia="Times New Roman" w:hAnsi="BC Sans" w:cs="Times New Roman"/>
@@ -377,6 +383,7 @@
               </w:rPr>
               <w:t>{</w:t>
             </w:r>
+            <w:proofErr w:type="spellStart"/>
             <w:r>
               <w:rPr>
                 <w:rFonts w:ascii="BC Sans" w:eastAsia="Times New Roman" w:hAnsi="BC Sans" w:cs="Times New Roman"/>
@@ -409,6 +416,7 @@
               </w:rPr>
               <w:t>updatedOn</w:t>
             </w:r>
+            <w:proofErr w:type="spellEnd"/>
             <w:r>
               <w:rPr>
                 <w:rFonts w:ascii="BC Sans" w:eastAsia="Times New Roman" w:hAnsi="BC Sans" w:cs="Times New Roman"/>
@@ -452,7 +460,17 @@
                 <w:sz w:val="20"/>
                 <w:szCs w:val="20"/>
               </w:rPr>
-              <w:t xml:space="preserve"> {d</w:t>
+              <w:t xml:space="preserve"> {</w:t>
+            </w:r>
+            <w:proofErr w:type="spellStart"/>
+            <w:r>
+              <w:rPr>
+                <w:rFonts w:ascii="BC Sans" w:eastAsia="Times New Roman" w:hAnsi="BC Sans" w:cs="Times New Roman"/>
+                <w:color w:val="000000" w:themeColor="text1"/>
+                <w:sz w:val="20"/>
+                <w:szCs w:val="20"/>
+              </w:rPr>
+              <w:t>d</w:t>
             </w:r>
             <w:r>
               <w:rPr>
@@ -471,7 +489,17 @@
                 <w:sz w:val="20"/>
                 <w:szCs w:val="20"/>
               </w:rPr>
-              <w:t>officerAssigned}</w:t>
+              <w:t>officerAssigned</w:t>
+            </w:r>
+            <w:proofErr w:type="spellEnd"/>
+            <w:r>
+              <w:rPr>
+                <w:rFonts w:ascii="BC Sans" w:eastAsia="Times New Roman" w:hAnsi="BC Sans" w:cs="Times New Roman"/>
+                <w:color w:val="000000" w:themeColor="text1"/>
+                <w:sz w:val="20"/>
+                <w:szCs w:val="20"/>
+              </w:rPr>
+              <w:t>}</w:t>
             </w:r>
           </w:p>
         </w:tc>
@@ -734,6 +762,7 @@
               </w:rPr>
               <w:t>{</w:t>
             </w:r>
+            <w:proofErr w:type="spellStart"/>
             <w:r>
               <w:rPr>
                 <w:rFonts w:ascii="BC Sans" w:eastAsia="Times New Roman" w:hAnsi="BC Sans" w:cs="Times New Roman"/>
@@ -761,6 +790,7 @@
               </w:rPr>
               <w:t>incidentDateTime</w:t>
             </w:r>
+            <w:proofErr w:type="spellEnd"/>
             <w:r>
               <w:rPr>
                 <w:rFonts w:ascii="BC Sans" w:eastAsia="Times New Roman" w:hAnsi="BC Sans" w:cs="Times New Roman"/>
@@ -873,6 +903,7 @@
               </w:rPr>
               <w:t>.</w:t>
             </w:r>
+            <w:proofErr w:type="spellStart"/>
             <w:r>
               <w:rPr>
                 <w:rFonts w:ascii="BC Sans" w:eastAsia="Times New Roman" w:hAnsi="BC Sans" w:cs="Times New Roman"/>
@@ -883,6 +914,7 @@
               </w:rPr>
               <w:t>complaintMethodReceivedCode</w:t>
             </w:r>
+            <w:proofErr w:type="spellEnd"/>
             <w:r>
               <w:rPr>
                 <w:rFonts w:ascii="BC Sans" w:hAnsi="BC Sans"/>
@@ -957,6 +989,7 @@
               </w:rPr>
               <w:t>{</w:t>
             </w:r>
+            <w:proofErr w:type="spellStart"/>
             <w:r>
               <w:rPr>
                 <w:rFonts w:ascii="BC Sans" w:eastAsia="Times New Roman" w:hAnsi="BC Sans" w:cs="Times New Roman"/>
@@ -984,6 +1017,7 @@
               </w:rPr>
               <w:t>violationType</w:t>
             </w:r>
+            <w:proofErr w:type="spellEnd"/>
             <w:r>
               <w:rPr>
                 <w:rFonts w:ascii="BC Sans" w:eastAsia="Times New Roman" w:hAnsi="BC Sans" w:cs="Times New Roman"/>
@@ -1058,6 +1092,7 @@
               </w:rPr>
               <w:t>{</w:t>
             </w:r>
+            <w:proofErr w:type="spellStart"/>
             <w:r>
               <w:rPr>
                 <w:rFonts w:ascii="BC Sans" w:eastAsia="Times New Roman" w:hAnsi="BC Sans" w:cs="Times New Roman"/>
@@ -1085,6 +1120,7 @@
               </w:rPr>
               <w:t>inProgress</w:t>
             </w:r>
+            <w:proofErr w:type="spellEnd"/>
             <w:r>
               <w:rPr>
                 <w:rFonts w:ascii="BC Sans" w:eastAsia="Times New Roman" w:hAnsi="BC Sans" w:cs="Times New Roman"/>
@@ -1160,6 +1196,7 @@
               </w:rPr>
               <w:t>{</w:t>
             </w:r>
+            <w:proofErr w:type="spellStart"/>
             <w:r>
               <w:rPr>
                 <w:rFonts w:ascii="BC Sans" w:eastAsia="Times New Roman" w:hAnsi="BC Sans" w:cs="Times New Roman"/>
@@ -1187,6 +1224,7 @@
               </w:rPr>
               <w:t>wasObserved</w:t>
             </w:r>
+            <w:proofErr w:type="spellEnd"/>
             <w:r>
               <w:rPr>
                 <w:rFonts w:ascii="BC Sans" w:eastAsia="Times New Roman" w:hAnsi="BC Sans" w:cs="Times New Roman"/>
@@ -1255,6 +1293,7 @@
               </w:rPr>
               <w:t>{</w:t>
             </w:r>
+            <w:proofErr w:type="spellStart"/>
             <w:r>
               <w:rPr>
                 <w:rFonts w:ascii="BC Sans" w:eastAsia="Times New Roman" w:hAnsi="BC Sans" w:cs="Times New Roman"/>
@@ -1286,6 +1325,7 @@
               </w:rPr>
               <w:t>location</w:t>
             </w:r>
+            <w:proofErr w:type="spellEnd"/>
             <w:r>
               <w:rPr>
                 <w:rFonts w:ascii="BC Sans" w:eastAsia="Times New Roman" w:hAnsi="BC Sans" w:cs="Times New Roman"/>
@@ -1384,7 +1424,16 @@
                 <w:sz w:val="20"/>
                 <w:szCs w:val="20"/>
               </w:rPr>
-              <w:t>{d</w:t>
+              <w:t>{</w:t>
+            </w:r>
+            <w:proofErr w:type="spellStart"/>
+            <w:r>
+              <w:rPr>
+                <w:rFonts w:ascii="BC Sans" w:hAnsi="BC Sans" w:cs="BC Sans Light"/>
+                <w:sz w:val="20"/>
+                <w:szCs w:val="20"/>
+              </w:rPr>
+              <w:t>d</w:t>
             </w:r>
             <w:r>
               <w:rPr>
@@ -1419,6 +1468,7 @@
               </w:rPr>
               <w:t>NE</w:t>
             </w:r>
+            <w:proofErr w:type="spellEnd"/>
             <w:r>
               <w:rPr>
                 <w:rFonts w:ascii="BC Sans" w:hAnsi="BC Sans" w:cs="BC Sans Light"/>
@@ -1441,7 +1491,25 @@
                 <w:sz w:val="20"/>
                 <w:szCs w:val="20"/>
               </w:rPr>
-              <w:t>):showBegin}</w:t>
+              <w:t>):</w:t>
+            </w:r>
+            <w:proofErr w:type="spellStart"/>
+            <w:r>
+              <w:rPr>
+                <w:rFonts w:ascii="BC Sans" w:hAnsi="BC Sans" w:cs="BC Sans Light"/>
+                <w:sz w:val="20"/>
+                <w:szCs w:val="20"/>
+              </w:rPr>
+              <w:t>showBegin</w:t>
+            </w:r>
+            <w:proofErr w:type="spellEnd"/>
+            <w:r>
+              <w:rPr>
+                <w:rFonts w:ascii="BC Sans" w:hAnsi="BC Sans" w:cs="BC Sans Light"/>
+                <w:sz w:val="20"/>
+                <w:szCs w:val="20"/>
+              </w:rPr>
+              <w:t>}</w:t>
             </w:r>
             <w:r>
               <w:rPr>
@@ -1452,6 +1520,7 @@
               </w:rPr>
               <w:t>{</w:t>
             </w:r>
+            <w:proofErr w:type="spellStart"/>
             <w:r>
               <w:rPr>
                 <w:rFonts w:ascii="BC Sans" w:eastAsia="Times New Roman" w:hAnsi="BC Sans" w:cs="Times New Roman"/>
@@ -1479,6 +1548,7 @@
               </w:rPr>
               <w:t>latitude</w:t>
             </w:r>
+            <w:proofErr w:type="spellEnd"/>
             <w:r>
               <w:rPr>
                 <w:rFonts w:ascii="BC Sans" w:eastAsia="Times New Roman" w:hAnsi="BC Sans" w:cs="Times New Roman"/>
@@ -1488,6 +1558,7 @@
               </w:rPr>
               <w:t>}, {</w:t>
             </w:r>
+            <w:proofErr w:type="spellStart"/>
             <w:r>
               <w:rPr>
                 <w:rFonts w:ascii="BC Sans" w:eastAsia="Times New Roman" w:hAnsi="BC Sans" w:cs="Times New Roman"/>
@@ -1515,6 +1586,7 @@
               </w:rPr>
               <w:t>longitude</w:t>
             </w:r>
+            <w:proofErr w:type="spellEnd"/>
             <w:r>
               <w:rPr>
                 <w:rFonts w:ascii="BC Sans" w:eastAsia="Times New Roman" w:hAnsi="BC Sans" w:cs="Times New Roman"/>
@@ -1530,7 +1602,16 @@
                 <w:sz w:val="20"/>
                 <w:szCs w:val="20"/>
               </w:rPr>
-              <w:t>{d</w:t>
+              <w:t>{</w:t>
+            </w:r>
+            <w:proofErr w:type="spellStart"/>
+            <w:r>
+              <w:rPr>
+                <w:rFonts w:ascii="BC Sans" w:hAnsi="BC Sans" w:cs="BC Sans Light"/>
+                <w:sz w:val="20"/>
+                <w:szCs w:val="20"/>
+              </w:rPr>
+              <w:t>d</w:t>
             </w:r>
             <w:r>
               <w:rPr>
@@ -1565,6 +1646,7 @@
               </w:rPr>
               <w:t>NE</w:t>
             </w:r>
+            <w:proofErr w:type="spellEnd"/>
             <w:r>
               <w:rPr>
                 <w:rFonts w:ascii="BC Sans" w:hAnsi="BC Sans" w:cs="BC Sans Light"/>
@@ -1587,7 +1669,16 @@
                 <w:sz w:val="20"/>
                 <w:szCs w:val="20"/>
               </w:rPr>
-              <w:t>):show</w:t>
+              <w:t>):</w:t>
+            </w:r>
+            <w:proofErr w:type="spellStart"/>
+            <w:r>
+              <w:rPr>
+                <w:rFonts w:ascii="BC Sans" w:hAnsi="BC Sans" w:cs="BC Sans Light"/>
+                <w:sz w:val="20"/>
+                <w:szCs w:val="20"/>
+              </w:rPr>
+              <w:t>show</w:t>
             </w:r>
             <w:r>
               <w:rPr>
@@ -1597,6 +1688,7 @@
               </w:rPr>
               <w:t>End</w:t>
             </w:r>
+            <w:proofErr w:type="spellEnd"/>
             <w:r>
               <w:rPr>
                 <w:rFonts w:ascii="BC Sans" w:hAnsi="BC Sans" w:cs="BC Sans Light"/>
@@ -1677,7 +1769,23 @@
                 <w:sz w:val="20"/>
                 <w:szCs w:val="20"/>
               </w:rPr>
-              <w:t>.park}</w:t>
+              <w:t>.park</w:t>
+            </w:r>
+            <w:r>
+              <w:rPr>
+                <w:rFonts w:ascii="BC Sans" w:hAnsi="BC Sans" w:cs="BC Sans Light"/>
+                <w:sz w:val="20"/>
+                <w:szCs w:val="20"/>
+              </w:rPr>
+              <w:t>.name</w:t>
+            </w:r>
+            <w:r>
+              <w:rPr>
+                <w:rFonts w:ascii="BC Sans" w:hAnsi="BC Sans" w:cs="BC Sans Light"/>
+                <w:sz w:val="20"/>
+                <w:szCs w:val="20"/>
+              </w:rPr>
+              <w:t>}</w:t>
             </w:r>
           </w:p>
         </w:tc>
@@ -1747,7 +1855,36 @@
                 <w:sz w:val="20"/>
                 <w:szCs w:val="20"/>
               </w:rPr>
-              <w:t>{d.area}</w:t>
+              <w:t>{</w:t>
+            </w:r>
+            <w:proofErr w:type="spellStart"/>
+            <w:r>
+              <w:rPr>
+                <w:rFonts w:ascii="BC Sans" w:eastAsia="BC Sans" w:hAnsi="BC Sans" w:cs="BC Sans"/>
+                <w:color w:val="000000" w:themeColor="text1"/>
+                <w:sz w:val="20"/>
+                <w:szCs w:val="20"/>
+              </w:rPr>
+              <w:t>d.</w:t>
+            </w:r>
+            <w:r>
+              <w:rPr>
+                <w:rFonts w:ascii="BC Sans" w:eastAsia="BC Sans" w:hAnsi="BC Sans" w:cs="BC Sans"/>
+                <w:color w:val="000000" w:themeColor="text1"/>
+                <w:sz w:val="20"/>
+                <w:szCs w:val="20"/>
+              </w:rPr>
+              <w:t>parkAreasFormatted</w:t>
+            </w:r>
+            <w:proofErr w:type="spellEnd"/>
+            <w:r>
+              <w:rPr>
+                <w:rFonts w:ascii="BC Sans" w:eastAsia="BC Sans" w:hAnsi="BC Sans" w:cs="BC Sans"/>
+                <w:color w:val="000000" w:themeColor="text1"/>
+                <w:sz w:val="20"/>
+                <w:szCs w:val="20"/>
+              </w:rPr>
+              <w:t>}</w:t>
             </w:r>
           </w:p>
         </w:tc>
@@ -1813,6 +1950,7 @@
               </w:rPr>
               <w:t>{</w:t>
             </w:r>
+            <w:proofErr w:type="spellStart"/>
             <w:r>
               <w:rPr>
                 <w:rFonts w:ascii="BC Sans" w:eastAsia="Times New Roman" w:hAnsi="BC Sans" w:cs="Times New Roman"/>
@@ -1840,6 +1978,7 @@
               </w:rPr>
               <w:t>locationDescription</w:t>
             </w:r>
+            <w:proofErr w:type="spellEnd"/>
             <w:r>
               <w:rPr>
                 <w:rFonts w:ascii="BC Sans" w:eastAsia="Times New Roman" w:hAnsi="BC Sans" w:cs="Times New Roman"/>
@@ -1914,6 +2053,7 @@
               </w:rPr>
               <w:t>{</w:t>
             </w:r>
+            <w:proofErr w:type="spellStart"/>
             <w:r>
               <w:rPr>
                 <w:rFonts w:ascii="BC Sans" w:eastAsia="Times New Roman" w:hAnsi="BC Sans" w:cs="Times New Roman"/>
@@ -1941,6 +2081,7 @@
               </w:rPr>
               <w:t>description</w:t>
             </w:r>
+            <w:proofErr w:type="spellEnd"/>
             <w:r>
               <w:rPr>
                 <w:rFonts w:ascii="BC Sans" w:eastAsia="Times New Roman" w:hAnsi="BC Sans" w:cs="Times New Roman"/>
@@ -2041,7 +2182,17 @@
                 <w:sz w:val="20"/>
                 <w:szCs w:val="20"/>
               </w:rPr>
-              <w:t>{d</w:t>
+              <w:t>{</w:t>
+            </w:r>
+            <w:proofErr w:type="spellStart"/>
+            <w:r>
+              <w:rPr>
+                <w:rFonts w:ascii="BC Sans" w:eastAsia="BC Sans" w:hAnsi="BC Sans" w:cs="BC Sans"/>
+                <w:color w:val="000000" w:themeColor="text1"/>
+                <w:sz w:val="20"/>
+                <w:szCs w:val="20"/>
+              </w:rPr>
+              <w:t>d</w:t>
             </w:r>
             <w:r>
               <w:rPr>
@@ -2059,7 +2210,17 @@
                 <w:sz w:val="20"/>
                 <w:szCs w:val="20"/>
               </w:rPr>
-              <w:t>details}</w:t>
+              <w:t>details</w:t>
+            </w:r>
+            <w:proofErr w:type="spellEnd"/>
+            <w:r>
+              <w:rPr>
+                <w:rFonts w:ascii="BC Sans" w:eastAsia="BC Sans" w:hAnsi="BC Sans" w:cs="BC Sans"/>
+                <w:color w:val="000000" w:themeColor="text1"/>
+                <w:sz w:val="20"/>
+                <w:szCs w:val="20"/>
+              </w:rPr>
+              <w:t>}</w:t>
             </w:r>
           </w:p>
         </w:tc>
@@ -2176,7 +2337,19 @@
                 <w:sz w:val="20"/>
                 <w:szCs w:val="20"/>
               </w:rPr>
-              <w:t>{d</w:t>
+              <w:t>{</w:t>
+            </w:r>
+            <w:proofErr w:type="spellStart"/>
+            <w:r>
+              <w:rPr>
+                <w:rFonts w:ascii="BC Sans" w:hAnsi="BC Sans" w:cs="BC Sans Light"/>
+                <w:b w:val="0"/>
+                <w:bCs w:val="0"/>
+                <w:caps w:val="0"/>
+                <w:sz w:val="20"/>
+                <w:szCs w:val="20"/>
+              </w:rPr>
+              <w:t>d</w:t>
             </w:r>
             <w:r>
               <w:rPr>
@@ -2200,16 +2373,41 @@
               </w:rPr>
               <w:t>privacy</w:t>
             </w:r>
-            <w:r>
-              <w:rPr>
-                <w:rFonts w:ascii="BC Sans" w:hAnsi="BC Sans" w:cs="BC Sans Light"/>
-                <w:b w:val="0"/>
-                <w:bCs w:val="0"/>
-                <w:caps w:val="0"/>
-                <w:sz w:val="20"/>
-                <w:szCs w:val="20"/>
-              </w:rPr>
-              <w:t>[i]</w:t>
+            <w:proofErr w:type="spellEnd"/>
+            <w:r>
+              <w:rPr>
+                <w:rFonts w:ascii="BC Sans" w:hAnsi="BC Sans" w:cs="BC Sans Light"/>
+                <w:b w:val="0"/>
+                <w:bCs w:val="0"/>
+                <w:caps w:val="0"/>
+                <w:sz w:val="20"/>
+                <w:szCs w:val="20"/>
+              </w:rPr>
+              <w:t>[</w:t>
+            </w:r>
+            <w:proofErr w:type="spellStart"/>
+            <w:r>
+              <w:rPr>
+                <w:rFonts w:ascii="BC Sans" w:hAnsi="BC Sans" w:cs="BC Sans Light"/>
+                <w:b w:val="0"/>
+                <w:bCs w:val="0"/>
+                <w:caps w:val="0"/>
+                <w:sz w:val="20"/>
+                <w:szCs w:val="20"/>
+              </w:rPr>
+              <w:t>i</w:t>
+            </w:r>
+            <w:proofErr w:type="spellEnd"/>
+            <w:r>
+              <w:rPr>
+                <w:rFonts w:ascii="BC Sans" w:hAnsi="BC Sans" w:cs="BC Sans Light"/>
+                <w:b w:val="0"/>
+                <w:bCs w:val="0"/>
+                <w:caps w:val="0"/>
+                <w:sz w:val="20"/>
+                <w:szCs w:val="20"/>
+              </w:rPr>
+              <w:t>]</w:t>
             </w:r>
             <w:r>
               <w:rPr>
@@ -2245,7 +2443,16 @@
                 <w:sz w:val="20"/>
                 <w:szCs w:val="20"/>
               </w:rPr>
-              <w:t>{d</w:t>
+              <w:t>{</w:t>
+            </w:r>
+            <w:proofErr w:type="spellStart"/>
+            <w:r>
+              <w:rPr>
+                <w:rFonts w:ascii="BC Sans" w:hAnsi="BC Sans" w:cs="BC Sans Light"/>
+                <w:sz w:val="20"/>
+                <w:szCs w:val="20"/>
+              </w:rPr>
+              <w:t>d</w:t>
             </w:r>
             <w:r>
               <w:rPr>
@@ -2264,13 +2471,32 @@
               </w:rPr>
               <w:t>privacy</w:t>
             </w:r>
-            <w:r>
-              <w:rPr>
-                <w:rFonts w:ascii="BC Sans" w:hAnsi="BC Sans" w:cs="BC Sans Light"/>
-                <w:sz w:val="20"/>
-                <w:szCs w:val="20"/>
-              </w:rPr>
-              <w:t>[i].</w:t>
+            <w:proofErr w:type="spellEnd"/>
+            <w:r>
+              <w:rPr>
+                <w:rFonts w:ascii="BC Sans" w:hAnsi="BC Sans" w:cs="BC Sans Light"/>
+                <w:sz w:val="20"/>
+                <w:szCs w:val="20"/>
+              </w:rPr>
+              <w:t>[</w:t>
+            </w:r>
+            <w:proofErr w:type="spellStart"/>
+            <w:r>
+              <w:rPr>
+                <w:rFonts w:ascii="BC Sans" w:hAnsi="BC Sans" w:cs="BC Sans Light"/>
+                <w:sz w:val="20"/>
+                <w:szCs w:val="20"/>
+              </w:rPr>
+              <w:t>i</w:t>
+            </w:r>
+            <w:proofErr w:type="spellEnd"/>
+            <w:r>
+              <w:rPr>
+                <w:rFonts w:ascii="BC Sans" w:hAnsi="BC Sans" w:cs="BC Sans Light"/>
+                <w:sz w:val="20"/>
+                <w:szCs w:val="20"/>
+              </w:rPr>
+              <w:t>].</w:t>
             </w:r>
             <w:commentRangeStart w:id="1"/>
             <w:r>
@@ -2330,7 +2556,19 @@
                 <w:sz w:val="20"/>
                 <w:szCs w:val="20"/>
               </w:rPr>
-              <w:t>Privacy requested {d</w:t>
+              <w:t>Privacy requested {</w:t>
+            </w:r>
+            <w:proofErr w:type="spellStart"/>
+            <w:r>
+              <w:rPr>
+                <w:rFonts w:ascii="BC Sans" w:hAnsi="BC Sans" w:cs="BC Sans Light"/>
+                <w:b w:val="0"/>
+                <w:bCs w:val="0"/>
+                <w:caps w:val="0"/>
+                <w:sz w:val="20"/>
+                <w:szCs w:val="20"/>
+              </w:rPr>
+              <w:t>d</w:t>
             </w:r>
             <w:r>
               <w:rPr>
@@ -2354,6 +2592,7 @@
               </w:rPr>
               <w:t>privacy</w:t>
             </w:r>
+            <w:proofErr w:type="spellEnd"/>
             <w:r>
               <w:rPr>
                 <w:rFonts w:ascii="BC Sans" w:hAnsi="BC Sans" w:cs="BC Sans Light"/>
@@ -2410,7 +2649,16 @@
                 <w:sz w:val="20"/>
                 <w:szCs w:val="20"/>
               </w:rPr>
-              <w:t>{d</w:t>
+              <w:t>{</w:t>
+            </w:r>
+            <w:proofErr w:type="spellStart"/>
+            <w:r>
+              <w:rPr>
+                <w:rFonts w:ascii="BC Sans" w:hAnsi="BC Sans" w:cs="BC Sans Light"/>
+                <w:sz w:val="20"/>
+                <w:szCs w:val="20"/>
+              </w:rPr>
+              <w:t>d</w:t>
             </w:r>
             <w:r>
               <w:rPr>
@@ -2427,7 +2675,16 @@
                 <w:sz w:val="20"/>
                 <w:szCs w:val="20"/>
               </w:rPr>
-              <w:t>privacy[i</w:t>
+              <w:t>privacy</w:t>
+            </w:r>
+            <w:proofErr w:type="spellEnd"/>
+            <w:r>
+              <w:rPr>
+                <w:rFonts w:ascii="BC Sans" w:hAnsi="BC Sans" w:cs="BC Sans Light"/>
+                <w:sz w:val="20"/>
+                <w:szCs w:val="20"/>
+              </w:rPr>
+              <w:t>[i</w:t>
             </w:r>
             <w:r>
               <w:rPr>
@@ -2897,6 +3154,7 @@
               </w:rPr>
               <w:t>{</w:t>
             </w:r>
+            <w:proofErr w:type="spellStart"/>
             <w:r>
               <w:rPr>
                 <w:rFonts w:ascii="BC Sans" w:hAnsi="BC Sans" w:cs="BC Sans Light"/>
@@ -2919,7 +3177,16 @@
                 <w:sz w:val="20"/>
                 <w:szCs w:val="20"/>
               </w:rPr>
-              <w:t>address}</w:t>
+              <w:t>address</w:t>
+            </w:r>
+            <w:proofErr w:type="spellEnd"/>
+            <w:r>
+              <w:rPr>
+                <w:rFonts w:ascii="BC Sans" w:hAnsi="BC Sans" w:cs="BC Sans Light"/>
+                <w:sz w:val="20"/>
+                <w:szCs w:val="20"/>
+              </w:rPr>
+              <w:t>}</w:t>
             </w:r>
           </w:p>
         </w:tc>
@@ -2982,6 +3249,7 @@
               </w:rPr>
               <w:t>{</w:t>
             </w:r>
+            <w:proofErr w:type="spellStart"/>
             <w:r>
               <w:rPr>
                 <w:rFonts w:ascii="BC Sans" w:hAnsi="BC Sans" w:cs="BC Sans Light"/>
@@ -3004,7 +3272,16 @@
                 <w:sz w:val="20"/>
                 <w:szCs w:val="20"/>
               </w:rPr>
-              <w:t>email}</w:t>
+              <w:t>email</w:t>
+            </w:r>
+            <w:proofErr w:type="spellEnd"/>
+            <w:r>
+              <w:rPr>
+                <w:rFonts w:ascii="BC Sans" w:hAnsi="BC Sans" w:cs="BC Sans Light"/>
+                <w:sz w:val="20"/>
+                <w:szCs w:val="20"/>
+              </w:rPr>
+              <w:t>}</w:t>
             </w:r>
           </w:p>
         </w:tc>
@@ -3068,6 +3345,7 @@
               </w:rPr>
               <w:t>{</w:t>
             </w:r>
+            <w:proofErr w:type="spellStart"/>
             <w:r>
               <w:rPr>
                 <w:rFonts w:ascii="BC Sans" w:hAnsi="BC Sans" w:cs="BC Sans Light"/>
@@ -3092,6 +3370,7 @@
               </w:rPr>
               <w:t>reportedBy</w:t>
             </w:r>
+            <w:proofErr w:type="spellEnd"/>
             <w:r>
               <w:rPr>
                 <w:rFonts w:ascii="BC Sans" w:hAnsi="BC Sans" w:cs="BC Sans Light"/>
@@ -3160,7 +3439,20 @@
                 <w:sz w:val="20"/>
                 <w:szCs w:val="20"/>
               </w:rPr>
-              <w:t>, received: {d</w:t>
+              <w:t>, received: {</w:t>
+            </w:r>
+            <w:proofErr w:type="spellStart"/>
+            <w:r>
+              <w:rPr>
+                <w:rFonts w:ascii="BC Sans" w:eastAsia="Times New Roman" w:hAnsi="BC Sans" w:cs="Times New Roman"/>
+                <w:b w:val="0"/>
+                <w:bCs w:val="0"/>
+                <w:caps w:val="0"/>
+                <w:color w:val="000000" w:themeColor="text1"/>
+                <w:sz w:val="20"/>
+                <w:szCs w:val="20"/>
+              </w:rPr>
+              <w:t>d</w:t>
             </w:r>
             <w:r>
               <w:rPr>
@@ -3184,18 +3476,46 @@
               </w:rPr>
               <w:t>actions</w:t>
             </w:r>
-            <w:r>
-              <w:rPr>
-                <w:rFonts w:ascii="BC Sans" w:eastAsia="Times New Roman" w:hAnsi="BC Sans" w:cs="Times New Roman"/>
-                <w:b w:val="0"/>
-                <w:bCs w:val="0"/>
-                <w:caps w:val="0"/>
-                <w:color w:val="000000" w:themeColor="text1"/>
-                <w:sz w:val="20"/>
-                <w:szCs w:val="20"/>
-              </w:rPr>
-              <w:t>[i].</w:t>
-            </w:r>
+            <w:proofErr w:type="spellEnd"/>
+            <w:r>
+              <w:rPr>
+                <w:rFonts w:ascii="BC Sans" w:eastAsia="Times New Roman" w:hAnsi="BC Sans" w:cs="Times New Roman"/>
+                <w:b w:val="0"/>
+                <w:bCs w:val="0"/>
+                <w:caps w:val="0"/>
+                <w:color w:val="000000" w:themeColor="text1"/>
+                <w:sz w:val="20"/>
+                <w:szCs w:val="20"/>
+              </w:rPr>
+              <w:t>[</w:t>
+            </w:r>
+            <w:proofErr w:type="spellStart"/>
+            <w:r>
+              <w:rPr>
+                <w:rFonts w:ascii="BC Sans" w:eastAsia="Times New Roman" w:hAnsi="BC Sans" w:cs="Times New Roman"/>
+                <w:b w:val="0"/>
+                <w:bCs w:val="0"/>
+                <w:caps w:val="0"/>
+                <w:color w:val="000000" w:themeColor="text1"/>
+                <w:sz w:val="20"/>
+                <w:szCs w:val="20"/>
+              </w:rPr>
+              <w:t>i</w:t>
+            </w:r>
+            <w:proofErr w:type="spellEnd"/>
+            <w:r>
+              <w:rPr>
+                <w:rFonts w:ascii="BC Sans" w:eastAsia="Times New Roman" w:hAnsi="BC Sans" w:cs="Times New Roman"/>
+                <w:b w:val="0"/>
+                <w:bCs w:val="0"/>
+                <w:caps w:val="0"/>
+                <w:color w:val="000000" w:themeColor="text1"/>
+                <w:sz w:val="20"/>
+                <w:szCs w:val="20"/>
+              </w:rPr>
+              <w:t>].</w:t>
+            </w:r>
+            <w:proofErr w:type="spellStart"/>
             <w:r>
               <w:rPr>
                 <w:rFonts w:ascii="BC Sans" w:eastAsia="Times New Roman" w:hAnsi="BC Sans" w:cs="Times New Roman"/>
@@ -3208,6 +3528,7 @@
               </w:rPr>
               <w:t>actionLogged</w:t>
             </w:r>
+            <w:proofErr w:type="spellEnd"/>
             <w:r>
               <w:rPr>
                 <w:rFonts w:ascii="BC Sans" w:eastAsia="Times New Roman" w:hAnsi="BC Sans" w:cs="Times New Roman"/>
@@ -3301,7 +3622,67 @@
                 <w:sz w:val="20"/>
                 <w:szCs w:val="20"/>
               </w:rPr>
-              <w:t>{d.actions[i].actionDetailsTxt}</w:t>
+              <w:t>{</w:t>
+            </w:r>
+            <w:proofErr w:type="spellStart"/>
+            <w:r>
+              <w:rPr>
+                <w:rFonts w:ascii="BC Sans" w:eastAsia="BC Sans" w:hAnsi="BC Sans" w:cs="BC Sans"/>
+                <w:color w:val="000000" w:themeColor="text1"/>
+                <w:sz w:val="20"/>
+                <w:szCs w:val="20"/>
+              </w:rPr>
+              <w:t>d.actions</w:t>
+            </w:r>
+            <w:proofErr w:type="spellEnd"/>
+            <w:r>
+              <w:rPr>
+                <w:rFonts w:ascii="BC Sans" w:eastAsia="BC Sans" w:hAnsi="BC Sans" w:cs="BC Sans"/>
+                <w:color w:val="000000" w:themeColor="text1"/>
+                <w:sz w:val="20"/>
+                <w:szCs w:val="20"/>
+              </w:rPr>
+              <w:t>[</w:t>
+            </w:r>
+            <w:proofErr w:type="spellStart"/>
+            <w:r>
+              <w:rPr>
+                <w:rFonts w:ascii="BC Sans" w:eastAsia="BC Sans" w:hAnsi="BC Sans" w:cs="BC Sans"/>
+                <w:color w:val="000000" w:themeColor="text1"/>
+                <w:sz w:val="20"/>
+                <w:szCs w:val="20"/>
+              </w:rPr>
+              <w:t>i</w:t>
+            </w:r>
+            <w:proofErr w:type="spellEnd"/>
+            <w:r>
+              <w:rPr>
+                <w:rFonts w:ascii="BC Sans" w:eastAsia="BC Sans" w:hAnsi="BC Sans" w:cs="BC Sans"/>
+                <w:color w:val="000000" w:themeColor="text1"/>
+                <w:sz w:val="20"/>
+                <w:szCs w:val="20"/>
+              </w:rPr>
+              <w:t>].</w:t>
+            </w:r>
+            <w:proofErr w:type="spellStart"/>
+            <w:r>
+              <w:rPr>
+                <w:rFonts w:ascii="BC Sans" w:eastAsia="BC Sans" w:hAnsi="BC Sans" w:cs="BC Sans"/>
+                <w:color w:val="000000" w:themeColor="text1"/>
+                <w:sz w:val="20"/>
+                <w:szCs w:val="20"/>
+              </w:rPr>
+              <w:t>actionDetailsTxt</w:t>
+            </w:r>
+            <w:proofErr w:type="spellEnd"/>
+            <w:r>
+              <w:rPr>
+                <w:rFonts w:ascii="BC Sans" w:eastAsia="BC Sans" w:hAnsi="BC Sans" w:cs="BC Sans"/>
+                <w:color w:val="000000" w:themeColor="text1"/>
+                <w:sz w:val="20"/>
+                <w:szCs w:val="20"/>
+              </w:rPr>
+              <w:t>}</w:t>
             </w:r>
           </w:p>
         </w:tc>
@@ -3350,7 +3731,16 @@
                 <w:sz w:val="20"/>
                 <w:szCs w:val="20"/>
               </w:rPr>
-              <w:t>{d.</w:t>
+              <w:t>{</w:t>
+            </w:r>
+            <w:proofErr w:type="spellStart"/>
+            <w:r>
+              <w:rPr>
+                <w:rFonts w:ascii="BC Sans" w:hAnsi="BC Sans" w:cs="BC Sans Light"/>
+                <w:sz w:val="20"/>
+                <w:szCs w:val="20"/>
+              </w:rPr>
+              <w:t>d.</w:t>
             </w:r>
             <w:r>
               <w:rPr>
@@ -3360,13 +3750,41 @@
               </w:rPr>
               <w:t>actions</w:t>
             </w:r>
-            <w:r>
-              <w:rPr>
-                <w:rFonts w:ascii="BC Sans" w:hAnsi="BC Sans" w:cs="BC Sans Light"/>
-                <w:sz w:val="20"/>
-                <w:szCs w:val="20"/>
-              </w:rPr>
-              <w:t>[i].l</w:t>
+            <w:proofErr w:type="spellEnd"/>
+            <w:r>
+              <w:rPr>
+                <w:rFonts w:ascii="BC Sans" w:hAnsi="BC Sans" w:cs="BC Sans Light"/>
+                <w:sz w:val="20"/>
+                <w:szCs w:val="20"/>
+              </w:rPr>
+              <w:t>[</w:t>
+            </w:r>
+            <w:proofErr w:type="spellStart"/>
+            <w:r>
+              <w:rPr>
+                <w:rFonts w:ascii="BC Sans" w:hAnsi="BC Sans" w:cs="BC Sans Light"/>
+                <w:sz w:val="20"/>
+                <w:szCs w:val="20"/>
+              </w:rPr>
+              <w:t>i</w:t>
+            </w:r>
+            <w:proofErr w:type="spellEnd"/>
+            <w:r>
+              <w:rPr>
+                <w:rFonts w:ascii="BC Sans" w:hAnsi="BC Sans" w:cs="BC Sans Light"/>
+                <w:sz w:val="20"/>
+                <w:szCs w:val="20"/>
+              </w:rPr>
+              <w:t>].</w:t>
+            </w:r>
+            <w:proofErr w:type="spellStart"/>
+            <w:r>
+              <w:rPr>
+                <w:rFonts w:ascii="BC Sans" w:hAnsi="BC Sans" w:cs="BC Sans Light"/>
+                <w:sz w:val="20"/>
+                <w:szCs w:val="20"/>
+              </w:rPr>
+              <w:t>l</w:t>
             </w:r>
             <w:r>
               <w:rPr>
@@ -3376,6 +3794,7 @@
               </w:rPr>
               <w:t>oggedByTxt</w:t>
             </w:r>
+            <w:proofErr w:type="spellEnd"/>
             <w:r>
               <w:rPr>
                 <w:rFonts w:ascii="BC Sans" w:hAnsi="BC Sans" w:cs="BC Sans Light"/>
@@ -3391,7 +3810,23 @@
     <w:p/>
     <w:p>
       <w:r>
-        <w:t>{d.actions[i+1].actionLogged}</w:t>
+        <w:t>{</w:t>
+      </w:r>
+      <w:proofErr w:type="spellStart"/>
+      <w:r>
+        <w:t>d.actions</w:t>
+      </w:r>
+      <w:proofErr w:type="spellEnd"/>
+      <w:r>
+        <w:t>[i+1].</w:t>
+      </w:r>
+      <w:proofErr w:type="spellStart"/>
+      <w:r>
+        <w:t>actionLogged</w:t>
+      </w:r>
+      <w:proofErr w:type="spellEnd"/>
+      <w:r>
+        <w:t>}</w:t>
       </w:r>
     </w:p>
     <w:tbl>
@@ -3476,18 +3911,9 @@
                 <w:szCs w:val="20"/>
                 <w14:ligatures w14:val="none"/>
               </w:rPr>
-              <w:t>, received: {d</w:t>
-            </w:r>
-            <w:r>
-              <w:rPr>
-                <w:rFonts w:ascii="BC Sans" w:hAnsi="BC Sans" w:cs="BC Sans Light"/>
-                <w:b w:val="0"/>
-                <w:bCs w:val="0"/>
-                <w:sz w:val="20"/>
-                <w:szCs w:val="20"/>
-              </w:rPr>
-              <w:t>.</w:t>
-            </w:r>
+              <w:t>, received: {</w:t>
+            </w:r>
+            <w:proofErr w:type="spellStart"/>
             <w:r>
               <w:rPr>
                 <w:rFonts w:ascii="BC Sans" w:eastAsia="Times New Roman" w:hAnsi="BC Sans" w:cs="Times New Roman"/>
@@ -3500,7 +3926,106 @@
                 <w:szCs w:val="20"/>
                 <w14:ligatures w14:val="none"/>
               </w:rPr>
-              <w:t>updates[i].updateOn}</w:t>
+              <w:t>d</w:t>
+            </w:r>
+            <w:r>
+              <w:rPr>
+                <w:rFonts w:ascii="BC Sans" w:hAnsi="BC Sans" w:cs="BC Sans Light"/>
+                <w:b w:val="0"/>
+                <w:bCs w:val="0"/>
+                <w:sz w:val="20"/>
+                <w:szCs w:val="20"/>
+              </w:rPr>
+              <w:t>.</w:t>
+            </w:r>
+            <w:r>
+              <w:rPr>
+                <w:rFonts w:ascii="BC Sans" w:eastAsia="Times New Roman" w:hAnsi="BC Sans" w:cs="Times New Roman"/>
+                <w:b w:val="0"/>
+                <w:bCs w:val="0"/>
+                <w:caps w:val="0"/>
+                <w:color w:val="000000"/>
+                <w:kern w:val="0"/>
+                <w:sz w:val="20"/>
+                <w:szCs w:val="20"/>
+                <w14:ligatures w14:val="none"/>
+              </w:rPr>
+              <w:t>updates</w:t>
+            </w:r>
+            <w:proofErr w:type="spellEnd"/>
+            <w:r>
+              <w:rPr>
+                <w:rFonts w:ascii="BC Sans" w:eastAsia="Times New Roman" w:hAnsi="BC Sans" w:cs="Times New Roman"/>
+                <w:b w:val="0"/>
+                <w:bCs w:val="0"/>
+                <w:caps w:val="0"/>
+                <w:color w:val="000000"/>
+                <w:kern w:val="0"/>
+                <w:sz w:val="20"/>
+                <w:szCs w:val="20"/>
+                <w14:ligatures w14:val="none"/>
+              </w:rPr>
+              <w:t>[</w:t>
+            </w:r>
+            <w:proofErr w:type="spellStart"/>
+            <w:r>
+              <w:rPr>
+                <w:rFonts w:ascii="BC Sans" w:eastAsia="Times New Roman" w:hAnsi="BC Sans" w:cs="Times New Roman"/>
+                <w:b w:val="0"/>
+                <w:bCs w:val="0"/>
+                <w:caps w:val="0"/>
+                <w:color w:val="000000"/>
+                <w:kern w:val="0"/>
+                <w:sz w:val="20"/>
+                <w:szCs w:val="20"/>
+                <w14:ligatures w14:val="none"/>
+              </w:rPr>
+              <w:t>i</w:t>
+            </w:r>
+            <w:proofErr w:type="spellEnd"/>
+            <w:r>
+              <w:rPr>
+                <w:rFonts w:ascii="BC Sans" w:eastAsia="Times New Roman" w:hAnsi="BC Sans" w:cs="Times New Roman"/>
+                <w:b w:val="0"/>
+                <w:bCs w:val="0"/>
+                <w:caps w:val="0"/>
+                <w:color w:val="000000"/>
+                <w:kern w:val="0"/>
+                <w:sz w:val="20"/>
+                <w:szCs w:val="20"/>
+                <w14:ligatures w14:val="none"/>
+              </w:rPr>
+              <w:t>].</w:t>
+            </w:r>
+            <w:proofErr w:type="spellStart"/>
+            <w:r>
+              <w:rPr>
+                <w:rFonts w:ascii="BC Sans" w:eastAsia="Times New Roman" w:hAnsi="BC Sans" w:cs="Times New Roman"/>
+                <w:b w:val="0"/>
+                <w:bCs w:val="0"/>
+                <w:caps w:val="0"/>
+                <w:color w:val="000000"/>
+                <w:kern w:val="0"/>
+                <w:sz w:val="20"/>
+                <w:szCs w:val="20"/>
+                <w14:ligatures w14:val="none"/>
+              </w:rPr>
+              <w:t>updateOn</w:t>
+            </w:r>
+            <w:proofErr w:type="spellEnd"/>
+            <w:r>
+              <w:rPr>
+                <w:rFonts w:ascii="BC Sans" w:eastAsia="Times New Roman" w:hAnsi="BC Sans" w:cs="Times New Roman"/>
+                <w:b w:val="0"/>
+                <w:bCs w:val="0"/>
+                <w:caps w:val="0"/>
+                <w:color w:val="000000"/>
+                <w:kern w:val="0"/>
+                <w:sz w:val="20"/>
+                <w:szCs w:val="20"/>
+                <w14:ligatures w14:val="none"/>
+              </w:rPr>
+              <w:t>}</w:t>
             </w:r>
             <w:r>
               <w:rPr>
@@ -3576,6 +4101,7 @@
               </w:rPr>
               <w:t>{</w:t>
             </w:r>
+            <w:proofErr w:type="spellStart"/>
             <w:r>
               <w:rPr>
                 <w:rFonts w:ascii="BC Sans" w:hAnsi="BC Sans" w:cs="BC Sans Light"/>
@@ -3598,7 +4124,34 @@
                 <w:sz w:val="20"/>
                 <w:szCs w:val="20"/>
               </w:rPr>
-              <w:t>updates[i].description</w:t>
+              <w:t>updates</w:t>
+            </w:r>
+            <w:proofErr w:type="spellEnd"/>
+            <w:r>
+              <w:rPr>
+                <w:rFonts w:ascii="BC Sans" w:hAnsi="BC Sans" w:cs="BC Sans Light"/>
+                <w:sz w:val="20"/>
+                <w:szCs w:val="20"/>
+              </w:rPr>
+              <w:t>[</w:t>
+            </w:r>
+            <w:proofErr w:type="spellStart"/>
+            <w:r>
+              <w:rPr>
+                <w:rFonts w:ascii="BC Sans" w:hAnsi="BC Sans" w:cs="BC Sans Light"/>
+                <w:sz w:val="20"/>
+                <w:szCs w:val="20"/>
+              </w:rPr>
+              <w:t>i</w:t>
+            </w:r>
+            <w:proofErr w:type="spellEnd"/>
+            <w:r>
+              <w:rPr>
+                <w:rFonts w:ascii="BC Sans" w:hAnsi="BC Sans" w:cs="BC Sans Light"/>
+                <w:sz w:val="20"/>
+                <w:szCs w:val="20"/>
+              </w:rPr>
+              <w:t>].description</w:t>
             </w:r>
             <w:r>
               <w:rPr>
@@ -3669,6 +4222,7 @@
               </w:rPr>
               <w:t>{</w:t>
             </w:r>
+            <w:proofErr w:type="spellStart"/>
             <w:r>
               <w:rPr>
                 <w:rFonts w:ascii="BC Sans" w:hAnsi="BC Sans" w:cs="BC Sans Light"/>
@@ -3691,8 +4245,45 @@
                 <w:sz w:val="20"/>
                 <w:szCs w:val="20"/>
               </w:rPr>
-              <w:t>updates[i].location.summary</w:t>
-            </w:r>
+              <w:t>updates</w:t>
+            </w:r>
+            <w:proofErr w:type="spellEnd"/>
+            <w:r>
+              <w:rPr>
+                <w:rFonts w:ascii="BC Sans" w:hAnsi="BC Sans" w:cs="BC Sans Light"/>
+                <w:sz w:val="20"/>
+                <w:szCs w:val="20"/>
+              </w:rPr>
+              <w:t>[</w:t>
+            </w:r>
+            <w:proofErr w:type="spellStart"/>
+            <w:r>
+              <w:rPr>
+                <w:rFonts w:ascii="BC Sans" w:hAnsi="BC Sans" w:cs="BC Sans Light"/>
+                <w:sz w:val="20"/>
+                <w:szCs w:val="20"/>
+              </w:rPr>
+              <w:t>i</w:t>
+            </w:r>
+            <w:proofErr w:type="spellEnd"/>
+            <w:r>
+              <w:rPr>
+                <w:rFonts w:ascii="BC Sans" w:hAnsi="BC Sans" w:cs="BC Sans Light"/>
+                <w:sz w:val="20"/>
+                <w:szCs w:val="20"/>
+              </w:rPr>
+              <w:t>].</w:t>
+            </w:r>
+            <w:proofErr w:type="spellStart"/>
+            <w:r>
+              <w:rPr>
+                <w:rFonts w:ascii="BC Sans" w:hAnsi="BC Sans" w:cs="BC Sans Light"/>
+                <w:sz w:val="20"/>
+                <w:szCs w:val="20"/>
+              </w:rPr>
+              <w:t>location.summary</w:t>
+            </w:r>
+            <w:proofErr w:type="spellEnd"/>
             <w:r>
               <w:rPr>
                 <w:rFonts w:ascii="BC Sans" w:hAnsi="BC Sans" w:cs="BC Sans Light"/>
@@ -3763,6 +4354,7 @@
               </w:rPr>
               <w:t>{</w:t>
             </w:r>
+            <w:proofErr w:type="spellStart"/>
             <w:r>
               <w:rPr>
                 <w:rFonts w:ascii="BC Sans" w:hAnsi="BC Sans" w:cs="BC Sans Light"/>
@@ -3785,8 +4377,45 @@
                 <w:sz w:val="20"/>
                 <w:szCs w:val="20"/>
               </w:rPr>
-              <w:t>updates[i].location.details</w:t>
-            </w:r>
+              <w:t>updates</w:t>
+            </w:r>
+            <w:proofErr w:type="spellEnd"/>
+            <w:r>
+              <w:rPr>
+                <w:rFonts w:ascii="BC Sans" w:hAnsi="BC Sans" w:cs="BC Sans Light"/>
+                <w:sz w:val="20"/>
+                <w:szCs w:val="20"/>
+              </w:rPr>
+              <w:t>[</w:t>
+            </w:r>
+            <w:proofErr w:type="spellStart"/>
+            <w:r>
+              <w:rPr>
+                <w:rFonts w:ascii="BC Sans" w:hAnsi="BC Sans" w:cs="BC Sans Light"/>
+                <w:sz w:val="20"/>
+                <w:szCs w:val="20"/>
+              </w:rPr>
+              <w:t>i</w:t>
+            </w:r>
+            <w:proofErr w:type="spellEnd"/>
+            <w:r>
+              <w:rPr>
+                <w:rFonts w:ascii="BC Sans" w:hAnsi="BC Sans" w:cs="BC Sans Light"/>
+                <w:sz w:val="20"/>
+                <w:szCs w:val="20"/>
+              </w:rPr>
+              <w:t>].</w:t>
+            </w:r>
+            <w:proofErr w:type="spellStart"/>
+            <w:r>
+              <w:rPr>
+                <w:rFonts w:ascii="BC Sans" w:hAnsi="BC Sans" w:cs="BC Sans Light"/>
+                <w:sz w:val="20"/>
+                <w:szCs w:val="20"/>
+              </w:rPr>
+              <w:t>location.details</w:t>
+            </w:r>
+            <w:proofErr w:type="spellEnd"/>
             <w:r>
               <w:rPr>
                 <w:rFonts w:ascii="BC Sans" w:hAnsi="BC Sans" w:cs="BC Sans Light"/>
@@ -4138,7 +4767,16 @@
                 <w:sz w:val="20"/>
                 <w:szCs w:val="20"/>
               </w:rPr>
-              <w:t>{d</w:t>
+              <w:t>{</w:t>
+            </w:r>
+            <w:proofErr w:type="spellStart"/>
+            <w:r>
+              <w:rPr>
+                <w:rFonts w:ascii="BC Sans" w:hAnsi="BC Sans" w:cs="BC Sans Light"/>
+                <w:sz w:val="20"/>
+                <w:szCs w:val="20"/>
+              </w:rPr>
+              <w:t>d</w:t>
             </w:r>
             <w:r>
               <w:rPr>
@@ -4155,7 +4793,34 @@
                 <w:sz w:val="20"/>
                 <w:szCs w:val="20"/>
               </w:rPr>
-              <w:t>updates[i].caller.name}</w:t>
+              <w:t>updates</w:t>
+            </w:r>
+            <w:proofErr w:type="spellEnd"/>
+            <w:r>
+              <w:rPr>
+                <w:rFonts w:ascii="BC Sans" w:hAnsi="BC Sans" w:cs="BC Sans Light"/>
+                <w:sz w:val="20"/>
+                <w:szCs w:val="20"/>
+              </w:rPr>
+              <w:t>[</w:t>
+            </w:r>
+            <w:proofErr w:type="spellStart"/>
+            <w:r>
+              <w:rPr>
+                <w:rFonts w:ascii="BC Sans" w:hAnsi="BC Sans" w:cs="BC Sans Light"/>
+                <w:sz w:val="20"/>
+                <w:szCs w:val="20"/>
+              </w:rPr>
+              <w:t>i</w:t>
+            </w:r>
+            <w:proofErr w:type="spellEnd"/>
+            <w:r>
+              <w:rPr>
+                <w:rFonts w:ascii="BC Sans" w:hAnsi="BC Sans" w:cs="BC Sans Light"/>
+                <w:sz w:val="20"/>
+                <w:szCs w:val="20"/>
+              </w:rPr>
+              <w:t>].caller.name}</w:t>
             </w:r>
           </w:p>
         </w:tc>
@@ -4214,7 +4879,16 @@
                 <w:sz w:val="20"/>
                 <w:szCs w:val="20"/>
               </w:rPr>
-              <w:t>{d</w:t>
+              <w:t>{</w:t>
+            </w:r>
+            <w:proofErr w:type="spellStart"/>
+            <w:r>
+              <w:rPr>
+                <w:rFonts w:ascii="BC Sans" w:hAnsi="BC Sans" w:cs="BC Sans Light"/>
+                <w:sz w:val="20"/>
+                <w:szCs w:val="20"/>
+              </w:rPr>
+              <w:t>d</w:t>
             </w:r>
             <w:r>
               <w:rPr>
@@ -4231,7 +4905,52 @@
                 <w:sz w:val="20"/>
                 <w:szCs w:val="20"/>
               </w:rPr>
-              <w:t>updates[i].caller.primaryPhone}</w:t>
+              <w:t>updates</w:t>
+            </w:r>
+            <w:proofErr w:type="spellEnd"/>
+            <w:r>
+              <w:rPr>
+                <w:rFonts w:ascii="BC Sans" w:hAnsi="BC Sans" w:cs="BC Sans Light"/>
+                <w:sz w:val="20"/>
+                <w:szCs w:val="20"/>
+              </w:rPr>
+              <w:t>[</w:t>
+            </w:r>
+            <w:proofErr w:type="spellStart"/>
+            <w:r>
+              <w:rPr>
+                <w:rFonts w:ascii="BC Sans" w:hAnsi="BC Sans" w:cs="BC Sans Light"/>
+                <w:sz w:val="20"/>
+                <w:szCs w:val="20"/>
+              </w:rPr>
+              <w:t>i</w:t>
+            </w:r>
+            <w:proofErr w:type="spellEnd"/>
+            <w:r>
+              <w:rPr>
+                <w:rFonts w:ascii="BC Sans" w:hAnsi="BC Sans" w:cs="BC Sans Light"/>
+                <w:sz w:val="20"/>
+                <w:szCs w:val="20"/>
+              </w:rPr>
+              <w:t>].</w:t>
+            </w:r>
+            <w:proofErr w:type="spellStart"/>
+            <w:r>
+              <w:rPr>
+                <w:rFonts w:ascii="BC Sans" w:hAnsi="BC Sans" w:cs="BC Sans Light"/>
+                <w:sz w:val="20"/>
+                <w:szCs w:val="20"/>
+              </w:rPr>
+              <w:t>caller.primaryPhone</w:t>
+            </w:r>
+            <w:proofErr w:type="spellEnd"/>
+            <w:r>
+              <w:rPr>
+                <w:rFonts w:ascii="BC Sans" w:hAnsi="BC Sans" w:cs="BC Sans Light"/>
+                <w:sz w:val="20"/>
+                <w:szCs w:val="20"/>
+              </w:rPr>
+              <w:t>}</w:t>
             </w:r>
           </w:p>
         </w:tc>
@@ -4291,7 +5010,16 @@
                 <w:sz w:val="20"/>
                 <w:szCs w:val="20"/>
               </w:rPr>
-              <w:t>{d</w:t>
+              <w:t>{</w:t>
+            </w:r>
+            <w:proofErr w:type="spellStart"/>
+            <w:r>
+              <w:rPr>
+                <w:rFonts w:ascii="BC Sans" w:hAnsi="BC Sans" w:cs="BC Sans Light"/>
+                <w:sz w:val="20"/>
+                <w:szCs w:val="20"/>
+              </w:rPr>
+              <w:t>d</w:t>
             </w:r>
             <w:r>
               <w:rPr>
@@ -4308,7 +5036,34 @@
                 <w:sz w:val="20"/>
                 <w:szCs w:val="20"/>
               </w:rPr>
-              <w:t>updates[i].caller.alternativePhone1}</w:t>
+              <w:t>updates</w:t>
+            </w:r>
+            <w:proofErr w:type="spellEnd"/>
+            <w:r>
+              <w:rPr>
+                <w:rFonts w:ascii="BC Sans" w:hAnsi="BC Sans" w:cs="BC Sans Light"/>
+                <w:sz w:val="20"/>
+                <w:szCs w:val="20"/>
+              </w:rPr>
+              <w:t>[</w:t>
+            </w:r>
+            <w:proofErr w:type="spellStart"/>
+            <w:r>
+              <w:rPr>
+                <w:rFonts w:ascii="BC Sans" w:hAnsi="BC Sans" w:cs="BC Sans Light"/>
+                <w:sz w:val="20"/>
+                <w:szCs w:val="20"/>
+              </w:rPr>
+              <w:t>i</w:t>
+            </w:r>
+            <w:proofErr w:type="spellEnd"/>
+            <w:r>
+              <w:rPr>
+                <w:rFonts w:ascii="BC Sans" w:hAnsi="BC Sans" w:cs="BC Sans Light"/>
+                <w:sz w:val="20"/>
+                <w:szCs w:val="20"/>
+              </w:rPr>
+              <w:t>].caller.alternativePhone1}</w:t>
             </w:r>
           </w:p>
         </w:tc>
@@ -4367,7 +5122,16 @@
                 <w:sz w:val="20"/>
                 <w:szCs w:val="20"/>
               </w:rPr>
-              <w:t>{d</w:t>
+              <w:t>{</w:t>
+            </w:r>
+            <w:proofErr w:type="spellStart"/>
+            <w:r>
+              <w:rPr>
+                <w:rFonts w:ascii="BC Sans" w:hAnsi="BC Sans" w:cs="BC Sans Light"/>
+                <w:sz w:val="20"/>
+                <w:szCs w:val="20"/>
+              </w:rPr>
+              <w:t>d</w:t>
             </w:r>
             <w:r>
               <w:rPr>
@@ -4384,7 +5148,34 @@
                 <w:sz w:val="20"/>
                 <w:szCs w:val="20"/>
               </w:rPr>
-              <w:t>updates[i].caller.alternativePhone2}</w:t>
+              <w:t>updates</w:t>
+            </w:r>
+            <w:proofErr w:type="spellEnd"/>
+            <w:r>
+              <w:rPr>
+                <w:rFonts w:ascii="BC Sans" w:hAnsi="BC Sans" w:cs="BC Sans Light"/>
+                <w:sz w:val="20"/>
+                <w:szCs w:val="20"/>
+              </w:rPr>
+              <w:t>[</w:t>
+            </w:r>
+            <w:proofErr w:type="spellStart"/>
+            <w:r>
+              <w:rPr>
+                <w:rFonts w:ascii="BC Sans" w:hAnsi="BC Sans" w:cs="BC Sans Light"/>
+                <w:sz w:val="20"/>
+                <w:szCs w:val="20"/>
+              </w:rPr>
+              <w:t>i</w:t>
+            </w:r>
+            <w:proofErr w:type="spellEnd"/>
+            <w:r>
+              <w:rPr>
+                <w:rFonts w:ascii="BC Sans" w:hAnsi="BC Sans" w:cs="BC Sans Light"/>
+                <w:sz w:val="20"/>
+                <w:szCs w:val="20"/>
+              </w:rPr>
+              <w:t>].caller.alternativePhone2}</w:t>
             </w:r>
           </w:p>
         </w:tc>
@@ -4444,7 +5235,16 @@
                 <w:sz w:val="20"/>
                 <w:szCs w:val="20"/>
               </w:rPr>
-              <w:t>{d</w:t>
+              <w:t>{</w:t>
+            </w:r>
+            <w:proofErr w:type="spellStart"/>
+            <w:r>
+              <w:rPr>
+                <w:rFonts w:ascii="BC Sans" w:hAnsi="BC Sans" w:cs="BC Sans Light"/>
+                <w:sz w:val="20"/>
+                <w:szCs w:val="20"/>
+              </w:rPr>
+              <w:t>d</w:t>
             </w:r>
             <w:r>
               <w:rPr>
@@ -4461,7 +5261,52 @@
                 <w:sz w:val="20"/>
                 <w:szCs w:val="20"/>
               </w:rPr>
-              <w:t>updates[i].caller.address}</w:t>
+              <w:t>updates</w:t>
+            </w:r>
+            <w:proofErr w:type="spellEnd"/>
+            <w:r>
+              <w:rPr>
+                <w:rFonts w:ascii="BC Sans" w:hAnsi="BC Sans" w:cs="BC Sans Light"/>
+                <w:sz w:val="20"/>
+                <w:szCs w:val="20"/>
+              </w:rPr>
+              <w:t>[</w:t>
+            </w:r>
+            <w:proofErr w:type="spellStart"/>
+            <w:r>
+              <w:rPr>
+                <w:rFonts w:ascii="BC Sans" w:hAnsi="BC Sans" w:cs="BC Sans Light"/>
+                <w:sz w:val="20"/>
+                <w:szCs w:val="20"/>
+              </w:rPr>
+              <w:t>i</w:t>
+            </w:r>
+            <w:proofErr w:type="spellEnd"/>
+            <w:r>
+              <w:rPr>
+                <w:rFonts w:ascii="BC Sans" w:hAnsi="BC Sans" w:cs="BC Sans Light"/>
+                <w:sz w:val="20"/>
+                <w:szCs w:val="20"/>
+              </w:rPr>
+              <w:t>].</w:t>
+            </w:r>
+            <w:proofErr w:type="spellStart"/>
+            <w:r>
+              <w:rPr>
+                <w:rFonts w:ascii="BC Sans" w:hAnsi="BC Sans" w:cs="BC Sans Light"/>
+                <w:sz w:val="20"/>
+                <w:szCs w:val="20"/>
+              </w:rPr>
+              <w:t>caller.address</w:t>
+            </w:r>
+            <w:proofErr w:type="spellEnd"/>
+            <w:r>
+              <w:rPr>
+                <w:rFonts w:ascii="BC Sans" w:hAnsi="BC Sans" w:cs="BC Sans Light"/>
+                <w:sz w:val="20"/>
+                <w:szCs w:val="20"/>
+              </w:rPr>
+              <w:t>}</w:t>
             </w:r>
           </w:p>
         </w:tc>
@@ -4520,7 +5365,16 @@
                 <w:sz w:val="20"/>
                 <w:szCs w:val="20"/>
               </w:rPr>
-              <w:t>{d</w:t>
+              <w:t>{</w:t>
+            </w:r>
+            <w:proofErr w:type="spellStart"/>
+            <w:r>
+              <w:rPr>
+                <w:rFonts w:ascii="BC Sans" w:hAnsi="BC Sans" w:cs="BC Sans Light"/>
+                <w:sz w:val="20"/>
+                <w:szCs w:val="20"/>
+              </w:rPr>
+              <w:t>d</w:t>
             </w:r>
             <w:r>
               <w:rPr>
@@ -4537,7 +5391,52 @@
                 <w:sz w:val="20"/>
                 <w:szCs w:val="20"/>
               </w:rPr>
-              <w:t>updates[i].caller.email}</w:t>
+              <w:t>updates</w:t>
+            </w:r>
+            <w:proofErr w:type="spellEnd"/>
+            <w:r>
+              <w:rPr>
+                <w:rFonts w:ascii="BC Sans" w:hAnsi="BC Sans" w:cs="BC Sans Light"/>
+                <w:sz w:val="20"/>
+                <w:szCs w:val="20"/>
+              </w:rPr>
+              <w:t>[</w:t>
+            </w:r>
+            <w:proofErr w:type="spellStart"/>
+            <w:r>
+              <w:rPr>
+                <w:rFonts w:ascii="BC Sans" w:hAnsi="BC Sans" w:cs="BC Sans Light"/>
+                <w:sz w:val="20"/>
+                <w:szCs w:val="20"/>
+              </w:rPr>
+              <w:t>i</w:t>
+            </w:r>
+            <w:proofErr w:type="spellEnd"/>
+            <w:r>
+              <w:rPr>
+                <w:rFonts w:ascii="BC Sans" w:hAnsi="BC Sans" w:cs="BC Sans Light"/>
+                <w:sz w:val="20"/>
+                <w:szCs w:val="20"/>
+              </w:rPr>
+              <w:t>].</w:t>
+            </w:r>
+            <w:proofErr w:type="spellStart"/>
+            <w:r>
+              <w:rPr>
+                <w:rFonts w:ascii="BC Sans" w:hAnsi="BC Sans" w:cs="BC Sans Light"/>
+                <w:sz w:val="20"/>
+                <w:szCs w:val="20"/>
+              </w:rPr>
+              <w:t>caller.email</w:t>
+            </w:r>
+            <w:proofErr w:type="spellEnd"/>
+            <w:r>
+              <w:rPr>
+                <w:rFonts w:ascii="BC Sans" w:hAnsi="BC Sans" w:cs="BC Sans Light"/>
+                <w:sz w:val="20"/>
+                <w:szCs w:val="20"/>
+              </w:rPr>
+              <w:t>}</w:t>
             </w:r>
           </w:p>
         </w:tc>
@@ -4597,7 +5496,16 @@
                 <w:sz w:val="20"/>
                 <w:szCs w:val="20"/>
               </w:rPr>
-              <w:t>{d</w:t>
+              <w:t>{</w:t>
+            </w:r>
+            <w:proofErr w:type="spellStart"/>
+            <w:r>
+              <w:rPr>
+                <w:rFonts w:ascii="BC Sans" w:hAnsi="BC Sans" w:cs="BC Sans Light"/>
+                <w:sz w:val="20"/>
+                <w:szCs w:val="20"/>
+              </w:rPr>
+              <w:t>d</w:t>
             </w:r>
             <w:r>
               <w:rPr>
@@ -4614,7 +5522,52 @@
                 <w:sz w:val="20"/>
                 <w:szCs w:val="20"/>
               </w:rPr>
-              <w:t>updates[i].caller.organizationReportingComplaint}</w:t>
+              <w:t>updates</w:t>
+            </w:r>
+            <w:proofErr w:type="spellEnd"/>
+            <w:r>
+              <w:rPr>
+                <w:rFonts w:ascii="BC Sans" w:hAnsi="BC Sans" w:cs="BC Sans Light"/>
+                <w:sz w:val="20"/>
+                <w:szCs w:val="20"/>
+              </w:rPr>
+              <w:t>[</w:t>
+            </w:r>
+            <w:proofErr w:type="spellStart"/>
+            <w:r>
+              <w:rPr>
+                <w:rFonts w:ascii="BC Sans" w:hAnsi="BC Sans" w:cs="BC Sans Light"/>
+                <w:sz w:val="20"/>
+                <w:szCs w:val="20"/>
+              </w:rPr>
+              <w:t>i</w:t>
+            </w:r>
+            <w:proofErr w:type="spellEnd"/>
+            <w:r>
+              <w:rPr>
+                <w:rFonts w:ascii="BC Sans" w:hAnsi="BC Sans" w:cs="BC Sans Light"/>
+                <w:sz w:val="20"/>
+                <w:szCs w:val="20"/>
+              </w:rPr>
+              <w:t>].</w:t>
+            </w:r>
+            <w:proofErr w:type="spellStart"/>
+            <w:r>
+              <w:rPr>
+                <w:rFonts w:ascii="BC Sans" w:hAnsi="BC Sans" w:cs="BC Sans Light"/>
+                <w:sz w:val="20"/>
+                <w:szCs w:val="20"/>
+              </w:rPr>
+              <w:t>caller.organizationReportingComplaint</w:t>
+            </w:r>
+            <w:proofErr w:type="spellEnd"/>
+            <w:r>
+              <w:rPr>
+                <w:rFonts w:ascii="BC Sans" w:hAnsi="BC Sans" w:cs="BC Sans Light"/>
+                <w:sz w:val="20"/>
+                <w:szCs w:val="20"/>
+              </w:rPr>
+              <w:t>}</w:t>
             </w:r>
           </w:p>
         </w:tc>
@@ -4646,7 +5599,16 @@
           <w:szCs w:val="20"/>
         </w:rPr>
         <w:br/>
-        <w:t>{d</w:t>
+        <w:t>{</w:t>
+      </w:r>
+      <w:proofErr w:type="spellStart"/>
+      <w:r>
+        <w:rPr>
+          <w:rFonts w:ascii="BC Sans" w:hAnsi="BC Sans"/>
+          <w:sz w:val="20"/>
+          <w:szCs w:val="20"/>
+        </w:rPr>
+        <w:t>d</w:t>
       </w:r>
       <w:r>
         <w:rPr>
@@ -4662,7 +5624,34 @@
           <w:sz w:val="20"/>
           <w:szCs w:val="20"/>
         </w:rPr>
-        <w:t>updates[i+1].sequenceId}</w:t>
+        <w:t>updates</w:t>
+      </w:r>
+      <w:proofErr w:type="spellEnd"/>
+      <w:r>
+        <w:rPr>
+          <w:rFonts w:ascii="BC Sans" w:hAnsi="BC Sans"/>
+          <w:sz w:val="20"/>
+          <w:szCs w:val="20"/>
+        </w:rPr>
+        <w:t>[i+1].</w:t>
+      </w:r>
+      <w:proofErr w:type="spellStart"/>
+      <w:r>
+        <w:rPr>
+          <w:rFonts w:ascii="BC Sans" w:hAnsi="BC Sans"/>
+          <w:sz w:val="20"/>
+          <w:szCs w:val="20"/>
+        </w:rPr>
+        <w:t>sequenceId</w:t>
+      </w:r>
+      <w:proofErr w:type="spellEnd"/>
+      <w:r>
+        <w:rPr>
+          <w:rFonts w:ascii="BC Sans" w:hAnsi="BC Sans"/>
+          <w:sz w:val="20"/>
+          <w:szCs w:val="20"/>
+        </w:rPr>
+        <w:t>}</w:t>
       </w:r>
     </w:p>
     <w:p>
@@ -4688,7 +5677,20 @@
           <w:lang w:eastAsia="en-CA"/>
           <w14:ligatures w14:val="none"/>
         </w:rPr>
-        <w:t>{d.</w:t>
+        <w:t>{</w:t>
+      </w:r>
+      <w:proofErr w:type="spellStart"/>
+      <w:r>
+        <w:rPr>
+          <w:rFonts w:ascii="BC Sans" w:eastAsia="Times New Roman" w:hAnsi="BC Sans" w:cs="Segoe UI"/>
+          <w:color w:val="000000"/>
+          <w:kern w:val="0"/>
+          <w:sz w:val="20"/>
+          <w:szCs w:val="20"/>
+          <w:lang w:eastAsia="en-CA"/>
+          <w14:ligatures w14:val="none"/>
+        </w:rPr>
+        <w:t>d.</w:t>
       </w:r>
       <w:r>
         <w:rPr>
@@ -4712,7 +5714,46 @@
           <w:lang w:eastAsia="en-CA"/>
           <w14:ligatures w14:val="none"/>
         </w:rPr>
-        <w:t>ComplaintAttachments:ifEQ(true):showBegin}</w:t>
+        <w:t>ComplaintAttachments:ifEQ</w:t>
+      </w:r>
+      <w:proofErr w:type="spellEnd"/>
+      <w:r>
+        <w:rPr>
+          <w:rFonts w:ascii="BC Sans" w:eastAsia="Times New Roman" w:hAnsi="BC Sans" w:cs="Segoe UI"/>
+          <w:color w:val="000000"/>
+          <w:kern w:val="0"/>
+          <w:sz w:val="20"/>
+          <w:szCs w:val="20"/>
+          <w:lang w:eastAsia="en-CA"/>
+          <w14:ligatures w14:val="none"/>
+        </w:rPr>
+        <w:t>(true):</w:t>
+      </w:r>
+      <w:proofErr w:type="spellStart"/>
+      <w:r>
+        <w:rPr>
+          <w:rFonts w:ascii="BC Sans" w:eastAsia="Times New Roman" w:hAnsi="BC Sans" w:cs="Segoe UI"/>
+          <w:color w:val="000000"/>
+          <w:kern w:val="0"/>
+          <w:sz w:val="20"/>
+          <w:szCs w:val="20"/>
+          <w:lang w:eastAsia="en-CA"/>
+          <w14:ligatures w14:val="none"/>
+        </w:rPr>
+        <w:t>showBegin</w:t>
+      </w:r>
+      <w:proofErr w:type="spellEnd"/>
+      <w:r>
+        <w:rPr>
+          <w:rFonts w:ascii="BC Sans" w:eastAsia="Times New Roman" w:hAnsi="BC Sans" w:cs="Segoe UI"/>
+          <w:color w:val="000000"/>
+          <w:kern w:val="0"/>
+          <w:sz w:val="20"/>
+          <w:szCs w:val="20"/>
+          <w:lang w:eastAsia="en-CA"/>
+          <w14:ligatures w14:val="none"/>
+        </w:rPr>
+        <w:t>}</w:t>
       </w:r>
     </w:p>
     <w:tbl>
@@ -4867,6 +5908,7 @@
               </w:rPr>
               <w:t>{</w:t>
             </w:r>
+            <w:proofErr w:type="spellStart"/>
             <w:r>
               <w:rPr>
                 <w:rFonts w:ascii="BC Sans" w:eastAsia="Times New Roman" w:hAnsi="BC Sans" w:cs="Times New Roman"/>
@@ -4891,18 +5933,46 @@
               </w:rPr>
               <w:t>cAtts</w:t>
             </w:r>
-            <w:r>
-              <w:rPr>
-                <w:rFonts w:ascii="BC Sans" w:eastAsia="Times New Roman" w:hAnsi="BC Sans" w:cs="Times New Roman"/>
-                <w:b w:val="0"/>
-                <w:bCs w:val="0"/>
-                <w:caps w:val="0"/>
-                <w:color w:val="000000" w:themeColor="text1"/>
-                <w:sz w:val="20"/>
-                <w:szCs w:val="20"/>
-              </w:rPr>
-              <w:t>[i].</w:t>
-            </w:r>
+            <w:proofErr w:type="spellEnd"/>
+            <w:r>
+              <w:rPr>
+                <w:rFonts w:ascii="BC Sans" w:eastAsia="Times New Roman" w:hAnsi="BC Sans" w:cs="Times New Roman"/>
+                <w:b w:val="0"/>
+                <w:bCs w:val="0"/>
+                <w:caps w:val="0"/>
+                <w:color w:val="000000" w:themeColor="text1"/>
+                <w:sz w:val="20"/>
+                <w:szCs w:val="20"/>
+              </w:rPr>
+              <w:t>[</w:t>
+            </w:r>
+            <w:proofErr w:type="spellStart"/>
+            <w:r>
+              <w:rPr>
+                <w:rFonts w:ascii="BC Sans" w:eastAsia="Times New Roman" w:hAnsi="BC Sans" w:cs="Times New Roman"/>
+                <w:b w:val="0"/>
+                <w:bCs w:val="0"/>
+                <w:caps w:val="0"/>
+                <w:color w:val="000000" w:themeColor="text1"/>
+                <w:sz w:val="20"/>
+                <w:szCs w:val="20"/>
+              </w:rPr>
+              <w:t>i</w:t>
+            </w:r>
+            <w:proofErr w:type="spellEnd"/>
+            <w:r>
+              <w:rPr>
+                <w:rFonts w:ascii="BC Sans" w:eastAsia="Times New Roman" w:hAnsi="BC Sans" w:cs="Times New Roman"/>
+                <w:b w:val="0"/>
+                <w:bCs w:val="0"/>
+                <w:caps w:val="0"/>
+                <w:color w:val="000000" w:themeColor="text1"/>
+                <w:sz w:val="20"/>
+                <w:szCs w:val="20"/>
+              </w:rPr>
+              <w:t>].</w:t>
+            </w:r>
+            <w:proofErr w:type="spellStart"/>
             <w:r>
               <w:rPr>
                 <w:rFonts w:ascii="BC Sans" w:eastAsia="Times New Roman" w:hAnsi="BC Sans" w:cs="Times New Roman"/>
@@ -4915,6 +5985,7 @@
               </w:rPr>
               <w:t>fileType</w:t>
             </w:r>
+            <w:proofErr w:type="spellEnd"/>
             <w:r>
               <w:rPr>
                 <w:rFonts w:ascii="BC Sans" w:eastAsia="Times New Roman" w:hAnsi="BC Sans" w:cs="Times New Roman"/>
@@ -4954,7 +6025,17 @@
                 <w:sz w:val="20"/>
                 <w:szCs w:val="20"/>
               </w:rPr>
-              <w:t>{d.</w:t>
+              <w:t>{</w:t>
+            </w:r>
+            <w:proofErr w:type="spellStart"/>
+            <w:r>
+              <w:rPr>
+                <w:rFonts w:ascii="BC Sans" w:eastAsia="Times New Roman" w:hAnsi="BC Sans" w:cs="Times New Roman"/>
+                <w:color w:val="000000" w:themeColor="text1"/>
+                <w:sz w:val="20"/>
+                <w:szCs w:val="20"/>
+              </w:rPr>
+              <w:t>d.</w:t>
             </w:r>
             <w:r>
               <w:rPr>
@@ -4965,14 +6046,35 @@
               </w:rPr>
               <w:t>cAtts</w:t>
             </w:r>
-            <w:r>
-              <w:rPr>
-                <w:rFonts w:ascii="BC Sans" w:eastAsia="Times New Roman" w:hAnsi="BC Sans" w:cs="Times New Roman"/>
-                <w:color w:val="000000" w:themeColor="text1"/>
-                <w:sz w:val="20"/>
-                <w:szCs w:val="20"/>
-              </w:rPr>
-              <w:t>[i].</w:t>
+            <w:proofErr w:type="spellEnd"/>
+            <w:r>
+              <w:rPr>
+                <w:rFonts w:ascii="BC Sans" w:eastAsia="Times New Roman" w:hAnsi="BC Sans" w:cs="Times New Roman"/>
+                <w:color w:val="000000" w:themeColor="text1"/>
+                <w:sz w:val="20"/>
+                <w:szCs w:val="20"/>
+              </w:rPr>
+              <w:t>[</w:t>
+            </w:r>
+            <w:proofErr w:type="spellStart"/>
+            <w:r>
+              <w:rPr>
+                <w:rFonts w:ascii="BC Sans" w:eastAsia="Times New Roman" w:hAnsi="BC Sans" w:cs="Times New Roman"/>
+                <w:color w:val="000000" w:themeColor="text1"/>
+                <w:sz w:val="20"/>
+                <w:szCs w:val="20"/>
+              </w:rPr>
+              <w:t>i</w:t>
+            </w:r>
+            <w:proofErr w:type="spellEnd"/>
+            <w:r>
+              <w:rPr>
+                <w:rFonts w:ascii="BC Sans" w:eastAsia="Times New Roman" w:hAnsi="BC Sans" w:cs="Times New Roman"/>
+                <w:color w:val="000000" w:themeColor="text1"/>
+                <w:sz w:val="20"/>
+                <w:szCs w:val="20"/>
+              </w:rPr>
+              <w:t>].</w:t>
             </w:r>
             <w:r>
               <w:rPr>
@@ -5031,6 +6133,7 @@
               </w:rPr>
               <w:t>{</w:t>
             </w:r>
+            <w:proofErr w:type="spellStart"/>
             <w:r>
               <w:rPr>
                 <w:rFonts w:ascii="BC Sans" w:eastAsia="Times New Roman" w:hAnsi="BC Sans" w:cs="Times New Roman"/>
@@ -5055,6 +6158,7 @@
               </w:rPr>
               <w:t>cAtts</w:t>
             </w:r>
+            <w:proofErr w:type="spellEnd"/>
             <w:r>
               <w:rPr>
                 <w:rFonts w:ascii="BC Sans" w:eastAsia="Times New Roman" w:hAnsi="BC Sans" w:cs="Times New Roman"/>
@@ -5091,6 +6195,7 @@
               </w:rPr>
               <w:t>].</w:t>
             </w:r>
+            <w:proofErr w:type="spellStart"/>
             <w:r>
               <w:rPr>
                 <w:rFonts w:ascii="BC Sans" w:eastAsia="Times New Roman" w:hAnsi="BC Sans" w:cs="Times New Roman"/>
@@ -5103,6 +6208,7 @@
               </w:rPr>
               <w:t>fileType</w:t>
             </w:r>
+            <w:proofErr w:type="spellEnd"/>
             <w:r>
               <w:rPr>
                 <w:rFonts w:ascii="BC Sans" w:eastAsia="Times New Roman" w:hAnsi="BC Sans" w:cs="Times New Roman"/>
@@ -5139,7 +6245,17 @@
                 <w:sz w:val="20"/>
                 <w:szCs w:val="20"/>
               </w:rPr>
-              <w:t>{d.</w:t>
+              <w:t>{</w:t>
+            </w:r>
+            <w:proofErr w:type="spellStart"/>
+            <w:r>
+              <w:rPr>
+                <w:rFonts w:ascii="BC Sans" w:eastAsia="Times New Roman" w:hAnsi="BC Sans" w:cs="Times New Roman"/>
+                <w:color w:val="000000" w:themeColor="text1"/>
+                <w:sz w:val="20"/>
+                <w:szCs w:val="20"/>
+              </w:rPr>
+              <w:t>d.</w:t>
             </w:r>
             <w:r>
               <w:rPr>
@@ -5150,6 +6266,7 @@
               </w:rPr>
               <w:t>cAtts</w:t>
             </w:r>
+            <w:proofErr w:type="spellEnd"/>
             <w:r>
               <w:rPr>
                 <w:rFonts w:ascii="BC Sans" w:eastAsia="Times New Roman" w:hAnsi="BC Sans" w:cs="Times New Roman"/>
@@ -5223,7 +6340,20 @@
           <w:lang w:eastAsia="en-CA"/>
           <w14:ligatures w14:val="none"/>
         </w:rPr>
-        <w:t>{d.</w:t>
+        <w:t>{</w:t>
+      </w:r>
+      <w:proofErr w:type="spellStart"/>
+      <w:r>
+        <w:rPr>
+          <w:rFonts w:ascii="BC Sans" w:eastAsia="Times New Roman" w:hAnsi="BC Sans" w:cs="Segoe UI"/>
+          <w:color w:val="000000"/>
+          <w:kern w:val="0"/>
+          <w:sz w:val="20"/>
+          <w:szCs w:val="20"/>
+          <w:lang w:eastAsia="en-CA"/>
+          <w14:ligatures w14:val="none"/>
+        </w:rPr>
+        <w:t>d.</w:t>
       </w:r>
       <w:r>
         <w:rPr>
@@ -5247,7 +6377,20 @@
           <w:lang w:eastAsia="en-CA"/>
           <w14:ligatures w14:val="none"/>
         </w:rPr>
-        <w:t>ComplaintAttachments:showEnd}</w:t>
+        <w:t>ComplaintAttachments:showEnd</w:t>
+      </w:r>
+      <w:proofErr w:type="spellEnd"/>
+      <w:r>
+        <w:rPr>
+          <w:rFonts w:ascii="BC Sans" w:eastAsia="Times New Roman" w:hAnsi="BC Sans" w:cs="Segoe UI"/>
+          <w:color w:val="000000"/>
+          <w:kern w:val="0"/>
+          <w:sz w:val="20"/>
+          <w:szCs w:val="20"/>
+          <w:lang w:eastAsia="en-CA"/>
+          <w14:ligatures w14:val="none"/>
+        </w:rPr>
+        <w:t>}</w:t>
       </w:r>
     </w:p>
     <w:p>
@@ -5555,6 +6698,7 @@
             </w:rPr>
             <w:t>Report printed on {</w:t>
           </w:r>
+          <w:proofErr w:type="spellStart"/>
           <w:r>
             <w:rPr>
               <w:rFonts w:ascii="BC Sans" w:eastAsia="BC Sans" w:hAnsi="BC Sans" w:cs="BC Sans"/>
@@ -5579,6 +6723,7 @@
             </w:rPr>
             <w:t>generatedOn</w:t>
           </w:r>
+          <w:proofErr w:type="spellEnd"/>
           <w:r>
             <w:rPr>
               <w:rFonts w:ascii="BC Sans" w:eastAsia="BC Sans" w:hAnsi="BC Sans" w:cs="BC Sans"/>
@@ -7093,33 +8238,6 @@
 </file>
 
 <file path=customXml/item1.xml><?xml version="1.0" encoding="utf-8"?>
-<p:properties xmlns:p="http://schemas.microsoft.com/office/2006/metadata/properties" xmlns:xsi="http://www.w3.org/2001/XMLSchema-instance" xmlns:pc="http://schemas.microsoft.com/office/infopath/2007/PartnerControls">
-  <documentManagement>
-    <TaxCatchAll xmlns="cbeac988-4fd5-47cf-ad03-89cc7678fa90" xsi:nil="true"/>
-    <lcf76f155ced4ddcb4097134ff3c332f xmlns="aa9c99c1-69c1-4b58-9df5-4d4796c46f8a">
-      <Terms xmlns="http://schemas.microsoft.com/office/infopath/2007/PartnerControls"/>
-    </lcf76f155ced4ddcb4097134ff3c332f>
-    <SharedWithUsers xmlns="cbeac988-4fd5-47cf-ad03-89cc7678fa90">
-      <UserInfo>
-        <DisplayName/>
-        <AccountId xsi:nil="true"/>
-        <AccountType/>
-      </UserInfo>
-    </SharedWithUsers>
-  </documentManagement>
-</p:properties>
-</file>
-
-<file path=customXml/item2.xml><?xml version="1.0" encoding="utf-8"?>
-<?mso-contentType ?>
-<FormTemplates xmlns="http://schemas.microsoft.com/sharepoint/v3/contenttype/forms">
-  <Display>DocumentLibraryForm</Display>
-  <Edit>DocumentLibraryForm</Edit>
-  <New>DocumentLibraryForm</New>
-</FormTemplates>
-</file>
-
-<file path=customXml/item3.xml><?xml version="1.0" encoding="utf-8"?>
 <ct:contentTypeSchema xmlns:ct="http://schemas.microsoft.com/office/2006/metadata/contentType" xmlns:ma="http://schemas.microsoft.com/office/2006/metadata/properties/metaAttributes" ct:_="" ma:_="" ma:contentTypeName="Document" ma:contentTypeID="0x010100ED0089B3ED392A4CB3C10705735CFAD3" ma:contentTypeVersion="15" ma:contentTypeDescription="Create a new document." ma:contentTypeScope="" ma:versionID="e9715c4352d5d9c94cf397f6db7911f6">
   <xsd:schema xmlns:xsd="http://www.w3.org/2001/XMLSchema" xmlns:xs="http://www.w3.org/2001/XMLSchema" xmlns:p="http://schemas.microsoft.com/office/2006/metadata/properties" xmlns:ns2="aa9c99c1-69c1-4b58-9df5-4d4796c46f8a" xmlns:ns3="cbeac988-4fd5-47cf-ad03-89cc7678fa90" targetNamespace="http://schemas.microsoft.com/office/2006/metadata/properties" ma:root="true" ma:fieldsID="4a7b24a40f906d6832371abf7aef78d6" ns2:_="" ns3:_="">
     <xsd:import namespace="aa9c99c1-69c1-4b58-9df5-4d4796c46f8a"/>
@@ -7354,26 +8472,34 @@
 </ct:contentTypeSchema>
 </file>
 
-<file path=customXml/itemProps1.xml><?xml version="1.0" encoding="utf-8"?>
-<ds:datastoreItem xmlns:ds="http://schemas.openxmlformats.org/officeDocument/2006/customXml" ds:itemID="{C6C5DCE0-D69C-4B6E-96D9-C69B23DE6D4A}">
-  <ds:schemaRefs>
-    <ds:schemaRef ds:uri="http://schemas.microsoft.com/office/2006/metadata/properties"/>
-    <ds:schemaRef ds:uri="http://schemas.microsoft.com/office/infopath/2007/PartnerControls"/>
-    <ds:schemaRef ds:uri="cbeac988-4fd5-47cf-ad03-89cc7678fa90"/>
-    <ds:schemaRef ds:uri="aa9c99c1-69c1-4b58-9df5-4d4796c46f8a"/>
-  </ds:schemaRefs>
-</ds:datastoreItem>
+<file path=customXml/item2.xml><?xml version="1.0" encoding="utf-8"?>
+<?mso-contentType ?>
+<FormTemplates xmlns="http://schemas.microsoft.com/sharepoint/v3/contenttype/forms">
+  <Display>DocumentLibraryForm</Display>
+  <Edit>DocumentLibraryForm</Edit>
+  <New>DocumentLibraryForm</New>
+</FormTemplates>
 </file>
 
-<file path=customXml/itemProps2.xml><?xml version="1.0" encoding="utf-8"?>
-<ds:datastoreItem xmlns:ds="http://schemas.openxmlformats.org/officeDocument/2006/customXml" ds:itemID="{4BECF9F2-3A10-48CC-8D31-4F6E8664527E}">
-  <ds:schemaRefs>
-    <ds:schemaRef ds:uri="http://schemas.microsoft.com/sharepoint/v3/contenttype/forms"/>
-  </ds:schemaRefs>
-</ds:datastoreItem>
+<file path=customXml/item3.xml><?xml version="1.0" encoding="utf-8"?>
+<p:properties xmlns:p="http://schemas.microsoft.com/office/2006/metadata/properties" xmlns:xsi="http://www.w3.org/2001/XMLSchema-instance" xmlns:pc="http://schemas.microsoft.com/office/infopath/2007/PartnerControls">
+  <documentManagement>
+    <TaxCatchAll xmlns="cbeac988-4fd5-47cf-ad03-89cc7678fa90" xsi:nil="true"/>
+    <lcf76f155ced4ddcb4097134ff3c332f xmlns="aa9c99c1-69c1-4b58-9df5-4d4796c46f8a">
+      <Terms xmlns="http://schemas.microsoft.com/office/infopath/2007/PartnerControls"/>
+    </lcf76f155ced4ddcb4097134ff3c332f>
+    <SharedWithUsers xmlns="cbeac988-4fd5-47cf-ad03-89cc7678fa90">
+      <UserInfo>
+        <DisplayName/>
+        <AccountId xsi:nil="true"/>
+        <AccountType/>
+      </UserInfo>
+    </SharedWithUsers>
+  </documentManagement>
+</p:properties>
 </file>
 
-<file path=customXml/itemProps3.xml><?xml version="1.0" encoding="utf-8"?>
+<file path=customXml/itemProps1.xml><?xml version="1.0" encoding="utf-8"?>
 <ds:datastoreItem xmlns:ds="http://schemas.openxmlformats.org/officeDocument/2006/customXml" ds:itemID="{26FF9410-7F49-4DD5-9478-D670A139DF54}">
   <ds:schemaRefs>
     <ds:schemaRef ds:uri="http://schemas.microsoft.com/office/2006/metadata/contentType"/>
@@ -7390,4 +8516,23 @@
     <ds:schemaRef ds:uri="http://schemas.microsoft.com/internal/obd"/>
   </ds:schemaRefs>
 </ds:datastoreItem>
+</file>
+
+<file path=customXml/itemProps2.xml><?xml version="1.0" encoding="utf-8"?>
+<ds:datastoreItem xmlns:ds="http://schemas.openxmlformats.org/officeDocument/2006/customXml" ds:itemID="{4BECF9F2-3A10-48CC-8D31-4F6E8664527E}">
+  <ds:schemaRefs>
+    <ds:schemaRef ds:uri="http://schemas.microsoft.com/sharepoint/v3/contenttype/forms"/>
+  </ds:schemaRefs>
+</ds:datastoreItem>
+</file>
+
+<file path=customXml/itemProps3.xml><?xml version="1.0" encoding="utf-8"?>
+<ds:datastoreItem xmlns:ds="http://schemas.openxmlformats.org/officeDocument/2006/customXml" ds:itemID="{C6C5DCE0-D69C-4B6E-96D9-C69B23DE6D4A}">
+  <ds:schemaRefs>
+    <ds:schemaRef ds:uri="http://schemas.microsoft.com/office/2006/metadata/properties"/>
+    <ds:schemaRef ds:uri="http://schemas.microsoft.com/office/infopath/2007/PartnerControls"/>
+    <ds:schemaRef ds:uri="cbeac988-4fd5-47cf-ad03-89cc7678fa90"/>
+    <ds:schemaRef ds:uri="aa9c99c1-69c1-4b58-9df5-4d4796c46f8a"/>
+  </ds:schemaRefs>
+</ds:datastoreItem>
 </file>
</xml_diff>

<commit_message>
feat: Add referrals to Parks templates
</commit_message>
<xml_diff>
--- a/backend/templates/complaint/CDOGS-PARKS-ERS-COMPLAINT-TEMPLATE-v1.docx
+++ b/backend/templates/complaint/CDOGS-PARKS-ERS-COMPLAINT-TEMPLATE-v1.docx
@@ -146,7 +146,6 @@
               </w:rPr>
               <w:t>{</w:t>
             </w:r>
-            <w:proofErr w:type="spellStart"/>
             <w:r>
               <w:rPr>
                 <w:rFonts w:ascii="BC Sans" w:eastAsia="Times New Roman" w:hAnsi="BC Sans" w:cs="Times New Roman"/>
@@ -177,7 +176,6 @@
               </w:rPr>
               <w:t>reportedOn</w:t>
             </w:r>
-            <w:proofErr w:type="spellEnd"/>
             <w:r>
               <w:rPr>
                 <w:rFonts w:ascii="BC Sans" w:eastAsia="Times New Roman" w:hAnsi="BC Sans" w:cs="Times New Roman"/>
@@ -216,7 +214,6 @@
               </w:rPr>
               <w:t>Created by: {</w:t>
             </w:r>
-            <w:proofErr w:type="spellStart"/>
             <w:r>
               <w:rPr>
                 <w:rFonts w:ascii="BC Sans" w:eastAsia="Times New Roman" w:hAnsi="BC Sans" w:cs="Times New Roman"/>
@@ -249,7 +246,6 @@
               </w:rPr>
               <w:t>createdBy</w:t>
             </w:r>
-            <w:proofErr w:type="spellEnd"/>
             <w:r>
               <w:rPr>
                 <w:rFonts w:ascii="BC Sans" w:eastAsia="Times New Roman" w:hAnsi="BC Sans" w:cs="Times New Roman"/>
@@ -282,7 +278,6 @@
               </w:rPr>
               <w:t>Status: {</w:t>
             </w:r>
-            <w:proofErr w:type="spellStart"/>
             <w:r>
               <w:rPr>
                 <w:rFonts w:ascii="BC Sans" w:eastAsia="Times New Roman" w:hAnsi="BC Sans" w:cs="Times New Roman"/>
@@ -315,7 +310,6 @@
               </w:rPr>
               <w:t>status</w:t>
             </w:r>
-            <w:proofErr w:type="spellEnd"/>
             <w:r>
               <w:rPr>
                 <w:rFonts w:ascii="BC Sans" w:eastAsia="Times New Roman" w:hAnsi="BC Sans" w:cs="Times New Roman"/>
@@ -383,7 +377,6 @@
               </w:rPr>
               <w:t>{</w:t>
             </w:r>
-            <w:proofErr w:type="spellStart"/>
             <w:r>
               <w:rPr>
                 <w:rFonts w:ascii="BC Sans" w:eastAsia="Times New Roman" w:hAnsi="BC Sans" w:cs="Times New Roman"/>
@@ -416,7 +409,6 @@
               </w:rPr>
               <w:t>updatedOn</w:t>
             </w:r>
-            <w:proofErr w:type="spellEnd"/>
             <w:r>
               <w:rPr>
                 <w:rFonts w:ascii="BC Sans" w:eastAsia="Times New Roman" w:hAnsi="BC Sans" w:cs="Times New Roman"/>
@@ -460,17 +452,7 @@
                 <w:sz w:val="20"/>
                 <w:szCs w:val="20"/>
               </w:rPr>
-              <w:t xml:space="preserve"> {</w:t>
-            </w:r>
-            <w:proofErr w:type="spellStart"/>
-            <w:r>
-              <w:rPr>
-                <w:rFonts w:ascii="BC Sans" w:eastAsia="Times New Roman" w:hAnsi="BC Sans" w:cs="Times New Roman"/>
-                <w:color w:val="000000" w:themeColor="text1"/>
-                <w:sz w:val="20"/>
-                <w:szCs w:val="20"/>
-              </w:rPr>
-              <w:t>d</w:t>
+              <w:t xml:space="preserve"> {d</w:t>
             </w:r>
             <w:r>
               <w:rPr>
@@ -489,17 +471,7 @@
                 <w:sz w:val="20"/>
                 <w:szCs w:val="20"/>
               </w:rPr>
-              <w:t>officerAssigned</w:t>
-            </w:r>
-            <w:proofErr w:type="spellEnd"/>
-            <w:r>
-              <w:rPr>
-                <w:rFonts w:ascii="BC Sans" w:eastAsia="Times New Roman" w:hAnsi="BC Sans" w:cs="Times New Roman"/>
-                <w:color w:val="000000" w:themeColor="text1"/>
-                <w:sz w:val="20"/>
-                <w:szCs w:val="20"/>
-              </w:rPr>
-              <w:t>}</w:t>
+              <w:t>officerAssigned}</w:t>
             </w:r>
           </w:p>
         </w:tc>
@@ -762,7 +734,6 @@
               </w:rPr>
               <w:t>{</w:t>
             </w:r>
-            <w:proofErr w:type="spellStart"/>
             <w:r>
               <w:rPr>
                 <w:rFonts w:ascii="BC Sans" w:eastAsia="Times New Roman" w:hAnsi="BC Sans" w:cs="Times New Roman"/>
@@ -790,7 +761,6 @@
               </w:rPr>
               <w:t>incidentDateTime</w:t>
             </w:r>
-            <w:proofErr w:type="spellEnd"/>
             <w:r>
               <w:rPr>
                 <w:rFonts w:ascii="BC Sans" w:eastAsia="Times New Roman" w:hAnsi="BC Sans" w:cs="Times New Roman"/>
@@ -903,7 +873,6 @@
               </w:rPr>
               <w:t>.</w:t>
             </w:r>
-            <w:proofErr w:type="spellStart"/>
             <w:r>
               <w:rPr>
                 <w:rFonts w:ascii="BC Sans" w:eastAsia="Times New Roman" w:hAnsi="BC Sans" w:cs="Times New Roman"/>
@@ -914,7 +883,6 @@
               </w:rPr>
               <w:t>complaintMethodReceivedCode</w:t>
             </w:r>
-            <w:proofErr w:type="spellEnd"/>
             <w:r>
               <w:rPr>
                 <w:rFonts w:ascii="BC Sans" w:hAnsi="BC Sans"/>
@@ -989,7 +957,6 @@
               </w:rPr>
               <w:t>{</w:t>
             </w:r>
-            <w:proofErr w:type="spellStart"/>
             <w:r>
               <w:rPr>
                 <w:rFonts w:ascii="BC Sans" w:eastAsia="Times New Roman" w:hAnsi="BC Sans" w:cs="Times New Roman"/>
@@ -1017,7 +984,6 @@
               </w:rPr>
               <w:t>violationType</w:t>
             </w:r>
-            <w:proofErr w:type="spellEnd"/>
             <w:r>
               <w:rPr>
                 <w:rFonts w:ascii="BC Sans" w:eastAsia="Times New Roman" w:hAnsi="BC Sans" w:cs="Times New Roman"/>
@@ -1092,7 +1058,6 @@
               </w:rPr>
               <w:t>{</w:t>
             </w:r>
-            <w:proofErr w:type="spellStart"/>
             <w:r>
               <w:rPr>
                 <w:rFonts w:ascii="BC Sans" w:eastAsia="Times New Roman" w:hAnsi="BC Sans" w:cs="Times New Roman"/>
@@ -1120,7 +1085,6 @@
               </w:rPr>
               <w:t>inProgress</w:t>
             </w:r>
-            <w:proofErr w:type="spellEnd"/>
             <w:r>
               <w:rPr>
                 <w:rFonts w:ascii="BC Sans" w:eastAsia="Times New Roman" w:hAnsi="BC Sans" w:cs="Times New Roman"/>
@@ -1196,7 +1160,6 @@
               </w:rPr>
               <w:t>{</w:t>
             </w:r>
-            <w:proofErr w:type="spellStart"/>
             <w:r>
               <w:rPr>
                 <w:rFonts w:ascii="BC Sans" w:eastAsia="Times New Roman" w:hAnsi="BC Sans" w:cs="Times New Roman"/>
@@ -1224,7 +1187,6 @@
               </w:rPr>
               <w:t>wasObserved</w:t>
             </w:r>
-            <w:proofErr w:type="spellEnd"/>
             <w:r>
               <w:rPr>
                 <w:rFonts w:ascii="BC Sans" w:eastAsia="Times New Roman" w:hAnsi="BC Sans" w:cs="Times New Roman"/>
@@ -1293,7 +1255,6 @@
               </w:rPr>
               <w:t>{</w:t>
             </w:r>
-            <w:proofErr w:type="spellStart"/>
             <w:r>
               <w:rPr>
                 <w:rFonts w:ascii="BC Sans" w:eastAsia="Times New Roman" w:hAnsi="BC Sans" w:cs="Times New Roman"/>
@@ -1325,7 +1286,6 @@
               </w:rPr>
               <w:t>location</w:t>
             </w:r>
-            <w:proofErr w:type="spellEnd"/>
             <w:r>
               <w:rPr>
                 <w:rFonts w:ascii="BC Sans" w:eastAsia="Times New Roman" w:hAnsi="BC Sans" w:cs="Times New Roman"/>
@@ -1424,12 +1384,78 @@
                 <w:sz w:val="20"/>
                 <w:szCs w:val="20"/>
               </w:rPr>
+              <w:t>{d</w:t>
+            </w:r>
+            <w:r>
+              <w:rPr>
+                <w:rFonts w:ascii="BC Sans" w:eastAsia="Times New Roman" w:hAnsi="BC Sans" w:cs="Times New Roman"/>
+                <w:color w:val="000000" w:themeColor="text1"/>
+                <w:sz w:val="20"/>
+                <w:szCs w:val="20"/>
+              </w:rPr>
+              <w:t>.</w:t>
+            </w:r>
+            <w:r>
+              <w:rPr>
+                <w:rFonts w:ascii="BC Sans" w:hAnsi="BC Sans" w:cs="BC Sans Light"/>
+                <w:sz w:val="20"/>
+                <w:szCs w:val="20"/>
+              </w:rPr>
+              <w:t>latitude</w:t>
+            </w:r>
+            <w:r>
+              <w:rPr>
+                <w:rFonts w:ascii="BC Sans" w:hAnsi="BC Sans" w:cs="BC Sans Light"/>
+                <w:sz w:val="20"/>
+                <w:szCs w:val="20"/>
+              </w:rPr>
+              <w:t>:if</w:t>
+            </w:r>
+            <w:r>
+              <w:rPr>
+                <w:rFonts w:ascii="BC Sans" w:hAnsi="BC Sans" w:cs="BC Sans Light"/>
+                <w:sz w:val="20"/>
+                <w:szCs w:val="20"/>
+              </w:rPr>
+              <w:t>NE</w:t>
+            </w:r>
+            <w:r>
+              <w:rPr>
+                <w:rFonts w:ascii="BC Sans" w:hAnsi="BC Sans" w:cs="BC Sans Light"/>
+                <w:sz w:val="20"/>
+                <w:szCs w:val="20"/>
+              </w:rPr>
+              <w:t>(</w:t>
+            </w:r>
+            <w:r>
+              <w:rPr>
+                <w:rFonts w:ascii="BC Sans" w:hAnsi="BC Sans" w:cs="BC Sans Light"/>
+                <w:sz w:val="20"/>
+                <w:szCs w:val="20"/>
+              </w:rPr>
+              <w:t>0</w:t>
+            </w:r>
+            <w:r>
+              <w:rPr>
+                <w:rFonts w:ascii="BC Sans" w:hAnsi="BC Sans" w:cs="BC Sans Light"/>
+                <w:sz w:val="20"/>
+                <w:szCs w:val="20"/>
+              </w:rPr>
+              <w:t>):showBegin}</w:t>
+            </w:r>
+            <w:r>
+              <w:rPr>
+                <w:rFonts w:ascii="BC Sans" w:eastAsia="Times New Roman" w:hAnsi="BC Sans" w:cs="Times New Roman"/>
+                <w:color w:val="000000" w:themeColor="text1"/>
+                <w:sz w:val="20"/>
+                <w:szCs w:val="20"/>
+              </w:rPr>
               <w:t>{</w:t>
             </w:r>
-            <w:proofErr w:type="spellStart"/>
-            <w:r>
-              <w:rPr>
-                <w:rFonts w:ascii="BC Sans" w:hAnsi="BC Sans" w:cs="BC Sans Light"/>
+            <w:r>
+              <w:rPr>
+                <w:rFonts w:ascii="BC Sans" w:eastAsia="Times New Roman" w:hAnsi="BC Sans" w:cs="Times New Roman"/>
+                <w:color w:val="000000" w:themeColor="text1"/>
                 <w:sz w:val="20"/>
                 <w:szCs w:val="20"/>
               </w:rPr>
@@ -1446,7 +1472,8 @@
             </w:r>
             <w:r>
               <w:rPr>
-                <w:rFonts w:ascii="BC Sans" w:hAnsi="BC Sans" w:cs="BC Sans Light"/>
+                <w:rFonts w:ascii="BC Sans" w:eastAsia="Times New Roman" w:hAnsi="BC Sans" w:cs="Times New Roman"/>
+                <w:color w:val="000000" w:themeColor="text1"/>
                 <w:sz w:val="20"/>
                 <w:szCs w:val="20"/>
               </w:rPr>
@@ -1454,6 +1481,76 @@
             </w:r>
             <w:r>
               <w:rPr>
+                <w:rFonts w:ascii="BC Sans" w:eastAsia="Times New Roman" w:hAnsi="BC Sans" w:cs="Times New Roman"/>
+                <w:color w:val="000000" w:themeColor="text1"/>
+                <w:sz w:val="20"/>
+                <w:szCs w:val="20"/>
+              </w:rPr>
+              <w:t>}, {</w:t>
+            </w:r>
+            <w:r>
+              <w:rPr>
+                <w:rFonts w:ascii="BC Sans" w:eastAsia="Times New Roman" w:hAnsi="BC Sans" w:cs="Times New Roman"/>
+                <w:color w:val="000000" w:themeColor="text1"/>
+                <w:sz w:val="20"/>
+                <w:szCs w:val="20"/>
+              </w:rPr>
+              <w:t>d</w:t>
+            </w:r>
+            <w:r>
+              <w:rPr>
+                <w:rFonts w:ascii="BC Sans" w:eastAsia="Times New Roman" w:hAnsi="BC Sans" w:cs="Times New Roman"/>
+                <w:color w:val="000000" w:themeColor="text1"/>
+                <w:sz w:val="20"/>
+                <w:szCs w:val="20"/>
+              </w:rPr>
+              <w:t>.</w:t>
+            </w:r>
+            <w:r>
+              <w:rPr>
+                <w:rFonts w:ascii="BC Sans" w:eastAsia="Times New Roman" w:hAnsi="BC Sans" w:cs="Times New Roman"/>
+                <w:color w:val="000000" w:themeColor="text1"/>
+                <w:sz w:val="20"/>
+                <w:szCs w:val="20"/>
+              </w:rPr>
+              <w:t>longitude</w:t>
+            </w:r>
+            <w:r>
+              <w:rPr>
+                <w:rFonts w:ascii="BC Sans" w:eastAsia="Times New Roman" w:hAnsi="BC Sans" w:cs="Times New Roman"/>
+                <w:color w:val="000000" w:themeColor="text1"/>
+                <w:sz w:val="20"/>
+                <w:szCs w:val="20"/>
+              </w:rPr>
+              <w:t>}</w:t>
+            </w:r>
+            <w:r>
+              <w:rPr>
+                <w:rFonts w:ascii="BC Sans" w:hAnsi="BC Sans" w:cs="BC Sans Light"/>
+                <w:sz w:val="20"/>
+                <w:szCs w:val="20"/>
+              </w:rPr>
+              <w:t>{d</w:t>
+            </w:r>
+            <w:r>
+              <w:rPr>
+                <w:rFonts w:ascii="BC Sans" w:eastAsia="Times New Roman" w:hAnsi="BC Sans" w:cs="Times New Roman"/>
+                <w:color w:val="000000" w:themeColor="text1"/>
+                <w:sz w:val="20"/>
+                <w:szCs w:val="20"/>
+              </w:rPr>
+              <w:t>.</w:t>
+            </w:r>
+            <w:r>
+              <w:rPr>
+                <w:rFonts w:ascii="BC Sans" w:hAnsi="BC Sans" w:cs="BC Sans Light"/>
+                <w:sz w:val="20"/>
+                <w:szCs w:val="20"/>
+              </w:rPr>
+              <w:t>latitude</w:t>
+            </w:r>
+            <w:r>
+              <w:rPr>
                 <w:rFonts w:ascii="BC Sans" w:hAnsi="BC Sans" w:cs="BC Sans Light"/>
                 <w:sz w:val="20"/>
                 <w:szCs w:val="20"/>
@@ -1468,7 +1565,6 @@
               </w:rPr>
               <w:t>NE</w:t>
             </w:r>
-            <w:proofErr w:type="spellEnd"/>
             <w:r>
               <w:rPr>
                 <w:rFonts w:ascii="BC Sans" w:hAnsi="BC Sans" w:cs="BC Sans Light"/>
@@ -1491,194 +1587,7 @@
                 <w:sz w:val="20"/>
                 <w:szCs w:val="20"/>
               </w:rPr>
-              <w:t>):</w:t>
-            </w:r>
-            <w:proofErr w:type="spellStart"/>
-            <w:r>
-              <w:rPr>
-                <w:rFonts w:ascii="BC Sans" w:hAnsi="BC Sans" w:cs="BC Sans Light"/>
-                <w:sz w:val="20"/>
-                <w:szCs w:val="20"/>
-              </w:rPr>
-              <w:t>showBegin</w:t>
-            </w:r>
-            <w:proofErr w:type="spellEnd"/>
-            <w:r>
-              <w:rPr>
-                <w:rFonts w:ascii="BC Sans" w:hAnsi="BC Sans" w:cs="BC Sans Light"/>
-                <w:sz w:val="20"/>
-                <w:szCs w:val="20"/>
-              </w:rPr>
-              <w:t>}</w:t>
-            </w:r>
-            <w:r>
-              <w:rPr>
-                <w:rFonts w:ascii="BC Sans" w:eastAsia="Times New Roman" w:hAnsi="BC Sans" w:cs="Times New Roman"/>
-                <w:color w:val="000000" w:themeColor="text1"/>
-                <w:sz w:val="20"/>
-                <w:szCs w:val="20"/>
-              </w:rPr>
-              <w:t>{</w:t>
-            </w:r>
-            <w:proofErr w:type="spellStart"/>
-            <w:r>
-              <w:rPr>
-                <w:rFonts w:ascii="BC Sans" w:eastAsia="Times New Roman" w:hAnsi="BC Sans" w:cs="Times New Roman"/>
-                <w:color w:val="000000" w:themeColor="text1"/>
-                <w:sz w:val="20"/>
-                <w:szCs w:val="20"/>
-              </w:rPr>
-              <w:t>d</w:t>
-            </w:r>
-            <w:r>
-              <w:rPr>
-                <w:rFonts w:ascii="BC Sans" w:eastAsia="Times New Roman" w:hAnsi="BC Sans" w:cs="Times New Roman"/>
-                <w:color w:val="000000" w:themeColor="text1"/>
-                <w:sz w:val="20"/>
-                <w:szCs w:val="20"/>
-              </w:rPr>
-              <w:t>.</w:t>
-            </w:r>
-            <w:r>
-              <w:rPr>
-                <w:rFonts w:ascii="BC Sans" w:eastAsia="Times New Roman" w:hAnsi="BC Sans" w:cs="Times New Roman"/>
-                <w:color w:val="000000" w:themeColor="text1"/>
-                <w:sz w:val="20"/>
-                <w:szCs w:val="20"/>
-              </w:rPr>
-              <w:t>latitude</w:t>
-            </w:r>
-            <w:proofErr w:type="spellEnd"/>
-            <w:r>
-              <w:rPr>
-                <w:rFonts w:ascii="BC Sans" w:eastAsia="Times New Roman" w:hAnsi="BC Sans" w:cs="Times New Roman"/>
-                <w:color w:val="000000" w:themeColor="text1"/>
-                <w:sz w:val="20"/>
-                <w:szCs w:val="20"/>
-              </w:rPr>
-              <w:t>}, {</w:t>
-            </w:r>
-            <w:proofErr w:type="spellStart"/>
-            <w:r>
-              <w:rPr>
-                <w:rFonts w:ascii="BC Sans" w:eastAsia="Times New Roman" w:hAnsi="BC Sans" w:cs="Times New Roman"/>
-                <w:color w:val="000000" w:themeColor="text1"/>
-                <w:sz w:val="20"/>
-                <w:szCs w:val="20"/>
-              </w:rPr>
-              <w:t>d</w:t>
-            </w:r>
-            <w:r>
-              <w:rPr>
-                <w:rFonts w:ascii="BC Sans" w:eastAsia="Times New Roman" w:hAnsi="BC Sans" w:cs="Times New Roman"/>
-                <w:color w:val="000000" w:themeColor="text1"/>
-                <w:sz w:val="20"/>
-                <w:szCs w:val="20"/>
-              </w:rPr>
-              <w:t>.</w:t>
-            </w:r>
-            <w:r>
-              <w:rPr>
-                <w:rFonts w:ascii="BC Sans" w:eastAsia="Times New Roman" w:hAnsi="BC Sans" w:cs="Times New Roman"/>
-                <w:color w:val="000000" w:themeColor="text1"/>
-                <w:sz w:val="20"/>
-                <w:szCs w:val="20"/>
-              </w:rPr>
-              <w:t>longitude</w:t>
-            </w:r>
-            <w:proofErr w:type="spellEnd"/>
-            <w:r>
-              <w:rPr>
-                <w:rFonts w:ascii="BC Sans" w:eastAsia="Times New Roman" w:hAnsi="BC Sans" w:cs="Times New Roman"/>
-                <w:color w:val="000000" w:themeColor="text1"/>
-                <w:sz w:val="20"/>
-                <w:szCs w:val="20"/>
-              </w:rPr>
-              <w:t>}</w:t>
-            </w:r>
-            <w:r>
-              <w:rPr>
-                <w:rFonts w:ascii="BC Sans" w:hAnsi="BC Sans" w:cs="BC Sans Light"/>
-                <w:sz w:val="20"/>
-                <w:szCs w:val="20"/>
-              </w:rPr>
-              <w:t>{</w:t>
-            </w:r>
-            <w:proofErr w:type="spellStart"/>
-            <w:r>
-              <w:rPr>
-                <w:rFonts w:ascii="BC Sans" w:hAnsi="BC Sans" w:cs="BC Sans Light"/>
-                <w:sz w:val="20"/>
-                <w:szCs w:val="20"/>
-              </w:rPr>
-              <w:t>d</w:t>
-            </w:r>
-            <w:r>
-              <w:rPr>
-                <w:rFonts w:ascii="BC Sans" w:eastAsia="Times New Roman" w:hAnsi="BC Sans" w:cs="Times New Roman"/>
-                <w:color w:val="000000" w:themeColor="text1"/>
-                <w:sz w:val="20"/>
-                <w:szCs w:val="20"/>
-              </w:rPr>
-              <w:t>.</w:t>
-            </w:r>
-            <w:r>
-              <w:rPr>
-                <w:rFonts w:ascii="BC Sans" w:hAnsi="BC Sans" w:cs="BC Sans Light"/>
-                <w:sz w:val="20"/>
-                <w:szCs w:val="20"/>
-              </w:rPr>
-              <w:t>latitude</w:t>
-            </w:r>
-            <w:r>
-              <w:rPr>
-                <w:rFonts w:ascii="BC Sans" w:hAnsi="BC Sans" w:cs="BC Sans Light"/>
-                <w:sz w:val="20"/>
-                <w:szCs w:val="20"/>
-              </w:rPr>
-              <w:t>:if</w:t>
-            </w:r>
-            <w:r>
-              <w:rPr>
-                <w:rFonts w:ascii="BC Sans" w:hAnsi="BC Sans" w:cs="BC Sans Light"/>
-                <w:sz w:val="20"/>
-                <w:szCs w:val="20"/>
-              </w:rPr>
-              <w:t>NE</w:t>
-            </w:r>
-            <w:proofErr w:type="spellEnd"/>
-            <w:r>
-              <w:rPr>
-                <w:rFonts w:ascii="BC Sans" w:hAnsi="BC Sans" w:cs="BC Sans Light"/>
-                <w:sz w:val="20"/>
-                <w:szCs w:val="20"/>
-              </w:rPr>
-              <w:t>(</w:t>
-            </w:r>
-            <w:r>
-              <w:rPr>
-                <w:rFonts w:ascii="BC Sans" w:hAnsi="BC Sans" w:cs="BC Sans Light"/>
-                <w:sz w:val="20"/>
-                <w:szCs w:val="20"/>
-              </w:rPr>
-              <w:t>0</w:t>
-            </w:r>
-            <w:r>
-              <w:rPr>
-                <w:rFonts w:ascii="BC Sans" w:hAnsi="BC Sans" w:cs="BC Sans Light"/>
-                <w:sz w:val="20"/>
-                <w:szCs w:val="20"/>
-              </w:rPr>
-              <w:t>):</w:t>
-            </w:r>
-            <w:proofErr w:type="spellStart"/>
-            <w:r>
-              <w:rPr>
-                <w:rFonts w:ascii="BC Sans" w:hAnsi="BC Sans" w:cs="BC Sans Light"/>
-                <w:sz w:val="20"/>
-                <w:szCs w:val="20"/>
-              </w:rPr>
-              <w:t>show</w:t>
+              <w:t>):show</w:t>
             </w:r>
             <w:r>
               <w:rPr>
@@ -1688,7 +1597,6 @@
               </w:rPr>
               <w:t>End</w:t>
             </w:r>
-            <w:proofErr w:type="spellEnd"/>
             <w:r>
               <w:rPr>
                 <w:rFonts w:ascii="BC Sans" w:hAnsi="BC Sans" w:cs="BC Sans Light"/>
@@ -1855,9 +1763,8 @@
                 <w:sz w:val="20"/>
                 <w:szCs w:val="20"/>
               </w:rPr>
-              <w:t>{</w:t>
-            </w:r>
-            <w:proofErr w:type="spellStart"/>
+              <w:t>{d.</w:t>
+            </w:r>
             <w:r>
               <w:rPr>
                 <w:rFonts w:ascii="BC Sans" w:eastAsia="BC Sans" w:hAnsi="BC Sans" w:cs="BC Sans"/>
@@ -1865,18 +1772,8 @@
                 <w:sz w:val="20"/>
                 <w:szCs w:val="20"/>
               </w:rPr>
-              <w:t>d.</w:t>
-            </w:r>
-            <w:r>
-              <w:rPr>
-                <w:rFonts w:ascii="BC Sans" w:eastAsia="BC Sans" w:hAnsi="BC Sans" w:cs="BC Sans"/>
-                <w:color w:val="000000" w:themeColor="text1"/>
-                <w:sz w:val="20"/>
-                <w:szCs w:val="20"/>
-              </w:rPr>
               <w:t>parkAreasFormatted</w:t>
             </w:r>
-            <w:proofErr w:type="spellEnd"/>
             <w:r>
               <w:rPr>
                 <w:rFonts w:ascii="BC Sans" w:eastAsia="BC Sans" w:hAnsi="BC Sans" w:cs="BC Sans"/>
@@ -1950,7 +1847,6 @@
               </w:rPr>
               <w:t>{</w:t>
             </w:r>
-            <w:proofErr w:type="spellStart"/>
             <w:r>
               <w:rPr>
                 <w:rFonts w:ascii="BC Sans" w:eastAsia="Times New Roman" w:hAnsi="BC Sans" w:cs="Times New Roman"/>
@@ -1978,7 +1874,6 @@
               </w:rPr>
               <w:t>locationDescription</w:t>
             </w:r>
-            <w:proofErr w:type="spellEnd"/>
             <w:r>
               <w:rPr>
                 <w:rFonts w:ascii="BC Sans" w:eastAsia="Times New Roman" w:hAnsi="BC Sans" w:cs="Times New Roman"/>
@@ -2053,7 +1948,6 @@
               </w:rPr>
               <w:t>{</w:t>
             </w:r>
-            <w:proofErr w:type="spellStart"/>
             <w:r>
               <w:rPr>
                 <w:rFonts w:ascii="BC Sans" w:eastAsia="Times New Roman" w:hAnsi="BC Sans" w:cs="Times New Roman"/>
@@ -2081,7 +1975,6 @@
               </w:rPr>
               <w:t>description</w:t>
             </w:r>
-            <w:proofErr w:type="spellEnd"/>
             <w:r>
               <w:rPr>
                 <w:rFonts w:ascii="BC Sans" w:eastAsia="Times New Roman" w:hAnsi="BC Sans" w:cs="Times New Roman"/>
@@ -2182,9 +2075,17 @@
                 <w:sz w:val="20"/>
                 <w:szCs w:val="20"/>
               </w:rPr>
-              <w:t>{</w:t>
-            </w:r>
-            <w:proofErr w:type="spellStart"/>
+              <w:t>{d</w:t>
+            </w:r>
+            <w:r>
+              <w:rPr>
+                <w:rFonts w:ascii="BC Sans" w:eastAsia="Times New Roman" w:hAnsi="BC Sans" w:cs="Times New Roman"/>
+                <w:color w:val="000000" w:themeColor="text1"/>
+                <w:sz w:val="20"/>
+                <w:szCs w:val="20"/>
+              </w:rPr>
+              <w:t>.</w:t>
+            </w:r>
             <w:r>
               <w:rPr>
                 <w:rFonts w:ascii="BC Sans" w:eastAsia="BC Sans" w:hAnsi="BC Sans" w:cs="BC Sans"/>
@@ -2192,35 +2093,7 @@
                 <w:sz w:val="20"/>
                 <w:szCs w:val="20"/>
               </w:rPr>
-              <w:t>d</w:t>
-            </w:r>
-            <w:r>
-              <w:rPr>
-                <w:rFonts w:ascii="BC Sans" w:eastAsia="Times New Roman" w:hAnsi="BC Sans" w:cs="Times New Roman"/>
-                <w:color w:val="000000" w:themeColor="text1"/>
-                <w:sz w:val="20"/>
-                <w:szCs w:val="20"/>
-              </w:rPr>
-              <w:t>.</w:t>
-            </w:r>
-            <w:r>
-              <w:rPr>
-                <w:rFonts w:ascii="BC Sans" w:eastAsia="BC Sans" w:hAnsi="BC Sans" w:cs="BC Sans"/>
-                <w:color w:val="000000" w:themeColor="text1"/>
-                <w:sz w:val="20"/>
-                <w:szCs w:val="20"/>
-              </w:rPr>
-              <w:t>details</w:t>
-            </w:r>
-            <w:proofErr w:type="spellEnd"/>
-            <w:r>
-              <w:rPr>
-                <w:rFonts w:ascii="BC Sans" w:eastAsia="BC Sans" w:hAnsi="BC Sans" w:cs="BC Sans"/>
-                <w:color w:val="000000" w:themeColor="text1"/>
-                <w:sz w:val="20"/>
-                <w:szCs w:val="20"/>
-              </w:rPr>
-              <w:t>}</w:t>
+              <w:t>details}</w:t>
             </w:r>
           </w:p>
         </w:tc>
@@ -2337,19 +2210,7 @@
                 <w:sz w:val="20"/>
                 <w:szCs w:val="20"/>
               </w:rPr>
-              <w:t>{</w:t>
-            </w:r>
-            <w:proofErr w:type="spellStart"/>
-            <w:r>
-              <w:rPr>
-                <w:rFonts w:ascii="BC Sans" w:hAnsi="BC Sans" w:cs="BC Sans Light"/>
-                <w:b w:val="0"/>
-                <w:bCs w:val="0"/>
-                <w:caps w:val="0"/>
-                <w:sz w:val="20"/>
-                <w:szCs w:val="20"/>
-              </w:rPr>
-              <w:t>d</w:t>
+              <w:t>{d</w:t>
             </w:r>
             <w:r>
               <w:rPr>
@@ -2373,41 +2234,16 @@
               </w:rPr>
               <w:t>privacy</w:t>
             </w:r>
-            <w:proofErr w:type="spellEnd"/>
-            <w:r>
-              <w:rPr>
-                <w:rFonts w:ascii="BC Sans" w:hAnsi="BC Sans" w:cs="BC Sans Light"/>
-                <w:b w:val="0"/>
-                <w:bCs w:val="0"/>
-                <w:caps w:val="0"/>
-                <w:sz w:val="20"/>
-                <w:szCs w:val="20"/>
-              </w:rPr>
-              <w:t>[</w:t>
-            </w:r>
-            <w:proofErr w:type="spellStart"/>
-            <w:r>
-              <w:rPr>
-                <w:rFonts w:ascii="BC Sans" w:hAnsi="BC Sans" w:cs="BC Sans Light"/>
-                <w:b w:val="0"/>
-                <w:bCs w:val="0"/>
-                <w:caps w:val="0"/>
-                <w:sz w:val="20"/>
-                <w:szCs w:val="20"/>
-              </w:rPr>
-              <w:t>i</w:t>
-            </w:r>
-            <w:proofErr w:type="spellEnd"/>
-            <w:r>
-              <w:rPr>
-                <w:rFonts w:ascii="BC Sans" w:hAnsi="BC Sans" w:cs="BC Sans Light"/>
-                <w:b w:val="0"/>
-                <w:bCs w:val="0"/>
-                <w:caps w:val="0"/>
-                <w:sz w:val="20"/>
-                <w:szCs w:val="20"/>
-              </w:rPr>
-              <w:t>]</w:t>
+            <w:r>
+              <w:rPr>
+                <w:rFonts w:ascii="BC Sans" w:hAnsi="BC Sans" w:cs="BC Sans Light"/>
+                <w:b w:val="0"/>
+                <w:bCs w:val="0"/>
+                <w:caps w:val="0"/>
+                <w:sz w:val="20"/>
+                <w:szCs w:val="20"/>
+              </w:rPr>
+              <w:t>[i]</w:t>
             </w:r>
             <w:r>
               <w:rPr>
@@ -2443,16 +2279,7 @@
                 <w:sz w:val="20"/>
                 <w:szCs w:val="20"/>
               </w:rPr>
-              <w:t>{</w:t>
-            </w:r>
-            <w:proofErr w:type="spellStart"/>
-            <w:r>
-              <w:rPr>
-                <w:rFonts w:ascii="BC Sans" w:hAnsi="BC Sans" w:cs="BC Sans Light"/>
-                <w:sz w:val="20"/>
-                <w:szCs w:val="20"/>
-              </w:rPr>
-              <w:t>d</w:t>
+              <w:t>{d</w:t>
             </w:r>
             <w:r>
               <w:rPr>
@@ -2471,32 +2298,13 @@
               </w:rPr>
               <w:t>privacy</w:t>
             </w:r>
-            <w:proofErr w:type="spellEnd"/>
-            <w:r>
-              <w:rPr>
-                <w:rFonts w:ascii="BC Sans" w:hAnsi="BC Sans" w:cs="BC Sans Light"/>
-                <w:sz w:val="20"/>
-                <w:szCs w:val="20"/>
-              </w:rPr>
-              <w:t>[</w:t>
-            </w:r>
-            <w:proofErr w:type="spellStart"/>
-            <w:r>
-              <w:rPr>
-                <w:rFonts w:ascii="BC Sans" w:hAnsi="BC Sans" w:cs="BC Sans Light"/>
-                <w:sz w:val="20"/>
-                <w:szCs w:val="20"/>
-              </w:rPr>
-              <w:t>i</w:t>
-            </w:r>
-            <w:proofErr w:type="spellEnd"/>
-            <w:r>
-              <w:rPr>
-                <w:rFonts w:ascii="BC Sans" w:hAnsi="BC Sans" w:cs="BC Sans Light"/>
-                <w:sz w:val="20"/>
-                <w:szCs w:val="20"/>
-              </w:rPr>
-              <w:t>].</w:t>
+            <w:r>
+              <w:rPr>
+                <w:rFonts w:ascii="BC Sans" w:hAnsi="BC Sans" w:cs="BC Sans Light"/>
+                <w:sz w:val="20"/>
+                <w:szCs w:val="20"/>
+              </w:rPr>
+              <w:t>[i].</w:t>
             </w:r>
             <w:commentRangeStart w:id="1"/>
             <w:r>
@@ -2556,19 +2364,7 @@
                 <w:sz w:val="20"/>
                 <w:szCs w:val="20"/>
               </w:rPr>
-              <w:t>Privacy requested {</w:t>
-            </w:r>
-            <w:proofErr w:type="spellStart"/>
-            <w:r>
-              <w:rPr>
-                <w:rFonts w:ascii="BC Sans" w:hAnsi="BC Sans" w:cs="BC Sans Light"/>
-                <w:b w:val="0"/>
-                <w:bCs w:val="0"/>
-                <w:caps w:val="0"/>
-                <w:sz w:val="20"/>
-                <w:szCs w:val="20"/>
-              </w:rPr>
-              <w:t>d</w:t>
+              <w:t>Privacy requested {d</w:t>
             </w:r>
             <w:r>
               <w:rPr>
@@ -2592,7 +2388,6 @@
               </w:rPr>
               <w:t>privacy</w:t>
             </w:r>
-            <w:proofErr w:type="spellEnd"/>
             <w:r>
               <w:rPr>
                 <w:rFonts w:ascii="BC Sans" w:hAnsi="BC Sans" w:cs="BC Sans Light"/>
@@ -2649,16 +2444,7 @@
                 <w:sz w:val="20"/>
                 <w:szCs w:val="20"/>
               </w:rPr>
-              <w:t>{</w:t>
-            </w:r>
-            <w:proofErr w:type="spellStart"/>
-            <w:r>
-              <w:rPr>
-                <w:rFonts w:ascii="BC Sans" w:hAnsi="BC Sans" w:cs="BC Sans Light"/>
-                <w:sz w:val="20"/>
-                <w:szCs w:val="20"/>
-              </w:rPr>
-              <w:t>d</w:t>
+              <w:t>{d</w:t>
             </w:r>
             <w:r>
               <w:rPr>
@@ -2675,16 +2461,7 @@
                 <w:sz w:val="20"/>
                 <w:szCs w:val="20"/>
               </w:rPr>
-              <w:t>privacy</w:t>
-            </w:r>
-            <w:proofErr w:type="spellEnd"/>
-            <w:r>
-              <w:rPr>
-                <w:rFonts w:ascii="BC Sans" w:hAnsi="BC Sans" w:cs="BC Sans Light"/>
-                <w:sz w:val="20"/>
-                <w:szCs w:val="20"/>
-              </w:rPr>
-              <w:t>[i</w:t>
+              <w:t>privacy[i</w:t>
             </w:r>
             <w:r>
               <w:rPr>
@@ -3154,7 +2931,6 @@
               </w:rPr>
               <w:t>{</w:t>
             </w:r>
-            <w:proofErr w:type="spellStart"/>
             <w:r>
               <w:rPr>
                 <w:rFonts w:ascii="BC Sans" w:hAnsi="BC Sans" w:cs="BC Sans Light"/>
@@ -3177,16 +2953,7 @@
                 <w:sz w:val="20"/>
                 <w:szCs w:val="20"/>
               </w:rPr>
-              <w:t>address</w:t>
-            </w:r>
-            <w:proofErr w:type="spellEnd"/>
-            <w:r>
-              <w:rPr>
-                <w:rFonts w:ascii="BC Sans" w:hAnsi="BC Sans" w:cs="BC Sans Light"/>
-                <w:sz w:val="20"/>
-                <w:szCs w:val="20"/>
-              </w:rPr>
-              <w:t>}</w:t>
+              <w:t>address}</w:t>
             </w:r>
           </w:p>
         </w:tc>
@@ -3249,7 +3016,6 @@
               </w:rPr>
               <w:t>{</w:t>
             </w:r>
-            <w:proofErr w:type="spellStart"/>
             <w:r>
               <w:rPr>
                 <w:rFonts w:ascii="BC Sans" w:hAnsi="BC Sans" w:cs="BC Sans Light"/>
@@ -3272,16 +3038,7 @@
                 <w:sz w:val="20"/>
                 <w:szCs w:val="20"/>
               </w:rPr>
-              <w:t>email</w:t>
-            </w:r>
-            <w:proofErr w:type="spellEnd"/>
-            <w:r>
-              <w:rPr>
-                <w:rFonts w:ascii="BC Sans" w:hAnsi="BC Sans" w:cs="BC Sans Light"/>
-                <w:sz w:val="20"/>
-                <w:szCs w:val="20"/>
-              </w:rPr>
-              <w:t>}</w:t>
+              <w:t>email}</w:t>
             </w:r>
           </w:p>
         </w:tc>
@@ -3345,7 +3102,6 @@
               </w:rPr>
               <w:t>{</w:t>
             </w:r>
-            <w:proofErr w:type="spellStart"/>
             <w:r>
               <w:rPr>
                 <w:rFonts w:ascii="BC Sans" w:hAnsi="BC Sans" w:cs="BC Sans Light"/>
@@ -3370,7 +3126,6 @@
               </w:rPr>
               <w:t>reportedBy</w:t>
             </w:r>
-            <w:proofErr w:type="spellEnd"/>
             <w:r>
               <w:rPr>
                 <w:rFonts w:ascii="BC Sans" w:hAnsi="BC Sans" w:cs="BC Sans Light"/>
@@ -3439,20 +3194,7 @@
                 <w:sz w:val="20"/>
                 <w:szCs w:val="20"/>
               </w:rPr>
-              <w:t>, received: {</w:t>
-            </w:r>
-            <w:proofErr w:type="spellStart"/>
-            <w:r>
-              <w:rPr>
-                <w:rFonts w:ascii="BC Sans" w:eastAsia="Times New Roman" w:hAnsi="BC Sans" w:cs="Times New Roman"/>
-                <w:b w:val="0"/>
-                <w:bCs w:val="0"/>
-                <w:caps w:val="0"/>
-                <w:color w:val="000000" w:themeColor="text1"/>
-                <w:sz w:val="20"/>
-                <w:szCs w:val="20"/>
-              </w:rPr>
-              <w:t>d</w:t>
+              <w:t>, received: {d</w:t>
             </w:r>
             <w:r>
               <w:rPr>
@@ -3476,46 +3218,18 @@
               </w:rPr>
               <w:t>actions</w:t>
             </w:r>
-            <w:proofErr w:type="spellEnd"/>
-            <w:r>
-              <w:rPr>
-                <w:rFonts w:ascii="BC Sans" w:eastAsia="Times New Roman" w:hAnsi="BC Sans" w:cs="Times New Roman"/>
-                <w:b w:val="0"/>
-                <w:bCs w:val="0"/>
-                <w:caps w:val="0"/>
-                <w:color w:val="000000" w:themeColor="text1"/>
-                <w:sz w:val="20"/>
-                <w:szCs w:val="20"/>
-              </w:rPr>
-              <w:t>[</w:t>
-            </w:r>
-            <w:proofErr w:type="spellStart"/>
-            <w:r>
-              <w:rPr>
-                <w:rFonts w:ascii="BC Sans" w:eastAsia="Times New Roman" w:hAnsi="BC Sans" w:cs="Times New Roman"/>
-                <w:b w:val="0"/>
-                <w:bCs w:val="0"/>
-                <w:caps w:val="0"/>
-                <w:color w:val="000000" w:themeColor="text1"/>
-                <w:sz w:val="20"/>
-                <w:szCs w:val="20"/>
-              </w:rPr>
-              <w:t>i</w:t>
-            </w:r>
-            <w:proofErr w:type="spellEnd"/>
-            <w:r>
-              <w:rPr>
-                <w:rFonts w:ascii="BC Sans" w:eastAsia="Times New Roman" w:hAnsi="BC Sans" w:cs="Times New Roman"/>
-                <w:b w:val="0"/>
-                <w:bCs w:val="0"/>
-                <w:caps w:val="0"/>
-                <w:color w:val="000000" w:themeColor="text1"/>
-                <w:sz w:val="20"/>
-                <w:szCs w:val="20"/>
-              </w:rPr>
-              <w:t>].</w:t>
-            </w:r>
-            <w:proofErr w:type="spellStart"/>
+            <w:r>
+              <w:rPr>
+                <w:rFonts w:ascii="BC Sans" w:eastAsia="Times New Roman" w:hAnsi="BC Sans" w:cs="Times New Roman"/>
+                <w:b w:val="0"/>
+                <w:bCs w:val="0"/>
+                <w:caps w:val="0"/>
+                <w:color w:val="000000" w:themeColor="text1"/>
+                <w:sz w:val="20"/>
+                <w:szCs w:val="20"/>
+              </w:rPr>
+              <w:t>[i].</w:t>
+            </w:r>
             <w:r>
               <w:rPr>
                 <w:rFonts w:ascii="BC Sans" w:eastAsia="Times New Roman" w:hAnsi="BC Sans" w:cs="Times New Roman"/>
@@ -3528,7 +3242,6 @@
               </w:rPr>
               <w:t>actionLogged</w:t>
             </w:r>
-            <w:proofErr w:type="spellEnd"/>
             <w:r>
               <w:rPr>
                 <w:rFonts w:ascii="BC Sans" w:eastAsia="Times New Roman" w:hAnsi="BC Sans" w:cs="Times New Roman"/>
@@ -3622,67 +3335,7 @@
                 <w:sz w:val="20"/>
                 <w:szCs w:val="20"/>
               </w:rPr>
-              <w:t>{</w:t>
-            </w:r>
-            <w:proofErr w:type="spellStart"/>
-            <w:r>
-              <w:rPr>
-                <w:rFonts w:ascii="BC Sans" w:eastAsia="BC Sans" w:hAnsi="BC Sans" w:cs="BC Sans"/>
-                <w:color w:val="000000" w:themeColor="text1"/>
-                <w:sz w:val="20"/>
-                <w:szCs w:val="20"/>
-              </w:rPr>
-              <w:t>d.actions</w:t>
-            </w:r>
-            <w:proofErr w:type="spellEnd"/>
-            <w:r>
-              <w:rPr>
-                <w:rFonts w:ascii="BC Sans" w:eastAsia="BC Sans" w:hAnsi="BC Sans" w:cs="BC Sans"/>
-                <w:color w:val="000000" w:themeColor="text1"/>
-                <w:sz w:val="20"/>
-                <w:szCs w:val="20"/>
-              </w:rPr>
-              <w:t>[</w:t>
-            </w:r>
-            <w:proofErr w:type="spellStart"/>
-            <w:r>
-              <w:rPr>
-                <w:rFonts w:ascii="BC Sans" w:eastAsia="BC Sans" w:hAnsi="BC Sans" w:cs="BC Sans"/>
-                <w:color w:val="000000" w:themeColor="text1"/>
-                <w:sz w:val="20"/>
-                <w:szCs w:val="20"/>
-              </w:rPr>
-              <w:t>i</w:t>
-            </w:r>
-            <w:proofErr w:type="spellEnd"/>
-            <w:r>
-              <w:rPr>
-                <w:rFonts w:ascii="BC Sans" w:eastAsia="BC Sans" w:hAnsi="BC Sans" w:cs="BC Sans"/>
-                <w:color w:val="000000" w:themeColor="text1"/>
-                <w:sz w:val="20"/>
-                <w:szCs w:val="20"/>
-              </w:rPr>
-              <w:t>].</w:t>
-            </w:r>
-            <w:proofErr w:type="spellStart"/>
-            <w:r>
-              <w:rPr>
-                <w:rFonts w:ascii="BC Sans" w:eastAsia="BC Sans" w:hAnsi="BC Sans" w:cs="BC Sans"/>
-                <w:color w:val="000000" w:themeColor="text1"/>
-                <w:sz w:val="20"/>
-                <w:szCs w:val="20"/>
-              </w:rPr>
-              <w:t>actionDetailsTxt</w:t>
-            </w:r>
-            <w:proofErr w:type="spellEnd"/>
-            <w:r>
-              <w:rPr>
-                <w:rFonts w:ascii="BC Sans" w:eastAsia="BC Sans" w:hAnsi="BC Sans" w:cs="BC Sans"/>
-                <w:color w:val="000000" w:themeColor="text1"/>
-                <w:sz w:val="20"/>
-                <w:szCs w:val="20"/>
-              </w:rPr>
-              <w:t>}</w:t>
+              <w:t>{d.actions[i].actionDetailsTxt}</w:t>
             </w:r>
           </w:p>
         </w:tc>
@@ -3731,16 +3384,7 @@
                 <w:sz w:val="20"/>
                 <w:szCs w:val="20"/>
               </w:rPr>
-              <w:t>{</w:t>
-            </w:r>
-            <w:proofErr w:type="spellStart"/>
-            <w:r>
-              <w:rPr>
-                <w:rFonts w:ascii="BC Sans" w:hAnsi="BC Sans" w:cs="BC Sans Light"/>
-                <w:sz w:val="20"/>
-                <w:szCs w:val="20"/>
-              </w:rPr>
-              <w:t>d.</w:t>
+              <w:t>{d.</w:t>
             </w:r>
             <w:r>
               <w:rPr>
@@ -3750,41 +3394,13 @@
               </w:rPr>
               <w:t>actions</w:t>
             </w:r>
-            <w:proofErr w:type="spellEnd"/>
-            <w:r>
-              <w:rPr>
-                <w:rFonts w:ascii="BC Sans" w:hAnsi="BC Sans" w:cs="BC Sans Light"/>
-                <w:sz w:val="20"/>
-                <w:szCs w:val="20"/>
-              </w:rPr>
-              <w:t>[</w:t>
-            </w:r>
-            <w:proofErr w:type="spellStart"/>
-            <w:r>
-              <w:rPr>
-                <w:rFonts w:ascii="BC Sans" w:hAnsi="BC Sans" w:cs="BC Sans Light"/>
-                <w:sz w:val="20"/>
-                <w:szCs w:val="20"/>
-              </w:rPr>
-              <w:t>i</w:t>
-            </w:r>
-            <w:proofErr w:type="spellEnd"/>
-            <w:r>
-              <w:rPr>
-                <w:rFonts w:ascii="BC Sans" w:hAnsi="BC Sans" w:cs="BC Sans Light"/>
-                <w:sz w:val="20"/>
-                <w:szCs w:val="20"/>
-              </w:rPr>
-              <w:t>].</w:t>
-            </w:r>
-            <w:proofErr w:type="spellStart"/>
-            <w:r>
-              <w:rPr>
-                <w:rFonts w:ascii="BC Sans" w:hAnsi="BC Sans" w:cs="BC Sans Light"/>
-                <w:sz w:val="20"/>
-                <w:szCs w:val="20"/>
-              </w:rPr>
-              <w:t>l</w:t>
+            <w:r>
+              <w:rPr>
+                <w:rFonts w:ascii="BC Sans" w:hAnsi="BC Sans" w:cs="BC Sans Light"/>
+                <w:sz w:val="20"/>
+                <w:szCs w:val="20"/>
+              </w:rPr>
+              <w:t>[i].l</w:t>
             </w:r>
             <w:r>
               <w:rPr>
@@ -3794,7 +3410,6 @@
               </w:rPr>
               <w:t>oggedByTxt</w:t>
             </w:r>
-            <w:proofErr w:type="spellEnd"/>
             <w:r>
               <w:rPr>
                 <w:rFonts w:ascii="BC Sans" w:hAnsi="BC Sans" w:cs="BC Sans Light"/>
@@ -3807,26 +3422,18 @@
         </w:tc>
       </w:tr>
     </w:tbl>
-    <w:p/>
     <w:p>
+      <w:pPr>
+        <w:spacing w:after="0"/>
+      </w:pPr>
       <w:r>
-        <w:t>{</w:t>
+        <w:t>{d.actions[i+1].actionLogged}</w:t>
       </w:r>
-      <w:proofErr w:type="spellStart"/>
       <w:r>
-        <w:t>d.actions</w:t>
+        <w:br/>
       </w:r>
-      <w:proofErr w:type="spellEnd"/>
       <w:r>
-        <w:t>[i+1].</w:t>
-      </w:r>
-      <w:proofErr w:type="spellStart"/>
-      <w:r>
-        <w:t>actionLogged</w:t>
-      </w:r>
-      <w:proofErr w:type="spellEnd"/>
-      <w:r>
-        <w:t>}</w:t>
+        <w:t>{d.updates[i].updateType:ifEQ(UPDATE):showBegin}</w:t>
       </w:r>
     </w:p>
     <w:tbl>
@@ -3873,11 +3480,13 @@
                 <w:szCs w:val="20"/>
                 <w14:ligatures w14:val="none"/>
               </w:rPr>
-              <w:t>Update #{d</w:t>
-            </w:r>
-            <w:r>
-              <w:rPr>
-                <w:rFonts w:ascii="BC Sans" w:eastAsia="Times New Roman" w:hAnsi="BC Sans" w:cs="Times New Roman"/>
+              <w:t>Update #{d.updates[i].sequenceId}</w:t>
+            </w:r>
+            <w:r>
+              <w:rPr>
+                <w:rFonts w:ascii="BC Sans" w:eastAsia="Times New Roman" w:hAnsi="BC Sans" w:cs="Times New Roman"/>
+                <w:b w:val="0"/>
+                <w:bCs w:val="0"/>
                 <w:caps w:val="0"/>
                 <w:color w:val="000000"/>
                 <w:kern w:val="0"/>
@@ -3885,11 +3494,23 @@
                 <w:szCs w:val="20"/>
                 <w14:ligatures w14:val="none"/>
               </w:rPr>
+              <w:t>, received: {d</w:t>
+            </w:r>
+            <w:r>
+              <w:rPr>
+                <w:rFonts w:ascii="BC Sans" w:hAnsi="BC Sans" w:cs="BC Sans Light"/>
+                <w:b w:val="0"/>
+                <w:bCs w:val="0"/>
+                <w:sz w:val="20"/>
+                <w:szCs w:val="20"/>
+              </w:rPr>
               <w:t>.</w:t>
             </w:r>
             <w:r>
               <w:rPr>
                 <w:rFonts w:ascii="BC Sans" w:eastAsia="Times New Roman" w:hAnsi="BC Sans" w:cs="Times New Roman"/>
+                <w:b w:val="0"/>
+                <w:bCs w:val="0"/>
                 <w:caps w:val="0"/>
                 <w:color w:val="000000"/>
                 <w:kern w:val="0"/>
@@ -3897,135 +3518,7 @@
                 <w:szCs w:val="20"/>
                 <w14:ligatures w14:val="none"/>
               </w:rPr>
-              <w:t>updates[i].sequenceId}</w:t>
-            </w:r>
-            <w:r>
-              <w:rPr>
-                <w:rFonts w:ascii="BC Sans" w:eastAsia="Times New Roman" w:hAnsi="BC Sans" w:cs="Times New Roman"/>
-                <w:b w:val="0"/>
-                <w:bCs w:val="0"/>
-                <w:caps w:val="0"/>
-                <w:color w:val="000000"/>
-                <w:kern w:val="0"/>
-                <w:sz w:val="20"/>
-                <w:szCs w:val="20"/>
-                <w14:ligatures w14:val="none"/>
-              </w:rPr>
-              <w:t>, received: {</w:t>
-            </w:r>
-            <w:proofErr w:type="spellStart"/>
-            <w:r>
-              <w:rPr>
-                <w:rFonts w:ascii="BC Sans" w:eastAsia="Times New Roman" w:hAnsi="BC Sans" w:cs="Times New Roman"/>
-                <w:b w:val="0"/>
-                <w:bCs w:val="0"/>
-                <w:caps w:val="0"/>
-                <w:color w:val="000000"/>
-                <w:kern w:val="0"/>
-                <w:sz w:val="20"/>
-                <w:szCs w:val="20"/>
-                <w14:ligatures w14:val="none"/>
-              </w:rPr>
-              <w:t>d</w:t>
-            </w:r>
-            <w:r>
-              <w:rPr>
-                <w:rFonts w:ascii="BC Sans" w:hAnsi="BC Sans" w:cs="BC Sans Light"/>
-                <w:b w:val="0"/>
-                <w:bCs w:val="0"/>
-                <w:sz w:val="20"/>
-                <w:szCs w:val="20"/>
-              </w:rPr>
-              <w:t>.</w:t>
-            </w:r>
-            <w:r>
-              <w:rPr>
-                <w:rFonts w:ascii="BC Sans" w:eastAsia="Times New Roman" w:hAnsi="BC Sans" w:cs="Times New Roman"/>
-                <w:b w:val="0"/>
-                <w:bCs w:val="0"/>
-                <w:caps w:val="0"/>
-                <w:color w:val="000000"/>
-                <w:kern w:val="0"/>
-                <w:sz w:val="20"/>
-                <w:szCs w:val="20"/>
-                <w14:ligatures w14:val="none"/>
-              </w:rPr>
-              <w:t>updates</w:t>
-            </w:r>
-            <w:proofErr w:type="spellEnd"/>
-            <w:r>
-              <w:rPr>
-                <w:rFonts w:ascii="BC Sans" w:eastAsia="Times New Roman" w:hAnsi="BC Sans" w:cs="Times New Roman"/>
-                <w:b w:val="0"/>
-                <w:bCs w:val="0"/>
-                <w:caps w:val="0"/>
-                <w:color w:val="000000"/>
-                <w:kern w:val="0"/>
-                <w:sz w:val="20"/>
-                <w:szCs w:val="20"/>
-                <w14:ligatures w14:val="none"/>
-              </w:rPr>
-              <w:t>[</w:t>
-            </w:r>
-            <w:proofErr w:type="spellStart"/>
-            <w:r>
-              <w:rPr>
-                <w:rFonts w:ascii="BC Sans" w:eastAsia="Times New Roman" w:hAnsi="BC Sans" w:cs="Times New Roman"/>
-                <w:b w:val="0"/>
-                <w:bCs w:val="0"/>
-                <w:caps w:val="0"/>
-                <w:color w:val="000000"/>
-                <w:kern w:val="0"/>
-                <w:sz w:val="20"/>
-                <w:szCs w:val="20"/>
-                <w14:ligatures w14:val="none"/>
-              </w:rPr>
-              <w:t>i</w:t>
-            </w:r>
-            <w:proofErr w:type="spellEnd"/>
-            <w:r>
-              <w:rPr>
-                <w:rFonts w:ascii="BC Sans" w:eastAsia="Times New Roman" w:hAnsi="BC Sans" w:cs="Times New Roman"/>
-                <w:b w:val="0"/>
-                <w:bCs w:val="0"/>
-                <w:caps w:val="0"/>
-                <w:color w:val="000000"/>
-                <w:kern w:val="0"/>
-                <w:sz w:val="20"/>
-                <w:szCs w:val="20"/>
-                <w14:ligatures w14:val="none"/>
-              </w:rPr>
-              <w:t>].</w:t>
-            </w:r>
-            <w:proofErr w:type="spellStart"/>
-            <w:r>
-              <w:rPr>
-                <w:rFonts w:ascii="BC Sans" w:eastAsia="Times New Roman" w:hAnsi="BC Sans" w:cs="Times New Roman"/>
-                <w:b w:val="0"/>
-                <w:bCs w:val="0"/>
-                <w:caps w:val="0"/>
-                <w:color w:val="000000"/>
-                <w:kern w:val="0"/>
-                <w:sz w:val="20"/>
-                <w:szCs w:val="20"/>
-                <w14:ligatures w14:val="none"/>
-              </w:rPr>
-              <w:t>updateOn</w:t>
-            </w:r>
-            <w:proofErr w:type="spellEnd"/>
-            <w:r>
-              <w:rPr>
-                <w:rFonts w:ascii="BC Sans" w:eastAsia="Times New Roman" w:hAnsi="BC Sans" w:cs="Times New Roman"/>
-                <w:b w:val="0"/>
-                <w:bCs w:val="0"/>
-                <w:caps w:val="0"/>
-                <w:color w:val="000000"/>
-                <w:kern w:val="0"/>
-                <w:sz w:val="20"/>
-                <w:szCs w:val="20"/>
-                <w14:ligatures w14:val="none"/>
-              </w:rPr>
-              <w:t>}</w:t>
+              <w:t>updates[i].updateOn}</w:t>
             </w:r>
             <w:r>
               <w:rPr>
@@ -4101,57 +3594,13 @@
               </w:rPr>
               <w:t>{</w:t>
             </w:r>
-            <w:proofErr w:type="spellStart"/>
-            <w:r>
-              <w:rPr>
-                <w:rFonts w:ascii="BC Sans" w:hAnsi="BC Sans" w:cs="BC Sans Light"/>
-                <w:sz w:val="20"/>
-                <w:szCs w:val="20"/>
-              </w:rPr>
-              <w:t>d</w:t>
-            </w:r>
-            <w:r>
-              <w:rPr>
-                <w:rFonts w:ascii="BC Sans" w:hAnsi="BC Sans" w:cs="BC Sans Light"/>
-                <w:sz w:val="20"/>
-                <w:szCs w:val="20"/>
-              </w:rPr>
-              <w:t>.</w:t>
-            </w:r>
-            <w:r>
-              <w:rPr>
-                <w:rFonts w:ascii="BC Sans" w:hAnsi="BC Sans" w:cs="BC Sans Light"/>
-                <w:sz w:val="20"/>
-                <w:szCs w:val="20"/>
-              </w:rPr>
-              <w:t>updates</w:t>
-            </w:r>
-            <w:proofErr w:type="spellEnd"/>
-            <w:r>
-              <w:rPr>
-                <w:rFonts w:ascii="BC Sans" w:hAnsi="BC Sans" w:cs="BC Sans Light"/>
-                <w:sz w:val="20"/>
-                <w:szCs w:val="20"/>
-              </w:rPr>
-              <w:t>[</w:t>
-            </w:r>
-            <w:proofErr w:type="spellStart"/>
-            <w:r>
-              <w:rPr>
-                <w:rFonts w:ascii="BC Sans" w:hAnsi="BC Sans" w:cs="BC Sans Light"/>
-                <w:sz w:val="20"/>
-                <w:szCs w:val="20"/>
-              </w:rPr>
-              <w:t>i</w:t>
-            </w:r>
-            <w:proofErr w:type="spellEnd"/>
-            <w:r>
-              <w:rPr>
-                <w:rFonts w:ascii="BC Sans" w:hAnsi="BC Sans" w:cs="BC Sans Light"/>
-                <w:sz w:val="20"/>
-                <w:szCs w:val="20"/>
-              </w:rPr>
-              <w:t>].description</w:t>
+            <w:r>
+              <w:rPr>
+                <w:rFonts w:ascii="BC Sans" w:hAnsi="BC Sans" w:cs="BC Sans Light"/>
+                <w:sz w:val="20"/>
+                <w:szCs w:val="20"/>
+              </w:rPr>
+              <w:t>d.updates[i].description</w:t>
             </w:r>
             <w:r>
               <w:rPr>
@@ -4222,68 +3671,14 @@
               </w:rPr>
               <w:t>{</w:t>
             </w:r>
-            <w:proofErr w:type="spellStart"/>
-            <w:r>
-              <w:rPr>
-                <w:rFonts w:ascii="BC Sans" w:hAnsi="BC Sans" w:cs="BC Sans Light"/>
-                <w:sz w:val="20"/>
-                <w:szCs w:val="20"/>
-              </w:rPr>
-              <w:t>d</w:t>
-            </w:r>
-            <w:r>
-              <w:rPr>
-                <w:rFonts w:ascii="BC Sans" w:hAnsi="BC Sans" w:cs="BC Sans Light"/>
-                <w:sz w:val="20"/>
-                <w:szCs w:val="20"/>
-              </w:rPr>
-              <w:t>.</w:t>
-            </w:r>
-            <w:r>
-              <w:rPr>
-                <w:rFonts w:ascii="BC Sans" w:hAnsi="BC Sans" w:cs="BC Sans Light"/>
-                <w:sz w:val="20"/>
-                <w:szCs w:val="20"/>
-              </w:rPr>
-              <w:t>updates</w:t>
-            </w:r>
-            <w:proofErr w:type="spellEnd"/>
-            <w:r>
-              <w:rPr>
-                <w:rFonts w:ascii="BC Sans" w:hAnsi="BC Sans" w:cs="BC Sans Light"/>
-                <w:sz w:val="20"/>
-                <w:szCs w:val="20"/>
-              </w:rPr>
-              <w:t>[</w:t>
-            </w:r>
-            <w:proofErr w:type="spellStart"/>
-            <w:r>
-              <w:rPr>
-                <w:rFonts w:ascii="BC Sans" w:hAnsi="BC Sans" w:cs="BC Sans Light"/>
-                <w:sz w:val="20"/>
-                <w:szCs w:val="20"/>
-              </w:rPr>
-              <w:t>i</w:t>
-            </w:r>
-            <w:proofErr w:type="spellEnd"/>
-            <w:r>
-              <w:rPr>
-                <w:rFonts w:ascii="BC Sans" w:hAnsi="BC Sans" w:cs="BC Sans Light"/>
-                <w:sz w:val="20"/>
-                <w:szCs w:val="20"/>
-              </w:rPr>
-              <w:t>].</w:t>
-            </w:r>
-            <w:proofErr w:type="spellStart"/>
-            <w:r>
-              <w:rPr>
-                <w:rFonts w:ascii="BC Sans" w:hAnsi="BC Sans" w:cs="BC Sans Light"/>
-                <w:sz w:val="20"/>
-                <w:szCs w:val="20"/>
-              </w:rPr>
-              <w:t>location.summary</w:t>
-            </w:r>
-            <w:proofErr w:type="spellEnd"/>
+            <w:r>
+              <w:rPr>
+                <w:rFonts w:ascii="BC Sans" w:hAnsi="BC Sans" w:cs="BC Sans Light"/>
+                <w:sz w:val="20"/>
+                <w:szCs w:val="20"/>
+              </w:rPr>
+              <w:t>d.updates[i].location.summary</w:t>
+            </w:r>
             <w:r>
               <w:rPr>
                 <w:rFonts w:ascii="BC Sans" w:hAnsi="BC Sans" w:cs="BC Sans Light"/>
@@ -4354,68 +3749,14 @@
               </w:rPr>
               <w:t>{</w:t>
             </w:r>
-            <w:proofErr w:type="spellStart"/>
-            <w:r>
-              <w:rPr>
-                <w:rFonts w:ascii="BC Sans" w:hAnsi="BC Sans" w:cs="BC Sans Light"/>
-                <w:sz w:val="20"/>
-                <w:szCs w:val="20"/>
-              </w:rPr>
-              <w:t>d</w:t>
-            </w:r>
-            <w:r>
-              <w:rPr>
-                <w:rFonts w:ascii="BC Sans" w:hAnsi="BC Sans" w:cs="BC Sans Light"/>
-                <w:sz w:val="20"/>
-                <w:szCs w:val="20"/>
-              </w:rPr>
-              <w:t>.</w:t>
-            </w:r>
-            <w:r>
-              <w:rPr>
-                <w:rFonts w:ascii="BC Sans" w:hAnsi="BC Sans" w:cs="BC Sans Light"/>
-                <w:sz w:val="20"/>
-                <w:szCs w:val="20"/>
-              </w:rPr>
-              <w:t>updates</w:t>
-            </w:r>
-            <w:proofErr w:type="spellEnd"/>
-            <w:r>
-              <w:rPr>
-                <w:rFonts w:ascii="BC Sans" w:hAnsi="BC Sans" w:cs="BC Sans Light"/>
-                <w:sz w:val="20"/>
-                <w:szCs w:val="20"/>
-              </w:rPr>
-              <w:t>[</w:t>
-            </w:r>
-            <w:proofErr w:type="spellStart"/>
-            <w:r>
-              <w:rPr>
-                <w:rFonts w:ascii="BC Sans" w:hAnsi="BC Sans" w:cs="BC Sans Light"/>
-                <w:sz w:val="20"/>
-                <w:szCs w:val="20"/>
-              </w:rPr>
-              <w:t>i</w:t>
-            </w:r>
-            <w:proofErr w:type="spellEnd"/>
-            <w:r>
-              <w:rPr>
-                <w:rFonts w:ascii="BC Sans" w:hAnsi="BC Sans" w:cs="BC Sans Light"/>
-                <w:sz w:val="20"/>
-                <w:szCs w:val="20"/>
-              </w:rPr>
-              <w:t>].</w:t>
-            </w:r>
-            <w:proofErr w:type="spellStart"/>
-            <w:r>
-              <w:rPr>
-                <w:rFonts w:ascii="BC Sans" w:hAnsi="BC Sans" w:cs="BC Sans Light"/>
-                <w:sz w:val="20"/>
-                <w:szCs w:val="20"/>
-              </w:rPr>
-              <w:t>location.details</w:t>
-            </w:r>
-            <w:proofErr w:type="spellEnd"/>
+            <w:r>
+              <w:rPr>
+                <w:rFonts w:ascii="BC Sans" w:hAnsi="BC Sans" w:cs="BC Sans Light"/>
+                <w:sz w:val="20"/>
+                <w:szCs w:val="20"/>
+              </w:rPr>
+              <w:t>d.updates[i].location.details</w:t>
+            </w:r>
             <w:r>
               <w:rPr>
                 <w:rFonts w:ascii="BC Sans" w:hAnsi="BC Sans" w:cs="BC Sans Light"/>
@@ -4458,29 +3799,7 @@
                 <w:sz w:val="20"/>
                 <w:szCs w:val="20"/>
               </w:rPr>
-              <w:t>Latitude</w:t>
-            </w:r>
-            <w:r>
-              <w:rPr>
-                <w:rFonts w:ascii="BC Sans" w:hAnsi="BC Sans" w:cs="BC Sans Light"/>
-                <w:b w:val="0"/>
-                <w:bCs w:val="0"/>
-                <w:caps w:val="0"/>
-                <w:sz w:val="20"/>
-                <w:szCs w:val="20"/>
-              </w:rPr>
-              <w:t>, l</w:t>
-            </w:r>
-            <w:r>
-              <w:rPr>
-                <w:rFonts w:ascii="BC Sans" w:hAnsi="BC Sans" w:cs="BC Sans Light"/>
-                <w:b w:val="0"/>
-                <w:bCs w:val="0"/>
-                <w:caps w:val="0"/>
-                <w:sz w:val="20"/>
-                <w:szCs w:val="20"/>
-              </w:rPr>
-              <w:t>ongitude</w:t>
+              <w:t>Latitude, longitude</w:t>
             </w:r>
           </w:p>
         </w:tc>
@@ -4513,15 +3832,7 @@
                 <w:sz w:val="20"/>
                 <w:szCs w:val="20"/>
               </w:rPr>
-              <w:t>.</w:t>
-            </w:r>
-            <w:r>
-              <w:rPr>
-                <w:rFonts w:ascii="BC Sans" w:hAnsi="BC Sans" w:cs="BC Sans Light"/>
-                <w:sz w:val="20"/>
-                <w:szCs w:val="20"/>
-              </w:rPr>
-              <w:t>updates[i].location.latitude</w:t>
+              <w:t>.updates[i].location.latitude</w:t>
             </w:r>
             <w:r>
               <w:rPr>
@@ -4561,23 +3872,7 @@
                 <w:sz w:val="20"/>
                 <w:szCs w:val="20"/>
               </w:rPr>
-              <w:t>d</w:t>
-            </w:r>
-            <w:r>
-              <w:rPr>
-                <w:rFonts w:ascii="BC Sans" w:hAnsi="BC Sans" w:cs="BC Sans Light"/>
-                <w:sz w:val="20"/>
-                <w:szCs w:val="20"/>
-              </w:rPr>
-              <w:t>.</w:t>
-            </w:r>
-            <w:r>
-              <w:rPr>
-                <w:rFonts w:ascii="BC Sans" w:hAnsi="BC Sans" w:cs="BC Sans Light"/>
-                <w:sz w:val="20"/>
-                <w:szCs w:val="20"/>
-              </w:rPr>
-              <w:t>updates[i].location.latitude</w:t>
+              <w:t>d.updates[i].location.latitude</w:t>
             </w:r>
             <w:r>
               <w:rPr>
@@ -4609,23 +3904,7 @@
                 <w:sz w:val="20"/>
                 <w:szCs w:val="20"/>
               </w:rPr>
-              <w:t>d</w:t>
-            </w:r>
-            <w:r>
-              <w:rPr>
-                <w:rFonts w:ascii="BC Sans" w:hAnsi="BC Sans" w:cs="BC Sans Light"/>
-                <w:sz w:val="20"/>
-                <w:szCs w:val="20"/>
-              </w:rPr>
-              <w:t>.</w:t>
-            </w:r>
-            <w:r>
-              <w:rPr>
-                <w:rFonts w:ascii="BC Sans" w:hAnsi="BC Sans" w:cs="BC Sans Light"/>
-                <w:sz w:val="20"/>
-                <w:szCs w:val="20"/>
-              </w:rPr>
-              <w:t>updates[i].location.longitude</w:t>
+              <w:t>d.updates[i].location.longitude</w:t>
             </w:r>
             <w:r>
               <w:rPr>
@@ -4649,15 +3928,7 @@
                 <w:sz w:val="20"/>
                 <w:szCs w:val="20"/>
               </w:rPr>
-              <w:t>.</w:t>
-            </w:r>
-            <w:r>
-              <w:rPr>
-                <w:rFonts w:ascii="BC Sans" w:hAnsi="BC Sans" w:cs="BC Sans Light"/>
-                <w:sz w:val="20"/>
-                <w:szCs w:val="20"/>
-              </w:rPr>
-              <w:t>updates[i].location.latitude</w:t>
+              <w:t>.updates[i].location.latitude</w:t>
             </w:r>
             <w:r>
               <w:rPr>
@@ -4767,16 +4038,7 @@
                 <w:sz w:val="20"/>
                 <w:szCs w:val="20"/>
               </w:rPr>
-              <w:t>{</w:t>
-            </w:r>
-            <w:proofErr w:type="spellStart"/>
-            <w:r>
-              <w:rPr>
-                <w:rFonts w:ascii="BC Sans" w:hAnsi="BC Sans" w:cs="BC Sans Light"/>
-                <w:sz w:val="20"/>
-                <w:szCs w:val="20"/>
-              </w:rPr>
-              <w:t>d</w:t>
+              <w:t>{d</w:t>
             </w:r>
             <w:r>
               <w:rPr>
@@ -4793,34 +4055,7 @@
                 <w:sz w:val="20"/>
                 <w:szCs w:val="20"/>
               </w:rPr>
-              <w:t>updates</w:t>
-            </w:r>
-            <w:proofErr w:type="spellEnd"/>
-            <w:r>
-              <w:rPr>
-                <w:rFonts w:ascii="BC Sans" w:hAnsi="BC Sans" w:cs="BC Sans Light"/>
-                <w:sz w:val="20"/>
-                <w:szCs w:val="20"/>
-              </w:rPr>
-              <w:t>[</w:t>
-            </w:r>
-            <w:proofErr w:type="spellStart"/>
-            <w:r>
-              <w:rPr>
-                <w:rFonts w:ascii="BC Sans" w:hAnsi="BC Sans" w:cs="BC Sans Light"/>
-                <w:sz w:val="20"/>
-                <w:szCs w:val="20"/>
-              </w:rPr>
-              <w:t>i</w:t>
-            </w:r>
-            <w:proofErr w:type="spellEnd"/>
-            <w:r>
-              <w:rPr>
-                <w:rFonts w:ascii="BC Sans" w:hAnsi="BC Sans" w:cs="BC Sans Light"/>
-                <w:sz w:val="20"/>
-                <w:szCs w:val="20"/>
-              </w:rPr>
-              <w:t>].caller.name}</w:t>
+              <w:t>updates[i].caller.name}</w:t>
             </w:r>
           </w:p>
         </w:tc>
@@ -4879,16 +4114,7 @@
                 <w:sz w:val="20"/>
                 <w:szCs w:val="20"/>
               </w:rPr>
-              <w:t>{</w:t>
-            </w:r>
-            <w:proofErr w:type="spellStart"/>
-            <w:r>
-              <w:rPr>
-                <w:rFonts w:ascii="BC Sans" w:hAnsi="BC Sans" w:cs="BC Sans Light"/>
-                <w:sz w:val="20"/>
-                <w:szCs w:val="20"/>
-              </w:rPr>
-              <w:t>d</w:t>
+              <w:t>{d</w:t>
             </w:r>
             <w:r>
               <w:rPr>
@@ -4905,52 +4131,7 @@
                 <w:sz w:val="20"/>
                 <w:szCs w:val="20"/>
               </w:rPr>
-              <w:t>updates</w:t>
-            </w:r>
-            <w:proofErr w:type="spellEnd"/>
-            <w:r>
-              <w:rPr>
-                <w:rFonts w:ascii="BC Sans" w:hAnsi="BC Sans" w:cs="BC Sans Light"/>
-                <w:sz w:val="20"/>
-                <w:szCs w:val="20"/>
-              </w:rPr>
-              <w:t>[</w:t>
-            </w:r>
-            <w:proofErr w:type="spellStart"/>
-            <w:r>
-              <w:rPr>
-                <w:rFonts w:ascii="BC Sans" w:hAnsi="BC Sans" w:cs="BC Sans Light"/>
-                <w:sz w:val="20"/>
-                <w:szCs w:val="20"/>
-              </w:rPr>
-              <w:t>i</w:t>
-            </w:r>
-            <w:proofErr w:type="spellEnd"/>
-            <w:r>
-              <w:rPr>
-                <w:rFonts w:ascii="BC Sans" w:hAnsi="BC Sans" w:cs="BC Sans Light"/>
-                <w:sz w:val="20"/>
-                <w:szCs w:val="20"/>
-              </w:rPr>
-              <w:t>].</w:t>
-            </w:r>
-            <w:proofErr w:type="spellStart"/>
-            <w:r>
-              <w:rPr>
-                <w:rFonts w:ascii="BC Sans" w:hAnsi="BC Sans" w:cs="BC Sans Light"/>
-                <w:sz w:val="20"/>
-                <w:szCs w:val="20"/>
-              </w:rPr>
-              <w:t>caller.primaryPhone</w:t>
-            </w:r>
-            <w:proofErr w:type="spellEnd"/>
-            <w:r>
-              <w:rPr>
-                <w:rFonts w:ascii="BC Sans" w:hAnsi="BC Sans" w:cs="BC Sans Light"/>
-                <w:sz w:val="20"/>
-                <w:szCs w:val="20"/>
-              </w:rPr>
-              <w:t>}</w:t>
+              <w:t>updates[i].caller.primaryPhone}</w:t>
             </w:r>
           </w:p>
         </w:tc>
@@ -5010,16 +4191,7 @@
                 <w:sz w:val="20"/>
                 <w:szCs w:val="20"/>
               </w:rPr>
-              <w:t>{</w:t>
-            </w:r>
-            <w:proofErr w:type="spellStart"/>
-            <w:r>
-              <w:rPr>
-                <w:rFonts w:ascii="BC Sans" w:hAnsi="BC Sans" w:cs="BC Sans Light"/>
-                <w:sz w:val="20"/>
-                <w:szCs w:val="20"/>
-              </w:rPr>
-              <w:t>d</w:t>
+              <w:t>{d</w:t>
             </w:r>
             <w:r>
               <w:rPr>
@@ -5036,34 +4208,7 @@
                 <w:sz w:val="20"/>
                 <w:szCs w:val="20"/>
               </w:rPr>
-              <w:t>updates</w:t>
-            </w:r>
-            <w:proofErr w:type="spellEnd"/>
-            <w:r>
-              <w:rPr>
-                <w:rFonts w:ascii="BC Sans" w:hAnsi="BC Sans" w:cs="BC Sans Light"/>
-                <w:sz w:val="20"/>
-                <w:szCs w:val="20"/>
-              </w:rPr>
-              <w:t>[</w:t>
-            </w:r>
-            <w:proofErr w:type="spellStart"/>
-            <w:r>
-              <w:rPr>
-                <w:rFonts w:ascii="BC Sans" w:hAnsi="BC Sans" w:cs="BC Sans Light"/>
-                <w:sz w:val="20"/>
-                <w:szCs w:val="20"/>
-              </w:rPr>
-              <w:t>i</w:t>
-            </w:r>
-            <w:proofErr w:type="spellEnd"/>
-            <w:r>
-              <w:rPr>
-                <w:rFonts w:ascii="BC Sans" w:hAnsi="BC Sans" w:cs="BC Sans Light"/>
-                <w:sz w:val="20"/>
-                <w:szCs w:val="20"/>
-              </w:rPr>
-              <w:t>].caller.alternativePhone1}</w:t>
+              <w:t>updates[i].caller.alternativePhone1}</w:t>
             </w:r>
           </w:p>
         </w:tc>
@@ -5122,16 +4267,7 @@
                 <w:sz w:val="20"/>
                 <w:szCs w:val="20"/>
               </w:rPr>
-              <w:t>{</w:t>
-            </w:r>
-            <w:proofErr w:type="spellStart"/>
-            <w:r>
-              <w:rPr>
-                <w:rFonts w:ascii="BC Sans" w:hAnsi="BC Sans" w:cs="BC Sans Light"/>
-                <w:sz w:val="20"/>
-                <w:szCs w:val="20"/>
-              </w:rPr>
-              <w:t>d</w:t>
+              <w:t>{d</w:t>
             </w:r>
             <w:r>
               <w:rPr>
@@ -5148,34 +4284,7 @@
                 <w:sz w:val="20"/>
                 <w:szCs w:val="20"/>
               </w:rPr>
-              <w:t>updates</w:t>
-            </w:r>
-            <w:proofErr w:type="spellEnd"/>
-            <w:r>
-              <w:rPr>
-                <w:rFonts w:ascii="BC Sans" w:hAnsi="BC Sans" w:cs="BC Sans Light"/>
-                <w:sz w:val="20"/>
-                <w:szCs w:val="20"/>
-              </w:rPr>
-              <w:t>[</w:t>
-            </w:r>
-            <w:proofErr w:type="spellStart"/>
-            <w:r>
-              <w:rPr>
-                <w:rFonts w:ascii="BC Sans" w:hAnsi="BC Sans" w:cs="BC Sans Light"/>
-                <w:sz w:val="20"/>
-                <w:szCs w:val="20"/>
-              </w:rPr>
-              <w:t>i</w:t>
-            </w:r>
-            <w:proofErr w:type="spellEnd"/>
-            <w:r>
-              <w:rPr>
-                <w:rFonts w:ascii="BC Sans" w:hAnsi="BC Sans" w:cs="BC Sans Light"/>
-                <w:sz w:val="20"/>
-                <w:szCs w:val="20"/>
-              </w:rPr>
-              <w:t>].caller.alternativePhone2}</w:t>
+              <w:t>updates[i].caller.alternativePhone2}</w:t>
             </w:r>
           </w:p>
         </w:tc>
@@ -5235,16 +4344,7 @@
                 <w:sz w:val="20"/>
                 <w:szCs w:val="20"/>
               </w:rPr>
-              <w:t>{</w:t>
-            </w:r>
-            <w:proofErr w:type="spellStart"/>
-            <w:r>
-              <w:rPr>
-                <w:rFonts w:ascii="BC Sans" w:hAnsi="BC Sans" w:cs="BC Sans Light"/>
-                <w:sz w:val="20"/>
-                <w:szCs w:val="20"/>
-              </w:rPr>
-              <w:t>d</w:t>
+              <w:t>{d</w:t>
             </w:r>
             <w:r>
               <w:rPr>
@@ -5261,52 +4361,7 @@
                 <w:sz w:val="20"/>
                 <w:szCs w:val="20"/>
               </w:rPr>
-              <w:t>updates</w:t>
-            </w:r>
-            <w:proofErr w:type="spellEnd"/>
-            <w:r>
-              <w:rPr>
-                <w:rFonts w:ascii="BC Sans" w:hAnsi="BC Sans" w:cs="BC Sans Light"/>
-                <w:sz w:val="20"/>
-                <w:szCs w:val="20"/>
-              </w:rPr>
-              <w:t>[</w:t>
-            </w:r>
-            <w:proofErr w:type="spellStart"/>
-            <w:r>
-              <w:rPr>
-                <w:rFonts w:ascii="BC Sans" w:hAnsi="BC Sans" w:cs="BC Sans Light"/>
-                <w:sz w:val="20"/>
-                <w:szCs w:val="20"/>
-              </w:rPr>
-              <w:t>i</w:t>
-            </w:r>
-            <w:proofErr w:type="spellEnd"/>
-            <w:r>
-              <w:rPr>
-                <w:rFonts w:ascii="BC Sans" w:hAnsi="BC Sans" w:cs="BC Sans Light"/>
-                <w:sz w:val="20"/>
-                <w:szCs w:val="20"/>
-              </w:rPr>
-              <w:t>].</w:t>
-            </w:r>
-            <w:proofErr w:type="spellStart"/>
-            <w:r>
-              <w:rPr>
-                <w:rFonts w:ascii="BC Sans" w:hAnsi="BC Sans" w:cs="BC Sans Light"/>
-                <w:sz w:val="20"/>
-                <w:szCs w:val="20"/>
-              </w:rPr>
-              <w:t>caller.address</w:t>
-            </w:r>
-            <w:proofErr w:type="spellEnd"/>
-            <w:r>
-              <w:rPr>
-                <w:rFonts w:ascii="BC Sans" w:hAnsi="BC Sans" w:cs="BC Sans Light"/>
-                <w:sz w:val="20"/>
-                <w:szCs w:val="20"/>
-              </w:rPr>
-              <w:t>}</w:t>
+              <w:t>updates[i].caller.address}</w:t>
             </w:r>
           </w:p>
         </w:tc>
@@ -5365,16 +4420,7 @@
                 <w:sz w:val="20"/>
                 <w:szCs w:val="20"/>
               </w:rPr>
-              <w:t>{</w:t>
-            </w:r>
-            <w:proofErr w:type="spellStart"/>
-            <w:r>
-              <w:rPr>
-                <w:rFonts w:ascii="BC Sans" w:hAnsi="BC Sans" w:cs="BC Sans Light"/>
-                <w:sz w:val="20"/>
-                <w:szCs w:val="20"/>
-              </w:rPr>
-              <w:t>d</w:t>
+              <w:t>{d</w:t>
             </w:r>
             <w:r>
               <w:rPr>
@@ -5391,52 +4437,7 @@
                 <w:sz w:val="20"/>
                 <w:szCs w:val="20"/>
               </w:rPr>
-              <w:t>updates</w:t>
-            </w:r>
-            <w:proofErr w:type="spellEnd"/>
-            <w:r>
-              <w:rPr>
-                <w:rFonts w:ascii="BC Sans" w:hAnsi="BC Sans" w:cs="BC Sans Light"/>
-                <w:sz w:val="20"/>
-                <w:szCs w:val="20"/>
-              </w:rPr>
-              <w:t>[</w:t>
-            </w:r>
-            <w:proofErr w:type="spellStart"/>
-            <w:r>
-              <w:rPr>
-                <w:rFonts w:ascii="BC Sans" w:hAnsi="BC Sans" w:cs="BC Sans Light"/>
-                <w:sz w:val="20"/>
-                <w:szCs w:val="20"/>
-              </w:rPr>
-              <w:t>i</w:t>
-            </w:r>
-            <w:proofErr w:type="spellEnd"/>
-            <w:r>
-              <w:rPr>
-                <w:rFonts w:ascii="BC Sans" w:hAnsi="BC Sans" w:cs="BC Sans Light"/>
-                <w:sz w:val="20"/>
-                <w:szCs w:val="20"/>
-              </w:rPr>
-              <w:t>].</w:t>
-            </w:r>
-            <w:proofErr w:type="spellStart"/>
-            <w:r>
-              <w:rPr>
-                <w:rFonts w:ascii="BC Sans" w:hAnsi="BC Sans" w:cs="BC Sans Light"/>
-                <w:sz w:val="20"/>
-                <w:szCs w:val="20"/>
-              </w:rPr>
-              <w:t>caller.email</w:t>
-            </w:r>
-            <w:proofErr w:type="spellEnd"/>
-            <w:r>
-              <w:rPr>
-                <w:rFonts w:ascii="BC Sans" w:hAnsi="BC Sans" w:cs="BC Sans Light"/>
-                <w:sz w:val="20"/>
-                <w:szCs w:val="20"/>
-              </w:rPr>
-              <w:t>}</w:t>
+              <w:t>updates[i].caller.email}</w:t>
             </w:r>
           </w:p>
         </w:tc>
@@ -5496,16 +4497,7 @@
                 <w:sz w:val="20"/>
                 <w:szCs w:val="20"/>
               </w:rPr>
-              <w:t>{</w:t>
-            </w:r>
-            <w:proofErr w:type="spellStart"/>
-            <w:r>
-              <w:rPr>
-                <w:rFonts w:ascii="BC Sans" w:hAnsi="BC Sans" w:cs="BC Sans Light"/>
-                <w:sz w:val="20"/>
-                <w:szCs w:val="20"/>
-              </w:rPr>
-              <w:t>d</w:t>
+              <w:t>{d</w:t>
             </w:r>
             <w:r>
               <w:rPr>
@@ -5522,67 +4514,12 @@
                 <w:sz w:val="20"/>
                 <w:szCs w:val="20"/>
               </w:rPr>
-              <w:t>updates</w:t>
-            </w:r>
-            <w:proofErr w:type="spellEnd"/>
-            <w:r>
-              <w:rPr>
-                <w:rFonts w:ascii="BC Sans" w:hAnsi="BC Sans" w:cs="BC Sans Light"/>
-                <w:sz w:val="20"/>
-                <w:szCs w:val="20"/>
-              </w:rPr>
-              <w:t>[</w:t>
-            </w:r>
-            <w:proofErr w:type="spellStart"/>
-            <w:r>
-              <w:rPr>
-                <w:rFonts w:ascii="BC Sans" w:hAnsi="BC Sans" w:cs="BC Sans Light"/>
-                <w:sz w:val="20"/>
-                <w:szCs w:val="20"/>
-              </w:rPr>
-              <w:t>i</w:t>
-            </w:r>
-            <w:proofErr w:type="spellEnd"/>
-            <w:r>
-              <w:rPr>
-                <w:rFonts w:ascii="BC Sans" w:hAnsi="BC Sans" w:cs="BC Sans Light"/>
-                <w:sz w:val="20"/>
-                <w:szCs w:val="20"/>
-              </w:rPr>
-              <w:t>].</w:t>
-            </w:r>
-            <w:proofErr w:type="spellStart"/>
-            <w:r>
-              <w:rPr>
-                <w:rFonts w:ascii="BC Sans" w:hAnsi="BC Sans" w:cs="BC Sans Light"/>
-                <w:sz w:val="20"/>
-                <w:szCs w:val="20"/>
-              </w:rPr>
-              <w:t>caller.organizationReportingComplaint</w:t>
-            </w:r>
-            <w:proofErr w:type="spellEnd"/>
-            <w:r>
-              <w:rPr>
-                <w:rFonts w:ascii="BC Sans" w:hAnsi="BC Sans" w:cs="BC Sans Light"/>
-                <w:sz w:val="20"/>
-                <w:szCs w:val="20"/>
-              </w:rPr>
-              <w:t>}</w:t>
+              <w:t>updates[i].caller.organizationReportingComplaint}</w:t>
             </w:r>
           </w:p>
         </w:tc>
       </w:tr>
     </w:tbl>
-    <w:p>
-      <w:pPr>
-        <w:spacing w:after="0"/>
-        <w:rPr>
-          <w:rFonts w:ascii="BC Sans" w:hAnsi="BC Sans"/>
-          <w:sz w:val="20"/>
-          <w:szCs w:val="20"/>
-        </w:rPr>
-      </w:pPr>
-    </w:p>
     <w:p>
       <w:pPr>
         <w:spacing w:after="0"/>
@@ -5598,62 +4535,264 @@
           <w:sz w:val="20"/>
           <w:szCs w:val="20"/>
         </w:rPr>
-        <w:br/>
-        <w:t>{</w:t>
-      </w:r>
-      <w:proofErr w:type="spellStart"/>
-      <w:r>
-        <w:rPr>
-          <w:rFonts w:ascii="BC Sans" w:hAnsi="BC Sans"/>
-          <w:sz w:val="20"/>
-          <w:szCs w:val="20"/>
-        </w:rPr>
-        <w:t>d</w:t>
-      </w:r>
-      <w:r>
-        <w:rPr>
-          <w:rFonts w:ascii="BC Sans" w:hAnsi="BC Sans" w:cs="BC Sans Light"/>
-          <w:sz w:val="20"/>
-          <w:szCs w:val="20"/>
-        </w:rPr>
-        <w:t>.</w:t>
-      </w:r>
-      <w:r>
-        <w:rPr>
-          <w:rFonts w:ascii="BC Sans" w:hAnsi="BC Sans"/>
-          <w:sz w:val="20"/>
-          <w:szCs w:val="20"/>
-        </w:rPr>
-        <w:t>updates</w:t>
-      </w:r>
-      <w:proofErr w:type="spellEnd"/>
-      <w:r>
-        <w:rPr>
-          <w:rFonts w:ascii="BC Sans" w:hAnsi="BC Sans"/>
-          <w:sz w:val="20"/>
-          <w:szCs w:val="20"/>
-        </w:rPr>
-        <w:t>[i+1].</w:t>
-      </w:r>
-      <w:proofErr w:type="spellStart"/>
-      <w:r>
-        <w:rPr>
-          <w:rFonts w:ascii="BC Sans" w:hAnsi="BC Sans"/>
-          <w:sz w:val="20"/>
-          <w:szCs w:val="20"/>
-        </w:rPr>
-        <w:t>sequenceId</w:t>
-      </w:r>
-      <w:proofErr w:type="spellEnd"/>
-      <w:r>
-        <w:rPr>
-          <w:rFonts w:ascii="BC Sans" w:hAnsi="BC Sans"/>
-          <w:sz w:val="20"/>
-          <w:szCs w:val="20"/>
-        </w:rPr>
-        <w:t>}</w:t>
+        <w:t>{d.updates[i].updateType:showEnd}{d.updates[i].updateType:ifEQ(REFERRAL):showBegin}</w:t>
       </w:r>
     </w:p>
+    <w:tbl>
+      <w:tblPr>
+        <w:tblStyle w:val="PlainTable3"/>
+        <w:tblW w:w="0" w:type="auto"/>
+        <w:tblLook w:val="04A0" w:firstRow="1" w:lastRow="0" w:firstColumn="1" w:lastColumn="0" w:noHBand="0" w:noVBand="1"/>
+      </w:tblPr>
+      <w:tblGrid>
+        <w:gridCol w:w="2523"/>
+        <w:gridCol w:w="8277"/>
+      </w:tblGrid>
+      <w:tr>
+        <w:trPr>
+          <w:cnfStyle w:val="100000000000" w:firstRow="1" w:lastRow="0" w:firstColumn="0" w:lastColumn="0" w:oddVBand="0" w:evenVBand="0" w:oddHBand="0" w:evenHBand="0" w:firstRowFirstColumn="0" w:firstRowLastColumn="0" w:lastRowFirstColumn="0" w:lastRowLastColumn="0"/>
+          <w:trHeight w:val="300"/>
+        </w:trPr>
+        <w:tc>
+          <w:tcPr>
+            <w:cnfStyle w:val="001000000100" w:firstRow="0" w:lastRow="0" w:firstColumn="1" w:lastColumn="0" w:oddVBand="0" w:evenVBand="0" w:oddHBand="0" w:evenHBand="0" w:firstRowFirstColumn="1" w:firstRowLastColumn="0" w:lastRowFirstColumn="0" w:lastRowLastColumn="0"/>
+            <w:tcW w:w="10916" w:type="dxa"/>
+            <w:gridSpan w:val="2"/>
+            <w:vAlign w:val="center"/>
+          </w:tcPr>
+          <w:p>
+            <w:pPr>
+              <w:rPr>
+                <w:rFonts w:ascii="BC Sans" w:eastAsia="BC Sans" w:hAnsi="BC Sans" w:cs="BC Sans"/>
+                <w:color w:val="000000" w:themeColor="text1"/>
+                <w:sz w:val="20"/>
+                <w:szCs w:val="20"/>
+              </w:rPr>
+            </w:pPr>
+            <w:r>
+              <w:rPr>
+                <w:rFonts w:ascii="BC Sans" w:eastAsia="BC Sans" w:hAnsi="BC Sans" w:cs="BC Sans"/>
+                <w:caps w:val="0"/>
+                <w:color w:val="000000" w:themeColor="text1"/>
+                <w:sz w:val="20"/>
+                <w:szCs w:val="20"/>
+              </w:rPr>
+              <w:t>Update #{d</w:t>
+            </w:r>
+            <w:r>
+              <w:rPr>
+                <w:rFonts w:ascii="BC Sans" w:eastAsia="BC Sans" w:hAnsi="BC Sans" w:cs="BC Sans"/>
+                <w:color w:val="000000" w:themeColor="text1"/>
+                <w:sz w:val="20"/>
+                <w:szCs w:val="20"/>
+              </w:rPr>
+              <w:t>.</w:t>
+            </w:r>
+            <w:r>
+              <w:rPr>
+                <w:rFonts w:ascii="BC Sans" w:eastAsia="BC Sans" w:hAnsi="BC Sans" w:cs="BC Sans"/>
+                <w:caps w:val="0"/>
+                <w:color w:val="000000" w:themeColor="text1"/>
+                <w:sz w:val="20"/>
+                <w:szCs w:val="20"/>
+              </w:rPr>
+              <w:t>updates[i].sequenceId}</w:t>
+            </w:r>
+            <w:r>
+              <w:rPr>
+                <w:rFonts w:ascii="BC Sans" w:eastAsia="BC Sans" w:hAnsi="BC Sans" w:cs="BC Sans"/>
+                <w:b w:val="0"/>
+                <w:bCs w:val="0"/>
+                <w:caps w:val="0"/>
+                <w:color w:val="000000" w:themeColor="text1"/>
+                <w:sz w:val="20"/>
+                <w:szCs w:val="20"/>
+              </w:rPr>
+              <w:t>, complaint referred: {d.updates[i].updateOn} by {d.updates[i].referral.referredBy.firstName} {d.updates[i].referral.referredBy.lastName}</w:t>
+            </w:r>
+          </w:p>
+        </w:tc>
+      </w:tr>
+      <w:tr>
+        <w:trPr>
+          <w:cnfStyle w:val="000000100000" w:firstRow="0" w:lastRow="0" w:firstColumn="0" w:lastColumn="0" w:oddVBand="0" w:evenVBand="0" w:oddHBand="1" w:evenHBand="0" w:firstRowFirstColumn="0" w:firstRowLastColumn="0" w:lastRowFirstColumn="0" w:lastRowLastColumn="0"/>
+          <w:trHeight w:val="300"/>
+        </w:trPr>
+        <w:tc>
+          <w:tcPr>
+            <w:cnfStyle w:val="001000000000" w:firstRow="0" w:lastRow="0" w:firstColumn="1" w:lastColumn="0" w:oddVBand="0" w:evenVBand="0" w:oddHBand="0" w:evenHBand="0" w:firstRowFirstColumn="0" w:firstRowLastColumn="0" w:lastRowFirstColumn="0" w:lastRowLastColumn="0"/>
+            <w:tcW w:w="2552" w:type="dxa"/>
+            <w:vAlign w:val="center"/>
+          </w:tcPr>
+          <w:p>
+            <w:pPr>
+              <w:rPr>
+                <w:rFonts w:ascii="BC Sans" w:hAnsi="BC Sans" w:cs="BC Sans Light"/>
+                <w:b w:val="0"/>
+                <w:bCs w:val="0"/>
+                <w:caps w:val="0"/>
+                <w:sz w:val="20"/>
+                <w:szCs w:val="20"/>
+              </w:rPr>
+            </w:pPr>
+            <w:r>
+              <w:rPr>
+                <w:rFonts w:ascii="BC Sans" w:hAnsi="BC Sans" w:cs="BC Sans Light"/>
+                <w:b w:val="0"/>
+                <w:bCs w:val="0"/>
+                <w:caps w:val="0"/>
+                <w:sz w:val="20"/>
+                <w:szCs w:val="20"/>
+              </w:rPr>
+              <w:t>Previous agency</w:t>
+            </w:r>
+          </w:p>
+        </w:tc>
+        <w:tc>
+          <w:tcPr>
+            <w:tcW w:w="8364" w:type="dxa"/>
+            <w:vAlign w:val="center"/>
+          </w:tcPr>
+          <w:p>
+            <w:pPr>
+              <w:cnfStyle w:val="000000100000" w:firstRow="0" w:lastRow="0" w:firstColumn="0" w:lastColumn="0" w:oddVBand="0" w:evenVBand="0" w:oddHBand="1" w:evenHBand="0" w:firstRowFirstColumn="0" w:firstRowLastColumn="0" w:lastRowFirstColumn="0" w:lastRowLastColumn="0"/>
+              <w:rPr>
+                <w:rFonts w:ascii="BC Sans" w:hAnsi="BC Sans" w:cs="BC Sans Light"/>
+                <w:sz w:val="20"/>
+                <w:szCs w:val="20"/>
+              </w:rPr>
+            </w:pPr>
+            <w:r>
+              <w:rPr>
+                <w:rFonts w:ascii="BC Sans" w:hAnsi="BC Sans" w:cs="BC Sans Light"/>
+                <w:sz w:val="20"/>
+                <w:szCs w:val="20"/>
+              </w:rPr>
+              <w:t>{d.updates[i].referral.previousAgency}</w:t>
+            </w:r>
+          </w:p>
+        </w:tc>
+      </w:tr>
+      <w:tr>
+        <w:trPr>
+          <w:trHeight w:val="300"/>
+        </w:trPr>
+        <w:tc>
+          <w:tcPr>
+            <w:cnfStyle w:val="001000000000" w:firstRow="0" w:lastRow="0" w:firstColumn="1" w:lastColumn="0" w:oddVBand="0" w:evenVBand="0" w:oddHBand="0" w:evenHBand="0" w:firstRowFirstColumn="0" w:firstRowLastColumn="0" w:lastRowFirstColumn="0" w:lastRowLastColumn="0"/>
+            <w:tcW w:w="2552" w:type="dxa"/>
+            <w:vAlign w:val="center"/>
+          </w:tcPr>
+          <w:p>
+            <w:pPr>
+              <w:rPr>
+                <w:rFonts w:ascii="BC Sans" w:hAnsi="BC Sans" w:cs="BC Sans Light"/>
+                <w:b w:val="0"/>
+                <w:bCs w:val="0"/>
+                <w:caps w:val="0"/>
+                <w:sz w:val="20"/>
+                <w:szCs w:val="20"/>
+              </w:rPr>
+            </w:pPr>
+            <w:r>
+              <w:rPr>
+                <w:rFonts w:ascii="BC Sans" w:hAnsi="BC Sans" w:cs="BC Sans Light"/>
+                <w:b w:val="0"/>
+                <w:bCs w:val="0"/>
+                <w:caps w:val="0"/>
+                <w:sz w:val="20"/>
+                <w:szCs w:val="20"/>
+              </w:rPr>
+              <w:t>New lead agency</w:t>
+            </w:r>
+          </w:p>
+        </w:tc>
+        <w:tc>
+          <w:tcPr>
+            <w:tcW w:w="8364" w:type="dxa"/>
+            <w:vAlign w:val="center"/>
+          </w:tcPr>
+          <w:p>
+            <w:pPr>
+              <w:cnfStyle w:val="000000000000" w:firstRow="0" w:lastRow="0" w:firstColumn="0" w:lastColumn="0" w:oddVBand="0" w:evenVBand="0" w:oddHBand="0" w:evenHBand="0" w:firstRowFirstColumn="0" w:firstRowLastColumn="0" w:lastRowFirstColumn="0" w:lastRowLastColumn="0"/>
+              <w:rPr>
+                <w:rFonts w:ascii="BC Sans" w:hAnsi="BC Sans" w:cs="BC Sans Light"/>
+                <w:sz w:val="20"/>
+                <w:szCs w:val="20"/>
+              </w:rPr>
+            </w:pPr>
+            <w:r>
+              <w:rPr>
+                <w:rFonts w:ascii="BC Sans" w:hAnsi="BC Sans" w:cs="BC Sans Light"/>
+                <w:sz w:val="20"/>
+                <w:szCs w:val="20"/>
+              </w:rPr>
+              <w:t>{d.updates[i].referral.newAgency}</w:t>
+            </w:r>
+          </w:p>
+        </w:tc>
+      </w:tr>
+      <w:tr>
+        <w:trPr>
+          <w:cnfStyle w:val="000000100000" w:firstRow="0" w:lastRow="0" w:firstColumn="0" w:lastColumn="0" w:oddVBand="0" w:evenVBand="0" w:oddHBand="1" w:evenHBand="0" w:firstRowFirstColumn="0" w:firstRowLastColumn="0" w:lastRowFirstColumn="0" w:lastRowLastColumn="0"/>
+          <w:trHeight w:val="300"/>
+        </w:trPr>
+        <w:tc>
+          <w:tcPr>
+            <w:cnfStyle w:val="001000000000" w:firstRow="0" w:lastRow="0" w:firstColumn="1" w:lastColumn="0" w:oddVBand="0" w:evenVBand="0" w:oddHBand="0" w:evenHBand="0" w:firstRowFirstColumn="0" w:firstRowLastColumn="0" w:lastRowFirstColumn="0" w:lastRowLastColumn="0"/>
+            <w:tcW w:w="2552" w:type="dxa"/>
+            <w:vAlign w:val="center"/>
+          </w:tcPr>
+          <w:p>
+            <w:pPr>
+              <w:rPr>
+                <w:rFonts w:ascii="BC Sans" w:hAnsi="BC Sans" w:cs="BC Sans Light"/>
+                <w:b w:val="0"/>
+                <w:bCs w:val="0"/>
+                <w:caps w:val="0"/>
+                <w:sz w:val="20"/>
+                <w:szCs w:val="20"/>
+              </w:rPr>
+            </w:pPr>
+            <w:r>
+              <w:rPr>
+                <w:rFonts w:ascii="BC Sans" w:hAnsi="BC Sans" w:cs="BC Sans Light"/>
+                <w:b w:val="0"/>
+                <w:bCs w:val="0"/>
+                <w:caps w:val="0"/>
+                <w:sz w:val="20"/>
+                <w:szCs w:val="20"/>
+              </w:rPr>
+              <w:t>Reason for referral</w:t>
+            </w:r>
+          </w:p>
+        </w:tc>
+        <w:tc>
+          <w:tcPr>
+            <w:tcW w:w="8364" w:type="dxa"/>
+            <w:vAlign w:val="center"/>
+          </w:tcPr>
+          <w:p>
+            <w:pPr>
+              <w:cnfStyle w:val="000000100000" w:firstRow="0" w:lastRow="0" w:firstColumn="0" w:lastColumn="0" w:oddVBand="0" w:evenVBand="0" w:oddHBand="1" w:evenHBand="0" w:firstRowFirstColumn="0" w:firstRowLastColumn="0" w:lastRowFirstColumn="0" w:lastRowLastColumn="0"/>
+              <w:rPr>
+                <w:rFonts w:ascii="BC Sans" w:hAnsi="BC Sans" w:cs="BC Sans Light"/>
+                <w:sz w:val="20"/>
+                <w:szCs w:val="20"/>
+              </w:rPr>
+            </w:pPr>
+            <w:r>
+              <w:rPr>
+                <w:rFonts w:ascii="BC Sans" w:hAnsi="BC Sans" w:cs="BC Sans Light"/>
+                <w:sz w:val="20"/>
+                <w:szCs w:val="20"/>
+              </w:rPr>
+              <w:t>{d.updates[i].referral.referralReason}</w:t>
+            </w:r>
+          </w:p>
+        </w:tc>
+      </w:tr>
+    </w:tbl>
     <w:p>
       <w:pPr>
         <w:spacing w:after="0"/>
@@ -5669,17 +4808,14 @@
       </w:pPr>
       <w:r>
         <w:rPr>
-          <w:rFonts w:ascii="BC Sans" w:eastAsia="Times New Roman" w:hAnsi="BC Sans" w:cs="Segoe UI"/>
-          <w:color w:val="000000"/>
-          <w:kern w:val="0"/>
-          <w:sz w:val="20"/>
-          <w:szCs w:val="20"/>
-          <w:lang w:eastAsia="en-CA"/>
-          <w14:ligatures w14:val="none"/>
+          <w:rFonts w:ascii="Aptos" w:eastAsia="Aptos" w:hAnsi="Aptos" w:cs="Aptos"/>
+          <w:color w:val="000000" w:themeColor="text1"/>
         </w:rPr>
-        <w:t>{</w:t>
+        <w:t>{d.updates[i].updateType:showEnd}{d.updates[i+1].sequenceId}</w:t>
       </w:r>
-      <w:proofErr w:type="spellStart"/>
+      <w:r>
+        <w:br/>
+      </w:r>
       <w:r>
         <w:rPr>
           <w:rFonts w:ascii="BC Sans" w:eastAsia="Times New Roman" w:hAnsi="BC Sans" w:cs="Segoe UI"/>
@@ -5690,7 +4826,7 @@
           <w:lang w:eastAsia="en-CA"/>
           <w14:ligatures w14:val="none"/>
         </w:rPr>
-        <w:t>d.</w:t>
+        <w:t>{d.</w:t>
       </w:r>
       <w:r>
         <w:rPr>
@@ -5714,46 +4850,7 @@
           <w:lang w:eastAsia="en-CA"/>
           <w14:ligatures w14:val="none"/>
         </w:rPr>
-        <w:t>ComplaintAttachments:ifEQ</w:t>
-      </w:r>
-      <w:proofErr w:type="spellEnd"/>
-      <w:r>
-        <w:rPr>
-          <w:rFonts w:ascii="BC Sans" w:eastAsia="Times New Roman" w:hAnsi="BC Sans" w:cs="Segoe UI"/>
-          <w:color w:val="000000"/>
-          <w:kern w:val="0"/>
-          <w:sz w:val="20"/>
-          <w:szCs w:val="20"/>
-          <w:lang w:eastAsia="en-CA"/>
-          <w14:ligatures w14:val="none"/>
-        </w:rPr>
-        <w:t>(true):</w:t>
-      </w:r>
-      <w:proofErr w:type="spellStart"/>
-      <w:r>
-        <w:rPr>
-          <w:rFonts w:ascii="BC Sans" w:eastAsia="Times New Roman" w:hAnsi="BC Sans" w:cs="Segoe UI"/>
-          <w:color w:val="000000"/>
-          <w:kern w:val="0"/>
-          <w:sz w:val="20"/>
-          <w:szCs w:val="20"/>
-          <w:lang w:eastAsia="en-CA"/>
-          <w14:ligatures w14:val="none"/>
-        </w:rPr>
-        <w:t>showBegin</w:t>
-      </w:r>
-      <w:proofErr w:type="spellEnd"/>
-      <w:r>
-        <w:rPr>
-          <w:rFonts w:ascii="BC Sans" w:eastAsia="Times New Roman" w:hAnsi="BC Sans" w:cs="Segoe UI"/>
-          <w:color w:val="000000"/>
-          <w:kern w:val="0"/>
-          <w:sz w:val="20"/>
-          <w:szCs w:val="20"/>
-          <w:lang w:eastAsia="en-CA"/>
-          <w14:ligatures w14:val="none"/>
-        </w:rPr>
-        <w:t>}</w:t>
+        <w:t>ComplaintAttachments:ifEQ(true):showBegin}</w:t>
       </w:r>
     </w:p>
     <w:tbl>
@@ -5908,7 +5005,6 @@
               </w:rPr>
               <w:t>{</w:t>
             </w:r>
-            <w:proofErr w:type="spellStart"/>
             <w:r>
               <w:rPr>
                 <w:rFonts w:ascii="BC Sans" w:eastAsia="Times New Roman" w:hAnsi="BC Sans" w:cs="Times New Roman"/>
@@ -5933,46 +5029,18 @@
               </w:rPr>
               <w:t>cAtts</w:t>
             </w:r>
-            <w:proofErr w:type="spellEnd"/>
-            <w:r>
-              <w:rPr>
-                <w:rFonts w:ascii="BC Sans" w:eastAsia="Times New Roman" w:hAnsi="BC Sans" w:cs="Times New Roman"/>
-                <w:b w:val="0"/>
-                <w:bCs w:val="0"/>
-                <w:caps w:val="0"/>
-                <w:color w:val="000000" w:themeColor="text1"/>
-                <w:sz w:val="20"/>
-                <w:szCs w:val="20"/>
-              </w:rPr>
-              <w:t>[</w:t>
-            </w:r>
-            <w:proofErr w:type="spellStart"/>
-            <w:r>
-              <w:rPr>
-                <w:rFonts w:ascii="BC Sans" w:eastAsia="Times New Roman" w:hAnsi="BC Sans" w:cs="Times New Roman"/>
-                <w:b w:val="0"/>
-                <w:bCs w:val="0"/>
-                <w:caps w:val="0"/>
-                <w:color w:val="000000" w:themeColor="text1"/>
-                <w:sz w:val="20"/>
-                <w:szCs w:val="20"/>
-              </w:rPr>
-              <w:t>i</w:t>
-            </w:r>
-            <w:proofErr w:type="spellEnd"/>
-            <w:r>
-              <w:rPr>
-                <w:rFonts w:ascii="BC Sans" w:eastAsia="Times New Roman" w:hAnsi="BC Sans" w:cs="Times New Roman"/>
-                <w:b w:val="0"/>
-                <w:bCs w:val="0"/>
-                <w:caps w:val="0"/>
-                <w:color w:val="000000" w:themeColor="text1"/>
-                <w:sz w:val="20"/>
-                <w:szCs w:val="20"/>
-              </w:rPr>
-              <w:t>].</w:t>
-            </w:r>
-            <w:proofErr w:type="spellStart"/>
+            <w:r>
+              <w:rPr>
+                <w:rFonts w:ascii="BC Sans" w:eastAsia="Times New Roman" w:hAnsi="BC Sans" w:cs="Times New Roman"/>
+                <w:b w:val="0"/>
+                <w:bCs w:val="0"/>
+                <w:caps w:val="0"/>
+                <w:color w:val="000000" w:themeColor="text1"/>
+                <w:sz w:val="20"/>
+                <w:szCs w:val="20"/>
+              </w:rPr>
+              <w:t>[i].</w:t>
+            </w:r>
             <w:r>
               <w:rPr>
                 <w:rFonts w:ascii="BC Sans" w:eastAsia="Times New Roman" w:hAnsi="BC Sans" w:cs="Times New Roman"/>
@@ -5985,7 +5053,6 @@
               </w:rPr>
               <w:t>fileType</w:t>
             </w:r>
-            <w:proofErr w:type="spellEnd"/>
             <w:r>
               <w:rPr>
                 <w:rFonts w:ascii="BC Sans" w:eastAsia="Times New Roman" w:hAnsi="BC Sans" w:cs="Times New Roman"/>
@@ -6025,17 +5092,7 @@
                 <w:sz w:val="20"/>
                 <w:szCs w:val="20"/>
               </w:rPr>
-              <w:t>{</w:t>
-            </w:r>
-            <w:proofErr w:type="spellStart"/>
-            <w:r>
-              <w:rPr>
-                <w:rFonts w:ascii="BC Sans" w:eastAsia="Times New Roman" w:hAnsi="BC Sans" w:cs="Times New Roman"/>
-                <w:color w:val="000000" w:themeColor="text1"/>
-                <w:sz w:val="20"/>
-                <w:szCs w:val="20"/>
-              </w:rPr>
-              <w:t>d.</w:t>
+              <w:t>{d.</w:t>
             </w:r>
             <w:r>
               <w:rPr>
@@ -6046,35 +5103,14 @@
               </w:rPr>
               <w:t>cAtts</w:t>
             </w:r>
-            <w:proofErr w:type="spellEnd"/>
-            <w:r>
-              <w:rPr>
-                <w:rFonts w:ascii="BC Sans" w:eastAsia="Times New Roman" w:hAnsi="BC Sans" w:cs="Times New Roman"/>
-                <w:color w:val="000000" w:themeColor="text1"/>
-                <w:sz w:val="20"/>
-                <w:szCs w:val="20"/>
-              </w:rPr>
-              <w:t>[</w:t>
-            </w:r>
-            <w:proofErr w:type="spellStart"/>
-            <w:r>
-              <w:rPr>
-                <w:rFonts w:ascii="BC Sans" w:eastAsia="Times New Roman" w:hAnsi="BC Sans" w:cs="Times New Roman"/>
-                <w:color w:val="000000" w:themeColor="text1"/>
-                <w:sz w:val="20"/>
-                <w:szCs w:val="20"/>
-              </w:rPr>
-              <w:t>i</w:t>
-            </w:r>
-            <w:proofErr w:type="spellEnd"/>
-            <w:r>
-              <w:rPr>
-                <w:rFonts w:ascii="BC Sans" w:eastAsia="Times New Roman" w:hAnsi="BC Sans" w:cs="Times New Roman"/>
-                <w:color w:val="000000" w:themeColor="text1"/>
-                <w:sz w:val="20"/>
-                <w:szCs w:val="20"/>
-              </w:rPr>
-              <w:t>].</w:t>
+            <w:r>
+              <w:rPr>
+                <w:rFonts w:ascii="BC Sans" w:eastAsia="Times New Roman" w:hAnsi="BC Sans" w:cs="Times New Roman"/>
+                <w:color w:val="000000" w:themeColor="text1"/>
+                <w:sz w:val="20"/>
+                <w:szCs w:val="20"/>
+              </w:rPr>
+              <w:t>[i].</w:t>
             </w:r>
             <w:r>
               <w:rPr>
@@ -6133,7 +5169,6 @@
               </w:rPr>
               <w:t>{</w:t>
             </w:r>
-            <w:proofErr w:type="spellStart"/>
             <w:r>
               <w:rPr>
                 <w:rFonts w:ascii="BC Sans" w:eastAsia="Times New Roman" w:hAnsi="BC Sans" w:cs="Times New Roman"/>
@@ -6158,7 +5193,6 @@
               </w:rPr>
               <w:t>cAtts</w:t>
             </w:r>
-            <w:proofErr w:type="spellEnd"/>
             <w:r>
               <w:rPr>
                 <w:rFonts w:ascii="BC Sans" w:eastAsia="Times New Roman" w:hAnsi="BC Sans" w:cs="Times New Roman"/>
@@ -6195,7 +5229,6 @@
               </w:rPr>
               <w:t>].</w:t>
             </w:r>
-            <w:proofErr w:type="spellStart"/>
             <w:r>
               <w:rPr>
                 <w:rFonts w:ascii="BC Sans" w:eastAsia="Times New Roman" w:hAnsi="BC Sans" w:cs="Times New Roman"/>
@@ -6208,7 +5241,6 @@
               </w:rPr>
               <w:t>fileType</w:t>
             </w:r>
-            <w:proofErr w:type="spellEnd"/>
             <w:r>
               <w:rPr>
                 <w:rFonts w:ascii="BC Sans" w:eastAsia="Times New Roman" w:hAnsi="BC Sans" w:cs="Times New Roman"/>
@@ -6245,17 +5277,7 @@
                 <w:sz w:val="20"/>
                 <w:szCs w:val="20"/>
               </w:rPr>
-              <w:t>{</w:t>
-            </w:r>
-            <w:proofErr w:type="spellStart"/>
-            <w:r>
-              <w:rPr>
-                <w:rFonts w:ascii="BC Sans" w:eastAsia="Times New Roman" w:hAnsi="BC Sans" w:cs="Times New Roman"/>
-                <w:color w:val="000000" w:themeColor="text1"/>
-                <w:sz w:val="20"/>
-                <w:szCs w:val="20"/>
-              </w:rPr>
-              <w:t>d.</w:t>
+              <w:t>{d.</w:t>
             </w:r>
             <w:r>
               <w:rPr>
@@ -6266,7 +5288,6 @@
               </w:rPr>
               <w:t>cAtts</w:t>
             </w:r>
-            <w:proofErr w:type="spellEnd"/>
             <w:r>
               <w:rPr>
                 <w:rFonts w:ascii="BC Sans" w:eastAsia="Times New Roman" w:hAnsi="BC Sans" w:cs="Times New Roman"/>
@@ -6340,20 +5361,7 @@
           <w:lang w:eastAsia="en-CA"/>
           <w14:ligatures w14:val="none"/>
         </w:rPr>
-        <w:t>{</w:t>
-      </w:r>
-      <w:proofErr w:type="spellStart"/>
-      <w:r>
-        <w:rPr>
-          <w:rFonts w:ascii="BC Sans" w:eastAsia="Times New Roman" w:hAnsi="BC Sans" w:cs="Segoe UI"/>
-          <w:color w:val="000000"/>
-          <w:kern w:val="0"/>
-          <w:sz w:val="20"/>
-          <w:szCs w:val="20"/>
-          <w:lang w:eastAsia="en-CA"/>
-          <w14:ligatures w14:val="none"/>
-        </w:rPr>
-        <w:t>d.</w:t>
+        <w:t>{d.</w:t>
       </w:r>
       <w:r>
         <w:rPr>
@@ -6377,20 +5385,7 @@
           <w:lang w:eastAsia="en-CA"/>
           <w14:ligatures w14:val="none"/>
         </w:rPr>
-        <w:t>ComplaintAttachments:showEnd</w:t>
-      </w:r>
-      <w:proofErr w:type="spellEnd"/>
-      <w:r>
-        <w:rPr>
-          <w:rFonts w:ascii="BC Sans" w:eastAsia="Times New Roman" w:hAnsi="BC Sans" w:cs="Segoe UI"/>
-          <w:color w:val="000000"/>
-          <w:kern w:val="0"/>
-          <w:sz w:val="20"/>
-          <w:szCs w:val="20"/>
-          <w:lang w:eastAsia="en-CA"/>
-          <w14:ligatures w14:val="none"/>
-        </w:rPr>
-        <w:t>}</w:t>
+        <w:t>ComplaintAttachments:showEnd}</w:t>
       </w:r>
     </w:p>
     <w:p>
@@ -6698,7 +5693,6 @@
             </w:rPr>
             <w:t>Report printed on {</w:t>
           </w:r>
-          <w:proofErr w:type="spellStart"/>
           <w:r>
             <w:rPr>
               <w:rFonts w:ascii="BC Sans" w:eastAsia="BC Sans" w:hAnsi="BC Sans" w:cs="BC Sans"/>
@@ -6723,7 +5717,6 @@
             </w:rPr>
             <w:t>generatedOn</w:t>
           </w:r>
-          <w:proofErr w:type="spellEnd"/>
           <w:r>
             <w:rPr>
               <w:rFonts w:ascii="BC Sans" w:eastAsia="BC Sans" w:hAnsi="BC Sans" w:cs="BC Sans"/>
@@ -8238,6 +7231,15 @@
 </file>
 
 <file path=customXml/item1.xml><?xml version="1.0" encoding="utf-8"?>
+<?mso-contentType ?>
+<FormTemplates xmlns="http://schemas.microsoft.com/sharepoint/v3/contenttype/forms">
+  <Display>DocumentLibraryForm</Display>
+  <Edit>DocumentLibraryForm</Edit>
+  <New>DocumentLibraryForm</New>
+</FormTemplates>
+</file>
+
+<file path=customXml/item2.xml><?xml version="1.0" encoding="utf-8"?>
 <ct:contentTypeSchema xmlns:ct="http://schemas.microsoft.com/office/2006/metadata/contentType" xmlns:ma="http://schemas.microsoft.com/office/2006/metadata/properties/metaAttributes" ct:_="" ma:_="" ma:contentTypeName="Document" ma:contentTypeID="0x010100ED0089B3ED392A4CB3C10705735CFAD3" ma:contentTypeVersion="15" ma:contentTypeDescription="Create a new document." ma:contentTypeScope="" ma:versionID="e9715c4352d5d9c94cf397f6db7911f6">
   <xsd:schema xmlns:xsd="http://www.w3.org/2001/XMLSchema" xmlns:xs="http://www.w3.org/2001/XMLSchema" xmlns:p="http://schemas.microsoft.com/office/2006/metadata/properties" xmlns:ns2="aa9c99c1-69c1-4b58-9df5-4d4796c46f8a" xmlns:ns3="cbeac988-4fd5-47cf-ad03-89cc7678fa90" targetNamespace="http://schemas.microsoft.com/office/2006/metadata/properties" ma:root="true" ma:fieldsID="4a7b24a40f906d6832371abf7aef78d6" ns2:_="" ns3:_="">
     <xsd:import namespace="aa9c99c1-69c1-4b58-9df5-4d4796c46f8a"/>
@@ -8472,15 +7474,6 @@
 </ct:contentTypeSchema>
 </file>
 
-<file path=customXml/item2.xml><?xml version="1.0" encoding="utf-8"?>
-<?mso-contentType ?>
-<FormTemplates xmlns="http://schemas.microsoft.com/sharepoint/v3/contenttype/forms">
-  <Display>DocumentLibraryForm</Display>
-  <Edit>DocumentLibraryForm</Edit>
-  <New>DocumentLibraryForm</New>
-</FormTemplates>
-</file>
-
 <file path=customXml/item3.xml><?xml version="1.0" encoding="utf-8"?>
 <p:properties xmlns:p="http://schemas.microsoft.com/office/2006/metadata/properties" xmlns:xsi="http://www.w3.org/2001/XMLSchema-instance" xmlns:pc="http://schemas.microsoft.com/office/infopath/2007/PartnerControls">
   <documentManagement>
@@ -8500,6 +7493,14 @@
 </file>
 
 <file path=customXml/itemProps1.xml><?xml version="1.0" encoding="utf-8"?>
+<ds:datastoreItem xmlns:ds="http://schemas.openxmlformats.org/officeDocument/2006/customXml" ds:itemID="{4BECF9F2-3A10-48CC-8D31-4F6E8664527E}">
+  <ds:schemaRefs>
+    <ds:schemaRef ds:uri="http://schemas.microsoft.com/sharepoint/v3/contenttype/forms"/>
+  </ds:schemaRefs>
+</ds:datastoreItem>
+</file>
+
+<file path=customXml/itemProps2.xml><?xml version="1.0" encoding="utf-8"?>
 <ds:datastoreItem xmlns:ds="http://schemas.openxmlformats.org/officeDocument/2006/customXml" ds:itemID="{26FF9410-7F49-4DD5-9478-D670A139DF54}">
   <ds:schemaRefs>
     <ds:schemaRef ds:uri="http://schemas.microsoft.com/office/2006/metadata/contentType"/>
@@ -8518,14 +7519,6 @@
 </ds:datastoreItem>
 </file>
 
-<file path=customXml/itemProps2.xml><?xml version="1.0" encoding="utf-8"?>
-<ds:datastoreItem xmlns:ds="http://schemas.openxmlformats.org/officeDocument/2006/customXml" ds:itemID="{4BECF9F2-3A10-48CC-8D31-4F6E8664527E}">
-  <ds:schemaRefs>
-    <ds:schemaRef ds:uri="http://schemas.microsoft.com/sharepoint/v3/contenttype/forms"/>
-  </ds:schemaRefs>
-</ds:datastoreItem>
-</file>
-
 <file path=customXml/itemProps3.xml><?xml version="1.0" encoding="utf-8"?>
 <ds:datastoreItem xmlns:ds="http://schemas.openxmlformats.org/officeDocument/2006/customXml" ds:itemID="{C6C5DCE0-D69C-4B6E-96D9-C69B23DE6D4A}">
   <ds:schemaRefs>

</xml_diff>

<commit_message>
feat: add referrals to Parks PDF Exports
</commit_message>
<xml_diff>
--- a/backend/templates/complaint/CDOGS-PARKS-ERS-COMPLAINT-TEMPLATE-v1.docx
+++ b/backend/templates/complaint/CDOGS-PARKS-ERS-COMPLAINT-TEMPLATE-v1.docx
@@ -146,6 +146,7 @@
               </w:rPr>
               <w:t>{</w:t>
             </w:r>
+            <w:proofErr w:type="spellStart"/>
             <w:r>
               <w:rPr>
                 <w:rFonts w:ascii="BC Sans" w:eastAsia="Times New Roman" w:hAnsi="BC Sans" w:cs="Times New Roman"/>
@@ -176,6 +177,7 @@
               </w:rPr>
               <w:t>reportedOn</w:t>
             </w:r>
+            <w:proofErr w:type="spellEnd"/>
             <w:r>
               <w:rPr>
                 <w:rFonts w:ascii="BC Sans" w:eastAsia="Times New Roman" w:hAnsi="BC Sans" w:cs="Times New Roman"/>
@@ -214,6 +216,7 @@
               </w:rPr>
               <w:t>Created by: {</w:t>
             </w:r>
+            <w:proofErr w:type="spellStart"/>
             <w:r>
               <w:rPr>
                 <w:rFonts w:ascii="BC Sans" w:eastAsia="Times New Roman" w:hAnsi="BC Sans" w:cs="Times New Roman"/>
@@ -246,6 +249,7 @@
               </w:rPr>
               <w:t>createdBy</w:t>
             </w:r>
+            <w:proofErr w:type="spellEnd"/>
             <w:r>
               <w:rPr>
                 <w:rFonts w:ascii="BC Sans" w:eastAsia="Times New Roman" w:hAnsi="BC Sans" w:cs="Times New Roman"/>
@@ -278,6 +282,7 @@
               </w:rPr>
               <w:t>Status: {</w:t>
             </w:r>
+            <w:proofErr w:type="spellStart"/>
             <w:r>
               <w:rPr>
                 <w:rFonts w:ascii="BC Sans" w:eastAsia="Times New Roman" w:hAnsi="BC Sans" w:cs="Times New Roman"/>
@@ -310,6 +315,7 @@
               </w:rPr>
               <w:t>status</w:t>
             </w:r>
+            <w:proofErr w:type="spellEnd"/>
             <w:r>
               <w:rPr>
                 <w:rFonts w:ascii="BC Sans" w:eastAsia="Times New Roman" w:hAnsi="BC Sans" w:cs="Times New Roman"/>
@@ -377,6 +383,7 @@
               </w:rPr>
               <w:t>{</w:t>
             </w:r>
+            <w:proofErr w:type="spellStart"/>
             <w:r>
               <w:rPr>
                 <w:rFonts w:ascii="BC Sans" w:eastAsia="Times New Roman" w:hAnsi="BC Sans" w:cs="Times New Roman"/>
@@ -409,6 +416,7 @@
               </w:rPr>
               <w:t>updatedOn</w:t>
             </w:r>
+            <w:proofErr w:type="spellEnd"/>
             <w:r>
               <w:rPr>
                 <w:rFonts w:ascii="BC Sans" w:eastAsia="Times New Roman" w:hAnsi="BC Sans" w:cs="Times New Roman"/>
@@ -452,7 +460,17 @@
                 <w:sz w:val="20"/>
                 <w:szCs w:val="20"/>
               </w:rPr>
-              <w:t xml:space="preserve"> {d</w:t>
+              <w:t xml:space="preserve"> {</w:t>
+            </w:r>
+            <w:proofErr w:type="spellStart"/>
+            <w:r>
+              <w:rPr>
+                <w:rFonts w:ascii="BC Sans" w:eastAsia="Times New Roman" w:hAnsi="BC Sans" w:cs="Times New Roman"/>
+                <w:color w:val="000000" w:themeColor="text1"/>
+                <w:sz w:val="20"/>
+                <w:szCs w:val="20"/>
+              </w:rPr>
+              <w:t>d</w:t>
             </w:r>
             <w:r>
               <w:rPr>
@@ -471,7 +489,17 @@
                 <w:sz w:val="20"/>
                 <w:szCs w:val="20"/>
               </w:rPr>
-              <w:t>officerAssigned}</w:t>
+              <w:t>officerAssigned</w:t>
+            </w:r>
+            <w:proofErr w:type="spellEnd"/>
+            <w:r>
+              <w:rPr>
+                <w:rFonts w:ascii="BC Sans" w:eastAsia="Times New Roman" w:hAnsi="BC Sans" w:cs="Times New Roman"/>
+                <w:color w:val="000000" w:themeColor="text1"/>
+                <w:sz w:val="20"/>
+                <w:szCs w:val="20"/>
+              </w:rPr>
+              <w:t>}</w:t>
             </w:r>
           </w:p>
         </w:tc>
@@ -734,6 +762,7 @@
               </w:rPr>
               <w:t>{</w:t>
             </w:r>
+            <w:proofErr w:type="spellStart"/>
             <w:r>
               <w:rPr>
                 <w:rFonts w:ascii="BC Sans" w:eastAsia="Times New Roman" w:hAnsi="BC Sans" w:cs="Times New Roman"/>
@@ -761,6 +790,7 @@
               </w:rPr>
               <w:t>incidentDateTime</w:t>
             </w:r>
+            <w:proofErr w:type="spellEnd"/>
             <w:r>
               <w:rPr>
                 <w:rFonts w:ascii="BC Sans" w:eastAsia="Times New Roman" w:hAnsi="BC Sans" w:cs="Times New Roman"/>
@@ -873,6 +903,7 @@
               </w:rPr>
               <w:t>.</w:t>
             </w:r>
+            <w:proofErr w:type="spellStart"/>
             <w:r>
               <w:rPr>
                 <w:rFonts w:ascii="BC Sans" w:eastAsia="Times New Roman" w:hAnsi="BC Sans" w:cs="Times New Roman"/>
@@ -883,6 +914,7 @@
               </w:rPr>
               <w:t>complaintMethodReceivedCode</w:t>
             </w:r>
+            <w:proofErr w:type="spellEnd"/>
             <w:r>
               <w:rPr>
                 <w:rFonts w:ascii="BC Sans" w:hAnsi="BC Sans"/>
@@ -957,6 +989,7 @@
               </w:rPr>
               <w:t>{</w:t>
             </w:r>
+            <w:proofErr w:type="spellStart"/>
             <w:r>
               <w:rPr>
                 <w:rFonts w:ascii="BC Sans" w:eastAsia="Times New Roman" w:hAnsi="BC Sans" w:cs="Times New Roman"/>
@@ -984,6 +1017,7 @@
               </w:rPr>
               <w:t>violationType</w:t>
             </w:r>
+            <w:proofErr w:type="spellEnd"/>
             <w:r>
               <w:rPr>
                 <w:rFonts w:ascii="BC Sans" w:eastAsia="Times New Roman" w:hAnsi="BC Sans" w:cs="Times New Roman"/>
@@ -1058,6 +1092,7 @@
               </w:rPr>
               <w:t>{</w:t>
             </w:r>
+            <w:proofErr w:type="spellStart"/>
             <w:r>
               <w:rPr>
                 <w:rFonts w:ascii="BC Sans" w:eastAsia="Times New Roman" w:hAnsi="BC Sans" w:cs="Times New Roman"/>
@@ -1085,6 +1120,7 @@
               </w:rPr>
               <w:t>inProgress</w:t>
             </w:r>
+            <w:proofErr w:type="spellEnd"/>
             <w:r>
               <w:rPr>
                 <w:rFonts w:ascii="BC Sans" w:eastAsia="Times New Roman" w:hAnsi="BC Sans" w:cs="Times New Roman"/>
@@ -1160,6 +1196,7 @@
               </w:rPr>
               <w:t>{</w:t>
             </w:r>
+            <w:proofErr w:type="spellStart"/>
             <w:r>
               <w:rPr>
                 <w:rFonts w:ascii="BC Sans" w:eastAsia="Times New Roman" w:hAnsi="BC Sans" w:cs="Times New Roman"/>
@@ -1187,6 +1224,7 @@
               </w:rPr>
               <w:t>wasObserved</w:t>
             </w:r>
+            <w:proofErr w:type="spellEnd"/>
             <w:r>
               <w:rPr>
                 <w:rFonts w:ascii="BC Sans" w:eastAsia="Times New Roman" w:hAnsi="BC Sans" w:cs="Times New Roman"/>
@@ -1255,6 +1293,7 @@
               </w:rPr>
               <w:t>{</w:t>
             </w:r>
+            <w:proofErr w:type="spellStart"/>
             <w:r>
               <w:rPr>
                 <w:rFonts w:ascii="BC Sans" w:eastAsia="Times New Roman" w:hAnsi="BC Sans" w:cs="Times New Roman"/>
@@ -1286,6 +1325,7 @@
               </w:rPr>
               <w:t>location</w:t>
             </w:r>
+            <w:proofErr w:type="spellEnd"/>
             <w:r>
               <w:rPr>
                 <w:rFonts w:ascii="BC Sans" w:eastAsia="Times New Roman" w:hAnsi="BC Sans" w:cs="Times New Roman"/>
@@ -1384,7 +1424,16 @@
                 <w:sz w:val="20"/>
                 <w:szCs w:val="20"/>
               </w:rPr>
-              <w:t>{d</w:t>
+              <w:t>{</w:t>
+            </w:r>
+            <w:proofErr w:type="spellStart"/>
+            <w:r>
+              <w:rPr>
+                <w:rFonts w:ascii="BC Sans" w:hAnsi="BC Sans" w:cs="BC Sans Light"/>
+                <w:sz w:val="20"/>
+                <w:szCs w:val="20"/>
+              </w:rPr>
+              <w:t>d</w:t>
             </w:r>
             <w:r>
               <w:rPr>
@@ -1419,6 +1468,7 @@
               </w:rPr>
               <w:t>NE</w:t>
             </w:r>
+            <w:proofErr w:type="spellEnd"/>
             <w:r>
               <w:rPr>
                 <w:rFonts w:ascii="BC Sans" w:hAnsi="BC Sans" w:cs="BC Sans Light"/>
@@ -1441,7 +1491,25 @@
                 <w:sz w:val="20"/>
                 <w:szCs w:val="20"/>
               </w:rPr>
-              <w:t>):showBegin}</w:t>
+              <w:t>):</w:t>
+            </w:r>
+            <w:proofErr w:type="spellStart"/>
+            <w:r>
+              <w:rPr>
+                <w:rFonts w:ascii="BC Sans" w:hAnsi="BC Sans" w:cs="BC Sans Light"/>
+                <w:sz w:val="20"/>
+                <w:szCs w:val="20"/>
+              </w:rPr>
+              <w:t>showBegin</w:t>
+            </w:r>
+            <w:proofErr w:type="spellEnd"/>
+            <w:r>
+              <w:rPr>
+                <w:rFonts w:ascii="BC Sans" w:hAnsi="BC Sans" w:cs="BC Sans Light"/>
+                <w:sz w:val="20"/>
+                <w:szCs w:val="20"/>
+              </w:rPr>
+              <w:t>}</w:t>
             </w:r>
             <w:r>
               <w:rPr>
@@ -1452,6 +1520,7 @@
               </w:rPr>
               <w:t>{</w:t>
             </w:r>
+            <w:proofErr w:type="spellStart"/>
             <w:r>
               <w:rPr>
                 <w:rFonts w:ascii="BC Sans" w:eastAsia="Times New Roman" w:hAnsi="BC Sans" w:cs="Times New Roman"/>
@@ -1479,6 +1548,7 @@
               </w:rPr>
               <w:t>latitude</w:t>
             </w:r>
+            <w:proofErr w:type="spellEnd"/>
             <w:r>
               <w:rPr>
                 <w:rFonts w:ascii="BC Sans" w:eastAsia="Times New Roman" w:hAnsi="BC Sans" w:cs="Times New Roman"/>
@@ -1488,6 +1558,7 @@
               </w:rPr>
               <w:t>}, {</w:t>
             </w:r>
+            <w:proofErr w:type="spellStart"/>
             <w:r>
               <w:rPr>
                 <w:rFonts w:ascii="BC Sans" w:eastAsia="Times New Roman" w:hAnsi="BC Sans" w:cs="Times New Roman"/>
@@ -1515,6 +1586,7 @@
               </w:rPr>
               <w:t>longitude</w:t>
             </w:r>
+            <w:proofErr w:type="spellEnd"/>
             <w:r>
               <w:rPr>
                 <w:rFonts w:ascii="BC Sans" w:eastAsia="Times New Roman" w:hAnsi="BC Sans" w:cs="Times New Roman"/>
@@ -1530,7 +1602,16 @@
                 <w:sz w:val="20"/>
                 <w:szCs w:val="20"/>
               </w:rPr>
-              <w:t>{d</w:t>
+              <w:t>{</w:t>
+            </w:r>
+            <w:proofErr w:type="spellStart"/>
+            <w:r>
+              <w:rPr>
+                <w:rFonts w:ascii="BC Sans" w:hAnsi="BC Sans" w:cs="BC Sans Light"/>
+                <w:sz w:val="20"/>
+                <w:szCs w:val="20"/>
+              </w:rPr>
+              <w:t>d</w:t>
             </w:r>
             <w:r>
               <w:rPr>
@@ -1565,6 +1646,7 @@
               </w:rPr>
               <w:t>NE</w:t>
             </w:r>
+            <w:proofErr w:type="spellEnd"/>
             <w:r>
               <w:rPr>
                 <w:rFonts w:ascii="BC Sans" w:hAnsi="BC Sans" w:cs="BC Sans Light"/>
@@ -1587,7 +1669,16 @@
                 <w:sz w:val="20"/>
                 <w:szCs w:val="20"/>
               </w:rPr>
-              <w:t>):show</w:t>
+              <w:t>):</w:t>
+            </w:r>
+            <w:proofErr w:type="spellStart"/>
+            <w:r>
+              <w:rPr>
+                <w:rFonts w:ascii="BC Sans" w:hAnsi="BC Sans" w:cs="BC Sans Light"/>
+                <w:sz w:val="20"/>
+                <w:szCs w:val="20"/>
+              </w:rPr>
+              <w:t>show</w:t>
             </w:r>
             <w:r>
               <w:rPr>
@@ -1597,6 +1688,7 @@
               </w:rPr>
               <w:t>End</w:t>
             </w:r>
+            <w:proofErr w:type="spellEnd"/>
             <w:r>
               <w:rPr>
                 <w:rFonts w:ascii="BC Sans" w:hAnsi="BC Sans" w:cs="BC Sans Light"/>
@@ -1763,8 +1855,9 @@
                 <w:sz w:val="20"/>
                 <w:szCs w:val="20"/>
               </w:rPr>
-              <w:t>{d.</w:t>
-            </w:r>
+              <w:t>{</w:t>
+            </w:r>
+            <w:proofErr w:type="spellStart"/>
             <w:r>
               <w:rPr>
                 <w:rFonts w:ascii="BC Sans" w:eastAsia="BC Sans" w:hAnsi="BC Sans" w:cs="BC Sans"/>
@@ -1772,8 +1865,18 @@
                 <w:sz w:val="20"/>
                 <w:szCs w:val="20"/>
               </w:rPr>
+              <w:t>d.</w:t>
+            </w:r>
+            <w:r>
+              <w:rPr>
+                <w:rFonts w:ascii="BC Sans" w:eastAsia="BC Sans" w:hAnsi="BC Sans" w:cs="BC Sans"/>
+                <w:color w:val="000000" w:themeColor="text1"/>
+                <w:sz w:val="20"/>
+                <w:szCs w:val="20"/>
+              </w:rPr>
               <w:t>parkAreasFormatted</w:t>
             </w:r>
+            <w:proofErr w:type="spellEnd"/>
             <w:r>
               <w:rPr>
                 <w:rFonts w:ascii="BC Sans" w:eastAsia="BC Sans" w:hAnsi="BC Sans" w:cs="BC Sans"/>
@@ -1847,6 +1950,7 @@
               </w:rPr>
               <w:t>{</w:t>
             </w:r>
+            <w:proofErr w:type="spellStart"/>
             <w:r>
               <w:rPr>
                 <w:rFonts w:ascii="BC Sans" w:eastAsia="Times New Roman" w:hAnsi="BC Sans" w:cs="Times New Roman"/>
@@ -1874,6 +1978,7 @@
               </w:rPr>
               <w:t>locationDescription</w:t>
             </w:r>
+            <w:proofErr w:type="spellEnd"/>
             <w:r>
               <w:rPr>
                 <w:rFonts w:ascii="BC Sans" w:eastAsia="Times New Roman" w:hAnsi="BC Sans" w:cs="Times New Roman"/>
@@ -1948,6 +2053,7 @@
               </w:rPr>
               <w:t>{</w:t>
             </w:r>
+            <w:proofErr w:type="spellStart"/>
             <w:r>
               <w:rPr>
                 <w:rFonts w:ascii="BC Sans" w:eastAsia="Times New Roman" w:hAnsi="BC Sans" w:cs="Times New Roman"/>
@@ -1975,6 +2081,7 @@
               </w:rPr>
               <w:t>description</w:t>
             </w:r>
+            <w:proofErr w:type="spellEnd"/>
             <w:r>
               <w:rPr>
                 <w:rFonts w:ascii="BC Sans" w:eastAsia="Times New Roman" w:hAnsi="BC Sans" w:cs="Times New Roman"/>
@@ -2075,7 +2182,17 @@
                 <w:sz w:val="20"/>
                 <w:szCs w:val="20"/>
               </w:rPr>
-              <w:t>{d</w:t>
+              <w:t>{</w:t>
+            </w:r>
+            <w:proofErr w:type="spellStart"/>
+            <w:r>
+              <w:rPr>
+                <w:rFonts w:ascii="BC Sans" w:eastAsia="BC Sans" w:hAnsi="BC Sans" w:cs="BC Sans"/>
+                <w:color w:val="000000" w:themeColor="text1"/>
+                <w:sz w:val="20"/>
+                <w:szCs w:val="20"/>
+              </w:rPr>
+              <w:t>d</w:t>
             </w:r>
             <w:r>
               <w:rPr>
@@ -2093,7 +2210,17 @@
                 <w:sz w:val="20"/>
                 <w:szCs w:val="20"/>
               </w:rPr>
-              <w:t>details}</w:t>
+              <w:t>details</w:t>
+            </w:r>
+            <w:proofErr w:type="spellEnd"/>
+            <w:r>
+              <w:rPr>
+                <w:rFonts w:ascii="BC Sans" w:eastAsia="BC Sans" w:hAnsi="BC Sans" w:cs="BC Sans"/>
+                <w:color w:val="000000" w:themeColor="text1"/>
+                <w:sz w:val="20"/>
+                <w:szCs w:val="20"/>
+              </w:rPr>
+              <w:t>}</w:t>
             </w:r>
           </w:p>
         </w:tc>
@@ -2210,7 +2337,19 @@
                 <w:sz w:val="20"/>
                 <w:szCs w:val="20"/>
               </w:rPr>
-              <w:t>{d</w:t>
+              <w:t>{</w:t>
+            </w:r>
+            <w:proofErr w:type="spellStart"/>
+            <w:r>
+              <w:rPr>
+                <w:rFonts w:ascii="BC Sans" w:hAnsi="BC Sans" w:cs="BC Sans Light"/>
+                <w:b w:val="0"/>
+                <w:bCs w:val="0"/>
+                <w:caps w:val="0"/>
+                <w:sz w:val="20"/>
+                <w:szCs w:val="20"/>
+              </w:rPr>
+              <w:t>d</w:t>
             </w:r>
             <w:r>
               <w:rPr>
@@ -2234,16 +2373,41 @@
               </w:rPr>
               <w:t>privacy</w:t>
             </w:r>
-            <w:r>
-              <w:rPr>
-                <w:rFonts w:ascii="BC Sans" w:hAnsi="BC Sans" w:cs="BC Sans Light"/>
-                <w:b w:val="0"/>
-                <w:bCs w:val="0"/>
-                <w:caps w:val="0"/>
-                <w:sz w:val="20"/>
-                <w:szCs w:val="20"/>
-              </w:rPr>
-              <w:t>[i]</w:t>
+            <w:proofErr w:type="spellEnd"/>
+            <w:r>
+              <w:rPr>
+                <w:rFonts w:ascii="BC Sans" w:hAnsi="BC Sans" w:cs="BC Sans Light"/>
+                <w:b w:val="0"/>
+                <w:bCs w:val="0"/>
+                <w:caps w:val="0"/>
+                <w:sz w:val="20"/>
+                <w:szCs w:val="20"/>
+              </w:rPr>
+              <w:t>[</w:t>
+            </w:r>
+            <w:proofErr w:type="spellStart"/>
+            <w:r>
+              <w:rPr>
+                <w:rFonts w:ascii="BC Sans" w:hAnsi="BC Sans" w:cs="BC Sans Light"/>
+                <w:b w:val="0"/>
+                <w:bCs w:val="0"/>
+                <w:caps w:val="0"/>
+                <w:sz w:val="20"/>
+                <w:szCs w:val="20"/>
+              </w:rPr>
+              <w:t>i</w:t>
+            </w:r>
+            <w:proofErr w:type="spellEnd"/>
+            <w:r>
+              <w:rPr>
+                <w:rFonts w:ascii="BC Sans" w:hAnsi="BC Sans" w:cs="BC Sans Light"/>
+                <w:b w:val="0"/>
+                <w:bCs w:val="0"/>
+                <w:caps w:val="0"/>
+                <w:sz w:val="20"/>
+                <w:szCs w:val="20"/>
+              </w:rPr>
+              <w:t>]</w:t>
             </w:r>
             <w:r>
               <w:rPr>
@@ -2279,7 +2443,16 @@
                 <w:sz w:val="20"/>
                 <w:szCs w:val="20"/>
               </w:rPr>
-              <w:t>{d</w:t>
+              <w:t>{</w:t>
+            </w:r>
+            <w:proofErr w:type="spellStart"/>
+            <w:r>
+              <w:rPr>
+                <w:rFonts w:ascii="BC Sans" w:hAnsi="BC Sans" w:cs="BC Sans Light"/>
+                <w:sz w:val="20"/>
+                <w:szCs w:val="20"/>
+              </w:rPr>
+              <w:t>d</w:t>
             </w:r>
             <w:r>
               <w:rPr>
@@ -2298,13 +2471,32 @@
               </w:rPr>
               <w:t>privacy</w:t>
             </w:r>
-            <w:r>
-              <w:rPr>
-                <w:rFonts w:ascii="BC Sans" w:hAnsi="BC Sans" w:cs="BC Sans Light"/>
-                <w:sz w:val="20"/>
-                <w:szCs w:val="20"/>
-              </w:rPr>
-              <w:t>[i].</w:t>
+            <w:proofErr w:type="spellEnd"/>
+            <w:r>
+              <w:rPr>
+                <w:rFonts w:ascii="BC Sans" w:hAnsi="BC Sans" w:cs="BC Sans Light"/>
+                <w:sz w:val="20"/>
+                <w:szCs w:val="20"/>
+              </w:rPr>
+              <w:t>[</w:t>
+            </w:r>
+            <w:proofErr w:type="spellStart"/>
+            <w:r>
+              <w:rPr>
+                <w:rFonts w:ascii="BC Sans" w:hAnsi="BC Sans" w:cs="BC Sans Light"/>
+                <w:sz w:val="20"/>
+                <w:szCs w:val="20"/>
+              </w:rPr>
+              <w:t>i</w:t>
+            </w:r>
+            <w:proofErr w:type="spellEnd"/>
+            <w:r>
+              <w:rPr>
+                <w:rFonts w:ascii="BC Sans" w:hAnsi="BC Sans" w:cs="BC Sans Light"/>
+                <w:sz w:val="20"/>
+                <w:szCs w:val="20"/>
+              </w:rPr>
+              <w:t>].</w:t>
             </w:r>
             <w:commentRangeStart w:id="1"/>
             <w:r>
@@ -2364,7 +2556,19 @@
                 <w:sz w:val="20"/>
                 <w:szCs w:val="20"/>
               </w:rPr>
-              <w:t>Privacy requested {d</w:t>
+              <w:t>Privacy requested {</w:t>
+            </w:r>
+            <w:proofErr w:type="spellStart"/>
+            <w:r>
+              <w:rPr>
+                <w:rFonts w:ascii="BC Sans" w:hAnsi="BC Sans" w:cs="BC Sans Light"/>
+                <w:b w:val="0"/>
+                <w:bCs w:val="0"/>
+                <w:caps w:val="0"/>
+                <w:sz w:val="20"/>
+                <w:szCs w:val="20"/>
+              </w:rPr>
+              <w:t>d</w:t>
             </w:r>
             <w:r>
               <w:rPr>
@@ -2388,6 +2592,7 @@
               </w:rPr>
               <w:t>privacy</w:t>
             </w:r>
+            <w:proofErr w:type="spellEnd"/>
             <w:r>
               <w:rPr>
                 <w:rFonts w:ascii="BC Sans" w:hAnsi="BC Sans" w:cs="BC Sans Light"/>
@@ -2444,7 +2649,16 @@
                 <w:sz w:val="20"/>
                 <w:szCs w:val="20"/>
               </w:rPr>
-              <w:t>{d</w:t>
+              <w:t>{</w:t>
+            </w:r>
+            <w:proofErr w:type="spellStart"/>
+            <w:r>
+              <w:rPr>
+                <w:rFonts w:ascii="BC Sans" w:hAnsi="BC Sans" w:cs="BC Sans Light"/>
+                <w:sz w:val="20"/>
+                <w:szCs w:val="20"/>
+              </w:rPr>
+              <w:t>d</w:t>
             </w:r>
             <w:r>
               <w:rPr>
@@ -2461,7 +2675,16 @@
                 <w:sz w:val="20"/>
                 <w:szCs w:val="20"/>
               </w:rPr>
-              <w:t>privacy[i</w:t>
+              <w:t>privacy</w:t>
+            </w:r>
+            <w:proofErr w:type="spellEnd"/>
+            <w:r>
+              <w:rPr>
+                <w:rFonts w:ascii="BC Sans" w:hAnsi="BC Sans" w:cs="BC Sans Light"/>
+                <w:sz w:val="20"/>
+                <w:szCs w:val="20"/>
+              </w:rPr>
+              <w:t>[i</w:t>
             </w:r>
             <w:r>
               <w:rPr>
@@ -2931,6 +3154,7 @@
               </w:rPr>
               <w:t>{</w:t>
             </w:r>
+            <w:proofErr w:type="spellStart"/>
             <w:r>
               <w:rPr>
                 <w:rFonts w:ascii="BC Sans" w:hAnsi="BC Sans" w:cs="BC Sans Light"/>
@@ -2953,7 +3177,16 @@
                 <w:sz w:val="20"/>
                 <w:szCs w:val="20"/>
               </w:rPr>
-              <w:t>address}</w:t>
+              <w:t>address</w:t>
+            </w:r>
+            <w:proofErr w:type="spellEnd"/>
+            <w:r>
+              <w:rPr>
+                <w:rFonts w:ascii="BC Sans" w:hAnsi="BC Sans" w:cs="BC Sans Light"/>
+                <w:sz w:val="20"/>
+                <w:szCs w:val="20"/>
+              </w:rPr>
+              <w:t>}</w:t>
             </w:r>
           </w:p>
         </w:tc>
@@ -3016,6 +3249,7 @@
               </w:rPr>
               <w:t>{</w:t>
             </w:r>
+            <w:proofErr w:type="spellStart"/>
             <w:r>
               <w:rPr>
                 <w:rFonts w:ascii="BC Sans" w:hAnsi="BC Sans" w:cs="BC Sans Light"/>
@@ -3038,7 +3272,16 @@
                 <w:sz w:val="20"/>
                 <w:szCs w:val="20"/>
               </w:rPr>
-              <w:t>email}</w:t>
+              <w:t>email</w:t>
+            </w:r>
+            <w:proofErr w:type="spellEnd"/>
+            <w:r>
+              <w:rPr>
+                <w:rFonts w:ascii="BC Sans" w:hAnsi="BC Sans" w:cs="BC Sans Light"/>
+                <w:sz w:val="20"/>
+                <w:szCs w:val="20"/>
+              </w:rPr>
+              <w:t>}</w:t>
             </w:r>
           </w:p>
         </w:tc>
@@ -3102,6 +3345,7 @@
               </w:rPr>
               <w:t>{</w:t>
             </w:r>
+            <w:proofErr w:type="spellStart"/>
             <w:r>
               <w:rPr>
                 <w:rFonts w:ascii="BC Sans" w:hAnsi="BC Sans" w:cs="BC Sans Light"/>
@@ -3126,6 +3370,7 @@
               </w:rPr>
               <w:t>reportedBy</w:t>
             </w:r>
+            <w:proofErr w:type="spellEnd"/>
             <w:r>
               <w:rPr>
                 <w:rFonts w:ascii="BC Sans" w:hAnsi="BC Sans" w:cs="BC Sans Light"/>
@@ -3194,7 +3439,20 @@
                 <w:sz w:val="20"/>
                 <w:szCs w:val="20"/>
               </w:rPr>
-              <w:t>, received: {d</w:t>
+              <w:t>, received: {</w:t>
+            </w:r>
+            <w:proofErr w:type="spellStart"/>
+            <w:r>
+              <w:rPr>
+                <w:rFonts w:ascii="BC Sans" w:eastAsia="Times New Roman" w:hAnsi="BC Sans" w:cs="Times New Roman"/>
+                <w:b w:val="0"/>
+                <w:bCs w:val="0"/>
+                <w:caps w:val="0"/>
+                <w:color w:val="000000" w:themeColor="text1"/>
+                <w:sz w:val="20"/>
+                <w:szCs w:val="20"/>
+              </w:rPr>
+              <w:t>d</w:t>
             </w:r>
             <w:r>
               <w:rPr>
@@ -3218,18 +3476,46 @@
               </w:rPr>
               <w:t>actions</w:t>
             </w:r>
-            <w:r>
-              <w:rPr>
-                <w:rFonts w:ascii="BC Sans" w:eastAsia="Times New Roman" w:hAnsi="BC Sans" w:cs="Times New Roman"/>
-                <w:b w:val="0"/>
-                <w:bCs w:val="0"/>
-                <w:caps w:val="0"/>
-                <w:color w:val="000000" w:themeColor="text1"/>
-                <w:sz w:val="20"/>
-                <w:szCs w:val="20"/>
-              </w:rPr>
-              <w:t>[i].</w:t>
-            </w:r>
+            <w:proofErr w:type="spellEnd"/>
+            <w:r>
+              <w:rPr>
+                <w:rFonts w:ascii="BC Sans" w:eastAsia="Times New Roman" w:hAnsi="BC Sans" w:cs="Times New Roman"/>
+                <w:b w:val="0"/>
+                <w:bCs w:val="0"/>
+                <w:caps w:val="0"/>
+                <w:color w:val="000000" w:themeColor="text1"/>
+                <w:sz w:val="20"/>
+                <w:szCs w:val="20"/>
+              </w:rPr>
+              <w:t>[</w:t>
+            </w:r>
+            <w:proofErr w:type="spellStart"/>
+            <w:r>
+              <w:rPr>
+                <w:rFonts w:ascii="BC Sans" w:eastAsia="Times New Roman" w:hAnsi="BC Sans" w:cs="Times New Roman"/>
+                <w:b w:val="0"/>
+                <w:bCs w:val="0"/>
+                <w:caps w:val="0"/>
+                <w:color w:val="000000" w:themeColor="text1"/>
+                <w:sz w:val="20"/>
+                <w:szCs w:val="20"/>
+              </w:rPr>
+              <w:t>i</w:t>
+            </w:r>
+            <w:proofErr w:type="spellEnd"/>
+            <w:r>
+              <w:rPr>
+                <w:rFonts w:ascii="BC Sans" w:eastAsia="Times New Roman" w:hAnsi="BC Sans" w:cs="Times New Roman"/>
+                <w:b w:val="0"/>
+                <w:bCs w:val="0"/>
+                <w:caps w:val="0"/>
+                <w:color w:val="000000" w:themeColor="text1"/>
+                <w:sz w:val="20"/>
+                <w:szCs w:val="20"/>
+              </w:rPr>
+              <w:t>].</w:t>
+            </w:r>
+            <w:proofErr w:type="spellStart"/>
             <w:r>
               <w:rPr>
                 <w:rFonts w:ascii="BC Sans" w:eastAsia="Times New Roman" w:hAnsi="BC Sans" w:cs="Times New Roman"/>
@@ -3242,6 +3528,7 @@
               </w:rPr>
               <w:t>actionLogged</w:t>
             </w:r>
+            <w:proofErr w:type="spellEnd"/>
             <w:r>
               <w:rPr>
                 <w:rFonts w:ascii="BC Sans" w:eastAsia="Times New Roman" w:hAnsi="BC Sans" w:cs="Times New Roman"/>
@@ -3335,7 +3622,67 @@
                 <w:sz w:val="20"/>
                 <w:szCs w:val="20"/>
               </w:rPr>
-              <w:t>{d.actions[i].actionDetailsTxt}</w:t>
+              <w:t>{</w:t>
+            </w:r>
+            <w:proofErr w:type="spellStart"/>
+            <w:r>
+              <w:rPr>
+                <w:rFonts w:ascii="BC Sans" w:eastAsia="BC Sans" w:hAnsi="BC Sans" w:cs="BC Sans"/>
+                <w:color w:val="000000" w:themeColor="text1"/>
+                <w:sz w:val="20"/>
+                <w:szCs w:val="20"/>
+              </w:rPr>
+              <w:t>d.actions</w:t>
+            </w:r>
+            <w:proofErr w:type="spellEnd"/>
+            <w:r>
+              <w:rPr>
+                <w:rFonts w:ascii="BC Sans" w:eastAsia="BC Sans" w:hAnsi="BC Sans" w:cs="BC Sans"/>
+                <w:color w:val="000000" w:themeColor="text1"/>
+                <w:sz w:val="20"/>
+                <w:szCs w:val="20"/>
+              </w:rPr>
+              <w:t>[</w:t>
+            </w:r>
+            <w:proofErr w:type="spellStart"/>
+            <w:r>
+              <w:rPr>
+                <w:rFonts w:ascii="BC Sans" w:eastAsia="BC Sans" w:hAnsi="BC Sans" w:cs="BC Sans"/>
+                <w:color w:val="000000" w:themeColor="text1"/>
+                <w:sz w:val="20"/>
+                <w:szCs w:val="20"/>
+              </w:rPr>
+              <w:t>i</w:t>
+            </w:r>
+            <w:proofErr w:type="spellEnd"/>
+            <w:r>
+              <w:rPr>
+                <w:rFonts w:ascii="BC Sans" w:eastAsia="BC Sans" w:hAnsi="BC Sans" w:cs="BC Sans"/>
+                <w:color w:val="000000" w:themeColor="text1"/>
+                <w:sz w:val="20"/>
+                <w:szCs w:val="20"/>
+              </w:rPr>
+              <w:t>].</w:t>
+            </w:r>
+            <w:proofErr w:type="spellStart"/>
+            <w:r>
+              <w:rPr>
+                <w:rFonts w:ascii="BC Sans" w:eastAsia="BC Sans" w:hAnsi="BC Sans" w:cs="BC Sans"/>
+                <w:color w:val="000000" w:themeColor="text1"/>
+                <w:sz w:val="20"/>
+                <w:szCs w:val="20"/>
+              </w:rPr>
+              <w:t>actionDetailsTxt</w:t>
+            </w:r>
+            <w:proofErr w:type="spellEnd"/>
+            <w:r>
+              <w:rPr>
+                <w:rFonts w:ascii="BC Sans" w:eastAsia="BC Sans" w:hAnsi="BC Sans" w:cs="BC Sans"/>
+                <w:color w:val="000000" w:themeColor="text1"/>
+                <w:sz w:val="20"/>
+                <w:szCs w:val="20"/>
+              </w:rPr>
+              <w:t>}</w:t>
             </w:r>
           </w:p>
         </w:tc>
@@ -3384,7 +3731,16 @@
                 <w:sz w:val="20"/>
                 <w:szCs w:val="20"/>
               </w:rPr>
-              <w:t>{d.</w:t>
+              <w:t>{</w:t>
+            </w:r>
+            <w:proofErr w:type="spellStart"/>
+            <w:r>
+              <w:rPr>
+                <w:rFonts w:ascii="BC Sans" w:hAnsi="BC Sans" w:cs="BC Sans Light"/>
+                <w:sz w:val="20"/>
+                <w:szCs w:val="20"/>
+              </w:rPr>
+              <w:t>d.</w:t>
             </w:r>
             <w:r>
               <w:rPr>
@@ -3394,13 +3750,41 @@
               </w:rPr>
               <w:t>actions</w:t>
             </w:r>
-            <w:r>
-              <w:rPr>
-                <w:rFonts w:ascii="BC Sans" w:hAnsi="BC Sans" w:cs="BC Sans Light"/>
-                <w:sz w:val="20"/>
-                <w:szCs w:val="20"/>
-              </w:rPr>
-              <w:t>[i].l</w:t>
+            <w:proofErr w:type="spellEnd"/>
+            <w:r>
+              <w:rPr>
+                <w:rFonts w:ascii="BC Sans" w:hAnsi="BC Sans" w:cs="BC Sans Light"/>
+                <w:sz w:val="20"/>
+                <w:szCs w:val="20"/>
+              </w:rPr>
+              <w:t>[</w:t>
+            </w:r>
+            <w:proofErr w:type="spellStart"/>
+            <w:r>
+              <w:rPr>
+                <w:rFonts w:ascii="BC Sans" w:hAnsi="BC Sans" w:cs="BC Sans Light"/>
+                <w:sz w:val="20"/>
+                <w:szCs w:val="20"/>
+              </w:rPr>
+              <w:t>i</w:t>
+            </w:r>
+            <w:proofErr w:type="spellEnd"/>
+            <w:r>
+              <w:rPr>
+                <w:rFonts w:ascii="BC Sans" w:hAnsi="BC Sans" w:cs="BC Sans Light"/>
+                <w:sz w:val="20"/>
+                <w:szCs w:val="20"/>
+              </w:rPr>
+              <w:t>].</w:t>
+            </w:r>
+            <w:proofErr w:type="spellStart"/>
+            <w:r>
+              <w:rPr>
+                <w:rFonts w:ascii="BC Sans" w:hAnsi="BC Sans" w:cs="BC Sans Light"/>
+                <w:sz w:val="20"/>
+                <w:szCs w:val="20"/>
+              </w:rPr>
+              <w:t>l</w:t>
             </w:r>
             <w:r>
               <w:rPr>
@@ -3410,6 +3794,7 @@
               </w:rPr>
               <w:t>oggedByTxt</w:t>
             </w:r>
+            <w:proofErr w:type="spellEnd"/>
             <w:r>
               <w:rPr>
                 <w:rFonts w:ascii="BC Sans" w:hAnsi="BC Sans" w:cs="BC Sans Light"/>
@@ -3427,13 +3812,59 @@
         <w:spacing w:after="0"/>
       </w:pPr>
       <w:r>
-        <w:t>{d.actions[i+1].actionLogged}</w:t>
+        <w:t>{</w:t>
+      </w:r>
+      <w:proofErr w:type="spellStart"/>
+      <w:r>
+        <w:t>d.actions</w:t>
+      </w:r>
+      <w:proofErr w:type="spellEnd"/>
+      <w:r>
+        <w:t>[i+1].</w:t>
+      </w:r>
+      <w:proofErr w:type="spellStart"/>
+      <w:r>
+        <w:t>actionLogged</w:t>
+      </w:r>
+      <w:proofErr w:type="spellEnd"/>
+      <w:r>
+        <w:t>}</w:t>
       </w:r>
       <w:r>
         <w:br/>
+        <w:t>{</w:t>
       </w:r>
+      <w:proofErr w:type="spellStart"/>
       <w:r>
-        <w:t>{d.updates[i].updateType:ifEQ(UPDATE):showBegin}</w:t>
+        <w:t>d.updates</w:t>
+      </w:r>
+      <w:proofErr w:type="spellEnd"/>
+      <w:r>
+        <w:t>[</w:t>
+      </w:r>
+      <w:proofErr w:type="spellStart"/>
+      <w:r>
+        <w:t>i</w:t>
+      </w:r>
+      <w:proofErr w:type="spellEnd"/>
+      <w:r>
+        <w:t>].</w:t>
+      </w:r>
+      <w:proofErr w:type="spellStart"/>
+      <w:r>
+        <w:t>updateType:ifEQ</w:t>
+      </w:r>
+      <w:proofErr w:type="spellEnd"/>
+      <w:r>
+        <w:t>(UPDATE):</w:t>
+      </w:r>
+      <w:proofErr w:type="spellStart"/>
+      <w:r>
+        <w:t>showBegin</w:t>
+      </w:r>
+      <w:proofErr w:type="spellEnd"/>
+      <w:r>
+        <w:t>}</w:t>
       </w:r>
     </w:p>
     <w:tbl>
@@ -3494,18 +3925,9 @@
                 <w:szCs w:val="20"/>
                 <w14:ligatures w14:val="none"/>
               </w:rPr>
-              <w:t>, received: {d</w:t>
-            </w:r>
-            <w:r>
-              <w:rPr>
-                <w:rFonts w:ascii="BC Sans" w:hAnsi="BC Sans" w:cs="BC Sans Light"/>
-                <w:b w:val="0"/>
-                <w:bCs w:val="0"/>
-                <w:sz w:val="20"/>
-                <w:szCs w:val="20"/>
-              </w:rPr>
-              <w:t>.</w:t>
-            </w:r>
+              <w:t>, received: {</w:t>
+            </w:r>
+            <w:proofErr w:type="spellStart"/>
             <w:r>
               <w:rPr>
                 <w:rFonts w:ascii="BC Sans" w:eastAsia="Times New Roman" w:hAnsi="BC Sans" w:cs="Times New Roman"/>
@@ -3518,7 +3940,106 @@
                 <w:szCs w:val="20"/>
                 <w14:ligatures w14:val="none"/>
               </w:rPr>
-              <w:t>updates[i].updateOn}</w:t>
+              <w:t>d</w:t>
+            </w:r>
+            <w:r>
+              <w:rPr>
+                <w:rFonts w:ascii="BC Sans" w:hAnsi="BC Sans" w:cs="BC Sans Light"/>
+                <w:b w:val="0"/>
+                <w:bCs w:val="0"/>
+                <w:sz w:val="20"/>
+                <w:szCs w:val="20"/>
+              </w:rPr>
+              <w:t>.</w:t>
+            </w:r>
+            <w:r>
+              <w:rPr>
+                <w:rFonts w:ascii="BC Sans" w:eastAsia="Times New Roman" w:hAnsi="BC Sans" w:cs="Times New Roman"/>
+                <w:b w:val="0"/>
+                <w:bCs w:val="0"/>
+                <w:caps w:val="0"/>
+                <w:color w:val="000000"/>
+                <w:kern w:val="0"/>
+                <w:sz w:val="20"/>
+                <w:szCs w:val="20"/>
+                <w14:ligatures w14:val="none"/>
+              </w:rPr>
+              <w:t>updates</w:t>
+            </w:r>
+            <w:proofErr w:type="spellEnd"/>
+            <w:r>
+              <w:rPr>
+                <w:rFonts w:ascii="BC Sans" w:eastAsia="Times New Roman" w:hAnsi="BC Sans" w:cs="Times New Roman"/>
+                <w:b w:val="0"/>
+                <w:bCs w:val="0"/>
+                <w:caps w:val="0"/>
+                <w:color w:val="000000"/>
+                <w:kern w:val="0"/>
+                <w:sz w:val="20"/>
+                <w:szCs w:val="20"/>
+                <w14:ligatures w14:val="none"/>
+              </w:rPr>
+              <w:t>[</w:t>
+            </w:r>
+            <w:proofErr w:type="spellStart"/>
+            <w:r>
+              <w:rPr>
+                <w:rFonts w:ascii="BC Sans" w:eastAsia="Times New Roman" w:hAnsi="BC Sans" w:cs="Times New Roman"/>
+                <w:b w:val="0"/>
+                <w:bCs w:val="0"/>
+                <w:caps w:val="0"/>
+                <w:color w:val="000000"/>
+                <w:kern w:val="0"/>
+                <w:sz w:val="20"/>
+                <w:szCs w:val="20"/>
+                <w14:ligatures w14:val="none"/>
+              </w:rPr>
+              <w:t>i</w:t>
+            </w:r>
+            <w:proofErr w:type="spellEnd"/>
+            <w:r>
+              <w:rPr>
+                <w:rFonts w:ascii="BC Sans" w:eastAsia="Times New Roman" w:hAnsi="BC Sans" w:cs="Times New Roman"/>
+                <w:b w:val="0"/>
+                <w:bCs w:val="0"/>
+                <w:caps w:val="0"/>
+                <w:color w:val="000000"/>
+                <w:kern w:val="0"/>
+                <w:sz w:val="20"/>
+                <w:szCs w:val="20"/>
+                <w14:ligatures w14:val="none"/>
+              </w:rPr>
+              <w:t>].</w:t>
+            </w:r>
+            <w:proofErr w:type="spellStart"/>
+            <w:r>
+              <w:rPr>
+                <w:rFonts w:ascii="BC Sans" w:eastAsia="Times New Roman" w:hAnsi="BC Sans" w:cs="Times New Roman"/>
+                <w:b w:val="0"/>
+                <w:bCs w:val="0"/>
+                <w:caps w:val="0"/>
+                <w:color w:val="000000"/>
+                <w:kern w:val="0"/>
+                <w:sz w:val="20"/>
+                <w:szCs w:val="20"/>
+                <w14:ligatures w14:val="none"/>
+              </w:rPr>
+              <w:t>updateOn</w:t>
+            </w:r>
+            <w:proofErr w:type="spellEnd"/>
+            <w:r>
+              <w:rPr>
+                <w:rFonts w:ascii="BC Sans" w:eastAsia="Times New Roman" w:hAnsi="BC Sans" w:cs="Times New Roman"/>
+                <w:b w:val="0"/>
+                <w:bCs w:val="0"/>
+                <w:caps w:val="0"/>
+                <w:color w:val="000000"/>
+                <w:kern w:val="0"/>
+                <w:sz w:val="20"/>
+                <w:szCs w:val="20"/>
+                <w14:ligatures w14:val="none"/>
+              </w:rPr>
+              <w:t>}</w:t>
             </w:r>
             <w:r>
               <w:rPr>
@@ -3594,13 +4115,41 @@
               </w:rPr>
               <w:t>{</w:t>
             </w:r>
-            <w:r>
-              <w:rPr>
-                <w:rFonts w:ascii="BC Sans" w:hAnsi="BC Sans" w:cs="BC Sans Light"/>
-                <w:sz w:val="20"/>
-                <w:szCs w:val="20"/>
-              </w:rPr>
-              <w:t>d.updates[i].description</w:t>
+            <w:proofErr w:type="spellStart"/>
+            <w:r>
+              <w:rPr>
+                <w:rFonts w:ascii="BC Sans" w:hAnsi="BC Sans" w:cs="BC Sans Light"/>
+                <w:sz w:val="20"/>
+                <w:szCs w:val="20"/>
+              </w:rPr>
+              <w:t>d.updates</w:t>
+            </w:r>
+            <w:proofErr w:type="spellEnd"/>
+            <w:r>
+              <w:rPr>
+                <w:rFonts w:ascii="BC Sans" w:hAnsi="BC Sans" w:cs="BC Sans Light"/>
+                <w:sz w:val="20"/>
+                <w:szCs w:val="20"/>
+              </w:rPr>
+              <w:t>[</w:t>
+            </w:r>
+            <w:proofErr w:type="spellStart"/>
+            <w:r>
+              <w:rPr>
+                <w:rFonts w:ascii="BC Sans" w:hAnsi="BC Sans" w:cs="BC Sans Light"/>
+                <w:sz w:val="20"/>
+                <w:szCs w:val="20"/>
+              </w:rPr>
+              <w:t>i</w:t>
+            </w:r>
+            <w:proofErr w:type="spellEnd"/>
+            <w:r>
+              <w:rPr>
+                <w:rFonts w:ascii="BC Sans" w:hAnsi="BC Sans" w:cs="BC Sans Light"/>
+                <w:sz w:val="20"/>
+                <w:szCs w:val="20"/>
+              </w:rPr>
+              <w:t>].description</w:t>
             </w:r>
             <w:r>
               <w:rPr>
@@ -3671,14 +4220,52 @@
               </w:rPr>
               <w:t>{</w:t>
             </w:r>
-            <w:r>
-              <w:rPr>
-                <w:rFonts w:ascii="BC Sans" w:hAnsi="BC Sans" w:cs="BC Sans Light"/>
-                <w:sz w:val="20"/>
-                <w:szCs w:val="20"/>
-              </w:rPr>
-              <w:t>d.updates[i].location.summary</w:t>
-            </w:r>
+            <w:proofErr w:type="spellStart"/>
+            <w:r>
+              <w:rPr>
+                <w:rFonts w:ascii="BC Sans" w:hAnsi="BC Sans" w:cs="BC Sans Light"/>
+                <w:sz w:val="20"/>
+                <w:szCs w:val="20"/>
+              </w:rPr>
+              <w:t>d.updates</w:t>
+            </w:r>
+            <w:proofErr w:type="spellEnd"/>
+            <w:r>
+              <w:rPr>
+                <w:rFonts w:ascii="BC Sans" w:hAnsi="BC Sans" w:cs="BC Sans Light"/>
+                <w:sz w:val="20"/>
+                <w:szCs w:val="20"/>
+              </w:rPr>
+              <w:t>[</w:t>
+            </w:r>
+            <w:proofErr w:type="spellStart"/>
+            <w:r>
+              <w:rPr>
+                <w:rFonts w:ascii="BC Sans" w:hAnsi="BC Sans" w:cs="BC Sans Light"/>
+                <w:sz w:val="20"/>
+                <w:szCs w:val="20"/>
+              </w:rPr>
+              <w:t>i</w:t>
+            </w:r>
+            <w:proofErr w:type="spellEnd"/>
+            <w:r>
+              <w:rPr>
+                <w:rFonts w:ascii="BC Sans" w:hAnsi="BC Sans" w:cs="BC Sans Light"/>
+                <w:sz w:val="20"/>
+                <w:szCs w:val="20"/>
+              </w:rPr>
+              <w:t>].</w:t>
+            </w:r>
+            <w:proofErr w:type="spellStart"/>
+            <w:r>
+              <w:rPr>
+                <w:rFonts w:ascii="BC Sans" w:hAnsi="BC Sans" w:cs="BC Sans Light"/>
+                <w:sz w:val="20"/>
+                <w:szCs w:val="20"/>
+              </w:rPr>
+              <w:t>location.summary</w:t>
+            </w:r>
+            <w:proofErr w:type="spellEnd"/>
             <w:r>
               <w:rPr>
                 <w:rFonts w:ascii="BC Sans" w:hAnsi="BC Sans" w:cs="BC Sans Light"/>
@@ -3749,14 +4336,52 @@
               </w:rPr>
               <w:t>{</w:t>
             </w:r>
-            <w:r>
-              <w:rPr>
-                <w:rFonts w:ascii="BC Sans" w:hAnsi="BC Sans" w:cs="BC Sans Light"/>
-                <w:sz w:val="20"/>
-                <w:szCs w:val="20"/>
-              </w:rPr>
-              <w:t>d.updates[i].location.details</w:t>
-            </w:r>
+            <w:proofErr w:type="spellStart"/>
+            <w:r>
+              <w:rPr>
+                <w:rFonts w:ascii="BC Sans" w:hAnsi="BC Sans" w:cs="BC Sans Light"/>
+                <w:sz w:val="20"/>
+                <w:szCs w:val="20"/>
+              </w:rPr>
+              <w:t>d.updates</w:t>
+            </w:r>
+            <w:proofErr w:type="spellEnd"/>
+            <w:r>
+              <w:rPr>
+                <w:rFonts w:ascii="BC Sans" w:hAnsi="BC Sans" w:cs="BC Sans Light"/>
+                <w:sz w:val="20"/>
+                <w:szCs w:val="20"/>
+              </w:rPr>
+              <w:t>[</w:t>
+            </w:r>
+            <w:proofErr w:type="spellStart"/>
+            <w:r>
+              <w:rPr>
+                <w:rFonts w:ascii="BC Sans" w:hAnsi="BC Sans" w:cs="BC Sans Light"/>
+                <w:sz w:val="20"/>
+                <w:szCs w:val="20"/>
+              </w:rPr>
+              <w:t>i</w:t>
+            </w:r>
+            <w:proofErr w:type="spellEnd"/>
+            <w:r>
+              <w:rPr>
+                <w:rFonts w:ascii="BC Sans" w:hAnsi="BC Sans" w:cs="BC Sans Light"/>
+                <w:sz w:val="20"/>
+                <w:szCs w:val="20"/>
+              </w:rPr>
+              <w:t>].</w:t>
+            </w:r>
+            <w:proofErr w:type="spellStart"/>
+            <w:r>
+              <w:rPr>
+                <w:rFonts w:ascii="BC Sans" w:hAnsi="BC Sans" w:cs="BC Sans Light"/>
+                <w:sz w:val="20"/>
+                <w:szCs w:val="20"/>
+              </w:rPr>
+              <w:t>location.details</w:t>
+            </w:r>
+            <w:proofErr w:type="spellEnd"/>
             <w:r>
               <w:rPr>
                 <w:rFonts w:ascii="BC Sans" w:hAnsi="BC Sans" w:cs="BC Sans Light"/>
@@ -4038,7 +4663,16 @@
                 <w:sz w:val="20"/>
                 <w:szCs w:val="20"/>
               </w:rPr>
-              <w:t>{d</w:t>
+              <w:t>{</w:t>
+            </w:r>
+            <w:proofErr w:type="spellStart"/>
+            <w:r>
+              <w:rPr>
+                <w:rFonts w:ascii="BC Sans" w:hAnsi="BC Sans" w:cs="BC Sans Light"/>
+                <w:sz w:val="20"/>
+                <w:szCs w:val="20"/>
+              </w:rPr>
+              <w:t>d</w:t>
             </w:r>
             <w:r>
               <w:rPr>
@@ -4055,7 +4689,34 @@
                 <w:sz w:val="20"/>
                 <w:szCs w:val="20"/>
               </w:rPr>
-              <w:t>updates[i].caller.name}</w:t>
+              <w:t>updates</w:t>
+            </w:r>
+            <w:proofErr w:type="spellEnd"/>
+            <w:r>
+              <w:rPr>
+                <w:rFonts w:ascii="BC Sans" w:hAnsi="BC Sans" w:cs="BC Sans Light"/>
+                <w:sz w:val="20"/>
+                <w:szCs w:val="20"/>
+              </w:rPr>
+              <w:t>[</w:t>
+            </w:r>
+            <w:proofErr w:type="spellStart"/>
+            <w:r>
+              <w:rPr>
+                <w:rFonts w:ascii="BC Sans" w:hAnsi="BC Sans" w:cs="BC Sans Light"/>
+                <w:sz w:val="20"/>
+                <w:szCs w:val="20"/>
+              </w:rPr>
+              <w:t>i</w:t>
+            </w:r>
+            <w:proofErr w:type="spellEnd"/>
+            <w:r>
+              <w:rPr>
+                <w:rFonts w:ascii="BC Sans" w:hAnsi="BC Sans" w:cs="BC Sans Light"/>
+                <w:sz w:val="20"/>
+                <w:szCs w:val="20"/>
+              </w:rPr>
+              <w:t>].caller.name}</w:t>
             </w:r>
           </w:p>
         </w:tc>
@@ -4114,7 +4775,16 @@
                 <w:sz w:val="20"/>
                 <w:szCs w:val="20"/>
               </w:rPr>
-              <w:t>{d</w:t>
+              <w:t>{</w:t>
+            </w:r>
+            <w:proofErr w:type="spellStart"/>
+            <w:r>
+              <w:rPr>
+                <w:rFonts w:ascii="BC Sans" w:hAnsi="BC Sans" w:cs="BC Sans Light"/>
+                <w:sz w:val="20"/>
+                <w:szCs w:val="20"/>
+              </w:rPr>
+              <w:t>d</w:t>
             </w:r>
             <w:r>
               <w:rPr>
@@ -4131,7 +4801,52 @@
                 <w:sz w:val="20"/>
                 <w:szCs w:val="20"/>
               </w:rPr>
-              <w:t>updates[i].caller.primaryPhone}</w:t>
+              <w:t>updates</w:t>
+            </w:r>
+            <w:proofErr w:type="spellEnd"/>
+            <w:r>
+              <w:rPr>
+                <w:rFonts w:ascii="BC Sans" w:hAnsi="BC Sans" w:cs="BC Sans Light"/>
+                <w:sz w:val="20"/>
+                <w:szCs w:val="20"/>
+              </w:rPr>
+              <w:t>[</w:t>
+            </w:r>
+            <w:proofErr w:type="spellStart"/>
+            <w:r>
+              <w:rPr>
+                <w:rFonts w:ascii="BC Sans" w:hAnsi="BC Sans" w:cs="BC Sans Light"/>
+                <w:sz w:val="20"/>
+                <w:szCs w:val="20"/>
+              </w:rPr>
+              <w:t>i</w:t>
+            </w:r>
+            <w:proofErr w:type="spellEnd"/>
+            <w:r>
+              <w:rPr>
+                <w:rFonts w:ascii="BC Sans" w:hAnsi="BC Sans" w:cs="BC Sans Light"/>
+                <w:sz w:val="20"/>
+                <w:szCs w:val="20"/>
+              </w:rPr>
+              <w:t>].</w:t>
+            </w:r>
+            <w:proofErr w:type="spellStart"/>
+            <w:r>
+              <w:rPr>
+                <w:rFonts w:ascii="BC Sans" w:hAnsi="BC Sans" w:cs="BC Sans Light"/>
+                <w:sz w:val="20"/>
+                <w:szCs w:val="20"/>
+              </w:rPr>
+              <w:t>caller.primaryPhone</w:t>
+            </w:r>
+            <w:proofErr w:type="spellEnd"/>
+            <w:r>
+              <w:rPr>
+                <w:rFonts w:ascii="BC Sans" w:hAnsi="BC Sans" w:cs="BC Sans Light"/>
+                <w:sz w:val="20"/>
+                <w:szCs w:val="20"/>
+              </w:rPr>
+              <w:t>}</w:t>
             </w:r>
           </w:p>
         </w:tc>
@@ -4191,7 +4906,16 @@
                 <w:sz w:val="20"/>
                 <w:szCs w:val="20"/>
               </w:rPr>
-              <w:t>{d</w:t>
+              <w:t>{</w:t>
+            </w:r>
+            <w:proofErr w:type="spellStart"/>
+            <w:r>
+              <w:rPr>
+                <w:rFonts w:ascii="BC Sans" w:hAnsi="BC Sans" w:cs="BC Sans Light"/>
+                <w:sz w:val="20"/>
+                <w:szCs w:val="20"/>
+              </w:rPr>
+              <w:t>d</w:t>
             </w:r>
             <w:r>
               <w:rPr>
@@ -4208,7 +4932,34 @@
                 <w:sz w:val="20"/>
                 <w:szCs w:val="20"/>
               </w:rPr>
-              <w:t>updates[i].caller.alternativePhone1}</w:t>
+              <w:t>updates</w:t>
+            </w:r>
+            <w:proofErr w:type="spellEnd"/>
+            <w:r>
+              <w:rPr>
+                <w:rFonts w:ascii="BC Sans" w:hAnsi="BC Sans" w:cs="BC Sans Light"/>
+                <w:sz w:val="20"/>
+                <w:szCs w:val="20"/>
+              </w:rPr>
+              <w:t>[</w:t>
+            </w:r>
+            <w:proofErr w:type="spellStart"/>
+            <w:r>
+              <w:rPr>
+                <w:rFonts w:ascii="BC Sans" w:hAnsi="BC Sans" w:cs="BC Sans Light"/>
+                <w:sz w:val="20"/>
+                <w:szCs w:val="20"/>
+              </w:rPr>
+              <w:t>i</w:t>
+            </w:r>
+            <w:proofErr w:type="spellEnd"/>
+            <w:r>
+              <w:rPr>
+                <w:rFonts w:ascii="BC Sans" w:hAnsi="BC Sans" w:cs="BC Sans Light"/>
+                <w:sz w:val="20"/>
+                <w:szCs w:val="20"/>
+              </w:rPr>
+              <w:t>].caller.alternativePhone1}</w:t>
             </w:r>
           </w:p>
         </w:tc>
@@ -4267,7 +5018,16 @@
                 <w:sz w:val="20"/>
                 <w:szCs w:val="20"/>
               </w:rPr>
-              <w:t>{d</w:t>
+              <w:t>{</w:t>
+            </w:r>
+            <w:proofErr w:type="spellStart"/>
+            <w:r>
+              <w:rPr>
+                <w:rFonts w:ascii="BC Sans" w:hAnsi="BC Sans" w:cs="BC Sans Light"/>
+                <w:sz w:val="20"/>
+                <w:szCs w:val="20"/>
+              </w:rPr>
+              <w:t>d</w:t>
             </w:r>
             <w:r>
               <w:rPr>
@@ -4284,7 +5044,34 @@
                 <w:sz w:val="20"/>
                 <w:szCs w:val="20"/>
               </w:rPr>
-              <w:t>updates[i].caller.alternativePhone2}</w:t>
+              <w:t>updates</w:t>
+            </w:r>
+            <w:proofErr w:type="spellEnd"/>
+            <w:r>
+              <w:rPr>
+                <w:rFonts w:ascii="BC Sans" w:hAnsi="BC Sans" w:cs="BC Sans Light"/>
+                <w:sz w:val="20"/>
+                <w:szCs w:val="20"/>
+              </w:rPr>
+              <w:t>[</w:t>
+            </w:r>
+            <w:proofErr w:type="spellStart"/>
+            <w:r>
+              <w:rPr>
+                <w:rFonts w:ascii="BC Sans" w:hAnsi="BC Sans" w:cs="BC Sans Light"/>
+                <w:sz w:val="20"/>
+                <w:szCs w:val="20"/>
+              </w:rPr>
+              <w:t>i</w:t>
+            </w:r>
+            <w:proofErr w:type="spellEnd"/>
+            <w:r>
+              <w:rPr>
+                <w:rFonts w:ascii="BC Sans" w:hAnsi="BC Sans" w:cs="BC Sans Light"/>
+                <w:sz w:val="20"/>
+                <w:szCs w:val="20"/>
+              </w:rPr>
+              <w:t>].caller.alternativePhone2}</w:t>
             </w:r>
           </w:p>
         </w:tc>
@@ -4344,7 +5131,16 @@
                 <w:sz w:val="20"/>
                 <w:szCs w:val="20"/>
               </w:rPr>
-              <w:t>{d</w:t>
+              <w:t>{</w:t>
+            </w:r>
+            <w:proofErr w:type="spellStart"/>
+            <w:r>
+              <w:rPr>
+                <w:rFonts w:ascii="BC Sans" w:hAnsi="BC Sans" w:cs="BC Sans Light"/>
+                <w:sz w:val="20"/>
+                <w:szCs w:val="20"/>
+              </w:rPr>
+              <w:t>d</w:t>
             </w:r>
             <w:r>
               <w:rPr>
@@ -4361,7 +5157,52 @@
                 <w:sz w:val="20"/>
                 <w:szCs w:val="20"/>
               </w:rPr>
-              <w:t>updates[i].caller.address}</w:t>
+              <w:t>updates</w:t>
+            </w:r>
+            <w:proofErr w:type="spellEnd"/>
+            <w:r>
+              <w:rPr>
+                <w:rFonts w:ascii="BC Sans" w:hAnsi="BC Sans" w:cs="BC Sans Light"/>
+                <w:sz w:val="20"/>
+                <w:szCs w:val="20"/>
+              </w:rPr>
+              <w:t>[</w:t>
+            </w:r>
+            <w:proofErr w:type="spellStart"/>
+            <w:r>
+              <w:rPr>
+                <w:rFonts w:ascii="BC Sans" w:hAnsi="BC Sans" w:cs="BC Sans Light"/>
+                <w:sz w:val="20"/>
+                <w:szCs w:val="20"/>
+              </w:rPr>
+              <w:t>i</w:t>
+            </w:r>
+            <w:proofErr w:type="spellEnd"/>
+            <w:r>
+              <w:rPr>
+                <w:rFonts w:ascii="BC Sans" w:hAnsi="BC Sans" w:cs="BC Sans Light"/>
+                <w:sz w:val="20"/>
+                <w:szCs w:val="20"/>
+              </w:rPr>
+              <w:t>].</w:t>
+            </w:r>
+            <w:proofErr w:type="spellStart"/>
+            <w:r>
+              <w:rPr>
+                <w:rFonts w:ascii="BC Sans" w:hAnsi="BC Sans" w:cs="BC Sans Light"/>
+                <w:sz w:val="20"/>
+                <w:szCs w:val="20"/>
+              </w:rPr>
+              <w:t>caller.address</w:t>
+            </w:r>
+            <w:proofErr w:type="spellEnd"/>
+            <w:r>
+              <w:rPr>
+                <w:rFonts w:ascii="BC Sans" w:hAnsi="BC Sans" w:cs="BC Sans Light"/>
+                <w:sz w:val="20"/>
+                <w:szCs w:val="20"/>
+              </w:rPr>
+              <w:t>}</w:t>
             </w:r>
           </w:p>
         </w:tc>
@@ -4420,7 +5261,16 @@
                 <w:sz w:val="20"/>
                 <w:szCs w:val="20"/>
               </w:rPr>
-              <w:t>{d</w:t>
+              <w:t>{</w:t>
+            </w:r>
+            <w:proofErr w:type="spellStart"/>
+            <w:r>
+              <w:rPr>
+                <w:rFonts w:ascii="BC Sans" w:hAnsi="BC Sans" w:cs="BC Sans Light"/>
+                <w:sz w:val="20"/>
+                <w:szCs w:val="20"/>
+              </w:rPr>
+              <w:t>d</w:t>
             </w:r>
             <w:r>
               <w:rPr>
@@ -4437,7 +5287,52 @@
                 <w:sz w:val="20"/>
                 <w:szCs w:val="20"/>
               </w:rPr>
-              <w:t>updates[i].caller.email}</w:t>
+              <w:t>updates</w:t>
+            </w:r>
+            <w:proofErr w:type="spellEnd"/>
+            <w:r>
+              <w:rPr>
+                <w:rFonts w:ascii="BC Sans" w:hAnsi="BC Sans" w:cs="BC Sans Light"/>
+                <w:sz w:val="20"/>
+                <w:szCs w:val="20"/>
+              </w:rPr>
+              <w:t>[</w:t>
+            </w:r>
+            <w:proofErr w:type="spellStart"/>
+            <w:r>
+              <w:rPr>
+                <w:rFonts w:ascii="BC Sans" w:hAnsi="BC Sans" w:cs="BC Sans Light"/>
+                <w:sz w:val="20"/>
+                <w:szCs w:val="20"/>
+              </w:rPr>
+              <w:t>i</w:t>
+            </w:r>
+            <w:proofErr w:type="spellEnd"/>
+            <w:r>
+              <w:rPr>
+                <w:rFonts w:ascii="BC Sans" w:hAnsi="BC Sans" w:cs="BC Sans Light"/>
+                <w:sz w:val="20"/>
+                <w:szCs w:val="20"/>
+              </w:rPr>
+              <w:t>].</w:t>
+            </w:r>
+            <w:proofErr w:type="spellStart"/>
+            <w:r>
+              <w:rPr>
+                <w:rFonts w:ascii="BC Sans" w:hAnsi="BC Sans" w:cs="BC Sans Light"/>
+                <w:sz w:val="20"/>
+                <w:szCs w:val="20"/>
+              </w:rPr>
+              <w:t>caller.email</w:t>
+            </w:r>
+            <w:proofErr w:type="spellEnd"/>
+            <w:r>
+              <w:rPr>
+                <w:rFonts w:ascii="BC Sans" w:hAnsi="BC Sans" w:cs="BC Sans Light"/>
+                <w:sz w:val="20"/>
+                <w:szCs w:val="20"/>
+              </w:rPr>
+              <w:t>}</w:t>
             </w:r>
           </w:p>
         </w:tc>
@@ -4497,7 +5392,16 @@
                 <w:sz w:val="20"/>
                 <w:szCs w:val="20"/>
               </w:rPr>
-              <w:t>{d</w:t>
+              <w:t>{</w:t>
+            </w:r>
+            <w:proofErr w:type="spellStart"/>
+            <w:r>
+              <w:rPr>
+                <w:rFonts w:ascii="BC Sans" w:hAnsi="BC Sans" w:cs="BC Sans Light"/>
+                <w:sz w:val="20"/>
+                <w:szCs w:val="20"/>
+              </w:rPr>
+              <w:t>d</w:t>
             </w:r>
             <w:r>
               <w:rPr>
@@ -4514,7 +5418,52 @@
                 <w:sz w:val="20"/>
                 <w:szCs w:val="20"/>
               </w:rPr>
-              <w:t>updates[i].caller.organizationReportingComplaint}</w:t>
+              <w:t>updates</w:t>
+            </w:r>
+            <w:proofErr w:type="spellEnd"/>
+            <w:r>
+              <w:rPr>
+                <w:rFonts w:ascii="BC Sans" w:hAnsi="BC Sans" w:cs="BC Sans Light"/>
+                <w:sz w:val="20"/>
+                <w:szCs w:val="20"/>
+              </w:rPr>
+              <w:t>[</w:t>
+            </w:r>
+            <w:proofErr w:type="spellStart"/>
+            <w:r>
+              <w:rPr>
+                <w:rFonts w:ascii="BC Sans" w:hAnsi="BC Sans" w:cs="BC Sans Light"/>
+                <w:sz w:val="20"/>
+                <w:szCs w:val="20"/>
+              </w:rPr>
+              <w:t>i</w:t>
+            </w:r>
+            <w:proofErr w:type="spellEnd"/>
+            <w:r>
+              <w:rPr>
+                <w:rFonts w:ascii="BC Sans" w:hAnsi="BC Sans" w:cs="BC Sans Light"/>
+                <w:sz w:val="20"/>
+                <w:szCs w:val="20"/>
+              </w:rPr>
+              <w:t>].</w:t>
+            </w:r>
+            <w:proofErr w:type="spellStart"/>
+            <w:r>
+              <w:rPr>
+                <w:rFonts w:ascii="BC Sans" w:hAnsi="BC Sans" w:cs="BC Sans Light"/>
+                <w:sz w:val="20"/>
+                <w:szCs w:val="20"/>
+              </w:rPr>
+              <w:t>caller.organizationReportingComplaint</w:t>
+            </w:r>
+            <w:proofErr w:type="spellEnd"/>
+            <w:r>
+              <w:rPr>
+                <w:rFonts w:ascii="BC Sans" w:hAnsi="BC Sans" w:cs="BC Sans Light"/>
+                <w:sz w:val="20"/>
+                <w:szCs w:val="20"/>
+              </w:rPr>
+              <w:t>}</w:t>
             </w:r>
           </w:p>
         </w:tc>
@@ -4608,7 +5557,313 @@
                 <w:sz w:val="20"/>
                 <w:szCs w:val="20"/>
               </w:rPr>
-              <w:t>, complaint referred: {d.updates[i].updateOn} by {d.updates[i].referral.referredBy.firstName} {d.updates[i].referral.referredBy.lastName}</w:t>
+              <w:t>, complaint referred: {</w:t>
+            </w:r>
+            <w:proofErr w:type="spellStart"/>
+            <w:r>
+              <w:rPr>
+                <w:rFonts w:ascii="BC Sans" w:eastAsia="BC Sans" w:hAnsi="BC Sans" w:cs="BC Sans"/>
+                <w:b w:val="0"/>
+                <w:bCs w:val="0"/>
+                <w:caps w:val="0"/>
+                <w:color w:val="000000" w:themeColor="text1"/>
+                <w:sz w:val="20"/>
+                <w:szCs w:val="20"/>
+              </w:rPr>
+              <w:t>d.updates</w:t>
+            </w:r>
+            <w:proofErr w:type="spellEnd"/>
+            <w:r>
+              <w:rPr>
+                <w:rFonts w:ascii="BC Sans" w:eastAsia="BC Sans" w:hAnsi="BC Sans" w:cs="BC Sans"/>
+                <w:b w:val="0"/>
+                <w:bCs w:val="0"/>
+                <w:caps w:val="0"/>
+                <w:color w:val="000000" w:themeColor="text1"/>
+                <w:sz w:val="20"/>
+                <w:szCs w:val="20"/>
+              </w:rPr>
+              <w:t>[</w:t>
+            </w:r>
+            <w:proofErr w:type="spellStart"/>
+            <w:r>
+              <w:rPr>
+                <w:rFonts w:ascii="BC Sans" w:eastAsia="BC Sans" w:hAnsi="BC Sans" w:cs="BC Sans"/>
+                <w:b w:val="0"/>
+                <w:bCs w:val="0"/>
+                <w:caps w:val="0"/>
+                <w:color w:val="000000" w:themeColor="text1"/>
+                <w:sz w:val="20"/>
+                <w:szCs w:val="20"/>
+              </w:rPr>
+              <w:t>i</w:t>
+            </w:r>
+            <w:proofErr w:type="spellEnd"/>
+            <w:r>
+              <w:rPr>
+                <w:rFonts w:ascii="BC Sans" w:eastAsia="BC Sans" w:hAnsi="BC Sans" w:cs="BC Sans"/>
+                <w:b w:val="0"/>
+                <w:bCs w:val="0"/>
+                <w:caps w:val="0"/>
+                <w:color w:val="000000" w:themeColor="text1"/>
+                <w:sz w:val="20"/>
+                <w:szCs w:val="20"/>
+              </w:rPr>
+              <w:t>].</w:t>
+            </w:r>
+            <w:proofErr w:type="spellStart"/>
+            <w:r>
+              <w:rPr>
+                <w:rFonts w:ascii="BC Sans" w:eastAsia="BC Sans" w:hAnsi="BC Sans" w:cs="BC Sans"/>
+                <w:b w:val="0"/>
+                <w:bCs w:val="0"/>
+                <w:caps w:val="0"/>
+                <w:color w:val="000000" w:themeColor="text1"/>
+                <w:sz w:val="20"/>
+                <w:szCs w:val="20"/>
+              </w:rPr>
+              <w:t>updateOn</w:t>
+            </w:r>
+            <w:proofErr w:type="spellEnd"/>
+            <w:r>
+              <w:rPr>
+                <w:rFonts w:ascii="BC Sans" w:eastAsia="BC Sans" w:hAnsi="BC Sans" w:cs="BC Sans"/>
+                <w:b w:val="0"/>
+                <w:bCs w:val="0"/>
+                <w:caps w:val="0"/>
+                <w:color w:val="000000" w:themeColor="text1"/>
+                <w:sz w:val="20"/>
+                <w:szCs w:val="20"/>
+              </w:rPr>
+              <w:t>}</w:t>
+            </w:r>
+            <w:r>
+              <w:rPr>
+                <w:rFonts w:ascii="BC Sans" w:eastAsia="BC Sans" w:hAnsi="BC Sans" w:cs="BC Sans"/>
+                <w:b w:val="0"/>
+                <w:bCs w:val="0"/>
+                <w:caps w:val="0"/>
+                <w:color w:val="000000" w:themeColor="text1"/>
+                <w:sz w:val="20"/>
+                <w:szCs w:val="20"/>
+              </w:rPr>
+              <w:t xml:space="preserve"> </w:t>
+            </w:r>
+            <w:r>
+              <w:rPr>
+                <w:rFonts w:ascii="BC Sans" w:eastAsia="BC Sans" w:hAnsi="BC Sans" w:cs="BC Sans"/>
+                <w:b w:val="0"/>
+                <w:bCs w:val="0"/>
+                <w:caps w:val="0"/>
+                <w:color w:val="000000" w:themeColor="text1"/>
+                <w:sz w:val="20"/>
+                <w:szCs w:val="20"/>
+              </w:rPr>
+              <w:t>by</w:t>
+            </w:r>
+            <w:r>
+              <w:rPr>
+                <w:rFonts w:ascii="BC Sans" w:eastAsia="BC Sans" w:hAnsi="BC Sans" w:cs="BC Sans"/>
+                <w:b w:val="0"/>
+                <w:bCs w:val="0"/>
+                <w:caps w:val="0"/>
+                <w:color w:val="000000" w:themeColor="text1"/>
+                <w:sz w:val="20"/>
+                <w:szCs w:val="20"/>
+              </w:rPr>
+              <w:t xml:space="preserve"> </w:t>
+            </w:r>
+            <w:r>
+              <w:rPr>
+                <w:rFonts w:ascii="BC Sans" w:eastAsia="BC Sans" w:hAnsi="BC Sans" w:cs="BC Sans"/>
+                <w:b w:val="0"/>
+                <w:bCs w:val="0"/>
+                <w:caps w:val="0"/>
+                <w:color w:val="000000" w:themeColor="text1"/>
+                <w:sz w:val="20"/>
+                <w:szCs w:val="20"/>
+              </w:rPr>
+              <w:t>{</w:t>
+            </w:r>
+            <w:proofErr w:type="spellStart"/>
+            <w:r>
+              <w:rPr>
+                <w:rFonts w:ascii="BC Sans" w:eastAsia="BC Sans" w:hAnsi="BC Sans" w:cs="BC Sans"/>
+                <w:b w:val="0"/>
+                <w:bCs w:val="0"/>
+                <w:caps w:val="0"/>
+                <w:color w:val="000000" w:themeColor="text1"/>
+                <w:sz w:val="20"/>
+                <w:szCs w:val="20"/>
+              </w:rPr>
+              <w:t>d.updates</w:t>
+            </w:r>
+            <w:proofErr w:type="spellEnd"/>
+            <w:r>
+              <w:rPr>
+                <w:rFonts w:ascii="BC Sans" w:eastAsia="BC Sans" w:hAnsi="BC Sans" w:cs="BC Sans"/>
+                <w:b w:val="0"/>
+                <w:bCs w:val="0"/>
+                <w:caps w:val="0"/>
+                <w:color w:val="000000" w:themeColor="text1"/>
+                <w:sz w:val="20"/>
+                <w:szCs w:val="20"/>
+              </w:rPr>
+              <w:t>[</w:t>
+            </w:r>
+            <w:proofErr w:type="spellStart"/>
+            <w:r>
+              <w:rPr>
+                <w:rFonts w:ascii="BC Sans" w:eastAsia="BC Sans" w:hAnsi="BC Sans" w:cs="BC Sans"/>
+                <w:b w:val="0"/>
+                <w:bCs w:val="0"/>
+                <w:caps w:val="0"/>
+                <w:color w:val="000000" w:themeColor="text1"/>
+                <w:sz w:val="20"/>
+                <w:szCs w:val="20"/>
+              </w:rPr>
+              <w:t>i</w:t>
+            </w:r>
+            <w:proofErr w:type="spellEnd"/>
+            <w:r>
+              <w:rPr>
+                <w:rFonts w:ascii="BC Sans" w:eastAsia="BC Sans" w:hAnsi="BC Sans" w:cs="BC Sans"/>
+                <w:b w:val="0"/>
+                <w:bCs w:val="0"/>
+                <w:caps w:val="0"/>
+                <w:color w:val="000000" w:themeColor="text1"/>
+                <w:sz w:val="20"/>
+                <w:szCs w:val="20"/>
+              </w:rPr>
+              <w:t>].</w:t>
+            </w:r>
+            <w:proofErr w:type="spellStart"/>
+            <w:r>
+              <w:rPr>
+                <w:rFonts w:ascii="BC Sans" w:eastAsia="BC Sans" w:hAnsi="BC Sans" w:cs="BC Sans"/>
+                <w:b w:val="0"/>
+                <w:bCs w:val="0"/>
+                <w:caps w:val="0"/>
+                <w:color w:val="000000" w:themeColor="text1"/>
+                <w:sz w:val="20"/>
+                <w:szCs w:val="20"/>
+              </w:rPr>
+              <w:t>referral.referredBy.firstName</w:t>
+            </w:r>
+            <w:proofErr w:type="spellEnd"/>
+            <w:r>
+              <w:rPr>
+                <w:rFonts w:ascii="BC Sans" w:eastAsia="BC Sans" w:hAnsi="BC Sans" w:cs="BC Sans"/>
+                <w:b w:val="0"/>
+                <w:bCs w:val="0"/>
+                <w:caps w:val="0"/>
+                <w:color w:val="000000" w:themeColor="text1"/>
+                <w:sz w:val="20"/>
+                <w:szCs w:val="20"/>
+              </w:rPr>
+              <w:t>}</w:t>
+            </w:r>
+            <w:r>
+              <w:rPr>
+                <w:rFonts w:ascii="BC Sans" w:eastAsia="BC Sans" w:hAnsi="BC Sans" w:cs="BC Sans"/>
+                <w:b w:val="0"/>
+                <w:bCs w:val="0"/>
+                <w:caps w:val="0"/>
+                <w:color w:val="000000" w:themeColor="text1"/>
+                <w:sz w:val="20"/>
+                <w:szCs w:val="20"/>
+              </w:rPr>
+              <w:t xml:space="preserve"> </w:t>
+            </w:r>
+            <w:r>
+              <w:rPr>
+                <w:rFonts w:ascii="BC Sans" w:eastAsia="BC Sans" w:hAnsi="BC Sans" w:cs="BC Sans"/>
+                <w:b w:val="0"/>
+                <w:bCs w:val="0"/>
+                <w:caps w:val="0"/>
+                <w:color w:val="000000" w:themeColor="text1"/>
+                <w:sz w:val="20"/>
+                <w:szCs w:val="20"/>
+              </w:rPr>
+              <w:t>{</w:t>
+            </w:r>
+            <w:proofErr w:type="spellStart"/>
+            <w:r>
+              <w:rPr>
+                <w:rFonts w:ascii="BC Sans" w:eastAsia="BC Sans" w:hAnsi="BC Sans" w:cs="BC Sans"/>
+                <w:b w:val="0"/>
+                <w:bCs w:val="0"/>
+                <w:caps w:val="0"/>
+                <w:color w:val="000000" w:themeColor="text1"/>
+                <w:sz w:val="20"/>
+                <w:szCs w:val="20"/>
+              </w:rPr>
+              <w:t>d.updates</w:t>
+            </w:r>
+            <w:proofErr w:type="spellEnd"/>
+            <w:r>
+              <w:rPr>
+                <w:rFonts w:ascii="BC Sans" w:eastAsia="BC Sans" w:hAnsi="BC Sans" w:cs="BC Sans"/>
+                <w:b w:val="0"/>
+                <w:bCs w:val="0"/>
+                <w:caps w:val="0"/>
+                <w:color w:val="000000" w:themeColor="text1"/>
+                <w:sz w:val="20"/>
+                <w:szCs w:val="20"/>
+              </w:rPr>
+              <w:t>[</w:t>
+            </w:r>
+            <w:proofErr w:type="spellStart"/>
+            <w:r>
+              <w:rPr>
+                <w:rFonts w:ascii="BC Sans" w:eastAsia="BC Sans" w:hAnsi="BC Sans" w:cs="BC Sans"/>
+                <w:b w:val="0"/>
+                <w:bCs w:val="0"/>
+                <w:caps w:val="0"/>
+                <w:color w:val="000000" w:themeColor="text1"/>
+                <w:sz w:val="20"/>
+                <w:szCs w:val="20"/>
+              </w:rPr>
+              <w:t>i</w:t>
+            </w:r>
+            <w:proofErr w:type="spellEnd"/>
+            <w:r>
+              <w:rPr>
+                <w:rFonts w:ascii="BC Sans" w:eastAsia="BC Sans" w:hAnsi="BC Sans" w:cs="BC Sans"/>
+                <w:b w:val="0"/>
+                <w:bCs w:val="0"/>
+                <w:caps w:val="0"/>
+                <w:color w:val="000000" w:themeColor="text1"/>
+                <w:sz w:val="20"/>
+                <w:szCs w:val="20"/>
+              </w:rPr>
+              <w:t>].</w:t>
+            </w:r>
+            <w:proofErr w:type="spellStart"/>
+            <w:r>
+              <w:rPr>
+                <w:rFonts w:ascii="BC Sans" w:eastAsia="BC Sans" w:hAnsi="BC Sans" w:cs="BC Sans"/>
+                <w:b w:val="0"/>
+                <w:bCs w:val="0"/>
+                <w:caps w:val="0"/>
+                <w:color w:val="000000" w:themeColor="text1"/>
+                <w:sz w:val="20"/>
+                <w:szCs w:val="20"/>
+              </w:rPr>
+              <w:t>referral.referredBy.lastName</w:t>
+            </w:r>
+            <w:proofErr w:type="spellEnd"/>
+            <w:r>
+              <w:rPr>
+                <w:rFonts w:ascii="BC Sans" w:eastAsia="BC Sans" w:hAnsi="BC Sans" w:cs="BC Sans"/>
+                <w:b w:val="0"/>
+                <w:bCs w:val="0"/>
+                <w:caps w:val="0"/>
+                <w:color w:val="000000" w:themeColor="text1"/>
+                <w:sz w:val="20"/>
+                <w:szCs w:val="20"/>
+              </w:rPr>
+              <w:t>}</w:t>
             </w:r>
           </w:p>
         </w:tc>
@@ -4668,7 +5923,61 @@
                 <w:sz w:val="20"/>
                 <w:szCs w:val="20"/>
               </w:rPr>
-              <w:t>{d.updates[i].referral.previousAgency}</w:t>
+              <w:t>{</w:t>
+            </w:r>
+            <w:proofErr w:type="spellStart"/>
+            <w:r>
+              <w:rPr>
+                <w:rFonts w:ascii="BC Sans" w:hAnsi="BC Sans" w:cs="BC Sans Light"/>
+                <w:sz w:val="20"/>
+                <w:szCs w:val="20"/>
+              </w:rPr>
+              <w:t>d.updates</w:t>
+            </w:r>
+            <w:proofErr w:type="spellEnd"/>
+            <w:r>
+              <w:rPr>
+                <w:rFonts w:ascii="BC Sans" w:hAnsi="BC Sans" w:cs="BC Sans Light"/>
+                <w:sz w:val="20"/>
+                <w:szCs w:val="20"/>
+              </w:rPr>
+              <w:t>[</w:t>
+            </w:r>
+            <w:proofErr w:type="spellStart"/>
+            <w:r>
+              <w:rPr>
+                <w:rFonts w:ascii="BC Sans" w:hAnsi="BC Sans" w:cs="BC Sans Light"/>
+                <w:sz w:val="20"/>
+                <w:szCs w:val="20"/>
+              </w:rPr>
+              <w:t>i</w:t>
+            </w:r>
+            <w:proofErr w:type="spellEnd"/>
+            <w:r>
+              <w:rPr>
+                <w:rFonts w:ascii="BC Sans" w:hAnsi="BC Sans" w:cs="BC Sans Light"/>
+                <w:sz w:val="20"/>
+                <w:szCs w:val="20"/>
+              </w:rPr>
+              <w:t>].</w:t>
+            </w:r>
+            <w:proofErr w:type="spellStart"/>
+            <w:r>
+              <w:rPr>
+                <w:rFonts w:ascii="BC Sans" w:hAnsi="BC Sans" w:cs="BC Sans Light"/>
+                <w:sz w:val="20"/>
+                <w:szCs w:val="20"/>
+              </w:rPr>
+              <w:t>referral.previousAgency</w:t>
+            </w:r>
+            <w:proofErr w:type="spellEnd"/>
+            <w:r>
+              <w:rPr>
+                <w:rFonts w:ascii="BC Sans" w:hAnsi="BC Sans" w:cs="BC Sans Light"/>
+                <w:sz w:val="20"/>
+                <w:szCs w:val="20"/>
+              </w:rPr>
+              <w:t>}</w:t>
             </w:r>
           </w:p>
         </w:tc>
@@ -4727,7 +6036,61 @@
                 <w:sz w:val="20"/>
                 <w:szCs w:val="20"/>
               </w:rPr>
-              <w:t>{d.updates[i].referral.newAgency}</w:t>
+              <w:t>{</w:t>
+            </w:r>
+            <w:proofErr w:type="spellStart"/>
+            <w:r>
+              <w:rPr>
+                <w:rFonts w:ascii="BC Sans" w:hAnsi="BC Sans" w:cs="BC Sans Light"/>
+                <w:sz w:val="20"/>
+                <w:szCs w:val="20"/>
+              </w:rPr>
+              <w:t>d.updates</w:t>
+            </w:r>
+            <w:proofErr w:type="spellEnd"/>
+            <w:r>
+              <w:rPr>
+                <w:rFonts w:ascii="BC Sans" w:hAnsi="BC Sans" w:cs="BC Sans Light"/>
+                <w:sz w:val="20"/>
+                <w:szCs w:val="20"/>
+              </w:rPr>
+              <w:t>[</w:t>
+            </w:r>
+            <w:proofErr w:type="spellStart"/>
+            <w:r>
+              <w:rPr>
+                <w:rFonts w:ascii="BC Sans" w:hAnsi="BC Sans" w:cs="BC Sans Light"/>
+                <w:sz w:val="20"/>
+                <w:szCs w:val="20"/>
+              </w:rPr>
+              <w:t>i</w:t>
+            </w:r>
+            <w:proofErr w:type="spellEnd"/>
+            <w:r>
+              <w:rPr>
+                <w:rFonts w:ascii="BC Sans" w:hAnsi="BC Sans" w:cs="BC Sans Light"/>
+                <w:sz w:val="20"/>
+                <w:szCs w:val="20"/>
+              </w:rPr>
+              <w:t>].</w:t>
+            </w:r>
+            <w:proofErr w:type="spellStart"/>
+            <w:r>
+              <w:rPr>
+                <w:rFonts w:ascii="BC Sans" w:hAnsi="BC Sans" w:cs="BC Sans Light"/>
+                <w:sz w:val="20"/>
+                <w:szCs w:val="20"/>
+              </w:rPr>
+              <w:t>referral.newAgency</w:t>
+            </w:r>
+            <w:proofErr w:type="spellEnd"/>
+            <w:r>
+              <w:rPr>
+                <w:rFonts w:ascii="BC Sans" w:hAnsi="BC Sans" w:cs="BC Sans Light"/>
+                <w:sz w:val="20"/>
+                <w:szCs w:val="20"/>
+              </w:rPr>
+              <w:t>}</w:t>
             </w:r>
           </w:p>
         </w:tc>
@@ -4787,7 +6150,61 @@
                 <w:sz w:val="20"/>
                 <w:szCs w:val="20"/>
               </w:rPr>
-              <w:t>{d.updates[i].referral.referralReason}</w:t>
+              <w:t>{</w:t>
+            </w:r>
+            <w:proofErr w:type="spellStart"/>
+            <w:r>
+              <w:rPr>
+                <w:rFonts w:ascii="BC Sans" w:hAnsi="BC Sans" w:cs="BC Sans Light"/>
+                <w:sz w:val="20"/>
+                <w:szCs w:val="20"/>
+              </w:rPr>
+              <w:t>d.updates</w:t>
+            </w:r>
+            <w:proofErr w:type="spellEnd"/>
+            <w:r>
+              <w:rPr>
+                <w:rFonts w:ascii="BC Sans" w:hAnsi="BC Sans" w:cs="BC Sans Light"/>
+                <w:sz w:val="20"/>
+                <w:szCs w:val="20"/>
+              </w:rPr>
+              <w:t>[</w:t>
+            </w:r>
+            <w:proofErr w:type="spellStart"/>
+            <w:r>
+              <w:rPr>
+                <w:rFonts w:ascii="BC Sans" w:hAnsi="BC Sans" w:cs="BC Sans Light"/>
+                <w:sz w:val="20"/>
+                <w:szCs w:val="20"/>
+              </w:rPr>
+              <w:t>i</w:t>
+            </w:r>
+            <w:proofErr w:type="spellEnd"/>
+            <w:r>
+              <w:rPr>
+                <w:rFonts w:ascii="BC Sans" w:hAnsi="BC Sans" w:cs="BC Sans Light"/>
+                <w:sz w:val="20"/>
+                <w:szCs w:val="20"/>
+              </w:rPr>
+              <w:t>].</w:t>
+            </w:r>
+            <w:proofErr w:type="spellStart"/>
+            <w:r>
+              <w:rPr>
+                <w:rFonts w:ascii="BC Sans" w:hAnsi="BC Sans" w:cs="BC Sans Light"/>
+                <w:sz w:val="20"/>
+                <w:szCs w:val="20"/>
+              </w:rPr>
+              <w:t>referral.referralReason</w:t>
+            </w:r>
+            <w:proofErr w:type="spellEnd"/>
+            <w:r>
+              <w:rPr>
+                <w:rFonts w:ascii="BC Sans" w:hAnsi="BC Sans" w:cs="BC Sans Light"/>
+                <w:sz w:val="20"/>
+                <w:szCs w:val="20"/>
+              </w:rPr>
+              <w:t>}</w:t>
             </w:r>
           </w:p>
         </w:tc>
@@ -4811,7 +6228,87 @@
           <w:rFonts w:ascii="Aptos" w:eastAsia="Aptos" w:hAnsi="Aptos" w:cs="Aptos"/>
           <w:color w:val="000000" w:themeColor="text1"/>
         </w:rPr>
-        <w:t>{d.updates[i].updateType:showEnd}{d.updates[i+1].sequenceId}</w:t>
+        <w:t>{</w:t>
+      </w:r>
+      <w:proofErr w:type="spellStart"/>
+      <w:r>
+        <w:rPr>
+          <w:rFonts w:ascii="Aptos" w:eastAsia="Aptos" w:hAnsi="Aptos" w:cs="Aptos"/>
+          <w:color w:val="000000" w:themeColor="text1"/>
+        </w:rPr>
+        <w:t>d.updates</w:t>
+      </w:r>
+      <w:proofErr w:type="spellEnd"/>
+      <w:r>
+        <w:rPr>
+          <w:rFonts w:ascii="Aptos" w:eastAsia="Aptos" w:hAnsi="Aptos" w:cs="Aptos"/>
+          <w:color w:val="000000" w:themeColor="text1"/>
+        </w:rPr>
+        <w:t>[</w:t>
+      </w:r>
+      <w:proofErr w:type="spellStart"/>
+      <w:r>
+        <w:rPr>
+          <w:rFonts w:ascii="Aptos" w:eastAsia="Aptos" w:hAnsi="Aptos" w:cs="Aptos"/>
+          <w:color w:val="000000" w:themeColor="text1"/>
+        </w:rPr>
+        <w:t>i</w:t>
+      </w:r>
+      <w:proofErr w:type="spellEnd"/>
+      <w:r>
+        <w:rPr>
+          <w:rFonts w:ascii="Aptos" w:eastAsia="Aptos" w:hAnsi="Aptos" w:cs="Aptos"/>
+          <w:color w:val="000000" w:themeColor="text1"/>
+        </w:rPr>
+        <w:t>].</w:t>
+      </w:r>
+      <w:proofErr w:type="spellStart"/>
+      <w:r>
+        <w:rPr>
+          <w:rFonts w:ascii="Aptos" w:eastAsia="Aptos" w:hAnsi="Aptos" w:cs="Aptos"/>
+          <w:color w:val="000000" w:themeColor="text1"/>
+        </w:rPr>
+        <w:t>updateType:showEnd</w:t>
+      </w:r>
+      <w:proofErr w:type="spellEnd"/>
+      <w:r>
+        <w:rPr>
+          <w:rFonts w:ascii="Aptos" w:eastAsia="Aptos" w:hAnsi="Aptos" w:cs="Aptos"/>
+          <w:color w:val="000000" w:themeColor="text1"/>
+        </w:rPr>
+        <w:t>}{</w:t>
+      </w:r>
+      <w:proofErr w:type="spellStart"/>
+      <w:r>
+        <w:rPr>
+          <w:rFonts w:ascii="Aptos" w:eastAsia="Aptos" w:hAnsi="Aptos" w:cs="Aptos"/>
+          <w:color w:val="000000" w:themeColor="text1"/>
+        </w:rPr>
+        <w:t>d.updates</w:t>
+      </w:r>
+      <w:proofErr w:type="spellEnd"/>
+      <w:r>
+        <w:rPr>
+          <w:rFonts w:ascii="Aptos" w:eastAsia="Aptos" w:hAnsi="Aptos" w:cs="Aptos"/>
+          <w:color w:val="000000" w:themeColor="text1"/>
+        </w:rPr>
+        <w:t>[i+1].</w:t>
+      </w:r>
+      <w:proofErr w:type="spellStart"/>
+      <w:r>
+        <w:rPr>
+          <w:rFonts w:ascii="Aptos" w:eastAsia="Aptos" w:hAnsi="Aptos" w:cs="Aptos"/>
+          <w:color w:val="000000" w:themeColor="text1"/>
+        </w:rPr>
+        <w:t>sequenceId</w:t>
+      </w:r>
+      <w:proofErr w:type="spellEnd"/>
+      <w:r>
+        <w:rPr>
+          <w:rFonts w:ascii="Aptos" w:eastAsia="Aptos" w:hAnsi="Aptos" w:cs="Aptos"/>
+          <w:color w:val="000000" w:themeColor="text1"/>
+        </w:rPr>
+        <w:t>}</w:t>
       </w:r>
       <w:r>
         <w:br/>
@@ -4826,7 +6323,20 @@
           <w:lang w:eastAsia="en-CA"/>
           <w14:ligatures w14:val="none"/>
         </w:rPr>
-        <w:t>{d.</w:t>
+        <w:t>{</w:t>
+      </w:r>
+      <w:proofErr w:type="spellStart"/>
+      <w:r>
+        <w:rPr>
+          <w:rFonts w:ascii="BC Sans" w:eastAsia="Times New Roman" w:hAnsi="BC Sans" w:cs="Segoe UI"/>
+          <w:color w:val="000000"/>
+          <w:kern w:val="0"/>
+          <w:sz w:val="20"/>
+          <w:szCs w:val="20"/>
+          <w:lang w:eastAsia="en-CA"/>
+          <w14:ligatures w14:val="none"/>
+        </w:rPr>
+        <w:t>d.</w:t>
       </w:r>
       <w:r>
         <w:rPr>
@@ -4850,7 +6360,46 @@
           <w:lang w:eastAsia="en-CA"/>
           <w14:ligatures w14:val="none"/>
         </w:rPr>
-        <w:t>ComplaintAttachments:ifEQ(true):showBegin}</w:t>
+        <w:t>ComplaintAttachments:ifEQ</w:t>
+      </w:r>
+      <w:proofErr w:type="spellEnd"/>
+      <w:r>
+        <w:rPr>
+          <w:rFonts w:ascii="BC Sans" w:eastAsia="Times New Roman" w:hAnsi="BC Sans" w:cs="Segoe UI"/>
+          <w:color w:val="000000"/>
+          <w:kern w:val="0"/>
+          <w:sz w:val="20"/>
+          <w:szCs w:val="20"/>
+          <w:lang w:eastAsia="en-CA"/>
+          <w14:ligatures w14:val="none"/>
+        </w:rPr>
+        <w:t>(true):</w:t>
+      </w:r>
+      <w:proofErr w:type="spellStart"/>
+      <w:r>
+        <w:rPr>
+          <w:rFonts w:ascii="BC Sans" w:eastAsia="Times New Roman" w:hAnsi="BC Sans" w:cs="Segoe UI"/>
+          <w:color w:val="000000"/>
+          <w:kern w:val="0"/>
+          <w:sz w:val="20"/>
+          <w:szCs w:val="20"/>
+          <w:lang w:eastAsia="en-CA"/>
+          <w14:ligatures w14:val="none"/>
+        </w:rPr>
+        <w:t>showBegin</w:t>
+      </w:r>
+      <w:proofErr w:type="spellEnd"/>
+      <w:r>
+        <w:rPr>
+          <w:rFonts w:ascii="BC Sans" w:eastAsia="Times New Roman" w:hAnsi="BC Sans" w:cs="Segoe UI"/>
+          <w:color w:val="000000"/>
+          <w:kern w:val="0"/>
+          <w:sz w:val="20"/>
+          <w:szCs w:val="20"/>
+          <w:lang w:eastAsia="en-CA"/>
+          <w14:ligatures w14:val="none"/>
+        </w:rPr>
+        <w:t>}</w:t>
       </w:r>
     </w:p>
     <w:tbl>
@@ -5005,6 +6554,7 @@
               </w:rPr>
               <w:t>{</w:t>
             </w:r>
+            <w:proofErr w:type="spellStart"/>
             <w:r>
               <w:rPr>
                 <w:rFonts w:ascii="BC Sans" w:eastAsia="Times New Roman" w:hAnsi="BC Sans" w:cs="Times New Roman"/>
@@ -5029,18 +6579,46 @@
               </w:rPr>
               <w:t>cAtts</w:t>
             </w:r>
-            <w:r>
-              <w:rPr>
-                <w:rFonts w:ascii="BC Sans" w:eastAsia="Times New Roman" w:hAnsi="BC Sans" w:cs="Times New Roman"/>
-                <w:b w:val="0"/>
-                <w:bCs w:val="0"/>
-                <w:caps w:val="0"/>
-                <w:color w:val="000000" w:themeColor="text1"/>
-                <w:sz w:val="20"/>
-                <w:szCs w:val="20"/>
-              </w:rPr>
-              <w:t>[i].</w:t>
-            </w:r>
+            <w:proofErr w:type="spellEnd"/>
+            <w:r>
+              <w:rPr>
+                <w:rFonts w:ascii="BC Sans" w:eastAsia="Times New Roman" w:hAnsi="BC Sans" w:cs="Times New Roman"/>
+                <w:b w:val="0"/>
+                <w:bCs w:val="0"/>
+                <w:caps w:val="0"/>
+                <w:color w:val="000000" w:themeColor="text1"/>
+                <w:sz w:val="20"/>
+                <w:szCs w:val="20"/>
+              </w:rPr>
+              <w:t>[</w:t>
+            </w:r>
+            <w:proofErr w:type="spellStart"/>
+            <w:r>
+              <w:rPr>
+                <w:rFonts w:ascii="BC Sans" w:eastAsia="Times New Roman" w:hAnsi="BC Sans" w:cs="Times New Roman"/>
+                <w:b w:val="0"/>
+                <w:bCs w:val="0"/>
+                <w:caps w:val="0"/>
+                <w:color w:val="000000" w:themeColor="text1"/>
+                <w:sz w:val="20"/>
+                <w:szCs w:val="20"/>
+              </w:rPr>
+              <w:t>i</w:t>
+            </w:r>
+            <w:proofErr w:type="spellEnd"/>
+            <w:r>
+              <w:rPr>
+                <w:rFonts w:ascii="BC Sans" w:eastAsia="Times New Roman" w:hAnsi="BC Sans" w:cs="Times New Roman"/>
+                <w:b w:val="0"/>
+                <w:bCs w:val="0"/>
+                <w:caps w:val="0"/>
+                <w:color w:val="000000" w:themeColor="text1"/>
+                <w:sz w:val="20"/>
+                <w:szCs w:val="20"/>
+              </w:rPr>
+              <w:t>].</w:t>
+            </w:r>
+            <w:proofErr w:type="spellStart"/>
             <w:r>
               <w:rPr>
                 <w:rFonts w:ascii="BC Sans" w:eastAsia="Times New Roman" w:hAnsi="BC Sans" w:cs="Times New Roman"/>
@@ -5053,6 +6631,7 @@
               </w:rPr>
               <w:t>fileType</w:t>
             </w:r>
+            <w:proofErr w:type="spellEnd"/>
             <w:r>
               <w:rPr>
                 <w:rFonts w:ascii="BC Sans" w:eastAsia="Times New Roman" w:hAnsi="BC Sans" w:cs="Times New Roman"/>
@@ -5092,7 +6671,17 @@
                 <w:sz w:val="20"/>
                 <w:szCs w:val="20"/>
               </w:rPr>
-              <w:t>{d.</w:t>
+              <w:t>{</w:t>
+            </w:r>
+            <w:proofErr w:type="spellStart"/>
+            <w:r>
+              <w:rPr>
+                <w:rFonts w:ascii="BC Sans" w:eastAsia="Times New Roman" w:hAnsi="BC Sans" w:cs="Times New Roman"/>
+                <w:color w:val="000000" w:themeColor="text1"/>
+                <w:sz w:val="20"/>
+                <w:szCs w:val="20"/>
+              </w:rPr>
+              <w:t>d.</w:t>
             </w:r>
             <w:r>
               <w:rPr>
@@ -5103,14 +6692,35 @@
               </w:rPr>
               <w:t>cAtts</w:t>
             </w:r>
-            <w:r>
-              <w:rPr>
-                <w:rFonts w:ascii="BC Sans" w:eastAsia="Times New Roman" w:hAnsi="BC Sans" w:cs="Times New Roman"/>
-                <w:color w:val="000000" w:themeColor="text1"/>
-                <w:sz w:val="20"/>
-                <w:szCs w:val="20"/>
-              </w:rPr>
-              <w:t>[i].</w:t>
+            <w:proofErr w:type="spellEnd"/>
+            <w:r>
+              <w:rPr>
+                <w:rFonts w:ascii="BC Sans" w:eastAsia="Times New Roman" w:hAnsi="BC Sans" w:cs="Times New Roman"/>
+                <w:color w:val="000000" w:themeColor="text1"/>
+                <w:sz w:val="20"/>
+                <w:szCs w:val="20"/>
+              </w:rPr>
+              <w:t>[</w:t>
+            </w:r>
+            <w:proofErr w:type="spellStart"/>
+            <w:r>
+              <w:rPr>
+                <w:rFonts w:ascii="BC Sans" w:eastAsia="Times New Roman" w:hAnsi="BC Sans" w:cs="Times New Roman"/>
+                <w:color w:val="000000" w:themeColor="text1"/>
+                <w:sz w:val="20"/>
+                <w:szCs w:val="20"/>
+              </w:rPr>
+              <w:t>i</w:t>
+            </w:r>
+            <w:proofErr w:type="spellEnd"/>
+            <w:r>
+              <w:rPr>
+                <w:rFonts w:ascii="BC Sans" w:eastAsia="Times New Roman" w:hAnsi="BC Sans" w:cs="Times New Roman"/>
+                <w:color w:val="000000" w:themeColor="text1"/>
+                <w:sz w:val="20"/>
+                <w:szCs w:val="20"/>
+              </w:rPr>
+              <w:t>].</w:t>
             </w:r>
             <w:r>
               <w:rPr>
@@ -5169,6 +6779,7 @@
               </w:rPr>
               <w:t>{</w:t>
             </w:r>
+            <w:proofErr w:type="spellStart"/>
             <w:r>
               <w:rPr>
                 <w:rFonts w:ascii="BC Sans" w:eastAsia="Times New Roman" w:hAnsi="BC Sans" w:cs="Times New Roman"/>
@@ -5193,6 +6804,7 @@
               </w:rPr>
               <w:t>cAtts</w:t>
             </w:r>
+            <w:proofErr w:type="spellEnd"/>
             <w:r>
               <w:rPr>
                 <w:rFonts w:ascii="BC Sans" w:eastAsia="Times New Roman" w:hAnsi="BC Sans" w:cs="Times New Roman"/>
@@ -5229,6 +6841,7 @@
               </w:rPr>
               <w:t>].</w:t>
             </w:r>
+            <w:proofErr w:type="spellStart"/>
             <w:r>
               <w:rPr>
                 <w:rFonts w:ascii="BC Sans" w:eastAsia="Times New Roman" w:hAnsi="BC Sans" w:cs="Times New Roman"/>
@@ -5241,6 +6854,7 @@
               </w:rPr>
               <w:t>fileType</w:t>
             </w:r>
+            <w:proofErr w:type="spellEnd"/>
             <w:r>
               <w:rPr>
                 <w:rFonts w:ascii="BC Sans" w:eastAsia="Times New Roman" w:hAnsi="BC Sans" w:cs="Times New Roman"/>
@@ -5277,7 +6891,17 @@
                 <w:sz w:val="20"/>
                 <w:szCs w:val="20"/>
               </w:rPr>
-              <w:t>{d.</w:t>
+              <w:t>{</w:t>
+            </w:r>
+            <w:proofErr w:type="spellStart"/>
+            <w:r>
+              <w:rPr>
+                <w:rFonts w:ascii="BC Sans" w:eastAsia="Times New Roman" w:hAnsi="BC Sans" w:cs="Times New Roman"/>
+                <w:color w:val="000000" w:themeColor="text1"/>
+                <w:sz w:val="20"/>
+                <w:szCs w:val="20"/>
+              </w:rPr>
+              <w:t>d.</w:t>
             </w:r>
             <w:r>
               <w:rPr>
@@ -5288,6 +6912,7 @@
               </w:rPr>
               <w:t>cAtts</w:t>
             </w:r>
+            <w:proofErr w:type="spellEnd"/>
             <w:r>
               <w:rPr>
                 <w:rFonts w:ascii="BC Sans" w:eastAsia="Times New Roman" w:hAnsi="BC Sans" w:cs="Times New Roman"/>
@@ -5361,7 +6986,20 @@
           <w:lang w:eastAsia="en-CA"/>
           <w14:ligatures w14:val="none"/>
         </w:rPr>
-        <w:t>{d.</w:t>
+        <w:t>{</w:t>
+      </w:r>
+      <w:proofErr w:type="spellStart"/>
+      <w:r>
+        <w:rPr>
+          <w:rFonts w:ascii="BC Sans" w:eastAsia="Times New Roman" w:hAnsi="BC Sans" w:cs="Segoe UI"/>
+          <w:color w:val="000000"/>
+          <w:kern w:val="0"/>
+          <w:sz w:val="20"/>
+          <w:szCs w:val="20"/>
+          <w:lang w:eastAsia="en-CA"/>
+          <w14:ligatures w14:val="none"/>
+        </w:rPr>
+        <w:t>d.</w:t>
       </w:r>
       <w:r>
         <w:rPr>
@@ -5385,7 +7023,20 @@
           <w:lang w:eastAsia="en-CA"/>
           <w14:ligatures w14:val="none"/>
         </w:rPr>
-        <w:t>ComplaintAttachments:showEnd}</w:t>
+        <w:t>ComplaintAttachments:showEnd</w:t>
+      </w:r>
+      <w:proofErr w:type="spellEnd"/>
+      <w:r>
+        <w:rPr>
+          <w:rFonts w:ascii="BC Sans" w:eastAsia="Times New Roman" w:hAnsi="BC Sans" w:cs="Segoe UI"/>
+          <w:color w:val="000000"/>
+          <w:kern w:val="0"/>
+          <w:sz w:val="20"/>
+          <w:szCs w:val="20"/>
+          <w:lang w:eastAsia="en-CA"/>
+          <w14:ligatures w14:val="none"/>
+        </w:rPr>
+        <w:t>}</w:t>
       </w:r>
     </w:p>
     <w:p>
@@ -5693,6 +7344,7 @@
             </w:rPr>
             <w:t>Report printed on {</w:t>
           </w:r>
+          <w:proofErr w:type="spellStart"/>
           <w:r>
             <w:rPr>
               <w:rFonts w:ascii="BC Sans" w:eastAsia="BC Sans" w:hAnsi="BC Sans" w:cs="BC Sans"/>
@@ -5717,6 +7369,7 @@
             </w:rPr>
             <w:t>generatedOn</w:t>
           </w:r>
+          <w:proofErr w:type="spellEnd"/>
           <w:r>
             <w:rPr>
               <w:rFonts w:ascii="BC Sans" w:eastAsia="BC Sans" w:hAnsi="BC Sans" w:cs="BC Sans"/>
@@ -7231,15 +8884,6 @@
 </file>
 
 <file path=customXml/item1.xml><?xml version="1.0" encoding="utf-8"?>
-<?mso-contentType ?>
-<FormTemplates xmlns="http://schemas.microsoft.com/sharepoint/v3/contenttype/forms">
-  <Display>DocumentLibraryForm</Display>
-  <Edit>DocumentLibraryForm</Edit>
-  <New>DocumentLibraryForm</New>
-</FormTemplates>
-</file>
-
-<file path=customXml/item2.xml><?xml version="1.0" encoding="utf-8"?>
 <ct:contentTypeSchema xmlns:ct="http://schemas.microsoft.com/office/2006/metadata/contentType" xmlns:ma="http://schemas.microsoft.com/office/2006/metadata/properties/metaAttributes" ct:_="" ma:_="" ma:contentTypeName="Document" ma:contentTypeID="0x010100ED0089B3ED392A4CB3C10705735CFAD3" ma:contentTypeVersion="15" ma:contentTypeDescription="Create a new document." ma:contentTypeScope="" ma:versionID="e9715c4352d5d9c94cf397f6db7911f6">
   <xsd:schema xmlns:xsd="http://www.w3.org/2001/XMLSchema" xmlns:xs="http://www.w3.org/2001/XMLSchema" xmlns:p="http://schemas.microsoft.com/office/2006/metadata/properties" xmlns:ns2="aa9c99c1-69c1-4b58-9df5-4d4796c46f8a" xmlns:ns3="cbeac988-4fd5-47cf-ad03-89cc7678fa90" targetNamespace="http://schemas.microsoft.com/office/2006/metadata/properties" ma:root="true" ma:fieldsID="4a7b24a40f906d6832371abf7aef78d6" ns2:_="" ns3:_="">
     <xsd:import namespace="aa9c99c1-69c1-4b58-9df5-4d4796c46f8a"/>
@@ -7474,6 +9118,15 @@
 </ct:contentTypeSchema>
 </file>
 
+<file path=customXml/item2.xml><?xml version="1.0" encoding="utf-8"?>
+<?mso-contentType ?>
+<FormTemplates xmlns="http://schemas.microsoft.com/sharepoint/v3/contenttype/forms">
+  <Display>DocumentLibraryForm</Display>
+  <Edit>DocumentLibraryForm</Edit>
+  <New>DocumentLibraryForm</New>
+</FormTemplates>
+</file>
+
 <file path=customXml/item3.xml><?xml version="1.0" encoding="utf-8"?>
 <p:properties xmlns:p="http://schemas.microsoft.com/office/2006/metadata/properties" xmlns:xsi="http://www.w3.org/2001/XMLSchema-instance" xmlns:pc="http://schemas.microsoft.com/office/infopath/2007/PartnerControls">
   <documentManagement>
@@ -7493,14 +9146,6 @@
 </file>
 
 <file path=customXml/itemProps1.xml><?xml version="1.0" encoding="utf-8"?>
-<ds:datastoreItem xmlns:ds="http://schemas.openxmlformats.org/officeDocument/2006/customXml" ds:itemID="{4BECF9F2-3A10-48CC-8D31-4F6E8664527E}">
-  <ds:schemaRefs>
-    <ds:schemaRef ds:uri="http://schemas.microsoft.com/sharepoint/v3/contenttype/forms"/>
-  </ds:schemaRefs>
-</ds:datastoreItem>
-</file>
-
-<file path=customXml/itemProps2.xml><?xml version="1.0" encoding="utf-8"?>
 <ds:datastoreItem xmlns:ds="http://schemas.openxmlformats.org/officeDocument/2006/customXml" ds:itemID="{26FF9410-7F49-4DD5-9478-D670A139DF54}">
   <ds:schemaRefs>
     <ds:schemaRef ds:uri="http://schemas.microsoft.com/office/2006/metadata/contentType"/>
@@ -7519,6 +9164,14 @@
 </ds:datastoreItem>
 </file>
 
+<file path=customXml/itemProps2.xml><?xml version="1.0" encoding="utf-8"?>
+<ds:datastoreItem xmlns:ds="http://schemas.openxmlformats.org/officeDocument/2006/customXml" ds:itemID="{4BECF9F2-3A10-48CC-8D31-4F6E8664527E}">
+  <ds:schemaRefs>
+    <ds:schemaRef ds:uri="http://schemas.microsoft.com/sharepoint/v3/contenttype/forms"/>
+  </ds:schemaRefs>
+</ds:datastoreItem>
+</file>
+
 <file path=customXml/itemProps3.xml><?xml version="1.0" encoding="utf-8"?>
 <ds:datastoreItem xmlns:ds="http://schemas.openxmlformats.org/officeDocument/2006/customXml" ds:itemID="{C6C5DCE0-D69C-4B6E-96D9-C69B23DE6D4A}">
   <ds:schemaRefs>

</xml_diff>

<commit_message>
feat: BC Parks Export updates
</commit_message>
<xml_diff>
--- a/backend/templates/complaint/CDOGS-PARKS-ERS-COMPLAINT-TEMPLATE-v1.docx
+++ b/backend/templates/complaint/CDOGS-PARKS-ERS-COMPLAINT-TEMPLATE-v1.docx
@@ -146,7 +146,6 @@
               </w:rPr>
               <w:t>{</w:t>
             </w:r>
-            <w:proofErr w:type="spellStart"/>
             <w:r>
               <w:rPr>
                 <w:rFonts w:ascii="BC Sans" w:eastAsia="Times New Roman" w:hAnsi="BC Sans" w:cs="Times New Roman"/>
@@ -177,7 +176,6 @@
               </w:rPr>
               <w:t>reportedOn</w:t>
             </w:r>
-            <w:proofErr w:type="spellEnd"/>
             <w:r>
               <w:rPr>
                 <w:rFonts w:ascii="BC Sans" w:eastAsia="Times New Roman" w:hAnsi="BC Sans" w:cs="Times New Roman"/>
@@ -216,7 +214,6 @@
               </w:rPr>
               <w:t>Created by: {</w:t>
             </w:r>
-            <w:proofErr w:type="spellStart"/>
             <w:r>
               <w:rPr>
                 <w:rFonts w:ascii="BC Sans" w:eastAsia="Times New Roman" w:hAnsi="BC Sans" w:cs="Times New Roman"/>
@@ -249,7 +246,6 @@
               </w:rPr>
               <w:t>createdBy</w:t>
             </w:r>
-            <w:proofErr w:type="spellEnd"/>
             <w:r>
               <w:rPr>
                 <w:rFonts w:ascii="BC Sans" w:eastAsia="Times New Roman" w:hAnsi="BC Sans" w:cs="Times New Roman"/>
@@ -282,7 +278,6 @@
               </w:rPr>
               <w:t>Status: {</w:t>
             </w:r>
-            <w:proofErr w:type="spellStart"/>
             <w:r>
               <w:rPr>
                 <w:rFonts w:ascii="BC Sans" w:eastAsia="Times New Roman" w:hAnsi="BC Sans" w:cs="Times New Roman"/>
@@ -315,7 +310,6 @@
               </w:rPr>
               <w:t>status</w:t>
             </w:r>
-            <w:proofErr w:type="spellEnd"/>
             <w:r>
               <w:rPr>
                 <w:rFonts w:ascii="BC Sans" w:eastAsia="Times New Roman" w:hAnsi="BC Sans" w:cs="Times New Roman"/>
@@ -383,7 +377,6 @@
               </w:rPr>
               <w:t>{</w:t>
             </w:r>
-            <w:proofErr w:type="spellStart"/>
             <w:r>
               <w:rPr>
                 <w:rFonts w:ascii="BC Sans" w:eastAsia="Times New Roman" w:hAnsi="BC Sans" w:cs="Times New Roman"/>
@@ -416,7 +409,6 @@
               </w:rPr>
               <w:t>updatedOn</w:t>
             </w:r>
-            <w:proofErr w:type="spellEnd"/>
             <w:r>
               <w:rPr>
                 <w:rFonts w:ascii="BC Sans" w:eastAsia="Times New Roman" w:hAnsi="BC Sans" w:cs="Times New Roman"/>
@@ -460,17 +452,7 @@
                 <w:sz w:val="20"/>
                 <w:szCs w:val="20"/>
               </w:rPr>
-              <w:t xml:space="preserve"> {</w:t>
-            </w:r>
-            <w:proofErr w:type="spellStart"/>
-            <w:r>
-              <w:rPr>
-                <w:rFonts w:ascii="BC Sans" w:eastAsia="Times New Roman" w:hAnsi="BC Sans" w:cs="Times New Roman"/>
-                <w:color w:val="000000" w:themeColor="text1"/>
-                <w:sz w:val="20"/>
-                <w:szCs w:val="20"/>
-              </w:rPr>
-              <w:t>d</w:t>
+              <w:t xml:space="preserve"> {d</w:t>
             </w:r>
             <w:r>
               <w:rPr>
@@ -489,17 +471,7 @@
                 <w:sz w:val="20"/>
                 <w:szCs w:val="20"/>
               </w:rPr>
-              <w:t>officerAssigned</w:t>
-            </w:r>
-            <w:proofErr w:type="spellEnd"/>
-            <w:r>
-              <w:rPr>
-                <w:rFonts w:ascii="BC Sans" w:eastAsia="Times New Roman" w:hAnsi="BC Sans" w:cs="Times New Roman"/>
-                <w:color w:val="000000" w:themeColor="text1"/>
-                <w:sz w:val="20"/>
-                <w:szCs w:val="20"/>
-              </w:rPr>
-              <w:t>}</w:t>
+              <w:t>officerAssigned}</w:t>
             </w:r>
           </w:p>
         </w:tc>
@@ -762,7 +734,6 @@
               </w:rPr>
               <w:t>{</w:t>
             </w:r>
-            <w:proofErr w:type="spellStart"/>
             <w:r>
               <w:rPr>
                 <w:rFonts w:ascii="BC Sans" w:eastAsia="Times New Roman" w:hAnsi="BC Sans" w:cs="Times New Roman"/>
@@ -790,7 +761,6 @@
               </w:rPr>
               <w:t>incidentDateTime</w:t>
             </w:r>
-            <w:proofErr w:type="spellEnd"/>
             <w:r>
               <w:rPr>
                 <w:rFonts w:ascii="BC Sans" w:eastAsia="Times New Roman" w:hAnsi="BC Sans" w:cs="Times New Roman"/>
@@ -903,7 +873,6 @@
               </w:rPr>
               <w:t>.</w:t>
             </w:r>
-            <w:proofErr w:type="spellStart"/>
             <w:r>
               <w:rPr>
                 <w:rFonts w:ascii="BC Sans" w:eastAsia="Times New Roman" w:hAnsi="BC Sans" w:cs="Times New Roman"/>
@@ -914,7 +883,6 @@
               </w:rPr>
               <w:t>complaintMethodReceivedCode</w:t>
             </w:r>
-            <w:proofErr w:type="spellEnd"/>
             <w:r>
               <w:rPr>
                 <w:rFonts w:ascii="BC Sans" w:hAnsi="BC Sans"/>
@@ -989,7 +957,6 @@
               </w:rPr>
               <w:t>{</w:t>
             </w:r>
-            <w:proofErr w:type="spellStart"/>
             <w:r>
               <w:rPr>
                 <w:rFonts w:ascii="BC Sans" w:eastAsia="Times New Roman" w:hAnsi="BC Sans" w:cs="Times New Roman"/>
@@ -1017,7 +984,6 @@
               </w:rPr>
               <w:t>violationType</w:t>
             </w:r>
-            <w:proofErr w:type="spellEnd"/>
             <w:r>
               <w:rPr>
                 <w:rFonts w:ascii="BC Sans" w:eastAsia="Times New Roman" w:hAnsi="BC Sans" w:cs="Times New Roman"/>
@@ -1092,7 +1058,6 @@
               </w:rPr>
               <w:t>{</w:t>
             </w:r>
-            <w:proofErr w:type="spellStart"/>
             <w:r>
               <w:rPr>
                 <w:rFonts w:ascii="BC Sans" w:eastAsia="Times New Roman" w:hAnsi="BC Sans" w:cs="Times New Roman"/>
@@ -1120,7 +1085,6 @@
               </w:rPr>
               <w:t>inProgress</w:t>
             </w:r>
-            <w:proofErr w:type="spellEnd"/>
             <w:r>
               <w:rPr>
                 <w:rFonts w:ascii="BC Sans" w:eastAsia="Times New Roman" w:hAnsi="BC Sans" w:cs="Times New Roman"/>
@@ -1196,7 +1160,6 @@
               </w:rPr>
               <w:t>{</w:t>
             </w:r>
-            <w:proofErr w:type="spellStart"/>
             <w:r>
               <w:rPr>
                 <w:rFonts w:ascii="BC Sans" w:eastAsia="Times New Roman" w:hAnsi="BC Sans" w:cs="Times New Roman"/>
@@ -1224,7 +1187,6 @@
               </w:rPr>
               <w:t>wasObserved</w:t>
             </w:r>
-            <w:proofErr w:type="spellEnd"/>
             <w:r>
               <w:rPr>
                 <w:rFonts w:ascii="BC Sans" w:eastAsia="Times New Roman" w:hAnsi="BC Sans" w:cs="Times New Roman"/>
@@ -1293,7 +1255,6 @@
               </w:rPr>
               <w:t>{</w:t>
             </w:r>
-            <w:proofErr w:type="spellStart"/>
             <w:r>
               <w:rPr>
                 <w:rFonts w:ascii="BC Sans" w:eastAsia="Times New Roman" w:hAnsi="BC Sans" w:cs="Times New Roman"/>
@@ -1325,7 +1286,6 @@
               </w:rPr>
               <w:t>location</w:t>
             </w:r>
-            <w:proofErr w:type="spellEnd"/>
             <w:r>
               <w:rPr>
                 <w:rFonts w:ascii="BC Sans" w:eastAsia="Times New Roman" w:hAnsi="BC Sans" w:cs="Times New Roman"/>
@@ -1424,12 +1384,78 @@
                 <w:sz w:val="20"/>
                 <w:szCs w:val="20"/>
               </w:rPr>
+              <w:t>{d</w:t>
+            </w:r>
+            <w:r>
+              <w:rPr>
+                <w:rFonts w:ascii="BC Sans" w:eastAsia="Times New Roman" w:hAnsi="BC Sans" w:cs="Times New Roman"/>
+                <w:color w:val="000000" w:themeColor="text1"/>
+                <w:sz w:val="20"/>
+                <w:szCs w:val="20"/>
+              </w:rPr>
+              <w:t>.</w:t>
+            </w:r>
+            <w:r>
+              <w:rPr>
+                <w:rFonts w:ascii="BC Sans" w:hAnsi="BC Sans" w:cs="BC Sans Light"/>
+                <w:sz w:val="20"/>
+                <w:szCs w:val="20"/>
+              </w:rPr>
+              <w:t>latitude</w:t>
+            </w:r>
+            <w:r>
+              <w:rPr>
+                <w:rFonts w:ascii="BC Sans" w:hAnsi="BC Sans" w:cs="BC Sans Light"/>
+                <w:sz w:val="20"/>
+                <w:szCs w:val="20"/>
+              </w:rPr>
+              <w:t>:if</w:t>
+            </w:r>
+            <w:r>
+              <w:rPr>
+                <w:rFonts w:ascii="BC Sans" w:hAnsi="BC Sans" w:cs="BC Sans Light"/>
+                <w:sz w:val="20"/>
+                <w:szCs w:val="20"/>
+              </w:rPr>
+              <w:t>NE</w:t>
+            </w:r>
+            <w:r>
+              <w:rPr>
+                <w:rFonts w:ascii="BC Sans" w:hAnsi="BC Sans" w:cs="BC Sans Light"/>
+                <w:sz w:val="20"/>
+                <w:szCs w:val="20"/>
+              </w:rPr>
+              <w:t>(</w:t>
+            </w:r>
+            <w:r>
+              <w:rPr>
+                <w:rFonts w:ascii="BC Sans" w:hAnsi="BC Sans" w:cs="BC Sans Light"/>
+                <w:sz w:val="20"/>
+                <w:szCs w:val="20"/>
+              </w:rPr>
+              <w:t>0</w:t>
+            </w:r>
+            <w:r>
+              <w:rPr>
+                <w:rFonts w:ascii="BC Sans" w:hAnsi="BC Sans" w:cs="BC Sans Light"/>
+                <w:sz w:val="20"/>
+                <w:szCs w:val="20"/>
+              </w:rPr>
+              <w:t>):showBegin}</w:t>
+            </w:r>
+            <w:r>
+              <w:rPr>
+                <w:rFonts w:ascii="BC Sans" w:eastAsia="Times New Roman" w:hAnsi="BC Sans" w:cs="Times New Roman"/>
+                <w:color w:val="000000" w:themeColor="text1"/>
+                <w:sz w:val="20"/>
+                <w:szCs w:val="20"/>
+              </w:rPr>
               <w:t>{</w:t>
             </w:r>
-            <w:proofErr w:type="spellStart"/>
-            <w:r>
-              <w:rPr>
-                <w:rFonts w:ascii="BC Sans" w:hAnsi="BC Sans" w:cs="BC Sans Light"/>
+            <w:r>
+              <w:rPr>
+                <w:rFonts w:ascii="BC Sans" w:eastAsia="Times New Roman" w:hAnsi="BC Sans" w:cs="Times New Roman"/>
+                <w:color w:val="000000" w:themeColor="text1"/>
                 <w:sz w:val="20"/>
                 <w:szCs w:val="20"/>
               </w:rPr>
@@ -1446,7 +1472,8 @@
             </w:r>
             <w:r>
               <w:rPr>
-                <w:rFonts w:ascii="BC Sans" w:hAnsi="BC Sans" w:cs="BC Sans Light"/>
+                <w:rFonts w:ascii="BC Sans" w:eastAsia="Times New Roman" w:hAnsi="BC Sans" w:cs="Times New Roman"/>
+                <w:color w:val="000000" w:themeColor="text1"/>
                 <w:sz w:val="20"/>
                 <w:szCs w:val="20"/>
               </w:rPr>
@@ -1454,6 +1481,76 @@
             </w:r>
             <w:r>
               <w:rPr>
+                <w:rFonts w:ascii="BC Sans" w:eastAsia="Times New Roman" w:hAnsi="BC Sans" w:cs="Times New Roman"/>
+                <w:color w:val="000000" w:themeColor="text1"/>
+                <w:sz w:val="20"/>
+                <w:szCs w:val="20"/>
+              </w:rPr>
+              <w:t>}, {</w:t>
+            </w:r>
+            <w:r>
+              <w:rPr>
+                <w:rFonts w:ascii="BC Sans" w:eastAsia="Times New Roman" w:hAnsi="BC Sans" w:cs="Times New Roman"/>
+                <w:color w:val="000000" w:themeColor="text1"/>
+                <w:sz w:val="20"/>
+                <w:szCs w:val="20"/>
+              </w:rPr>
+              <w:t>d</w:t>
+            </w:r>
+            <w:r>
+              <w:rPr>
+                <w:rFonts w:ascii="BC Sans" w:eastAsia="Times New Roman" w:hAnsi="BC Sans" w:cs="Times New Roman"/>
+                <w:color w:val="000000" w:themeColor="text1"/>
+                <w:sz w:val="20"/>
+                <w:szCs w:val="20"/>
+              </w:rPr>
+              <w:t>.</w:t>
+            </w:r>
+            <w:r>
+              <w:rPr>
+                <w:rFonts w:ascii="BC Sans" w:eastAsia="Times New Roman" w:hAnsi="BC Sans" w:cs="Times New Roman"/>
+                <w:color w:val="000000" w:themeColor="text1"/>
+                <w:sz w:val="20"/>
+                <w:szCs w:val="20"/>
+              </w:rPr>
+              <w:t>longitude</w:t>
+            </w:r>
+            <w:r>
+              <w:rPr>
+                <w:rFonts w:ascii="BC Sans" w:eastAsia="Times New Roman" w:hAnsi="BC Sans" w:cs="Times New Roman"/>
+                <w:color w:val="000000" w:themeColor="text1"/>
+                <w:sz w:val="20"/>
+                <w:szCs w:val="20"/>
+              </w:rPr>
+              <w:t>}</w:t>
+            </w:r>
+            <w:r>
+              <w:rPr>
+                <w:rFonts w:ascii="BC Sans" w:hAnsi="BC Sans" w:cs="BC Sans Light"/>
+                <w:sz w:val="20"/>
+                <w:szCs w:val="20"/>
+              </w:rPr>
+              <w:t>{d</w:t>
+            </w:r>
+            <w:r>
+              <w:rPr>
+                <w:rFonts w:ascii="BC Sans" w:eastAsia="Times New Roman" w:hAnsi="BC Sans" w:cs="Times New Roman"/>
+                <w:color w:val="000000" w:themeColor="text1"/>
+                <w:sz w:val="20"/>
+                <w:szCs w:val="20"/>
+              </w:rPr>
+              <w:t>.</w:t>
+            </w:r>
+            <w:r>
+              <w:rPr>
+                <w:rFonts w:ascii="BC Sans" w:hAnsi="BC Sans" w:cs="BC Sans Light"/>
+                <w:sz w:val="20"/>
+                <w:szCs w:val="20"/>
+              </w:rPr>
+              <w:t>latitude</w:t>
+            </w:r>
+            <w:r>
+              <w:rPr>
                 <w:rFonts w:ascii="BC Sans" w:hAnsi="BC Sans" w:cs="BC Sans Light"/>
                 <w:sz w:val="20"/>
                 <w:szCs w:val="20"/>
@@ -1468,7 +1565,6 @@
               </w:rPr>
               <w:t>NE</w:t>
             </w:r>
-            <w:proofErr w:type="spellEnd"/>
             <w:r>
               <w:rPr>
                 <w:rFonts w:ascii="BC Sans" w:hAnsi="BC Sans" w:cs="BC Sans Light"/>
@@ -1491,194 +1587,7 @@
                 <w:sz w:val="20"/>
                 <w:szCs w:val="20"/>
               </w:rPr>
-              <w:t>):</w:t>
-            </w:r>
-            <w:proofErr w:type="spellStart"/>
-            <w:r>
-              <w:rPr>
-                <w:rFonts w:ascii="BC Sans" w:hAnsi="BC Sans" w:cs="BC Sans Light"/>
-                <w:sz w:val="20"/>
-                <w:szCs w:val="20"/>
-              </w:rPr>
-              <w:t>showBegin</w:t>
-            </w:r>
-            <w:proofErr w:type="spellEnd"/>
-            <w:r>
-              <w:rPr>
-                <w:rFonts w:ascii="BC Sans" w:hAnsi="BC Sans" w:cs="BC Sans Light"/>
-                <w:sz w:val="20"/>
-                <w:szCs w:val="20"/>
-              </w:rPr>
-              <w:t>}</w:t>
-            </w:r>
-            <w:r>
-              <w:rPr>
-                <w:rFonts w:ascii="BC Sans" w:eastAsia="Times New Roman" w:hAnsi="BC Sans" w:cs="Times New Roman"/>
-                <w:color w:val="000000" w:themeColor="text1"/>
-                <w:sz w:val="20"/>
-                <w:szCs w:val="20"/>
-              </w:rPr>
-              <w:t>{</w:t>
-            </w:r>
-            <w:proofErr w:type="spellStart"/>
-            <w:r>
-              <w:rPr>
-                <w:rFonts w:ascii="BC Sans" w:eastAsia="Times New Roman" w:hAnsi="BC Sans" w:cs="Times New Roman"/>
-                <w:color w:val="000000" w:themeColor="text1"/>
-                <w:sz w:val="20"/>
-                <w:szCs w:val="20"/>
-              </w:rPr>
-              <w:t>d</w:t>
-            </w:r>
-            <w:r>
-              <w:rPr>
-                <w:rFonts w:ascii="BC Sans" w:eastAsia="Times New Roman" w:hAnsi="BC Sans" w:cs="Times New Roman"/>
-                <w:color w:val="000000" w:themeColor="text1"/>
-                <w:sz w:val="20"/>
-                <w:szCs w:val="20"/>
-              </w:rPr>
-              <w:t>.</w:t>
-            </w:r>
-            <w:r>
-              <w:rPr>
-                <w:rFonts w:ascii="BC Sans" w:eastAsia="Times New Roman" w:hAnsi="BC Sans" w:cs="Times New Roman"/>
-                <w:color w:val="000000" w:themeColor="text1"/>
-                <w:sz w:val="20"/>
-                <w:szCs w:val="20"/>
-              </w:rPr>
-              <w:t>latitude</w:t>
-            </w:r>
-            <w:proofErr w:type="spellEnd"/>
-            <w:r>
-              <w:rPr>
-                <w:rFonts w:ascii="BC Sans" w:eastAsia="Times New Roman" w:hAnsi="BC Sans" w:cs="Times New Roman"/>
-                <w:color w:val="000000" w:themeColor="text1"/>
-                <w:sz w:val="20"/>
-                <w:szCs w:val="20"/>
-              </w:rPr>
-              <w:t>}, {</w:t>
-            </w:r>
-            <w:proofErr w:type="spellStart"/>
-            <w:r>
-              <w:rPr>
-                <w:rFonts w:ascii="BC Sans" w:eastAsia="Times New Roman" w:hAnsi="BC Sans" w:cs="Times New Roman"/>
-                <w:color w:val="000000" w:themeColor="text1"/>
-                <w:sz w:val="20"/>
-                <w:szCs w:val="20"/>
-              </w:rPr>
-              <w:t>d</w:t>
-            </w:r>
-            <w:r>
-              <w:rPr>
-                <w:rFonts w:ascii="BC Sans" w:eastAsia="Times New Roman" w:hAnsi="BC Sans" w:cs="Times New Roman"/>
-                <w:color w:val="000000" w:themeColor="text1"/>
-                <w:sz w:val="20"/>
-                <w:szCs w:val="20"/>
-              </w:rPr>
-              <w:t>.</w:t>
-            </w:r>
-            <w:r>
-              <w:rPr>
-                <w:rFonts w:ascii="BC Sans" w:eastAsia="Times New Roman" w:hAnsi="BC Sans" w:cs="Times New Roman"/>
-                <w:color w:val="000000" w:themeColor="text1"/>
-                <w:sz w:val="20"/>
-                <w:szCs w:val="20"/>
-              </w:rPr>
-              <w:t>longitude</w:t>
-            </w:r>
-            <w:proofErr w:type="spellEnd"/>
-            <w:r>
-              <w:rPr>
-                <w:rFonts w:ascii="BC Sans" w:eastAsia="Times New Roman" w:hAnsi="BC Sans" w:cs="Times New Roman"/>
-                <w:color w:val="000000" w:themeColor="text1"/>
-                <w:sz w:val="20"/>
-                <w:szCs w:val="20"/>
-              </w:rPr>
-              <w:t>}</w:t>
-            </w:r>
-            <w:r>
-              <w:rPr>
-                <w:rFonts w:ascii="BC Sans" w:hAnsi="BC Sans" w:cs="BC Sans Light"/>
-                <w:sz w:val="20"/>
-                <w:szCs w:val="20"/>
-              </w:rPr>
-              <w:t>{</w:t>
-            </w:r>
-            <w:proofErr w:type="spellStart"/>
-            <w:r>
-              <w:rPr>
-                <w:rFonts w:ascii="BC Sans" w:hAnsi="BC Sans" w:cs="BC Sans Light"/>
-                <w:sz w:val="20"/>
-                <w:szCs w:val="20"/>
-              </w:rPr>
-              <w:t>d</w:t>
-            </w:r>
-            <w:r>
-              <w:rPr>
-                <w:rFonts w:ascii="BC Sans" w:eastAsia="Times New Roman" w:hAnsi="BC Sans" w:cs="Times New Roman"/>
-                <w:color w:val="000000" w:themeColor="text1"/>
-                <w:sz w:val="20"/>
-                <w:szCs w:val="20"/>
-              </w:rPr>
-              <w:t>.</w:t>
-            </w:r>
-            <w:r>
-              <w:rPr>
-                <w:rFonts w:ascii="BC Sans" w:hAnsi="BC Sans" w:cs="BC Sans Light"/>
-                <w:sz w:val="20"/>
-                <w:szCs w:val="20"/>
-              </w:rPr>
-              <w:t>latitude</w:t>
-            </w:r>
-            <w:r>
-              <w:rPr>
-                <w:rFonts w:ascii="BC Sans" w:hAnsi="BC Sans" w:cs="BC Sans Light"/>
-                <w:sz w:val="20"/>
-                <w:szCs w:val="20"/>
-              </w:rPr>
-              <w:t>:if</w:t>
-            </w:r>
-            <w:r>
-              <w:rPr>
-                <w:rFonts w:ascii="BC Sans" w:hAnsi="BC Sans" w:cs="BC Sans Light"/>
-                <w:sz w:val="20"/>
-                <w:szCs w:val="20"/>
-              </w:rPr>
-              <w:t>NE</w:t>
-            </w:r>
-            <w:proofErr w:type="spellEnd"/>
-            <w:r>
-              <w:rPr>
-                <w:rFonts w:ascii="BC Sans" w:hAnsi="BC Sans" w:cs="BC Sans Light"/>
-                <w:sz w:val="20"/>
-                <w:szCs w:val="20"/>
-              </w:rPr>
-              <w:t>(</w:t>
-            </w:r>
-            <w:r>
-              <w:rPr>
-                <w:rFonts w:ascii="BC Sans" w:hAnsi="BC Sans" w:cs="BC Sans Light"/>
-                <w:sz w:val="20"/>
-                <w:szCs w:val="20"/>
-              </w:rPr>
-              <w:t>0</w:t>
-            </w:r>
-            <w:r>
-              <w:rPr>
-                <w:rFonts w:ascii="BC Sans" w:hAnsi="BC Sans" w:cs="BC Sans Light"/>
-                <w:sz w:val="20"/>
-                <w:szCs w:val="20"/>
-              </w:rPr>
-              <w:t>):</w:t>
-            </w:r>
-            <w:proofErr w:type="spellStart"/>
-            <w:r>
-              <w:rPr>
-                <w:rFonts w:ascii="BC Sans" w:hAnsi="BC Sans" w:cs="BC Sans Light"/>
-                <w:sz w:val="20"/>
-                <w:szCs w:val="20"/>
-              </w:rPr>
-              <w:t>show</w:t>
+              <w:t>):show</w:t>
             </w:r>
             <w:r>
               <w:rPr>
@@ -1688,7 +1597,6 @@
               </w:rPr>
               <w:t>End</w:t>
             </w:r>
-            <w:proofErr w:type="spellEnd"/>
             <w:r>
               <w:rPr>
                 <w:rFonts w:ascii="BC Sans" w:hAnsi="BC Sans" w:cs="BC Sans Light"/>
@@ -1728,7 +1636,7 @@
                 <w:sz w:val="20"/>
                 <w:szCs w:val="20"/>
               </w:rPr>
-              <w:t>Park</w:t>
+              <w:t>Park/area</w:t>
             </w:r>
           </w:p>
         </w:tc>
@@ -1753,31 +1661,139 @@
                 <w:sz w:val="20"/>
                 <w:szCs w:val="20"/>
               </w:rPr>
-              <w:t>{</w:t>
-            </w:r>
-            <w:r>
-              <w:rPr>
-                <w:rFonts w:ascii="BC Sans" w:hAnsi="BC Sans" w:cs="BC Sans Light"/>
-                <w:sz w:val="20"/>
-                <w:szCs w:val="20"/>
-              </w:rPr>
-              <w:t>d</w:t>
-            </w:r>
-            <w:r>
-              <w:rPr>
-                <w:rFonts w:ascii="BC Sans" w:hAnsi="BC Sans" w:cs="BC Sans Light"/>
-                <w:sz w:val="20"/>
-                <w:szCs w:val="20"/>
-              </w:rPr>
-              <w:t>.park</w:t>
-            </w:r>
-            <w:r>
-              <w:rPr>
-                <w:rFonts w:ascii="BC Sans" w:hAnsi="BC Sans" w:cs="BC Sans Light"/>
-                <w:sz w:val="20"/>
-                <w:szCs w:val="20"/>
-              </w:rPr>
-              <w:t>.name</w:t>
+              <w:t>{d.park.name}</w:t>
+            </w:r>
+            <w:r>
+              <w:rPr>
+                <w:rFonts w:ascii="BC Sans" w:hAnsi="BC Sans" w:cs="BC Sans Light"/>
+                <w:sz w:val="20"/>
+                <w:szCs w:val="20"/>
+              </w:rPr>
+              <w:t>{d</w:t>
+            </w:r>
+            <w:r>
+              <w:rPr>
+                <w:rFonts w:ascii="BC Sans" w:eastAsia="Times New Roman" w:hAnsi="BC Sans" w:cs="Times New Roman"/>
+                <w:color w:val="000000" w:themeColor="text1"/>
+                <w:sz w:val="20"/>
+                <w:szCs w:val="20"/>
+              </w:rPr>
+              <w:t>.</w:t>
+            </w:r>
+            <w:r>
+              <w:rPr>
+                <w:rFonts w:ascii="BC Sans" w:hAnsi="BC Sans" w:cs="BC Sans Light"/>
+                <w:sz w:val="20"/>
+                <w:szCs w:val="20"/>
+              </w:rPr>
+              <w:t>parkAreasFormatted</w:t>
+            </w:r>
+            <w:r>
+              <w:rPr>
+                <w:rFonts w:ascii="BC Sans" w:hAnsi="BC Sans" w:cs="BC Sans Light"/>
+                <w:sz w:val="20"/>
+                <w:szCs w:val="20"/>
+              </w:rPr>
+              <w:t>:if</w:t>
+            </w:r>
+            <w:r>
+              <w:rPr>
+                <w:rFonts w:ascii="BC Sans" w:hAnsi="BC Sans" w:cs="BC Sans Light"/>
+                <w:sz w:val="20"/>
+                <w:szCs w:val="20"/>
+              </w:rPr>
+              <w:t>NEM</w:t>
+            </w:r>
+            <w:r>
+              <w:rPr>
+                <w:rFonts w:ascii="BC Sans" w:hAnsi="BC Sans" w:cs="BC Sans Light"/>
+                <w:sz w:val="20"/>
+                <w:szCs w:val="20"/>
+              </w:rPr>
+              <w:t>():showBegin}</w:t>
+            </w:r>
+            <w:r>
+              <w:rPr>
+                <w:rFonts w:ascii="BC Sans" w:hAnsi="BC Sans" w:cs="BC Sans Light"/>
+                <w:sz w:val="20"/>
+                <w:szCs w:val="20"/>
+              </w:rPr>
+              <w:t xml:space="preserve"> (</w:t>
+            </w:r>
+            <w:r>
+              <w:rPr>
+                <w:rFonts w:ascii="BC Sans" w:eastAsia="BC Sans" w:hAnsi="BC Sans" w:cs="BC Sans"/>
+                <w:color w:val="000000" w:themeColor="text1"/>
+                <w:sz w:val="20"/>
+                <w:szCs w:val="20"/>
+              </w:rPr>
+              <w:t>{d.parkAreasFormatted}</w:t>
+            </w:r>
+            <w:r>
+              <w:rPr>
+                <w:rFonts w:ascii="BC Sans" w:eastAsia="BC Sans" w:hAnsi="BC Sans" w:cs="BC Sans"/>
+                <w:color w:val="000000" w:themeColor="text1"/>
+                <w:sz w:val="20"/>
+                <w:szCs w:val="20"/>
+              </w:rPr>
+              <w:t>)</w:t>
+            </w:r>
+            <w:r>
+              <w:rPr>
+                <w:rFonts w:ascii="BC Sans" w:hAnsi="BC Sans" w:cs="BC Sans Light"/>
+                <w:sz w:val="20"/>
+                <w:szCs w:val="20"/>
+              </w:rPr>
+              <w:t>{d</w:t>
+            </w:r>
+            <w:r>
+              <w:rPr>
+                <w:rFonts w:ascii="BC Sans" w:eastAsia="Times New Roman" w:hAnsi="BC Sans" w:cs="Times New Roman"/>
+                <w:color w:val="000000" w:themeColor="text1"/>
+                <w:sz w:val="20"/>
+                <w:szCs w:val="20"/>
+              </w:rPr>
+              <w:t>.</w:t>
+            </w:r>
+            <w:r>
+              <w:rPr>
+                <w:rFonts w:ascii="BC Sans" w:hAnsi="BC Sans" w:cs="BC Sans Light"/>
+                <w:sz w:val="20"/>
+                <w:szCs w:val="20"/>
+              </w:rPr>
+              <w:t>parkAreasFormatted</w:t>
+            </w:r>
+            <w:r>
+              <w:rPr>
+                <w:rFonts w:ascii="BC Sans" w:hAnsi="BC Sans" w:cs="BC Sans Light"/>
+                <w:sz w:val="20"/>
+                <w:szCs w:val="20"/>
+              </w:rPr>
+              <w:t>:if</w:t>
+            </w:r>
+            <w:r>
+              <w:rPr>
+                <w:rFonts w:ascii="BC Sans" w:hAnsi="BC Sans" w:cs="BC Sans Light"/>
+                <w:sz w:val="20"/>
+                <w:szCs w:val="20"/>
+              </w:rPr>
+              <w:t>NEM</w:t>
+            </w:r>
+            <w:r>
+              <w:rPr>
+                <w:rFonts w:ascii="BC Sans" w:hAnsi="BC Sans" w:cs="BC Sans Light"/>
+                <w:sz w:val="20"/>
+                <w:szCs w:val="20"/>
+              </w:rPr>
+              <w:t>():show</w:t>
+            </w:r>
+            <w:r>
+              <w:rPr>
+                <w:rFonts w:ascii="BC Sans" w:hAnsi="BC Sans" w:cs="BC Sans Light"/>
+                <w:sz w:val="20"/>
+                <w:szCs w:val="20"/>
+              </w:rPr>
+              <w:t>End</w:t>
             </w:r>
             <w:r>
               <w:rPr>
@@ -1826,7 +1842,7 @@
                 <w:sz w:val="20"/>
                 <w:szCs w:val="20"/>
               </w:rPr>
-              <w:t>Area</w:t>
+              <w:t>Community/zone/region</w:t>
             </w:r>
           </w:p>
         </w:tc>
@@ -1857,7 +1873,6 @@
               </w:rPr>
               <w:t>{</w:t>
             </w:r>
-            <w:proofErr w:type="spellStart"/>
             <w:r>
               <w:rPr>
                 <w:rFonts w:ascii="BC Sans" w:eastAsia="BC Sans" w:hAnsi="BC Sans" w:cs="BC Sans"/>
@@ -1865,7 +1880,16 @@
                 <w:sz w:val="20"/>
                 <w:szCs w:val="20"/>
               </w:rPr>
-              <w:t>d.</w:t>
+              <w:t>d</w:t>
+            </w:r>
+            <w:r>
+              <w:rPr>
+                <w:rFonts w:ascii="BC Sans" w:eastAsia="Times New Roman" w:hAnsi="BC Sans" w:cs="Times New Roman"/>
+                <w:color w:val="000000" w:themeColor="text1"/>
+                <w:sz w:val="20"/>
+                <w:szCs w:val="20"/>
+              </w:rPr>
+              <w:t>.</w:t>
             </w:r>
             <w:r>
               <w:rPr>
@@ -1874,9 +1898,8 @@
                 <w:sz w:val="20"/>
                 <w:szCs w:val="20"/>
               </w:rPr>
-              <w:t>parkAreasFormatted</w:t>
-            </w:r>
-            <w:proofErr w:type="spellEnd"/>
+              <w:t>community</w:t>
+            </w:r>
             <w:r>
               <w:rPr>
                 <w:rFonts w:ascii="BC Sans" w:eastAsia="BC Sans" w:hAnsi="BC Sans" w:cs="BC Sans"/>
@@ -1884,7 +1907,70 @@
                 <w:sz w:val="20"/>
                 <w:szCs w:val="20"/>
               </w:rPr>
-              <w:t>}</w:t>
+              <w:t>}, {</w:t>
+            </w:r>
+            <w:r>
+              <w:rPr>
+                <w:rFonts w:ascii="BC Sans" w:eastAsia="BC Sans" w:hAnsi="BC Sans" w:cs="BC Sans"/>
+                <w:color w:val="000000" w:themeColor="text1"/>
+                <w:sz w:val="20"/>
+                <w:szCs w:val="20"/>
+              </w:rPr>
+              <w:t>d</w:t>
+            </w:r>
+            <w:r>
+              <w:rPr>
+                <w:rFonts w:ascii="BC Sans" w:eastAsia="Times New Roman" w:hAnsi="BC Sans" w:cs="Times New Roman"/>
+                <w:color w:val="000000" w:themeColor="text1"/>
+                <w:sz w:val="20"/>
+                <w:szCs w:val="20"/>
+              </w:rPr>
+              <w:t>.</w:t>
+            </w:r>
+            <w:r>
+              <w:rPr>
+                <w:rFonts w:ascii="BC Sans" w:eastAsia="BC Sans" w:hAnsi="BC Sans" w:cs="BC Sans"/>
+                <w:color w:val="000000" w:themeColor="text1"/>
+                <w:sz w:val="20"/>
+                <w:szCs w:val="20"/>
+              </w:rPr>
+              <w:t>zone</w:t>
+            </w:r>
+            <w:r>
+              <w:rPr>
+                <w:rFonts w:ascii="BC Sans" w:eastAsia="BC Sans" w:hAnsi="BC Sans" w:cs="BC Sans"/>
+                <w:color w:val="000000" w:themeColor="text1"/>
+                <w:sz w:val="20"/>
+                <w:szCs w:val="20"/>
+              </w:rPr>
+              <w:t>}, {</w:t>
+            </w:r>
+            <w:r>
+              <w:rPr>
+                <w:rFonts w:ascii="BC Sans" w:eastAsia="BC Sans" w:hAnsi="BC Sans" w:cs="BC Sans"/>
+                <w:color w:val="000000" w:themeColor="text1"/>
+                <w:sz w:val="20"/>
+                <w:szCs w:val="20"/>
+              </w:rPr>
+              <w:t>d</w:t>
+            </w:r>
+            <w:r>
+              <w:rPr>
+                <w:rFonts w:ascii="BC Sans" w:eastAsia="Times New Roman" w:hAnsi="BC Sans" w:cs="Times New Roman"/>
+                <w:color w:val="000000" w:themeColor="text1"/>
+                <w:sz w:val="20"/>
+                <w:szCs w:val="20"/>
+              </w:rPr>
+              <w:t>.</w:t>
+            </w:r>
+            <w:r>
+              <w:rPr>
+                <w:rFonts w:ascii="BC Sans" w:eastAsia="BC Sans" w:hAnsi="BC Sans" w:cs="BC Sans"/>
+                <w:color w:val="000000" w:themeColor="text1"/>
+                <w:sz w:val="20"/>
+                <w:szCs w:val="20"/>
+              </w:rPr>
+              <w:t>region}</w:t>
             </w:r>
           </w:p>
         </w:tc>
@@ -1950,7 +2036,6 @@
               </w:rPr>
               <w:t>{</w:t>
             </w:r>
-            <w:proofErr w:type="spellStart"/>
             <w:r>
               <w:rPr>
                 <w:rFonts w:ascii="BC Sans" w:eastAsia="Times New Roman" w:hAnsi="BC Sans" w:cs="Times New Roman"/>
@@ -1978,7 +2063,6 @@
               </w:rPr>
               <w:t>locationDescription</w:t>
             </w:r>
-            <w:proofErr w:type="spellEnd"/>
             <w:r>
               <w:rPr>
                 <w:rFonts w:ascii="BC Sans" w:eastAsia="Times New Roman" w:hAnsi="BC Sans" w:cs="Times New Roman"/>
@@ -2053,7 +2137,6 @@
               </w:rPr>
               <w:t>{</w:t>
             </w:r>
-            <w:proofErr w:type="spellStart"/>
             <w:r>
               <w:rPr>
                 <w:rFonts w:ascii="BC Sans" w:eastAsia="Times New Roman" w:hAnsi="BC Sans" w:cs="Times New Roman"/>
@@ -2081,7 +2164,6 @@
               </w:rPr>
               <w:t>description</w:t>
             </w:r>
-            <w:proofErr w:type="spellEnd"/>
             <w:r>
               <w:rPr>
                 <w:rFonts w:ascii="BC Sans" w:eastAsia="Times New Roman" w:hAnsi="BC Sans" w:cs="Times New Roman"/>
@@ -2182,9 +2264,17 @@
                 <w:sz w:val="20"/>
                 <w:szCs w:val="20"/>
               </w:rPr>
-              <w:t>{</w:t>
-            </w:r>
-            <w:proofErr w:type="spellStart"/>
+              <w:t>{d</w:t>
+            </w:r>
+            <w:r>
+              <w:rPr>
+                <w:rFonts w:ascii="BC Sans" w:eastAsia="Times New Roman" w:hAnsi="BC Sans" w:cs="Times New Roman"/>
+                <w:color w:val="000000" w:themeColor="text1"/>
+                <w:sz w:val="20"/>
+                <w:szCs w:val="20"/>
+              </w:rPr>
+              <w:t>.</w:t>
+            </w:r>
             <w:r>
               <w:rPr>
                 <w:rFonts w:ascii="BC Sans" w:eastAsia="BC Sans" w:hAnsi="BC Sans" w:cs="BC Sans"/>
@@ -2192,35 +2282,7 @@
                 <w:sz w:val="20"/>
                 <w:szCs w:val="20"/>
               </w:rPr>
-              <w:t>d</w:t>
-            </w:r>
-            <w:r>
-              <w:rPr>
-                <w:rFonts w:ascii="BC Sans" w:eastAsia="Times New Roman" w:hAnsi="BC Sans" w:cs="Times New Roman"/>
-                <w:color w:val="000000" w:themeColor="text1"/>
-                <w:sz w:val="20"/>
-                <w:szCs w:val="20"/>
-              </w:rPr>
-              <w:t>.</w:t>
-            </w:r>
-            <w:r>
-              <w:rPr>
-                <w:rFonts w:ascii="BC Sans" w:eastAsia="BC Sans" w:hAnsi="BC Sans" w:cs="BC Sans"/>
-                <w:color w:val="000000" w:themeColor="text1"/>
-                <w:sz w:val="20"/>
-                <w:szCs w:val="20"/>
-              </w:rPr>
-              <w:t>details</w:t>
-            </w:r>
-            <w:proofErr w:type="spellEnd"/>
-            <w:r>
-              <w:rPr>
-                <w:rFonts w:ascii="BC Sans" w:eastAsia="BC Sans" w:hAnsi="BC Sans" w:cs="BC Sans"/>
-                <w:color w:val="000000" w:themeColor="text1"/>
-                <w:sz w:val="20"/>
-                <w:szCs w:val="20"/>
-              </w:rPr>
-              <w:t>}</w:t>
+              <w:t>details}</w:t>
             </w:r>
           </w:p>
         </w:tc>
@@ -2337,19 +2399,7 @@
                 <w:sz w:val="20"/>
                 <w:szCs w:val="20"/>
               </w:rPr>
-              <w:t>{</w:t>
-            </w:r>
-            <w:proofErr w:type="spellStart"/>
-            <w:r>
-              <w:rPr>
-                <w:rFonts w:ascii="BC Sans" w:hAnsi="BC Sans" w:cs="BC Sans Light"/>
-                <w:b w:val="0"/>
-                <w:bCs w:val="0"/>
-                <w:caps w:val="0"/>
-                <w:sz w:val="20"/>
-                <w:szCs w:val="20"/>
-              </w:rPr>
-              <w:t>d</w:t>
+              <w:t>{d</w:t>
             </w:r>
             <w:r>
               <w:rPr>
@@ -2373,41 +2423,16 @@
               </w:rPr>
               <w:t>privacy</w:t>
             </w:r>
-            <w:proofErr w:type="spellEnd"/>
-            <w:r>
-              <w:rPr>
-                <w:rFonts w:ascii="BC Sans" w:hAnsi="BC Sans" w:cs="BC Sans Light"/>
-                <w:b w:val="0"/>
-                <w:bCs w:val="0"/>
-                <w:caps w:val="0"/>
-                <w:sz w:val="20"/>
-                <w:szCs w:val="20"/>
-              </w:rPr>
-              <w:t>[</w:t>
-            </w:r>
-            <w:proofErr w:type="spellStart"/>
-            <w:r>
-              <w:rPr>
-                <w:rFonts w:ascii="BC Sans" w:hAnsi="BC Sans" w:cs="BC Sans Light"/>
-                <w:b w:val="0"/>
-                <w:bCs w:val="0"/>
-                <w:caps w:val="0"/>
-                <w:sz w:val="20"/>
-                <w:szCs w:val="20"/>
-              </w:rPr>
-              <w:t>i</w:t>
-            </w:r>
-            <w:proofErr w:type="spellEnd"/>
-            <w:r>
-              <w:rPr>
-                <w:rFonts w:ascii="BC Sans" w:hAnsi="BC Sans" w:cs="BC Sans Light"/>
-                <w:b w:val="0"/>
-                <w:bCs w:val="0"/>
-                <w:caps w:val="0"/>
-                <w:sz w:val="20"/>
-                <w:szCs w:val="20"/>
-              </w:rPr>
-              <w:t>]</w:t>
+            <w:r>
+              <w:rPr>
+                <w:rFonts w:ascii="BC Sans" w:hAnsi="BC Sans" w:cs="BC Sans Light"/>
+                <w:b w:val="0"/>
+                <w:bCs w:val="0"/>
+                <w:caps w:val="0"/>
+                <w:sz w:val="20"/>
+                <w:szCs w:val="20"/>
+              </w:rPr>
+              <w:t>[i]</w:t>
             </w:r>
             <w:r>
               <w:rPr>
@@ -2443,16 +2468,7 @@
                 <w:sz w:val="20"/>
                 <w:szCs w:val="20"/>
               </w:rPr>
-              <w:t>{</w:t>
-            </w:r>
-            <w:proofErr w:type="spellStart"/>
-            <w:r>
-              <w:rPr>
-                <w:rFonts w:ascii="BC Sans" w:hAnsi="BC Sans" w:cs="BC Sans Light"/>
-                <w:sz w:val="20"/>
-                <w:szCs w:val="20"/>
-              </w:rPr>
-              <w:t>d</w:t>
+              <w:t>{d</w:t>
             </w:r>
             <w:r>
               <w:rPr>
@@ -2471,32 +2487,13 @@
               </w:rPr>
               <w:t>privacy</w:t>
             </w:r>
-            <w:proofErr w:type="spellEnd"/>
-            <w:r>
-              <w:rPr>
-                <w:rFonts w:ascii="BC Sans" w:hAnsi="BC Sans" w:cs="BC Sans Light"/>
-                <w:sz w:val="20"/>
-                <w:szCs w:val="20"/>
-              </w:rPr>
-              <w:t>[</w:t>
-            </w:r>
-            <w:proofErr w:type="spellStart"/>
-            <w:r>
-              <w:rPr>
-                <w:rFonts w:ascii="BC Sans" w:hAnsi="BC Sans" w:cs="BC Sans Light"/>
-                <w:sz w:val="20"/>
-                <w:szCs w:val="20"/>
-              </w:rPr>
-              <w:t>i</w:t>
-            </w:r>
-            <w:proofErr w:type="spellEnd"/>
-            <w:r>
-              <w:rPr>
-                <w:rFonts w:ascii="BC Sans" w:hAnsi="BC Sans" w:cs="BC Sans Light"/>
-                <w:sz w:val="20"/>
-                <w:szCs w:val="20"/>
-              </w:rPr>
-              <w:t>].</w:t>
+            <w:r>
+              <w:rPr>
+                <w:rFonts w:ascii="BC Sans" w:hAnsi="BC Sans" w:cs="BC Sans Light"/>
+                <w:sz w:val="20"/>
+                <w:szCs w:val="20"/>
+              </w:rPr>
+              <w:t>[i].</w:t>
             </w:r>
             <w:commentRangeStart w:id="1"/>
             <w:r>
@@ -2556,19 +2553,7 @@
                 <w:sz w:val="20"/>
                 <w:szCs w:val="20"/>
               </w:rPr>
-              <w:t>Privacy requested {</w:t>
-            </w:r>
-            <w:proofErr w:type="spellStart"/>
-            <w:r>
-              <w:rPr>
-                <w:rFonts w:ascii="BC Sans" w:hAnsi="BC Sans" w:cs="BC Sans Light"/>
-                <w:b w:val="0"/>
-                <w:bCs w:val="0"/>
-                <w:caps w:val="0"/>
-                <w:sz w:val="20"/>
-                <w:szCs w:val="20"/>
-              </w:rPr>
-              <w:t>d</w:t>
+              <w:t>Privacy requested {d</w:t>
             </w:r>
             <w:r>
               <w:rPr>
@@ -2592,7 +2577,6 @@
               </w:rPr>
               <w:t>privacy</w:t>
             </w:r>
-            <w:proofErr w:type="spellEnd"/>
             <w:r>
               <w:rPr>
                 <w:rFonts w:ascii="BC Sans" w:hAnsi="BC Sans" w:cs="BC Sans Light"/>
@@ -2649,16 +2633,7 @@
                 <w:sz w:val="20"/>
                 <w:szCs w:val="20"/>
               </w:rPr>
-              <w:t>{</w:t>
-            </w:r>
-            <w:proofErr w:type="spellStart"/>
-            <w:r>
-              <w:rPr>
-                <w:rFonts w:ascii="BC Sans" w:hAnsi="BC Sans" w:cs="BC Sans Light"/>
-                <w:sz w:val="20"/>
-                <w:szCs w:val="20"/>
-              </w:rPr>
-              <w:t>d</w:t>
+              <w:t>{d</w:t>
             </w:r>
             <w:r>
               <w:rPr>
@@ -2675,16 +2650,7 @@
                 <w:sz w:val="20"/>
                 <w:szCs w:val="20"/>
               </w:rPr>
-              <w:t>privacy</w:t>
-            </w:r>
-            <w:proofErr w:type="spellEnd"/>
-            <w:r>
-              <w:rPr>
-                <w:rFonts w:ascii="BC Sans" w:hAnsi="BC Sans" w:cs="BC Sans Light"/>
-                <w:sz w:val="20"/>
-                <w:szCs w:val="20"/>
-              </w:rPr>
-              <w:t>[i</w:t>
+              <w:t>privacy[i</w:t>
             </w:r>
             <w:r>
               <w:rPr>
@@ -3154,7 +3120,6 @@
               </w:rPr>
               <w:t>{</w:t>
             </w:r>
-            <w:proofErr w:type="spellStart"/>
             <w:r>
               <w:rPr>
                 <w:rFonts w:ascii="BC Sans" w:hAnsi="BC Sans" w:cs="BC Sans Light"/>
@@ -3177,16 +3142,7 @@
                 <w:sz w:val="20"/>
                 <w:szCs w:val="20"/>
               </w:rPr>
-              <w:t>address</w:t>
-            </w:r>
-            <w:proofErr w:type="spellEnd"/>
-            <w:r>
-              <w:rPr>
-                <w:rFonts w:ascii="BC Sans" w:hAnsi="BC Sans" w:cs="BC Sans Light"/>
-                <w:sz w:val="20"/>
-                <w:szCs w:val="20"/>
-              </w:rPr>
-              <w:t>}</w:t>
+              <w:t>address}</w:t>
             </w:r>
           </w:p>
         </w:tc>
@@ -3249,7 +3205,6 @@
               </w:rPr>
               <w:t>{</w:t>
             </w:r>
-            <w:proofErr w:type="spellStart"/>
             <w:r>
               <w:rPr>
                 <w:rFonts w:ascii="BC Sans" w:hAnsi="BC Sans" w:cs="BC Sans Light"/>
@@ -3272,16 +3227,7 @@
                 <w:sz w:val="20"/>
                 <w:szCs w:val="20"/>
               </w:rPr>
-              <w:t>email</w:t>
-            </w:r>
-            <w:proofErr w:type="spellEnd"/>
-            <w:r>
-              <w:rPr>
-                <w:rFonts w:ascii="BC Sans" w:hAnsi="BC Sans" w:cs="BC Sans Light"/>
-                <w:sz w:val="20"/>
-                <w:szCs w:val="20"/>
-              </w:rPr>
-              <w:t>}</w:t>
+              <w:t>email}</w:t>
             </w:r>
           </w:p>
         </w:tc>
@@ -3345,7 +3291,6 @@
               </w:rPr>
               <w:t>{</w:t>
             </w:r>
-            <w:proofErr w:type="spellStart"/>
             <w:r>
               <w:rPr>
                 <w:rFonts w:ascii="BC Sans" w:hAnsi="BC Sans" w:cs="BC Sans Light"/>
@@ -3370,7 +3315,6 @@
               </w:rPr>
               <w:t>reportedBy</w:t>
             </w:r>
-            <w:proofErr w:type="spellEnd"/>
             <w:r>
               <w:rPr>
                 <w:rFonts w:ascii="BC Sans" w:hAnsi="BC Sans" w:cs="BC Sans Light"/>
@@ -3439,20 +3383,7 @@
                 <w:sz w:val="20"/>
                 <w:szCs w:val="20"/>
               </w:rPr>
-              <w:t>, received: {</w:t>
-            </w:r>
-            <w:proofErr w:type="spellStart"/>
-            <w:r>
-              <w:rPr>
-                <w:rFonts w:ascii="BC Sans" w:eastAsia="Times New Roman" w:hAnsi="BC Sans" w:cs="Times New Roman"/>
-                <w:b w:val="0"/>
-                <w:bCs w:val="0"/>
-                <w:caps w:val="0"/>
-                <w:color w:val="000000" w:themeColor="text1"/>
-                <w:sz w:val="20"/>
-                <w:szCs w:val="20"/>
-              </w:rPr>
-              <w:t>d</w:t>
+              <w:t>, received: {d</w:t>
             </w:r>
             <w:r>
               <w:rPr>
@@ -3476,46 +3407,18 @@
               </w:rPr>
               <w:t>actions</w:t>
             </w:r>
-            <w:proofErr w:type="spellEnd"/>
-            <w:r>
-              <w:rPr>
-                <w:rFonts w:ascii="BC Sans" w:eastAsia="Times New Roman" w:hAnsi="BC Sans" w:cs="Times New Roman"/>
-                <w:b w:val="0"/>
-                <w:bCs w:val="0"/>
-                <w:caps w:val="0"/>
-                <w:color w:val="000000" w:themeColor="text1"/>
-                <w:sz w:val="20"/>
-                <w:szCs w:val="20"/>
-              </w:rPr>
-              <w:t>[</w:t>
-            </w:r>
-            <w:proofErr w:type="spellStart"/>
-            <w:r>
-              <w:rPr>
-                <w:rFonts w:ascii="BC Sans" w:eastAsia="Times New Roman" w:hAnsi="BC Sans" w:cs="Times New Roman"/>
-                <w:b w:val="0"/>
-                <w:bCs w:val="0"/>
-                <w:caps w:val="0"/>
-                <w:color w:val="000000" w:themeColor="text1"/>
-                <w:sz w:val="20"/>
-                <w:szCs w:val="20"/>
-              </w:rPr>
-              <w:t>i</w:t>
-            </w:r>
-            <w:proofErr w:type="spellEnd"/>
-            <w:r>
-              <w:rPr>
-                <w:rFonts w:ascii="BC Sans" w:eastAsia="Times New Roman" w:hAnsi="BC Sans" w:cs="Times New Roman"/>
-                <w:b w:val="0"/>
-                <w:bCs w:val="0"/>
-                <w:caps w:val="0"/>
-                <w:color w:val="000000" w:themeColor="text1"/>
-                <w:sz w:val="20"/>
-                <w:szCs w:val="20"/>
-              </w:rPr>
-              <w:t>].</w:t>
-            </w:r>
-            <w:proofErr w:type="spellStart"/>
+            <w:r>
+              <w:rPr>
+                <w:rFonts w:ascii="BC Sans" w:eastAsia="Times New Roman" w:hAnsi="BC Sans" w:cs="Times New Roman"/>
+                <w:b w:val="0"/>
+                <w:bCs w:val="0"/>
+                <w:caps w:val="0"/>
+                <w:color w:val="000000" w:themeColor="text1"/>
+                <w:sz w:val="20"/>
+                <w:szCs w:val="20"/>
+              </w:rPr>
+              <w:t>[i].</w:t>
+            </w:r>
             <w:r>
               <w:rPr>
                 <w:rFonts w:ascii="BC Sans" w:eastAsia="Times New Roman" w:hAnsi="BC Sans" w:cs="Times New Roman"/>
@@ -3528,7 +3431,6 @@
               </w:rPr>
               <w:t>actionLogged</w:t>
             </w:r>
-            <w:proofErr w:type="spellEnd"/>
             <w:r>
               <w:rPr>
                 <w:rFonts w:ascii="BC Sans" w:eastAsia="Times New Roman" w:hAnsi="BC Sans" w:cs="Times New Roman"/>
@@ -3584,7 +3486,6 @@
                 <w:sz w:val="20"/>
                 <w:szCs w:val="20"/>
               </w:rPr>
-              <w:lastRenderedPageBreak/>
               <w:t>De</w:t>
             </w:r>
             <w:r>
@@ -3622,67 +3523,7 @@
                 <w:sz w:val="20"/>
                 <w:szCs w:val="20"/>
               </w:rPr>
-              <w:t>{</w:t>
-            </w:r>
-            <w:proofErr w:type="spellStart"/>
-            <w:r>
-              <w:rPr>
-                <w:rFonts w:ascii="BC Sans" w:eastAsia="BC Sans" w:hAnsi="BC Sans" w:cs="BC Sans"/>
-                <w:color w:val="000000" w:themeColor="text1"/>
-                <w:sz w:val="20"/>
-                <w:szCs w:val="20"/>
-              </w:rPr>
-              <w:t>d.actions</w:t>
-            </w:r>
-            <w:proofErr w:type="spellEnd"/>
-            <w:r>
-              <w:rPr>
-                <w:rFonts w:ascii="BC Sans" w:eastAsia="BC Sans" w:hAnsi="BC Sans" w:cs="BC Sans"/>
-                <w:color w:val="000000" w:themeColor="text1"/>
-                <w:sz w:val="20"/>
-                <w:szCs w:val="20"/>
-              </w:rPr>
-              <w:t>[</w:t>
-            </w:r>
-            <w:proofErr w:type="spellStart"/>
-            <w:r>
-              <w:rPr>
-                <w:rFonts w:ascii="BC Sans" w:eastAsia="BC Sans" w:hAnsi="BC Sans" w:cs="BC Sans"/>
-                <w:color w:val="000000" w:themeColor="text1"/>
-                <w:sz w:val="20"/>
-                <w:szCs w:val="20"/>
-              </w:rPr>
-              <w:t>i</w:t>
-            </w:r>
-            <w:proofErr w:type="spellEnd"/>
-            <w:r>
-              <w:rPr>
-                <w:rFonts w:ascii="BC Sans" w:eastAsia="BC Sans" w:hAnsi="BC Sans" w:cs="BC Sans"/>
-                <w:color w:val="000000" w:themeColor="text1"/>
-                <w:sz w:val="20"/>
-                <w:szCs w:val="20"/>
-              </w:rPr>
-              <w:t>].</w:t>
-            </w:r>
-            <w:proofErr w:type="spellStart"/>
-            <w:r>
-              <w:rPr>
-                <w:rFonts w:ascii="BC Sans" w:eastAsia="BC Sans" w:hAnsi="BC Sans" w:cs="BC Sans"/>
-                <w:color w:val="000000" w:themeColor="text1"/>
-                <w:sz w:val="20"/>
-                <w:szCs w:val="20"/>
-              </w:rPr>
-              <w:t>actionDetailsTxt</w:t>
-            </w:r>
-            <w:proofErr w:type="spellEnd"/>
-            <w:r>
-              <w:rPr>
-                <w:rFonts w:ascii="BC Sans" w:eastAsia="BC Sans" w:hAnsi="BC Sans" w:cs="BC Sans"/>
-                <w:color w:val="000000" w:themeColor="text1"/>
-                <w:sz w:val="20"/>
-                <w:szCs w:val="20"/>
-              </w:rPr>
-              <w:t>}</w:t>
+              <w:t>{d.actions[i].actionDetailsTxt}</w:t>
             </w:r>
           </w:p>
         </w:tc>
@@ -3707,6 +3548,7 @@
                 <w:sz w:val="20"/>
                 <w:szCs w:val="20"/>
               </w:rPr>
+              <w:lastRenderedPageBreak/>
               <w:t>Logged by</w:t>
             </w:r>
           </w:p>
@@ -3731,16 +3573,7 @@
                 <w:sz w:val="20"/>
                 <w:szCs w:val="20"/>
               </w:rPr>
-              <w:t>{</w:t>
-            </w:r>
-            <w:proofErr w:type="spellStart"/>
-            <w:r>
-              <w:rPr>
-                <w:rFonts w:ascii="BC Sans" w:hAnsi="BC Sans" w:cs="BC Sans Light"/>
-                <w:sz w:val="20"/>
-                <w:szCs w:val="20"/>
-              </w:rPr>
-              <w:t>d.</w:t>
+              <w:t>{d.</w:t>
             </w:r>
             <w:r>
               <w:rPr>
@@ -3750,41 +3583,13 @@
               </w:rPr>
               <w:t>actions</w:t>
             </w:r>
-            <w:proofErr w:type="spellEnd"/>
-            <w:r>
-              <w:rPr>
-                <w:rFonts w:ascii="BC Sans" w:hAnsi="BC Sans" w:cs="BC Sans Light"/>
-                <w:sz w:val="20"/>
-                <w:szCs w:val="20"/>
-              </w:rPr>
-              <w:t>[</w:t>
-            </w:r>
-            <w:proofErr w:type="spellStart"/>
-            <w:r>
-              <w:rPr>
-                <w:rFonts w:ascii="BC Sans" w:hAnsi="BC Sans" w:cs="BC Sans Light"/>
-                <w:sz w:val="20"/>
-                <w:szCs w:val="20"/>
-              </w:rPr>
-              <w:t>i</w:t>
-            </w:r>
-            <w:proofErr w:type="spellEnd"/>
-            <w:r>
-              <w:rPr>
-                <w:rFonts w:ascii="BC Sans" w:hAnsi="BC Sans" w:cs="BC Sans Light"/>
-                <w:sz w:val="20"/>
-                <w:szCs w:val="20"/>
-              </w:rPr>
-              <w:t>].</w:t>
-            </w:r>
-            <w:proofErr w:type="spellStart"/>
-            <w:r>
-              <w:rPr>
-                <w:rFonts w:ascii="BC Sans" w:hAnsi="BC Sans" w:cs="BC Sans Light"/>
-                <w:sz w:val="20"/>
-                <w:szCs w:val="20"/>
-              </w:rPr>
-              <w:t>l</w:t>
+            <w:r>
+              <w:rPr>
+                <w:rFonts w:ascii="BC Sans" w:hAnsi="BC Sans" w:cs="BC Sans Light"/>
+                <w:sz w:val="20"/>
+                <w:szCs w:val="20"/>
+              </w:rPr>
+              <w:t>[i].l</w:t>
             </w:r>
             <w:r>
               <w:rPr>
@@ -3794,7 +3599,6 @@
               </w:rPr>
               <w:t>oggedByTxt</w:t>
             </w:r>
-            <w:proofErr w:type="spellEnd"/>
             <w:r>
               <w:rPr>
                 <w:rFonts w:ascii="BC Sans" w:hAnsi="BC Sans" w:cs="BC Sans Light"/>
@@ -3812,59 +3616,11 @@
         <w:spacing w:after="0"/>
       </w:pPr>
       <w:r>
-        <w:t>{</w:t>
-      </w:r>
-      <w:proofErr w:type="spellStart"/>
-      <w:r>
-        <w:t>d.actions</w:t>
-      </w:r>
-      <w:proofErr w:type="spellEnd"/>
-      <w:r>
-        <w:t>[i+1].</w:t>
-      </w:r>
-      <w:proofErr w:type="spellStart"/>
-      <w:r>
-        <w:t>actionLogged</w:t>
-      </w:r>
-      <w:proofErr w:type="spellEnd"/>
-      <w:r>
-        <w:t>}</w:t>
+        <w:t>{d.actions[i+1].actionLogged}</w:t>
       </w:r>
       <w:r>
         <w:br/>
-        <w:t>{</w:t>
-      </w:r>
-      <w:proofErr w:type="spellStart"/>
-      <w:r>
-        <w:t>d.updates</w:t>
-      </w:r>
-      <w:proofErr w:type="spellEnd"/>
-      <w:r>
-        <w:t>[</w:t>
-      </w:r>
-      <w:proofErr w:type="spellStart"/>
-      <w:r>
-        <w:t>i</w:t>
-      </w:r>
-      <w:proofErr w:type="spellEnd"/>
-      <w:r>
-        <w:t>].</w:t>
-      </w:r>
-      <w:proofErr w:type="spellStart"/>
-      <w:r>
-        <w:t>updateType:ifEQ</w:t>
-      </w:r>
-      <w:proofErr w:type="spellEnd"/>
-      <w:r>
-        <w:t>(UPDATE):</w:t>
-      </w:r>
-      <w:proofErr w:type="spellStart"/>
-      <w:r>
-        <w:t>showBegin</w:t>
-      </w:r>
-      <w:proofErr w:type="spellEnd"/>
-      <w:r>
-        <w:t>}</w:t>
+        <w:t>{d.updates[i].updateType:ifEQ(UPDATE):showBegin}</w:t>
       </w:r>
     </w:p>
     <w:tbl>
@@ -3925,9 +3681,18 @@
                 <w:szCs w:val="20"/>
                 <w14:ligatures w14:val="none"/>
               </w:rPr>
-              <w:t>, received: {</w:t>
-            </w:r>
-            <w:proofErr w:type="spellStart"/>
+              <w:t>, received: {d</w:t>
+            </w:r>
+            <w:r>
+              <w:rPr>
+                <w:rFonts w:ascii="BC Sans" w:hAnsi="BC Sans" w:cs="BC Sans Light"/>
+                <w:b w:val="0"/>
+                <w:bCs w:val="0"/>
+                <w:sz w:val="20"/>
+                <w:szCs w:val="20"/>
+              </w:rPr>
+              <w:t>.</w:t>
+            </w:r>
             <w:r>
               <w:rPr>
                 <w:rFonts w:ascii="BC Sans" w:eastAsia="Times New Roman" w:hAnsi="BC Sans" w:cs="Times New Roman"/>
@@ -3940,106 +3705,7 @@
                 <w:szCs w:val="20"/>
                 <w14:ligatures w14:val="none"/>
               </w:rPr>
-              <w:t>d</w:t>
-            </w:r>
-            <w:r>
-              <w:rPr>
-                <w:rFonts w:ascii="BC Sans" w:hAnsi="BC Sans" w:cs="BC Sans Light"/>
-                <w:b w:val="0"/>
-                <w:bCs w:val="0"/>
-                <w:sz w:val="20"/>
-                <w:szCs w:val="20"/>
-              </w:rPr>
-              <w:t>.</w:t>
-            </w:r>
-            <w:r>
-              <w:rPr>
-                <w:rFonts w:ascii="BC Sans" w:eastAsia="Times New Roman" w:hAnsi="BC Sans" w:cs="Times New Roman"/>
-                <w:b w:val="0"/>
-                <w:bCs w:val="0"/>
-                <w:caps w:val="0"/>
-                <w:color w:val="000000"/>
-                <w:kern w:val="0"/>
-                <w:sz w:val="20"/>
-                <w:szCs w:val="20"/>
-                <w14:ligatures w14:val="none"/>
-              </w:rPr>
-              <w:t>updates</w:t>
-            </w:r>
-            <w:proofErr w:type="spellEnd"/>
-            <w:r>
-              <w:rPr>
-                <w:rFonts w:ascii="BC Sans" w:eastAsia="Times New Roman" w:hAnsi="BC Sans" w:cs="Times New Roman"/>
-                <w:b w:val="0"/>
-                <w:bCs w:val="0"/>
-                <w:caps w:val="0"/>
-                <w:color w:val="000000"/>
-                <w:kern w:val="0"/>
-                <w:sz w:val="20"/>
-                <w:szCs w:val="20"/>
-                <w14:ligatures w14:val="none"/>
-              </w:rPr>
-              <w:t>[</w:t>
-            </w:r>
-            <w:proofErr w:type="spellStart"/>
-            <w:r>
-              <w:rPr>
-                <w:rFonts w:ascii="BC Sans" w:eastAsia="Times New Roman" w:hAnsi="BC Sans" w:cs="Times New Roman"/>
-                <w:b w:val="0"/>
-                <w:bCs w:val="0"/>
-                <w:caps w:val="0"/>
-                <w:color w:val="000000"/>
-                <w:kern w:val="0"/>
-                <w:sz w:val="20"/>
-                <w:szCs w:val="20"/>
-                <w14:ligatures w14:val="none"/>
-              </w:rPr>
-              <w:t>i</w:t>
-            </w:r>
-            <w:proofErr w:type="spellEnd"/>
-            <w:r>
-              <w:rPr>
-                <w:rFonts w:ascii="BC Sans" w:eastAsia="Times New Roman" w:hAnsi="BC Sans" w:cs="Times New Roman"/>
-                <w:b w:val="0"/>
-                <w:bCs w:val="0"/>
-                <w:caps w:val="0"/>
-                <w:color w:val="000000"/>
-                <w:kern w:val="0"/>
-                <w:sz w:val="20"/>
-                <w:szCs w:val="20"/>
-                <w14:ligatures w14:val="none"/>
-              </w:rPr>
-              <w:t>].</w:t>
-            </w:r>
-            <w:proofErr w:type="spellStart"/>
-            <w:r>
-              <w:rPr>
-                <w:rFonts w:ascii="BC Sans" w:eastAsia="Times New Roman" w:hAnsi="BC Sans" w:cs="Times New Roman"/>
-                <w:b w:val="0"/>
-                <w:bCs w:val="0"/>
-                <w:caps w:val="0"/>
-                <w:color w:val="000000"/>
-                <w:kern w:val="0"/>
-                <w:sz w:val="20"/>
-                <w:szCs w:val="20"/>
-                <w14:ligatures w14:val="none"/>
-              </w:rPr>
-              <w:t>updateOn</w:t>
-            </w:r>
-            <w:proofErr w:type="spellEnd"/>
-            <w:r>
-              <w:rPr>
-                <w:rFonts w:ascii="BC Sans" w:eastAsia="Times New Roman" w:hAnsi="BC Sans" w:cs="Times New Roman"/>
-                <w:b w:val="0"/>
-                <w:bCs w:val="0"/>
-                <w:caps w:val="0"/>
-                <w:color w:val="000000"/>
-                <w:kern w:val="0"/>
-                <w:sz w:val="20"/>
-                <w:szCs w:val="20"/>
-                <w14:ligatures w14:val="none"/>
-              </w:rPr>
-              <w:t>}</w:t>
+              <w:t>updates[i].updateOn}</w:t>
             </w:r>
             <w:r>
               <w:rPr>
@@ -4115,41 +3781,13 @@
               </w:rPr>
               <w:t>{</w:t>
             </w:r>
-            <w:proofErr w:type="spellStart"/>
-            <w:r>
-              <w:rPr>
-                <w:rFonts w:ascii="BC Sans" w:hAnsi="BC Sans" w:cs="BC Sans Light"/>
-                <w:sz w:val="20"/>
-                <w:szCs w:val="20"/>
-              </w:rPr>
-              <w:t>d.updates</w:t>
-            </w:r>
-            <w:proofErr w:type="spellEnd"/>
-            <w:r>
-              <w:rPr>
-                <w:rFonts w:ascii="BC Sans" w:hAnsi="BC Sans" w:cs="BC Sans Light"/>
-                <w:sz w:val="20"/>
-                <w:szCs w:val="20"/>
-              </w:rPr>
-              <w:t>[</w:t>
-            </w:r>
-            <w:proofErr w:type="spellStart"/>
-            <w:r>
-              <w:rPr>
-                <w:rFonts w:ascii="BC Sans" w:hAnsi="BC Sans" w:cs="BC Sans Light"/>
-                <w:sz w:val="20"/>
-                <w:szCs w:val="20"/>
-              </w:rPr>
-              <w:t>i</w:t>
-            </w:r>
-            <w:proofErr w:type="spellEnd"/>
-            <w:r>
-              <w:rPr>
-                <w:rFonts w:ascii="BC Sans" w:hAnsi="BC Sans" w:cs="BC Sans Light"/>
-                <w:sz w:val="20"/>
-                <w:szCs w:val="20"/>
-              </w:rPr>
-              <w:t>].description</w:t>
+            <w:r>
+              <w:rPr>
+                <w:rFonts w:ascii="BC Sans" w:hAnsi="BC Sans" w:cs="BC Sans Light"/>
+                <w:sz w:val="20"/>
+                <w:szCs w:val="20"/>
+              </w:rPr>
+              <w:t>d.updates[i].description</w:t>
             </w:r>
             <w:r>
               <w:rPr>
@@ -4220,52 +3858,14 @@
               </w:rPr>
               <w:t>{</w:t>
             </w:r>
-            <w:proofErr w:type="spellStart"/>
-            <w:r>
-              <w:rPr>
-                <w:rFonts w:ascii="BC Sans" w:hAnsi="BC Sans" w:cs="BC Sans Light"/>
-                <w:sz w:val="20"/>
-                <w:szCs w:val="20"/>
-              </w:rPr>
-              <w:t>d.updates</w:t>
-            </w:r>
-            <w:proofErr w:type="spellEnd"/>
-            <w:r>
-              <w:rPr>
-                <w:rFonts w:ascii="BC Sans" w:hAnsi="BC Sans" w:cs="BC Sans Light"/>
-                <w:sz w:val="20"/>
-                <w:szCs w:val="20"/>
-              </w:rPr>
-              <w:t>[</w:t>
-            </w:r>
-            <w:proofErr w:type="spellStart"/>
-            <w:r>
-              <w:rPr>
-                <w:rFonts w:ascii="BC Sans" w:hAnsi="BC Sans" w:cs="BC Sans Light"/>
-                <w:sz w:val="20"/>
-                <w:szCs w:val="20"/>
-              </w:rPr>
-              <w:t>i</w:t>
-            </w:r>
-            <w:proofErr w:type="spellEnd"/>
-            <w:r>
-              <w:rPr>
-                <w:rFonts w:ascii="BC Sans" w:hAnsi="BC Sans" w:cs="BC Sans Light"/>
-                <w:sz w:val="20"/>
-                <w:szCs w:val="20"/>
-              </w:rPr>
-              <w:t>].</w:t>
-            </w:r>
-            <w:proofErr w:type="spellStart"/>
-            <w:r>
-              <w:rPr>
-                <w:rFonts w:ascii="BC Sans" w:hAnsi="BC Sans" w:cs="BC Sans Light"/>
-                <w:sz w:val="20"/>
-                <w:szCs w:val="20"/>
-              </w:rPr>
-              <w:t>location.summary</w:t>
-            </w:r>
-            <w:proofErr w:type="spellEnd"/>
+            <w:r>
+              <w:rPr>
+                <w:rFonts w:ascii="BC Sans" w:hAnsi="BC Sans" w:cs="BC Sans Light"/>
+                <w:sz w:val="20"/>
+                <w:szCs w:val="20"/>
+              </w:rPr>
+              <w:t>d.updates[i].location.summary</w:t>
+            </w:r>
             <w:r>
               <w:rPr>
                 <w:rFonts w:ascii="BC Sans" w:hAnsi="BC Sans" w:cs="BC Sans Light"/>
@@ -4336,52 +3936,14 @@
               </w:rPr>
               <w:t>{</w:t>
             </w:r>
-            <w:proofErr w:type="spellStart"/>
-            <w:r>
-              <w:rPr>
-                <w:rFonts w:ascii="BC Sans" w:hAnsi="BC Sans" w:cs="BC Sans Light"/>
-                <w:sz w:val="20"/>
-                <w:szCs w:val="20"/>
-              </w:rPr>
-              <w:t>d.updates</w:t>
-            </w:r>
-            <w:proofErr w:type="spellEnd"/>
-            <w:r>
-              <w:rPr>
-                <w:rFonts w:ascii="BC Sans" w:hAnsi="BC Sans" w:cs="BC Sans Light"/>
-                <w:sz w:val="20"/>
-                <w:szCs w:val="20"/>
-              </w:rPr>
-              <w:t>[</w:t>
-            </w:r>
-            <w:proofErr w:type="spellStart"/>
-            <w:r>
-              <w:rPr>
-                <w:rFonts w:ascii="BC Sans" w:hAnsi="BC Sans" w:cs="BC Sans Light"/>
-                <w:sz w:val="20"/>
-                <w:szCs w:val="20"/>
-              </w:rPr>
-              <w:t>i</w:t>
-            </w:r>
-            <w:proofErr w:type="spellEnd"/>
-            <w:r>
-              <w:rPr>
-                <w:rFonts w:ascii="BC Sans" w:hAnsi="BC Sans" w:cs="BC Sans Light"/>
-                <w:sz w:val="20"/>
-                <w:szCs w:val="20"/>
-              </w:rPr>
-              <w:t>].</w:t>
-            </w:r>
-            <w:proofErr w:type="spellStart"/>
-            <w:r>
-              <w:rPr>
-                <w:rFonts w:ascii="BC Sans" w:hAnsi="BC Sans" w:cs="BC Sans Light"/>
-                <w:sz w:val="20"/>
-                <w:szCs w:val="20"/>
-              </w:rPr>
-              <w:t>location.details</w:t>
-            </w:r>
-            <w:proofErr w:type="spellEnd"/>
+            <w:r>
+              <w:rPr>
+                <w:rFonts w:ascii="BC Sans" w:hAnsi="BC Sans" w:cs="BC Sans Light"/>
+                <w:sz w:val="20"/>
+                <w:szCs w:val="20"/>
+              </w:rPr>
+              <w:t>d.updates[i].location.details</w:t>
+            </w:r>
             <w:r>
               <w:rPr>
                 <w:rFonts w:ascii="BC Sans" w:hAnsi="BC Sans" w:cs="BC Sans Light"/>
@@ -4663,16 +4225,7 @@
                 <w:sz w:val="20"/>
                 <w:szCs w:val="20"/>
               </w:rPr>
-              <w:t>{</w:t>
-            </w:r>
-            <w:proofErr w:type="spellStart"/>
-            <w:r>
-              <w:rPr>
-                <w:rFonts w:ascii="BC Sans" w:hAnsi="BC Sans" w:cs="BC Sans Light"/>
-                <w:sz w:val="20"/>
-                <w:szCs w:val="20"/>
-              </w:rPr>
-              <w:t>d</w:t>
+              <w:t>{d</w:t>
             </w:r>
             <w:r>
               <w:rPr>
@@ -4689,34 +4242,7 @@
                 <w:sz w:val="20"/>
                 <w:szCs w:val="20"/>
               </w:rPr>
-              <w:t>updates</w:t>
-            </w:r>
-            <w:proofErr w:type="spellEnd"/>
-            <w:r>
-              <w:rPr>
-                <w:rFonts w:ascii="BC Sans" w:hAnsi="BC Sans" w:cs="BC Sans Light"/>
-                <w:sz w:val="20"/>
-                <w:szCs w:val="20"/>
-              </w:rPr>
-              <w:t>[</w:t>
-            </w:r>
-            <w:proofErr w:type="spellStart"/>
-            <w:r>
-              <w:rPr>
-                <w:rFonts w:ascii="BC Sans" w:hAnsi="BC Sans" w:cs="BC Sans Light"/>
-                <w:sz w:val="20"/>
-                <w:szCs w:val="20"/>
-              </w:rPr>
-              <w:t>i</w:t>
-            </w:r>
-            <w:proofErr w:type="spellEnd"/>
-            <w:r>
-              <w:rPr>
-                <w:rFonts w:ascii="BC Sans" w:hAnsi="BC Sans" w:cs="BC Sans Light"/>
-                <w:sz w:val="20"/>
-                <w:szCs w:val="20"/>
-              </w:rPr>
-              <w:t>].caller.name}</w:t>
+              <w:t>updates[i].caller.name}</w:t>
             </w:r>
           </w:p>
         </w:tc>
@@ -4775,16 +4301,7 @@
                 <w:sz w:val="20"/>
                 <w:szCs w:val="20"/>
               </w:rPr>
-              <w:t>{</w:t>
-            </w:r>
-            <w:proofErr w:type="spellStart"/>
-            <w:r>
-              <w:rPr>
-                <w:rFonts w:ascii="BC Sans" w:hAnsi="BC Sans" w:cs="BC Sans Light"/>
-                <w:sz w:val="20"/>
-                <w:szCs w:val="20"/>
-              </w:rPr>
-              <w:t>d</w:t>
+              <w:t>{d</w:t>
             </w:r>
             <w:r>
               <w:rPr>
@@ -4801,52 +4318,7 @@
                 <w:sz w:val="20"/>
                 <w:szCs w:val="20"/>
               </w:rPr>
-              <w:t>updates</w:t>
-            </w:r>
-            <w:proofErr w:type="spellEnd"/>
-            <w:r>
-              <w:rPr>
-                <w:rFonts w:ascii="BC Sans" w:hAnsi="BC Sans" w:cs="BC Sans Light"/>
-                <w:sz w:val="20"/>
-                <w:szCs w:val="20"/>
-              </w:rPr>
-              <w:t>[</w:t>
-            </w:r>
-            <w:proofErr w:type="spellStart"/>
-            <w:r>
-              <w:rPr>
-                <w:rFonts w:ascii="BC Sans" w:hAnsi="BC Sans" w:cs="BC Sans Light"/>
-                <w:sz w:val="20"/>
-                <w:szCs w:val="20"/>
-              </w:rPr>
-              <w:t>i</w:t>
-            </w:r>
-            <w:proofErr w:type="spellEnd"/>
-            <w:r>
-              <w:rPr>
-                <w:rFonts w:ascii="BC Sans" w:hAnsi="BC Sans" w:cs="BC Sans Light"/>
-                <w:sz w:val="20"/>
-                <w:szCs w:val="20"/>
-              </w:rPr>
-              <w:t>].</w:t>
-            </w:r>
-            <w:proofErr w:type="spellStart"/>
-            <w:r>
-              <w:rPr>
-                <w:rFonts w:ascii="BC Sans" w:hAnsi="BC Sans" w:cs="BC Sans Light"/>
-                <w:sz w:val="20"/>
-                <w:szCs w:val="20"/>
-              </w:rPr>
-              <w:t>caller.primaryPhone</w:t>
-            </w:r>
-            <w:proofErr w:type="spellEnd"/>
-            <w:r>
-              <w:rPr>
-                <w:rFonts w:ascii="BC Sans" w:hAnsi="BC Sans" w:cs="BC Sans Light"/>
-                <w:sz w:val="20"/>
-                <w:szCs w:val="20"/>
-              </w:rPr>
-              <w:t>}</w:t>
+              <w:t>updates[i].caller.primaryPhone}</w:t>
             </w:r>
           </w:p>
         </w:tc>
@@ -4906,16 +4378,7 @@
                 <w:sz w:val="20"/>
                 <w:szCs w:val="20"/>
               </w:rPr>
-              <w:t>{</w:t>
-            </w:r>
-            <w:proofErr w:type="spellStart"/>
-            <w:r>
-              <w:rPr>
-                <w:rFonts w:ascii="BC Sans" w:hAnsi="BC Sans" w:cs="BC Sans Light"/>
-                <w:sz w:val="20"/>
-                <w:szCs w:val="20"/>
-              </w:rPr>
-              <w:t>d</w:t>
+              <w:t>{d</w:t>
             </w:r>
             <w:r>
               <w:rPr>
@@ -4932,34 +4395,7 @@
                 <w:sz w:val="20"/>
                 <w:szCs w:val="20"/>
               </w:rPr>
-              <w:t>updates</w:t>
-            </w:r>
-            <w:proofErr w:type="spellEnd"/>
-            <w:r>
-              <w:rPr>
-                <w:rFonts w:ascii="BC Sans" w:hAnsi="BC Sans" w:cs="BC Sans Light"/>
-                <w:sz w:val="20"/>
-                <w:szCs w:val="20"/>
-              </w:rPr>
-              <w:t>[</w:t>
-            </w:r>
-            <w:proofErr w:type="spellStart"/>
-            <w:r>
-              <w:rPr>
-                <w:rFonts w:ascii="BC Sans" w:hAnsi="BC Sans" w:cs="BC Sans Light"/>
-                <w:sz w:val="20"/>
-                <w:szCs w:val="20"/>
-              </w:rPr>
-              <w:t>i</w:t>
-            </w:r>
-            <w:proofErr w:type="spellEnd"/>
-            <w:r>
-              <w:rPr>
-                <w:rFonts w:ascii="BC Sans" w:hAnsi="BC Sans" w:cs="BC Sans Light"/>
-                <w:sz w:val="20"/>
-                <w:szCs w:val="20"/>
-              </w:rPr>
-              <w:t>].caller.alternativePhone1}</w:t>
+              <w:t>updates[i].caller.alternativePhone1}</w:t>
             </w:r>
           </w:p>
         </w:tc>
@@ -5018,16 +4454,7 @@
                 <w:sz w:val="20"/>
                 <w:szCs w:val="20"/>
               </w:rPr>
-              <w:t>{</w:t>
-            </w:r>
-            <w:proofErr w:type="spellStart"/>
-            <w:r>
-              <w:rPr>
-                <w:rFonts w:ascii="BC Sans" w:hAnsi="BC Sans" w:cs="BC Sans Light"/>
-                <w:sz w:val="20"/>
-                <w:szCs w:val="20"/>
-              </w:rPr>
-              <w:t>d</w:t>
+              <w:t>{d</w:t>
             </w:r>
             <w:r>
               <w:rPr>
@@ -5044,34 +4471,7 @@
                 <w:sz w:val="20"/>
                 <w:szCs w:val="20"/>
               </w:rPr>
-              <w:t>updates</w:t>
-            </w:r>
-            <w:proofErr w:type="spellEnd"/>
-            <w:r>
-              <w:rPr>
-                <w:rFonts w:ascii="BC Sans" w:hAnsi="BC Sans" w:cs="BC Sans Light"/>
-                <w:sz w:val="20"/>
-                <w:szCs w:val="20"/>
-              </w:rPr>
-              <w:t>[</w:t>
-            </w:r>
-            <w:proofErr w:type="spellStart"/>
-            <w:r>
-              <w:rPr>
-                <w:rFonts w:ascii="BC Sans" w:hAnsi="BC Sans" w:cs="BC Sans Light"/>
-                <w:sz w:val="20"/>
-                <w:szCs w:val="20"/>
-              </w:rPr>
-              <w:t>i</w:t>
-            </w:r>
-            <w:proofErr w:type="spellEnd"/>
-            <w:r>
-              <w:rPr>
-                <w:rFonts w:ascii="BC Sans" w:hAnsi="BC Sans" w:cs="BC Sans Light"/>
-                <w:sz w:val="20"/>
-                <w:szCs w:val="20"/>
-              </w:rPr>
-              <w:t>].caller.alternativePhone2}</w:t>
+              <w:t>updates[i].caller.alternativePhone2}</w:t>
             </w:r>
           </w:p>
         </w:tc>
@@ -5131,16 +4531,7 @@
                 <w:sz w:val="20"/>
                 <w:szCs w:val="20"/>
               </w:rPr>
-              <w:t>{</w:t>
-            </w:r>
-            <w:proofErr w:type="spellStart"/>
-            <w:r>
-              <w:rPr>
-                <w:rFonts w:ascii="BC Sans" w:hAnsi="BC Sans" w:cs="BC Sans Light"/>
-                <w:sz w:val="20"/>
-                <w:szCs w:val="20"/>
-              </w:rPr>
-              <w:t>d</w:t>
+              <w:t>{d</w:t>
             </w:r>
             <w:r>
               <w:rPr>
@@ -5157,52 +4548,7 @@
                 <w:sz w:val="20"/>
                 <w:szCs w:val="20"/>
               </w:rPr>
-              <w:t>updates</w:t>
-            </w:r>
-            <w:proofErr w:type="spellEnd"/>
-            <w:r>
-              <w:rPr>
-                <w:rFonts w:ascii="BC Sans" w:hAnsi="BC Sans" w:cs="BC Sans Light"/>
-                <w:sz w:val="20"/>
-                <w:szCs w:val="20"/>
-              </w:rPr>
-              <w:t>[</w:t>
-            </w:r>
-            <w:proofErr w:type="spellStart"/>
-            <w:r>
-              <w:rPr>
-                <w:rFonts w:ascii="BC Sans" w:hAnsi="BC Sans" w:cs="BC Sans Light"/>
-                <w:sz w:val="20"/>
-                <w:szCs w:val="20"/>
-              </w:rPr>
-              <w:t>i</w:t>
-            </w:r>
-            <w:proofErr w:type="spellEnd"/>
-            <w:r>
-              <w:rPr>
-                <w:rFonts w:ascii="BC Sans" w:hAnsi="BC Sans" w:cs="BC Sans Light"/>
-                <w:sz w:val="20"/>
-                <w:szCs w:val="20"/>
-              </w:rPr>
-              <w:t>].</w:t>
-            </w:r>
-            <w:proofErr w:type="spellStart"/>
-            <w:r>
-              <w:rPr>
-                <w:rFonts w:ascii="BC Sans" w:hAnsi="BC Sans" w:cs="BC Sans Light"/>
-                <w:sz w:val="20"/>
-                <w:szCs w:val="20"/>
-              </w:rPr>
-              <w:t>caller.address</w:t>
-            </w:r>
-            <w:proofErr w:type="spellEnd"/>
-            <w:r>
-              <w:rPr>
-                <w:rFonts w:ascii="BC Sans" w:hAnsi="BC Sans" w:cs="BC Sans Light"/>
-                <w:sz w:val="20"/>
-                <w:szCs w:val="20"/>
-              </w:rPr>
-              <w:t>}</w:t>
+              <w:t>updates[i].caller.address}</w:t>
             </w:r>
           </w:p>
         </w:tc>
@@ -5261,16 +4607,7 @@
                 <w:sz w:val="20"/>
                 <w:szCs w:val="20"/>
               </w:rPr>
-              <w:t>{</w:t>
-            </w:r>
-            <w:proofErr w:type="spellStart"/>
-            <w:r>
-              <w:rPr>
-                <w:rFonts w:ascii="BC Sans" w:hAnsi="BC Sans" w:cs="BC Sans Light"/>
-                <w:sz w:val="20"/>
-                <w:szCs w:val="20"/>
-              </w:rPr>
-              <w:t>d</w:t>
+              <w:t>{d</w:t>
             </w:r>
             <w:r>
               <w:rPr>
@@ -5287,52 +4624,7 @@
                 <w:sz w:val="20"/>
                 <w:szCs w:val="20"/>
               </w:rPr>
-              <w:t>updates</w:t>
-            </w:r>
-            <w:proofErr w:type="spellEnd"/>
-            <w:r>
-              <w:rPr>
-                <w:rFonts w:ascii="BC Sans" w:hAnsi="BC Sans" w:cs="BC Sans Light"/>
-                <w:sz w:val="20"/>
-                <w:szCs w:val="20"/>
-              </w:rPr>
-              <w:t>[</w:t>
-            </w:r>
-            <w:proofErr w:type="spellStart"/>
-            <w:r>
-              <w:rPr>
-                <w:rFonts w:ascii="BC Sans" w:hAnsi="BC Sans" w:cs="BC Sans Light"/>
-                <w:sz w:val="20"/>
-                <w:szCs w:val="20"/>
-              </w:rPr>
-              <w:t>i</w:t>
-            </w:r>
-            <w:proofErr w:type="spellEnd"/>
-            <w:r>
-              <w:rPr>
-                <w:rFonts w:ascii="BC Sans" w:hAnsi="BC Sans" w:cs="BC Sans Light"/>
-                <w:sz w:val="20"/>
-                <w:szCs w:val="20"/>
-              </w:rPr>
-              <w:t>].</w:t>
-            </w:r>
-            <w:proofErr w:type="spellStart"/>
-            <w:r>
-              <w:rPr>
-                <w:rFonts w:ascii="BC Sans" w:hAnsi="BC Sans" w:cs="BC Sans Light"/>
-                <w:sz w:val="20"/>
-                <w:szCs w:val="20"/>
-              </w:rPr>
-              <w:t>caller.email</w:t>
-            </w:r>
-            <w:proofErr w:type="spellEnd"/>
-            <w:r>
-              <w:rPr>
-                <w:rFonts w:ascii="BC Sans" w:hAnsi="BC Sans" w:cs="BC Sans Light"/>
-                <w:sz w:val="20"/>
-                <w:szCs w:val="20"/>
-              </w:rPr>
-              <w:t>}</w:t>
+              <w:t>updates[i].caller.email}</w:t>
             </w:r>
           </w:p>
         </w:tc>
@@ -5392,16 +4684,7 @@
                 <w:sz w:val="20"/>
                 <w:szCs w:val="20"/>
               </w:rPr>
-              <w:t>{</w:t>
-            </w:r>
-            <w:proofErr w:type="spellStart"/>
-            <w:r>
-              <w:rPr>
-                <w:rFonts w:ascii="BC Sans" w:hAnsi="BC Sans" w:cs="BC Sans Light"/>
-                <w:sz w:val="20"/>
-                <w:szCs w:val="20"/>
-              </w:rPr>
-              <w:t>d</w:t>
+              <w:t>{d</w:t>
             </w:r>
             <w:r>
               <w:rPr>
@@ -5418,52 +4701,7 @@
                 <w:sz w:val="20"/>
                 <w:szCs w:val="20"/>
               </w:rPr>
-              <w:t>updates</w:t>
-            </w:r>
-            <w:proofErr w:type="spellEnd"/>
-            <w:r>
-              <w:rPr>
-                <w:rFonts w:ascii="BC Sans" w:hAnsi="BC Sans" w:cs="BC Sans Light"/>
-                <w:sz w:val="20"/>
-                <w:szCs w:val="20"/>
-              </w:rPr>
-              <w:t>[</w:t>
-            </w:r>
-            <w:proofErr w:type="spellStart"/>
-            <w:r>
-              <w:rPr>
-                <w:rFonts w:ascii="BC Sans" w:hAnsi="BC Sans" w:cs="BC Sans Light"/>
-                <w:sz w:val="20"/>
-                <w:szCs w:val="20"/>
-              </w:rPr>
-              <w:t>i</w:t>
-            </w:r>
-            <w:proofErr w:type="spellEnd"/>
-            <w:r>
-              <w:rPr>
-                <w:rFonts w:ascii="BC Sans" w:hAnsi="BC Sans" w:cs="BC Sans Light"/>
-                <w:sz w:val="20"/>
-                <w:szCs w:val="20"/>
-              </w:rPr>
-              <w:t>].</w:t>
-            </w:r>
-            <w:proofErr w:type="spellStart"/>
-            <w:r>
-              <w:rPr>
-                <w:rFonts w:ascii="BC Sans" w:hAnsi="BC Sans" w:cs="BC Sans Light"/>
-                <w:sz w:val="20"/>
-                <w:szCs w:val="20"/>
-              </w:rPr>
-              <w:t>caller.organizationReportingComplaint</w:t>
-            </w:r>
-            <w:proofErr w:type="spellEnd"/>
-            <w:r>
-              <w:rPr>
-                <w:rFonts w:ascii="BC Sans" w:hAnsi="BC Sans" w:cs="BC Sans Light"/>
-                <w:sz w:val="20"/>
-                <w:szCs w:val="20"/>
-              </w:rPr>
-              <w:t>}</w:t>
+              <w:t>updates[i].caller.organizationReportingComplaint}</w:t>
             </w:r>
           </w:p>
         </w:tc>
@@ -5557,9 +4795,8 @@
                 <w:sz w:val="20"/>
                 <w:szCs w:val="20"/>
               </w:rPr>
-              <w:t>, complaint referred: {</w:t>
-            </w:r>
-            <w:proofErr w:type="spellStart"/>
+              <w:t>, complaint referred: {d.updates[i].updateOn}</w:t>
+            </w:r>
             <w:r>
               <w:rPr>
                 <w:rFonts w:ascii="BC Sans" w:eastAsia="BC Sans" w:hAnsi="BC Sans" w:cs="BC Sans"/>
@@ -5570,9 +4807,8 @@
                 <w:sz w:val="20"/>
                 <w:szCs w:val="20"/>
               </w:rPr>
-              <w:t>d.updates</w:t>
-            </w:r>
-            <w:proofErr w:type="spellEnd"/>
+              <w:t xml:space="preserve"> </w:t>
+            </w:r>
             <w:r>
               <w:rPr>
                 <w:rFonts w:ascii="BC Sans" w:eastAsia="BC Sans" w:hAnsi="BC Sans" w:cs="BC Sans"/>
@@ -5583,9 +4819,8 @@
                 <w:sz w:val="20"/>
                 <w:szCs w:val="20"/>
               </w:rPr>
-              <w:t>[</w:t>
-            </w:r>
-            <w:proofErr w:type="spellStart"/>
+              <w:t>by</w:t>
+            </w:r>
             <w:r>
               <w:rPr>
                 <w:rFonts w:ascii="BC Sans" w:eastAsia="BC Sans" w:hAnsi="BC Sans" w:cs="BC Sans"/>
@@ -5596,9 +4831,8 @@
                 <w:sz w:val="20"/>
                 <w:szCs w:val="20"/>
               </w:rPr>
-              <w:t>i</w:t>
-            </w:r>
-            <w:proofErr w:type="spellEnd"/>
+              <w:t xml:space="preserve"> </w:t>
+            </w:r>
             <w:r>
               <w:rPr>
                 <w:rFonts w:ascii="BC Sans" w:eastAsia="BC Sans" w:hAnsi="BC Sans" w:cs="BC Sans"/>
@@ -5609,9 +4843,8 @@
                 <w:sz w:val="20"/>
                 <w:szCs w:val="20"/>
               </w:rPr>
-              <w:t>].</w:t>
-            </w:r>
-            <w:proofErr w:type="spellStart"/>
+              <w:t>{d.updates[i].referral.referredBy.firstName}</w:t>
+            </w:r>
             <w:r>
               <w:rPr>
                 <w:rFonts w:ascii="BC Sans" w:eastAsia="BC Sans" w:hAnsi="BC Sans" w:cs="BC Sans"/>
@@ -5622,9 +4855,8 @@
                 <w:sz w:val="20"/>
                 <w:szCs w:val="20"/>
               </w:rPr>
-              <w:t>updateOn</w:t>
-            </w:r>
-            <w:proofErr w:type="spellEnd"/>
+              <w:t xml:space="preserve"> </w:t>
+            </w:r>
             <w:r>
               <w:rPr>
                 <w:rFonts w:ascii="BC Sans" w:eastAsia="BC Sans" w:hAnsi="BC Sans" w:cs="BC Sans"/>
@@ -5635,235 +4867,7 @@
                 <w:sz w:val="20"/>
                 <w:szCs w:val="20"/>
               </w:rPr>
-              <w:t>}</w:t>
-            </w:r>
-            <w:r>
-              <w:rPr>
-                <w:rFonts w:ascii="BC Sans" w:eastAsia="BC Sans" w:hAnsi="BC Sans" w:cs="BC Sans"/>
-                <w:b w:val="0"/>
-                <w:bCs w:val="0"/>
-                <w:caps w:val="0"/>
-                <w:color w:val="000000" w:themeColor="text1"/>
-                <w:sz w:val="20"/>
-                <w:szCs w:val="20"/>
-              </w:rPr>
-              <w:t xml:space="preserve"> </w:t>
-            </w:r>
-            <w:r>
-              <w:rPr>
-                <w:rFonts w:ascii="BC Sans" w:eastAsia="BC Sans" w:hAnsi="BC Sans" w:cs="BC Sans"/>
-                <w:b w:val="0"/>
-                <w:bCs w:val="0"/>
-                <w:caps w:val="0"/>
-                <w:color w:val="000000" w:themeColor="text1"/>
-                <w:sz w:val="20"/>
-                <w:szCs w:val="20"/>
-              </w:rPr>
-              <w:t>by</w:t>
-            </w:r>
-            <w:r>
-              <w:rPr>
-                <w:rFonts w:ascii="BC Sans" w:eastAsia="BC Sans" w:hAnsi="BC Sans" w:cs="BC Sans"/>
-                <w:b w:val="0"/>
-                <w:bCs w:val="0"/>
-                <w:caps w:val="0"/>
-                <w:color w:val="000000" w:themeColor="text1"/>
-                <w:sz w:val="20"/>
-                <w:szCs w:val="20"/>
-              </w:rPr>
-              <w:t xml:space="preserve"> </w:t>
-            </w:r>
-            <w:r>
-              <w:rPr>
-                <w:rFonts w:ascii="BC Sans" w:eastAsia="BC Sans" w:hAnsi="BC Sans" w:cs="BC Sans"/>
-                <w:b w:val="0"/>
-                <w:bCs w:val="0"/>
-                <w:caps w:val="0"/>
-                <w:color w:val="000000" w:themeColor="text1"/>
-                <w:sz w:val="20"/>
-                <w:szCs w:val="20"/>
-              </w:rPr>
-              <w:t>{</w:t>
-            </w:r>
-            <w:proofErr w:type="spellStart"/>
-            <w:r>
-              <w:rPr>
-                <w:rFonts w:ascii="BC Sans" w:eastAsia="BC Sans" w:hAnsi="BC Sans" w:cs="BC Sans"/>
-                <w:b w:val="0"/>
-                <w:bCs w:val="0"/>
-                <w:caps w:val="0"/>
-                <w:color w:val="000000" w:themeColor="text1"/>
-                <w:sz w:val="20"/>
-                <w:szCs w:val="20"/>
-              </w:rPr>
-              <w:t>d.updates</w:t>
-            </w:r>
-            <w:proofErr w:type="spellEnd"/>
-            <w:r>
-              <w:rPr>
-                <w:rFonts w:ascii="BC Sans" w:eastAsia="BC Sans" w:hAnsi="BC Sans" w:cs="BC Sans"/>
-                <w:b w:val="0"/>
-                <w:bCs w:val="0"/>
-                <w:caps w:val="0"/>
-                <w:color w:val="000000" w:themeColor="text1"/>
-                <w:sz w:val="20"/>
-                <w:szCs w:val="20"/>
-              </w:rPr>
-              <w:t>[</w:t>
-            </w:r>
-            <w:proofErr w:type="spellStart"/>
-            <w:r>
-              <w:rPr>
-                <w:rFonts w:ascii="BC Sans" w:eastAsia="BC Sans" w:hAnsi="BC Sans" w:cs="BC Sans"/>
-                <w:b w:val="0"/>
-                <w:bCs w:val="0"/>
-                <w:caps w:val="0"/>
-                <w:color w:val="000000" w:themeColor="text1"/>
-                <w:sz w:val="20"/>
-                <w:szCs w:val="20"/>
-              </w:rPr>
-              <w:t>i</w:t>
-            </w:r>
-            <w:proofErr w:type="spellEnd"/>
-            <w:r>
-              <w:rPr>
-                <w:rFonts w:ascii="BC Sans" w:eastAsia="BC Sans" w:hAnsi="BC Sans" w:cs="BC Sans"/>
-                <w:b w:val="0"/>
-                <w:bCs w:val="0"/>
-                <w:caps w:val="0"/>
-                <w:color w:val="000000" w:themeColor="text1"/>
-                <w:sz w:val="20"/>
-                <w:szCs w:val="20"/>
-              </w:rPr>
-              <w:t>].</w:t>
-            </w:r>
-            <w:proofErr w:type="spellStart"/>
-            <w:r>
-              <w:rPr>
-                <w:rFonts w:ascii="BC Sans" w:eastAsia="BC Sans" w:hAnsi="BC Sans" w:cs="BC Sans"/>
-                <w:b w:val="0"/>
-                <w:bCs w:val="0"/>
-                <w:caps w:val="0"/>
-                <w:color w:val="000000" w:themeColor="text1"/>
-                <w:sz w:val="20"/>
-                <w:szCs w:val="20"/>
-              </w:rPr>
-              <w:t>referral.referredBy.firstName</w:t>
-            </w:r>
-            <w:proofErr w:type="spellEnd"/>
-            <w:r>
-              <w:rPr>
-                <w:rFonts w:ascii="BC Sans" w:eastAsia="BC Sans" w:hAnsi="BC Sans" w:cs="BC Sans"/>
-                <w:b w:val="0"/>
-                <w:bCs w:val="0"/>
-                <w:caps w:val="0"/>
-                <w:color w:val="000000" w:themeColor="text1"/>
-                <w:sz w:val="20"/>
-                <w:szCs w:val="20"/>
-              </w:rPr>
-              <w:t>}</w:t>
-            </w:r>
-            <w:r>
-              <w:rPr>
-                <w:rFonts w:ascii="BC Sans" w:eastAsia="BC Sans" w:hAnsi="BC Sans" w:cs="BC Sans"/>
-                <w:b w:val="0"/>
-                <w:bCs w:val="0"/>
-                <w:caps w:val="0"/>
-                <w:color w:val="000000" w:themeColor="text1"/>
-                <w:sz w:val="20"/>
-                <w:szCs w:val="20"/>
-              </w:rPr>
-              <w:t xml:space="preserve"> </w:t>
-            </w:r>
-            <w:r>
-              <w:rPr>
-                <w:rFonts w:ascii="BC Sans" w:eastAsia="BC Sans" w:hAnsi="BC Sans" w:cs="BC Sans"/>
-                <w:b w:val="0"/>
-                <w:bCs w:val="0"/>
-                <w:caps w:val="0"/>
-                <w:color w:val="000000" w:themeColor="text1"/>
-                <w:sz w:val="20"/>
-                <w:szCs w:val="20"/>
-              </w:rPr>
-              <w:t>{</w:t>
-            </w:r>
-            <w:proofErr w:type="spellStart"/>
-            <w:r>
-              <w:rPr>
-                <w:rFonts w:ascii="BC Sans" w:eastAsia="BC Sans" w:hAnsi="BC Sans" w:cs="BC Sans"/>
-                <w:b w:val="0"/>
-                <w:bCs w:val="0"/>
-                <w:caps w:val="0"/>
-                <w:color w:val="000000" w:themeColor="text1"/>
-                <w:sz w:val="20"/>
-                <w:szCs w:val="20"/>
-              </w:rPr>
-              <w:t>d.updates</w:t>
-            </w:r>
-            <w:proofErr w:type="spellEnd"/>
-            <w:r>
-              <w:rPr>
-                <w:rFonts w:ascii="BC Sans" w:eastAsia="BC Sans" w:hAnsi="BC Sans" w:cs="BC Sans"/>
-                <w:b w:val="0"/>
-                <w:bCs w:val="0"/>
-                <w:caps w:val="0"/>
-                <w:color w:val="000000" w:themeColor="text1"/>
-                <w:sz w:val="20"/>
-                <w:szCs w:val="20"/>
-              </w:rPr>
-              <w:t>[</w:t>
-            </w:r>
-            <w:proofErr w:type="spellStart"/>
-            <w:r>
-              <w:rPr>
-                <w:rFonts w:ascii="BC Sans" w:eastAsia="BC Sans" w:hAnsi="BC Sans" w:cs="BC Sans"/>
-                <w:b w:val="0"/>
-                <w:bCs w:val="0"/>
-                <w:caps w:val="0"/>
-                <w:color w:val="000000" w:themeColor="text1"/>
-                <w:sz w:val="20"/>
-                <w:szCs w:val="20"/>
-              </w:rPr>
-              <w:t>i</w:t>
-            </w:r>
-            <w:proofErr w:type="spellEnd"/>
-            <w:r>
-              <w:rPr>
-                <w:rFonts w:ascii="BC Sans" w:eastAsia="BC Sans" w:hAnsi="BC Sans" w:cs="BC Sans"/>
-                <w:b w:val="0"/>
-                <w:bCs w:val="0"/>
-                <w:caps w:val="0"/>
-                <w:color w:val="000000" w:themeColor="text1"/>
-                <w:sz w:val="20"/>
-                <w:szCs w:val="20"/>
-              </w:rPr>
-              <w:t>].</w:t>
-            </w:r>
-            <w:proofErr w:type="spellStart"/>
-            <w:r>
-              <w:rPr>
-                <w:rFonts w:ascii="BC Sans" w:eastAsia="BC Sans" w:hAnsi="BC Sans" w:cs="BC Sans"/>
-                <w:b w:val="0"/>
-                <w:bCs w:val="0"/>
-                <w:caps w:val="0"/>
-                <w:color w:val="000000" w:themeColor="text1"/>
-                <w:sz w:val="20"/>
-                <w:szCs w:val="20"/>
-              </w:rPr>
-              <w:t>referral.referredBy.lastName</w:t>
-            </w:r>
-            <w:proofErr w:type="spellEnd"/>
-            <w:r>
-              <w:rPr>
-                <w:rFonts w:ascii="BC Sans" w:eastAsia="BC Sans" w:hAnsi="BC Sans" w:cs="BC Sans"/>
-                <w:b w:val="0"/>
-                <w:bCs w:val="0"/>
-                <w:caps w:val="0"/>
-                <w:color w:val="000000" w:themeColor="text1"/>
-                <w:sz w:val="20"/>
-                <w:szCs w:val="20"/>
-              </w:rPr>
-              <w:t>}</w:t>
+              <w:t>{d.updates[i].referral.referredBy.lastName}</w:t>
             </w:r>
           </w:p>
         </w:tc>
@@ -5923,61 +4927,7 @@
                 <w:sz w:val="20"/>
                 <w:szCs w:val="20"/>
               </w:rPr>
-              <w:t>{</w:t>
-            </w:r>
-            <w:proofErr w:type="spellStart"/>
-            <w:r>
-              <w:rPr>
-                <w:rFonts w:ascii="BC Sans" w:hAnsi="BC Sans" w:cs="BC Sans Light"/>
-                <w:sz w:val="20"/>
-                <w:szCs w:val="20"/>
-              </w:rPr>
-              <w:t>d.updates</w:t>
-            </w:r>
-            <w:proofErr w:type="spellEnd"/>
-            <w:r>
-              <w:rPr>
-                <w:rFonts w:ascii="BC Sans" w:hAnsi="BC Sans" w:cs="BC Sans Light"/>
-                <w:sz w:val="20"/>
-                <w:szCs w:val="20"/>
-              </w:rPr>
-              <w:t>[</w:t>
-            </w:r>
-            <w:proofErr w:type="spellStart"/>
-            <w:r>
-              <w:rPr>
-                <w:rFonts w:ascii="BC Sans" w:hAnsi="BC Sans" w:cs="BC Sans Light"/>
-                <w:sz w:val="20"/>
-                <w:szCs w:val="20"/>
-              </w:rPr>
-              <w:t>i</w:t>
-            </w:r>
-            <w:proofErr w:type="spellEnd"/>
-            <w:r>
-              <w:rPr>
-                <w:rFonts w:ascii="BC Sans" w:hAnsi="BC Sans" w:cs="BC Sans Light"/>
-                <w:sz w:val="20"/>
-                <w:szCs w:val="20"/>
-              </w:rPr>
-              <w:t>].</w:t>
-            </w:r>
-            <w:proofErr w:type="spellStart"/>
-            <w:r>
-              <w:rPr>
-                <w:rFonts w:ascii="BC Sans" w:hAnsi="BC Sans" w:cs="BC Sans Light"/>
-                <w:sz w:val="20"/>
-                <w:szCs w:val="20"/>
-              </w:rPr>
-              <w:t>referral.previousAgency</w:t>
-            </w:r>
-            <w:proofErr w:type="spellEnd"/>
-            <w:r>
-              <w:rPr>
-                <w:rFonts w:ascii="BC Sans" w:hAnsi="BC Sans" w:cs="BC Sans Light"/>
-                <w:sz w:val="20"/>
-                <w:szCs w:val="20"/>
-              </w:rPr>
-              <w:t>}</w:t>
+              <w:t>{d.updates[i].referral.previousAgency}</w:t>
             </w:r>
           </w:p>
         </w:tc>
@@ -6036,61 +4986,7 @@
                 <w:sz w:val="20"/>
                 <w:szCs w:val="20"/>
               </w:rPr>
-              <w:t>{</w:t>
-            </w:r>
-            <w:proofErr w:type="spellStart"/>
-            <w:r>
-              <w:rPr>
-                <w:rFonts w:ascii="BC Sans" w:hAnsi="BC Sans" w:cs="BC Sans Light"/>
-                <w:sz w:val="20"/>
-                <w:szCs w:val="20"/>
-              </w:rPr>
-              <w:t>d.updates</w:t>
-            </w:r>
-            <w:proofErr w:type="spellEnd"/>
-            <w:r>
-              <w:rPr>
-                <w:rFonts w:ascii="BC Sans" w:hAnsi="BC Sans" w:cs="BC Sans Light"/>
-                <w:sz w:val="20"/>
-                <w:szCs w:val="20"/>
-              </w:rPr>
-              <w:t>[</w:t>
-            </w:r>
-            <w:proofErr w:type="spellStart"/>
-            <w:r>
-              <w:rPr>
-                <w:rFonts w:ascii="BC Sans" w:hAnsi="BC Sans" w:cs="BC Sans Light"/>
-                <w:sz w:val="20"/>
-                <w:szCs w:val="20"/>
-              </w:rPr>
-              <w:t>i</w:t>
-            </w:r>
-            <w:proofErr w:type="spellEnd"/>
-            <w:r>
-              <w:rPr>
-                <w:rFonts w:ascii="BC Sans" w:hAnsi="BC Sans" w:cs="BC Sans Light"/>
-                <w:sz w:val="20"/>
-                <w:szCs w:val="20"/>
-              </w:rPr>
-              <w:t>].</w:t>
-            </w:r>
-            <w:proofErr w:type="spellStart"/>
-            <w:r>
-              <w:rPr>
-                <w:rFonts w:ascii="BC Sans" w:hAnsi="BC Sans" w:cs="BC Sans Light"/>
-                <w:sz w:val="20"/>
-                <w:szCs w:val="20"/>
-              </w:rPr>
-              <w:t>referral.newAgency</w:t>
-            </w:r>
-            <w:proofErr w:type="spellEnd"/>
-            <w:r>
-              <w:rPr>
-                <w:rFonts w:ascii="BC Sans" w:hAnsi="BC Sans" w:cs="BC Sans Light"/>
-                <w:sz w:val="20"/>
-                <w:szCs w:val="20"/>
-              </w:rPr>
-              <w:t>}</w:t>
+              <w:t>{d.updates[i].referral.newAgency}</w:t>
             </w:r>
           </w:p>
         </w:tc>
@@ -6150,61 +5046,7 @@
                 <w:sz w:val="20"/>
                 <w:szCs w:val="20"/>
               </w:rPr>
-              <w:t>{</w:t>
-            </w:r>
-            <w:proofErr w:type="spellStart"/>
-            <w:r>
-              <w:rPr>
-                <w:rFonts w:ascii="BC Sans" w:hAnsi="BC Sans" w:cs="BC Sans Light"/>
-                <w:sz w:val="20"/>
-                <w:szCs w:val="20"/>
-              </w:rPr>
-              <w:t>d.updates</w:t>
-            </w:r>
-            <w:proofErr w:type="spellEnd"/>
-            <w:r>
-              <w:rPr>
-                <w:rFonts w:ascii="BC Sans" w:hAnsi="BC Sans" w:cs="BC Sans Light"/>
-                <w:sz w:val="20"/>
-                <w:szCs w:val="20"/>
-              </w:rPr>
-              <w:t>[</w:t>
-            </w:r>
-            <w:proofErr w:type="spellStart"/>
-            <w:r>
-              <w:rPr>
-                <w:rFonts w:ascii="BC Sans" w:hAnsi="BC Sans" w:cs="BC Sans Light"/>
-                <w:sz w:val="20"/>
-                <w:szCs w:val="20"/>
-              </w:rPr>
-              <w:t>i</w:t>
-            </w:r>
-            <w:proofErr w:type="spellEnd"/>
-            <w:r>
-              <w:rPr>
-                <w:rFonts w:ascii="BC Sans" w:hAnsi="BC Sans" w:cs="BC Sans Light"/>
-                <w:sz w:val="20"/>
-                <w:szCs w:val="20"/>
-              </w:rPr>
-              <w:t>].</w:t>
-            </w:r>
-            <w:proofErr w:type="spellStart"/>
-            <w:r>
-              <w:rPr>
-                <w:rFonts w:ascii="BC Sans" w:hAnsi="BC Sans" w:cs="BC Sans Light"/>
-                <w:sz w:val="20"/>
-                <w:szCs w:val="20"/>
-              </w:rPr>
-              <w:t>referral.referralReason</w:t>
-            </w:r>
-            <w:proofErr w:type="spellEnd"/>
-            <w:r>
-              <w:rPr>
-                <w:rFonts w:ascii="BC Sans" w:hAnsi="BC Sans" w:cs="BC Sans Light"/>
-                <w:sz w:val="20"/>
-                <w:szCs w:val="20"/>
-              </w:rPr>
-              <w:t>}</w:t>
+              <w:t>{d.updates[i].referral.referralReason}</w:t>
             </w:r>
           </w:p>
         </w:tc>
@@ -6228,87 +5070,7 @@
           <w:rFonts w:ascii="Aptos" w:eastAsia="Aptos" w:hAnsi="Aptos" w:cs="Aptos"/>
           <w:color w:val="000000" w:themeColor="text1"/>
         </w:rPr>
-        <w:t>{</w:t>
-      </w:r>
-      <w:proofErr w:type="spellStart"/>
-      <w:r>
-        <w:rPr>
-          <w:rFonts w:ascii="Aptos" w:eastAsia="Aptos" w:hAnsi="Aptos" w:cs="Aptos"/>
-          <w:color w:val="000000" w:themeColor="text1"/>
-        </w:rPr>
-        <w:t>d.updates</w:t>
-      </w:r>
-      <w:proofErr w:type="spellEnd"/>
-      <w:r>
-        <w:rPr>
-          <w:rFonts w:ascii="Aptos" w:eastAsia="Aptos" w:hAnsi="Aptos" w:cs="Aptos"/>
-          <w:color w:val="000000" w:themeColor="text1"/>
-        </w:rPr>
-        <w:t>[</w:t>
-      </w:r>
-      <w:proofErr w:type="spellStart"/>
-      <w:r>
-        <w:rPr>
-          <w:rFonts w:ascii="Aptos" w:eastAsia="Aptos" w:hAnsi="Aptos" w:cs="Aptos"/>
-          <w:color w:val="000000" w:themeColor="text1"/>
-        </w:rPr>
-        <w:t>i</w:t>
-      </w:r>
-      <w:proofErr w:type="spellEnd"/>
-      <w:r>
-        <w:rPr>
-          <w:rFonts w:ascii="Aptos" w:eastAsia="Aptos" w:hAnsi="Aptos" w:cs="Aptos"/>
-          <w:color w:val="000000" w:themeColor="text1"/>
-        </w:rPr>
-        <w:t>].</w:t>
-      </w:r>
-      <w:proofErr w:type="spellStart"/>
-      <w:r>
-        <w:rPr>
-          <w:rFonts w:ascii="Aptos" w:eastAsia="Aptos" w:hAnsi="Aptos" w:cs="Aptos"/>
-          <w:color w:val="000000" w:themeColor="text1"/>
-        </w:rPr>
-        <w:t>updateType:showEnd</w:t>
-      </w:r>
-      <w:proofErr w:type="spellEnd"/>
-      <w:r>
-        <w:rPr>
-          <w:rFonts w:ascii="Aptos" w:eastAsia="Aptos" w:hAnsi="Aptos" w:cs="Aptos"/>
-          <w:color w:val="000000" w:themeColor="text1"/>
-        </w:rPr>
-        <w:t>}{</w:t>
-      </w:r>
-      <w:proofErr w:type="spellStart"/>
-      <w:r>
-        <w:rPr>
-          <w:rFonts w:ascii="Aptos" w:eastAsia="Aptos" w:hAnsi="Aptos" w:cs="Aptos"/>
-          <w:color w:val="000000" w:themeColor="text1"/>
-        </w:rPr>
-        <w:t>d.updates</w:t>
-      </w:r>
-      <w:proofErr w:type="spellEnd"/>
-      <w:r>
-        <w:rPr>
-          <w:rFonts w:ascii="Aptos" w:eastAsia="Aptos" w:hAnsi="Aptos" w:cs="Aptos"/>
-          <w:color w:val="000000" w:themeColor="text1"/>
-        </w:rPr>
-        <w:t>[i+1].</w:t>
-      </w:r>
-      <w:proofErr w:type="spellStart"/>
-      <w:r>
-        <w:rPr>
-          <w:rFonts w:ascii="Aptos" w:eastAsia="Aptos" w:hAnsi="Aptos" w:cs="Aptos"/>
-          <w:color w:val="000000" w:themeColor="text1"/>
-        </w:rPr>
-        <w:t>sequenceId</w:t>
-      </w:r>
-      <w:proofErr w:type="spellEnd"/>
-      <w:r>
-        <w:rPr>
-          <w:rFonts w:ascii="Aptos" w:eastAsia="Aptos" w:hAnsi="Aptos" w:cs="Aptos"/>
-          <w:color w:val="000000" w:themeColor="text1"/>
-        </w:rPr>
-        <w:t>}</w:t>
+        <w:t>{d.updates[i].updateType:showEnd}{d.updates[i+1].sequenceId}</w:t>
       </w:r>
       <w:r>
         <w:br/>
@@ -6323,20 +5085,7 @@
           <w:lang w:eastAsia="en-CA"/>
           <w14:ligatures w14:val="none"/>
         </w:rPr>
-        <w:t>{</w:t>
-      </w:r>
-      <w:proofErr w:type="spellStart"/>
-      <w:r>
-        <w:rPr>
-          <w:rFonts w:ascii="BC Sans" w:eastAsia="Times New Roman" w:hAnsi="BC Sans" w:cs="Segoe UI"/>
-          <w:color w:val="000000"/>
-          <w:kern w:val="0"/>
-          <w:sz w:val="20"/>
-          <w:szCs w:val="20"/>
-          <w:lang w:eastAsia="en-CA"/>
-          <w14:ligatures w14:val="none"/>
-        </w:rPr>
-        <w:t>d.</w:t>
+        <w:t>{d.</w:t>
       </w:r>
       <w:r>
         <w:rPr>
@@ -6360,46 +5109,7 @@
           <w:lang w:eastAsia="en-CA"/>
           <w14:ligatures w14:val="none"/>
         </w:rPr>
-        <w:t>ComplaintAttachments:ifEQ</w:t>
-      </w:r>
-      <w:proofErr w:type="spellEnd"/>
-      <w:r>
-        <w:rPr>
-          <w:rFonts w:ascii="BC Sans" w:eastAsia="Times New Roman" w:hAnsi="BC Sans" w:cs="Segoe UI"/>
-          <w:color w:val="000000"/>
-          <w:kern w:val="0"/>
-          <w:sz w:val="20"/>
-          <w:szCs w:val="20"/>
-          <w:lang w:eastAsia="en-CA"/>
-          <w14:ligatures w14:val="none"/>
-        </w:rPr>
-        <w:t>(true):</w:t>
-      </w:r>
-      <w:proofErr w:type="spellStart"/>
-      <w:r>
-        <w:rPr>
-          <w:rFonts w:ascii="BC Sans" w:eastAsia="Times New Roman" w:hAnsi="BC Sans" w:cs="Segoe UI"/>
-          <w:color w:val="000000"/>
-          <w:kern w:val="0"/>
-          <w:sz w:val="20"/>
-          <w:szCs w:val="20"/>
-          <w:lang w:eastAsia="en-CA"/>
-          <w14:ligatures w14:val="none"/>
-        </w:rPr>
-        <w:t>showBegin</w:t>
-      </w:r>
-      <w:proofErr w:type="spellEnd"/>
-      <w:r>
-        <w:rPr>
-          <w:rFonts w:ascii="BC Sans" w:eastAsia="Times New Roman" w:hAnsi="BC Sans" w:cs="Segoe UI"/>
-          <w:color w:val="000000"/>
-          <w:kern w:val="0"/>
-          <w:sz w:val="20"/>
-          <w:szCs w:val="20"/>
-          <w:lang w:eastAsia="en-CA"/>
-          <w14:ligatures w14:val="none"/>
-        </w:rPr>
-        <w:t>}</w:t>
+        <w:t>ComplaintAttachments:ifEQ(true):showBegin}</w:t>
       </w:r>
     </w:p>
     <w:tbl>
@@ -6554,7 +5264,6 @@
               </w:rPr>
               <w:t>{</w:t>
             </w:r>
-            <w:proofErr w:type="spellStart"/>
             <w:r>
               <w:rPr>
                 <w:rFonts w:ascii="BC Sans" w:eastAsia="Times New Roman" w:hAnsi="BC Sans" w:cs="Times New Roman"/>
@@ -6579,46 +5288,18 @@
               </w:rPr>
               <w:t>cAtts</w:t>
             </w:r>
-            <w:proofErr w:type="spellEnd"/>
-            <w:r>
-              <w:rPr>
-                <w:rFonts w:ascii="BC Sans" w:eastAsia="Times New Roman" w:hAnsi="BC Sans" w:cs="Times New Roman"/>
-                <w:b w:val="0"/>
-                <w:bCs w:val="0"/>
-                <w:caps w:val="0"/>
-                <w:color w:val="000000" w:themeColor="text1"/>
-                <w:sz w:val="20"/>
-                <w:szCs w:val="20"/>
-              </w:rPr>
-              <w:t>[</w:t>
-            </w:r>
-            <w:proofErr w:type="spellStart"/>
-            <w:r>
-              <w:rPr>
-                <w:rFonts w:ascii="BC Sans" w:eastAsia="Times New Roman" w:hAnsi="BC Sans" w:cs="Times New Roman"/>
-                <w:b w:val="0"/>
-                <w:bCs w:val="0"/>
-                <w:caps w:val="0"/>
-                <w:color w:val="000000" w:themeColor="text1"/>
-                <w:sz w:val="20"/>
-                <w:szCs w:val="20"/>
-              </w:rPr>
-              <w:t>i</w:t>
-            </w:r>
-            <w:proofErr w:type="spellEnd"/>
-            <w:r>
-              <w:rPr>
-                <w:rFonts w:ascii="BC Sans" w:eastAsia="Times New Roman" w:hAnsi="BC Sans" w:cs="Times New Roman"/>
-                <w:b w:val="0"/>
-                <w:bCs w:val="0"/>
-                <w:caps w:val="0"/>
-                <w:color w:val="000000" w:themeColor="text1"/>
-                <w:sz w:val="20"/>
-                <w:szCs w:val="20"/>
-              </w:rPr>
-              <w:t>].</w:t>
-            </w:r>
-            <w:proofErr w:type="spellStart"/>
+            <w:r>
+              <w:rPr>
+                <w:rFonts w:ascii="BC Sans" w:eastAsia="Times New Roman" w:hAnsi="BC Sans" w:cs="Times New Roman"/>
+                <w:b w:val="0"/>
+                <w:bCs w:val="0"/>
+                <w:caps w:val="0"/>
+                <w:color w:val="000000" w:themeColor="text1"/>
+                <w:sz w:val="20"/>
+                <w:szCs w:val="20"/>
+              </w:rPr>
+              <w:t>[i].</w:t>
+            </w:r>
             <w:r>
               <w:rPr>
                 <w:rFonts w:ascii="BC Sans" w:eastAsia="Times New Roman" w:hAnsi="BC Sans" w:cs="Times New Roman"/>
@@ -6631,7 +5312,6 @@
               </w:rPr>
               <w:t>fileType</w:t>
             </w:r>
-            <w:proofErr w:type="spellEnd"/>
             <w:r>
               <w:rPr>
                 <w:rFonts w:ascii="BC Sans" w:eastAsia="Times New Roman" w:hAnsi="BC Sans" w:cs="Times New Roman"/>
@@ -6671,17 +5351,7 @@
                 <w:sz w:val="20"/>
                 <w:szCs w:val="20"/>
               </w:rPr>
-              <w:t>{</w:t>
-            </w:r>
-            <w:proofErr w:type="spellStart"/>
-            <w:r>
-              <w:rPr>
-                <w:rFonts w:ascii="BC Sans" w:eastAsia="Times New Roman" w:hAnsi="BC Sans" w:cs="Times New Roman"/>
-                <w:color w:val="000000" w:themeColor="text1"/>
-                <w:sz w:val="20"/>
-                <w:szCs w:val="20"/>
-              </w:rPr>
-              <w:t>d.</w:t>
+              <w:t>{d.</w:t>
             </w:r>
             <w:r>
               <w:rPr>
@@ -6692,35 +5362,14 @@
               </w:rPr>
               <w:t>cAtts</w:t>
             </w:r>
-            <w:proofErr w:type="spellEnd"/>
-            <w:r>
-              <w:rPr>
-                <w:rFonts w:ascii="BC Sans" w:eastAsia="Times New Roman" w:hAnsi="BC Sans" w:cs="Times New Roman"/>
-                <w:color w:val="000000" w:themeColor="text1"/>
-                <w:sz w:val="20"/>
-                <w:szCs w:val="20"/>
-              </w:rPr>
-              <w:t>[</w:t>
-            </w:r>
-            <w:proofErr w:type="spellStart"/>
-            <w:r>
-              <w:rPr>
-                <w:rFonts w:ascii="BC Sans" w:eastAsia="Times New Roman" w:hAnsi="BC Sans" w:cs="Times New Roman"/>
-                <w:color w:val="000000" w:themeColor="text1"/>
-                <w:sz w:val="20"/>
-                <w:szCs w:val="20"/>
-              </w:rPr>
-              <w:t>i</w:t>
-            </w:r>
-            <w:proofErr w:type="spellEnd"/>
-            <w:r>
-              <w:rPr>
-                <w:rFonts w:ascii="BC Sans" w:eastAsia="Times New Roman" w:hAnsi="BC Sans" w:cs="Times New Roman"/>
-                <w:color w:val="000000" w:themeColor="text1"/>
-                <w:sz w:val="20"/>
-                <w:szCs w:val="20"/>
-              </w:rPr>
-              <w:t>].</w:t>
+            <w:r>
+              <w:rPr>
+                <w:rFonts w:ascii="BC Sans" w:eastAsia="Times New Roman" w:hAnsi="BC Sans" w:cs="Times New Roman"/>
+                <w:color w:val="000000" w:themeColor="text1"/>
+                <w:sz w:val="20"/>
+                <w:szCs w:val="20"/>
+              </w:rPr>
+              <w:t>[i].</w:t>
             </w:r>
             <w:r>
               <w:rPr>
@@ -6779,7 +5428,6 @@
               </w:rPr>
               <w:t>{</w:t>
             </w:r>
-            <w:proofErr w:type="spellStart"/>
             <w:r>
               <w:rPr>
                 <w:rFonts w:ascii="BC Sans" w:eastAsia="Times New Roman" w:hAnsi="BC Sans" w:cs="Times New Roman"/>
@@ -6804,7 +5452,6 @@
               </w:rPr>
               <w:t>cAtts</w:t>
             </w:r>
-            <w:proofErr w:type="spellEnd"/>
             <w:r>
               <w:rPr>
                 <w:rFonts w:ascii="BC Sans" w:eastAsia="Times New Roman" w:hAnsi="BC Sans" w:cs="Times New Roman"/>
@@ -6841,7 +5488,6 @@
               </w:rPr>
               <w:t>].</w:t>
             </w:r>
-            <w:proofErr w:type="spellStart"/>
             <w:r>
               <w:rPr>
                 <w:rFonts w:ascii="BC Sans" w:eastAsia="Times New Roman" w:hAnsi="BC Sans" w:cs="Times New Roman"/>
@@ -6854,7 +5500,6 @@
               </w:rPr>
               <w:t>fileType</w:t>
             </w:r>
-            <w:proofErr w:type="spellEnd"/>
             <w:r>
               <w:rPr>
                 <w:rFonts w:ascii="BC Sans" w:eastAsia="Times New Roman" w:hAnsi="BC Sans" w:cs="Times New Roman"/>
@@ -6891,17 +5536,7 @@
                 <w:sz w:val="20"/>
                 <w:szCs w:val="20"/>
               </w:rPr>
-              <w:t>{</w:t>
-            </w:r>
-            <w:proofErr w:type="spellStart"/>
-            <w:r>
-              <w:rPr>
-                <w:rFonts w:ascii="BC Sans" w:eastAsia="Times New Roman" w:hAnsi="BC Sans" w:cs="Times New Roman"/>
-                <w:color w:val="000000" w:themeColor="text1"/>
-                <w:sz w:val="20"/>
-                <w:szCs w:val="20"/>
-              </w:rPr>
-              <w:t>d.</w:t>
+              <w:t>{d.</w:t>
             </w:r>
             <w:r>
               <w:rPr>
@@ -6912,7 +5547,6 @@
               </w:rPr>
               <w:t>cAtts</w:t>
             </w:r>
-            <w:proofErr w:type="spellEnd"/>
             <w:r>
               <w:rPr>
                 <w:rFonts w:ascii="BC Sans" w:eastAsia="Times New Roman" w:hAnsi="BC Sans" w:cs="Times New Roman"/>
@@ -6986,20 +5620,7 @@
           <w:lang w:eastAsia="en-CA"/>
           <w14:ligatures w14:val="none"/>
         </w:rPr>
-        <w:t>{</w:t>
-      </w:r>
-      <w:proofErr w:type="spellStart"/>
-      <w:r>
-        <w:rPr>
-          <w:rFonts w:ascii="BC Sans" w:eastAsia="Times New Roman" w:hAnsi="BC Sans" w:cs="Segoe UI"/>
-          <w:color w:val="000000"/>
-          <w:kern w:val="0"/>
-          <w:sz w:val="20"/>
-          <w:szCs w:val="20"/>
-          <w:lang w:eastAsia="en-CA"/>
-          <w14:ligatures w14:val="none"/>
-        </w:rPr>
-        <w:t>d.</w:t>
+        <w:t>{d.</w:t>
       </w:r>
       <w:r>
         <w:rPr>
@@ -7023,20 +5644,7 @@
           <w:lang w:eastAsia="en-CA"/>
           <w14:ligatures w14:val="none"/>
         </w:rPr>
-        <w:t>ComplaintAttachments:showEnd</w:t>
-      </w:r>
-      <w:proofErr w:type="spellEnd"/>
-      <w:r>
-        <w:rPr>
-          <w:rFonts w:ascii="BC Sans" w:eastAsia="Times New Roman" w:hAnsi="BC Sans" w:cs="Segoe UI"/>
-          <w:color w:val="000000"/>
-          <w:kern w:val="0"/>
-          <w:sz w:val="20"/>
-          <w:szCs w:val="20"/>
-          <w:lang w:eastAsia="en-CA"/>
-          <w14:ligatures w14:val="none"/>
-        </w:rPr>
-        <w:t>}</w:t>
+        <w:t>ComplaintAttachments:showEnd}</w:t>
       </w:r>
     </w:p>
     <w:p>
@@ -7050,8 +5658,12 @@
       </w:pPr>
     </w:p>
     <w:sectPr>
-      <w:headerReference w:type="default" r:id="rId13"/>
-      <w:footerReference w:type="default" r:id="rId14"/>
+      <w:headerReference w:type="even" r:id="rId13"/>
+      <w:headerReference w:type="default" r:id="rId14"/>
+      <w:footerReference w:type="even" r:id="rId15"/>
+      <w:footerReference w:type="default" r:id="rId16"/>
+      <w:headerReference w:type="first" r:id="rId17"/>
+      <w:footerReference w:type="first" r:id="rId18"/>
       <w:pgSz w:w="12240" w:h="15840"/>
       <w:pgMar w:top="720" w:right="720" w:bottom="720" w:left="720" w:header="708" w:footer="708" w:gutter="0"/>
       <w:cols w:space="708"/>
@@ -7151,6 +5763,16 @@
 
 <file path=word/footer1.xml><?xml version="1.0" encoding="utf-8"?>
 <w:ftr xmlns:wpc="http://schemas.microsoft.com/office/word/2010/wordprocessingCanvas" xmlns:cx="http://schemas.microsoft.com/office/drawing/2014/chartex" xmlns:cx1="http://schemas.microsoft.com/office/drawing/2015/9/8/chartex" xmlns:cx2="http://schemas.microsoft.com/office/drawing/2015/10/21/chartex" xmlns:cx3="http://schemas.microsoft.com/office/drawing/2016/5/9/chartex" xmlns:cx4="http://schemas.microsoft.com/office/drawing/2016/5/10/chartex" xmlns:cx5="http://schemas.microsoft.com/office/drawing/2016/5/11/chartex" xmlns:cx6="http://schemas.microsoft.com/office/drawing/2016/5/12/chartex" xmlns:cx7="http://schemas.microsoft.com/office/drawing/2016/5/13/chartex" xmlns:cx8="http://schemas.microsoft.com/office/drawing/2016/5/14/chartex" xmlns:mc="http://schemas.openxmlformats.org/markup-compatibility/2006" xmlns:aink="http://schemas.microsoft.com/office/drawing/2016/ink" xmlns:am3d="http://schemas.microsoft.com/office/drawing/2017/model3d" xmlns:o="urn:schemas-microsoft-com:office:office" xmlns:oel="http://schemas.microsoft.com/office/2019/extlst" xmlns:r="http://schemas.openxmlformats.org/officeDocument/2006/relationships" xmlns:m="http://schemas.openxmlformats.org/officeDocument/2006/math" xmlns:v="urn:schemas-microsoft-com:vml" xmlns:wp14="http://schemas.microsoft.com/office/word/2010/wordprocessingDrawing" xmlns:wp="http://schemas.openxmlformats.org/drawingml/2006/wordprocessingDrawing" xmlns:w10="urn:schemas-microsoft-com:office:word" xmlns:w="http://schemas.openxmlformats.org/wordprocessingml/2006/main" xmlns:w14="http://schemas.microsoft.com/office/word/2010/wordml" xmlns:w15="http://schemas.microsoft.com/office/word/2012/wordml" xmlns:w16cex="http://schemas.microsoft.com/office/word/2018/wordml/cex" xmlns:w16cid="http://schemas.microsoft.com/office/word/2016/wordml/cid" xmlns:w16="http://schemas.microsoft.com/office/word/2018/wordml" xmlns:w16du="http://schemas.microsoft.com/office/word/2023/wordml/word16du" xmlns:w16sdtdh="http://schemas.microsoft.com/office/word/2020/wordml/sdtdatahash" xmlns:w16sdtfl="http://schemas.microsoft.com/office/word/2024/wordml/sdtformatlock" xmlns:w16se="http://schemas.microsoft.com/office/word/2015/wordml/symex" xmlns:wpg="http://schemas.microsoft.com/office/word/2010/wordprocessingGroup" xmlns:wpi="http://schemas.microsoft.com/office/word/2010/wordprocessingInk" xmlns:wne="http://schemas.microsoft.com/office/word/2006/wordml" xmlns:wps="http://schemas.microsoft.com/office/word/2010/wordprocessingShape" mc:Ignorable="w14 w15 w16se w16cid w16 w16cex w16sdtdh w16sdtfl w16du wp14">
+  <w:p>
+    <w:pPr>
+      <w:pStyle w:val="Footer"/>
+    </w:pPr>
+  </w:p>
+</w:ftr>
+</file>
+
+<file path=word/footer2.xml><?xml version="1.0" encoding="utf-8"?>
+<w:ftr xmlns:wpc="http://schemas.microsoft.com/office/word/2010/wordprocessingCanvas" xmlns:cx="http://schemas.microsoft.com/office/drawing/2014/chartex" xmlns:cx1="http://schemas.microsoft.com/office/drawing/2015/9/8/chartex" xmlns:cx2="http://schemas.microsoft.com/office/drawing/2015/10/21/chartex" xmlns:cx3="http://schemas.microsoft.com/office/drawing/2016/5/9/chartex" xmlns:cx4="http://schemas.microsoft.com/office/drawing/2016/5/10/chartex" xmlns:cx5="http://schemas.microsoft.com/office/drawing/2016/5/11/chartex" xmlns:cx6="http://schemas.microsoft.com/office/drawing/2016/5/12/chartex" xmlns:cx7="http://schemas.microsoft.com/office/drawing/2016/5/13/chartex" xmlns:cx8="http://schemas.microsoft.com/office/drawing/2016/5/14/chartex" xmlns:mc="http://schemas.openxmlformats.org/markup-compatibility/2006" xmlns:aink="http://schemas.microsoft.com/office/drawing/2016/ink" xmlns:am3d="http://schemas.microsoft.com/office/drawing/2017/model3d" xmlns:o="urn:schemas-microsoft-com:office:office" xmlns:oel="http://schemas.microsoft.com/office/2019/extlst" xmlns:r="http://schemas.openxmlformats.org/officeDocument/2006/relationships" xmlns:m="http://schemas.openxmlformats.org/officeDocument/2006/math" xmlns:v="urn:schemas-microsoft-com:vml" xmlns:wp14="http://schemas.microsoft.com/office/word/2010/wordprocessingDrawing" xmlns:wp="http://schemas.openxmlformats.org/drawingml/2006/wordprocessingDrawing" xmlns:w10="urn:schemas-microsoft-com:office:word" xmlns:w="http://schemas.openxmlformats.org/wordprocessingml/2006/main" xmlns:w14="http://schemas.microsoft.com/office/word/2010/wordml" xmlns:w15="http://schemas.microsoft.com/office/word/2012/wordml" xmlns:w16cex="http://schemas.microsoft.com/office/word/2018/wordml/cex" xmlns:w16cid="http://schemas.microsoft.com/office/word/2016/wordml/cid" xmlns:w16="http://schemas.microsoft.com/office/word/2018/wordml" xmlns:w16du="http://schemas.microsoft.com/office/word/2023/wordml/word16du" xmlns:w16sdtdh="http://schemas.microsoft.com/office/word/2020/wordml/sdtdatahash" xmlns:w16sdtfl="http://schemas.microsoft.com/office/word/2024/wordml/sdtformatlock" xmlns:w16se="http://schemas.microsoft.com/office/word/2015/wordml/symex" xmlns:wpg="http://schemas.microsoft.com/office/word/2010/wordprocessingGroup" xmlns:wpi="http://schemas.microsoft.com/office/word/2010/wordprocessingInk" xmlns:wne="http://schemas.microsoft.com/office/word/2006/wordml" xmlns:wps="http://schemas.microsoft.com/office/word/2010/wordprocessingShape" mc:Ignorable="w14 w15 w16se w16cid w16 w16cex w16sdtdh w16sdtfl w16du wp14">
   <w:tbl>
     <w:tblPr>
       <w:tblW w:w="0" w:type="auto"/>
@@ -7210,6 +5832,16 @@
 </w:ftr>
 </file>
 
+<file path=word/footer3.xml><?xml version="1.0" encoding="utf-8"?>
+<w:ftr xmlns:wpc="http://schemas.microsoft.com/office/word/2010/wordprocessingCanvas" xmlns:cx="http://schemas.microsoft.com/office/drawing/2014/chartex" xmlns:cx1="http://schemas.microsoft.com/office/drawing/2015/9/8/chartex" xmlns:cx2="http://schemas.microsoft.com/office/drawing/2015/10/21/chartex" xmlns:cx3="http://schemas.microsoft.com/office/drawing/2016/5/9/chartex" xmlns:cx4="http://schemas.microsoft.com/office/drawing/2016/5/10/chartex" xmlns:cx5="http://schemas.microsoft.com/office/drawing/2016/5/11/chartex" xmlns:cx6="http://schemas.microsoft.com/office/drawing/2016/5/12/chartex" xmlns:cx7="http://schemas.microsoft.com/office/drawing/2016/5/13/chartex" xmlns:cx8="http://schemas.microsoft.com/office/drawing/2016/5/14/chartex" xmlns:mc="http://schemas.openxmlformats.org/markup-compatibility/2006" xmlns:aink="http://schemas.microsoft.com/office/drawing/2016/ink" xmlns:am3d="http://schemas.microsoft.com/office/drawing/2017/model3d" xmlns:o="urn:schemas-microsoft-com:office:office" xmlns:oel="http://schemas.microsoft.com/office/2019/extlst" xmlns:r="http://schemas.openxmlformats.org/officeDocument/2006/relationships" xmlns:m="http://schemas.openxmlformats.org/officeDocument/2006/math" xmlns:v="urn:schemas-microsoft-com:vml" xmlns:wp14="http://schemas.microsoft.com/office/word/2010/wordprocessingDrawing" xmlns:wp="http://schemas.openxmlformats.org/drawingml/2006/wordprocessingDrawing" xmlns:w10="urn:schemas-microsoft-com:office:word" xmlns:w="http://schemas.openxmlformats.org/wordprocessingml/2006/main" xmlns:w14="http://schemas.microsoft.com/office/word/2010/wordml" xmlns:w15="http://schemas.microsoft.com/office/word/2012/wordml" xmlns:w16cex="http://schemas.microsoft.com/office/word/2018/wordml/cex" xmlns:w16cid="http://schemas.microsoft.com/office/word/2016/wordml/cid" xmlns:w16="http://schemas.microsoft.com/office/word/2018/wordml" xmlns:w16du="http://schemas.microsoft.com/office/word/2023/wordml/word16du" xmlns:w16sdtdh="http://schemas.microsoft.com/office/word/2020/wordml/sdtdatahash" xmlns:w16sdtfl="http://schemas.microsoft.com/office/word/2024/wordml/sdtformatlock" xmlns:w16se="http://schemas.microsoft.com/office/word/2015/wordml/symex" xmlns:wpg="http://schemas.microsoft.com/office/word/2010/wordprocessingGroup" xmlns:wpi="http://schemas.microsoft.com/office/word/2010/wordprocessingInk" xmlns:wne="http://schemas.microsoft.com/office/word/2006/wordml" xmlns:wps="http://schemas.microsoft.com/office/word/2010/wordprocessingShape" mc:Ignorable="w14 w15 w16se w16cid w16 w16cex w16sdtdh w16sdtfl w16du wp14">
+  <w:p>
+    <w:pPr>
+      <w:pStyle w:val="Footer"/>
+    </w:pPr>
+  </w:p>
+</w:ftr>
+</file>
+
 <file path=word/footnotes.xml><?xml version="1.0" encoding="utf-8"?>
 <w:footnotes xmlns:wpc="http://schemas.microsoft.com/office/word/2010/wordprocessingCanvas" xmlns:cx="http://schemas.microsoft.com/office/drawing/2014/chartex" xmlns:cx1="http://schemas.microsoft.com/office/drawing/2015/9/8/chartex" xmlns:cx2="http://schemas.microsoft.com/office/drawing/2015/10/21/chartex" xmlns:cx3="http://schemas.microsoft.com/office/drawing/2016/5/9/chartex" xmlns:cx4="http://schemas.microsoft.com/office/drawing/2016/5/10/chartex" xmlns:cx5="http://schemas.microsoft.com/office/drawing/2016/5/11/chartex" xmlns:cx6="http://schemas.microsoft.com/office/drawing/2016/5/12/chartex" xmlns:cx7="http://schemas.microsoft.com/office/drawing/2016/5/13/chartex" xmlns:cx8="http://schemas.microsoft.com/office/drawing/2016/5/14/chartex" xmlns:mc="http://schemas.openxmlformats.org/markup-compatibility/2006" xmlns:aink="http://schemas.microsoft.com/office/drawing/2016/ink" xmlns:am3d="http://schemas.microsoft.com/office/drawing/2017/model3d" xmlns:o="urn:schemas-microsoft-com:office:office" xmlns:oel="http://schemas.microsoft.com/office/2019/extlst" xmlns:r="http://schemas.openxmlformats.org/officeDocument/2006/relationships" xmlns:m="http://schemas.openxmlformats.org/officeDocument/2006/math" xmlns:v="urn:schemas-microsoft-com:vml" xmlns:wp14="http://schemas.microsoft.com/office/word/2010/wordprocessingDrawing" xmlns:wp="http://schemas.openxmlformats.org/drawingml/2006/wordprocessingDrawing" xmlns:w10="urn:schemas-microsoft-com:office:word" xmlns:w="http://schemas.openxmlformats.org/wordprocessingml/2006/main" xmlns:w14="http://schemas.microsoft.com/office/word/2010/wordml" xmlns:w15="http://schemas.microsoft.com/office/word/2012/wordml" xmlns:w16cex="http://schemas.microsoft.com/office/word/2018/wordml/cex" xmlns:w16cid="http://schemas.microsoft.com/office/word/2016/wordml/cid" xmlns:w16="http://schemas.microsoft.com/office/word/2018/wordml" xmlns:w16du="http://schemas.microsoft.com/office/word/2023/wordml/word16du" xmlns:w16sdtdh="http://schemas.microsoft.com/office/word/2020/wordml/sdtdatahash" xmlns:w16sdtfl="http://schemas.microsoft.com/office/word/2024/wordml/sdtformatlock" xmlns:w16se="http://schemas.microsoft.com/office/word/2015/wordml/symex" xmlns:wpg="http://schemas.microsoft.com/office/word/2010/wordprocessingGroup" xmlns:wpi="http://schemas.microsoft.com/office/word/2010/wordprocessingInk" xmlns:wne="http://schemas.microsoft.com/office/word/2006/wordml" xmlns:wps="http://schemas.microsoft.com/office/word/2010/wordprocessingShape" mc:Ignorable="w14 w15 w16se w16cid w16 w16cex w16sdtdh w16sdtfl w16du wp14">
   <w:footnote w:type="separator" w:id="-1">
@@ -7236,6 +5868,16 @@
 </file>
 
 <file path=word/header1.xml><?xml version="1.0" encoding="utf-8"?>
+<w:hdr xmlns:wpc="http://schemas.microsoft.com/office/word/2010/wordprocessingCanvas" xmlns:cx="http://schemas.microsoft.com/office/drawing/2014/chartex" xmlns:cx1="http://schemas.microsoft.com/office/drawing/2015/9/8/chartex" xmlns:cx2="http://schemas.microsoft.com/office/drawing/2015/10/21/chartex" xmlns:cx3="http://schemas.microsoft.com/office/drawing/2016/5/9/chartex" xmlns:cx4="http://schemas.microsoft.com/office/drawing/2016/5/10/chartex" xmlns:cx5="http://schemas.microsoft.com/office/drawing/2016/5/11/chartex" xmlns:cx6="http://schemas.microsoft.com/office/drawing/2016/5/12/chartex" xmlns:cx7="http://schemas.microsoft.com/office/drawing/2016/5/13/chartex" xmlns:cx8="http://schemas.microsoft.com/office/drawing/2016/5/14/chartex" xmlns:mc="http://schemas.openxmlformats.org/markup-compatibility/2006" xmlns:aink="http://schemas.microsoft.com/office/drawing/2016/ink" xmlns:am3d="http://schemas.microsoft.com/office/drawing/2017/model3d" xmlns:o="urn:schemas-microsoft-com:office:office" xmlns:oel="http://schemas.microsoft.com/office/2019/extlst" xmlns:r="http://schemas.openxmlformats.org/officeDocument/2006/relationships" xmlns:m="http://schemas.openxmlformats.org/officeDocument/2006/math" xmlns:v="urn:schemas-microsoft-com:vml" xmlns:wp14="http://schemas.microsoft.com/office/word/2010/wordprocessingDrawing" xmlns:wp="http://schemas.openxmlformats.org/drawingml/2006/wordprocessingDrawing" xmlns:w10="urn:schemas-microsoft-com:office:word" xmlns:w="http://schemas.openxmlformats.org/wordprocessingml/2006/main" xmlns:w14="http://schemas.microsoft.com/office/word/2010/wordml" xmlns:w15="http://schemas.microsoft.com/office/word/2012/wordml" xmlns:w16cex="http://schemas.microsoft.com/office/word/2018/wordml/cex" xmlns:w16cid="http://schemas.microsoft.com/office/word/2016/wordml/cid" xmlns:w16="http://schemas.microsoft.com/office/word/2018/wordml" xmlns:w16du="http://schemas.microsoft.com/office/word/2023/wordml/word16du" xmlns:w16sdtdh="http://schemas.microsoft.com/office/word/2020/wordml/sdtdatahash" xmlns:w16sdtfl="http://schemas.microsoft.com/office/word/2024/wordml/sdtformatlock" xmlns:w16se="http://schemas.microsoft.com/office/word/2015/wordml/symex" xmlns:wpg="http://schemas.microsoft.com/office/word/2010/wordprocessingGroup" xmlns:wpi="http://schemas.microsoft.com/office/word/2010/wordprocessingInk" xmlns:wne="http://schemas.microsoft.com/office/word/2006/wordml" xmlns:wps="http://schemas.microsoft.com/office/word/2010/wordprocessingShape" mc:Ignorable="w14 w15 w16se w16cid w16 w16cex w16sdtdh w16sdtfl w16du wp14">
+  <w:p>
+    <w:pPr>
+      <w:pStyle w:val="Header"/>
+    </w:pPr>
+  </w:p>
+</w:hdr>
+</file>
+
+<file path=word/header2.xml><?xml version="1.0" encoding="utf-8"?>
 <w:hdr xmlns:wpc="http://schemas.microsoft.com/office/word/2010/wordprocessingCanvas" xmlns:cx="http://schemas.microsoft.com/office/drawing/2014/chartex" xmlns:cx1="http://schemas.microsoft.com/office/drawing/2015/9/8/chartex" xmlns:cx2="http://schemas.microsoft.com/office/drawing/2015/10/21/chartex" xmlns:cx3="http://schemas.microsoft.com/office/drawing/2016/5/9/chartex" xmlns:cx4="http://schemas.microsoft.com/office/drawing/2016/5/10/chartex" xmlns:cx5="http://schemas.microsoft.com/office/drawing/2016/5/11/chartex" xmlns:cx6="http://schemas.microsoft.com/office/drawing/2016/5/12/chartex" xmlns:cx7="http://schemas.microsoft.com/office/drawing/2016/5/13/chartex" xmlns:cx8="http://schemas.microsoft.com/office/drawing/2016/5/14/chartex" xmlns:mc="http://schemas.openxmlformats.org/markup-compatibility/2006" xmlns:aink="http://schemas.microsoft.com/office/drawing/2016/ink" xmlns:am3d="http://schemas.microsoft.com/office/drawing/2017/model3d" xmlns:o="urn:schemas-microsoft-com:office:office" xmlns:oel="http://schemas.microsoft.com/office/2019/extlst" xmlns:r="http://schemas.openxmlformats.org/officeDocument/2006/relationships" xmlns:m="http://schemas.openxmlformats.org/officeDocument/2006/math" xmlns:v="urn:schemas-microsoft-com:vml" xmlns:wp14="http://schemas.microsoft.com/office/word/2010/wordprocessingDrawing" xmlns:wp="http://schemas.openxmlformats.org/drawingml/2006/wordprocessingDrawing" xmlns:w10="urn:schemas-microsoft-com:office:word" xmlns:w="http://schemas.openxmlformats.org/wordprocessingml/2006/main" xmlns:w14="http://schemas.microsoft.com/office/word/2010/wordml" xmlns:w15="http://schemas.microsoft.com/office/word/2012/wordml" xmlns:w16cex="http://schemas.microsoft.com/office/word/2018/wordml/cex" xmlns:w16cid="http://schemas.microsoft.com/office/word/2016/wordml/cid" xmlns:w16="http://schemas.microsoft.com/office/word/2018/wordml" xmlns:w16du="http://schemas.microsoft.com/office/word/2023/wordml/word16du" xmlns:w16sdtdh="http://schemas.microsoft.com/office/word/2020/wordml/sdtdatahash" xmlns:w16sdtfl="http://schemas.microsoft.com/office/word/2024/wordml/sdtformatlock" xmlns:w16se="http://schemas.microsoft.com/office/word/2015/wordml/symex" xmlns:wpg="http://schemas.microsoft.com/office/word/2010/wordprocessingGroup" xmlns:wpi="http://schemas.microsoft.com/office/word/2010/wordprocessingInk" xmlns:wne="http://schemas.microsoft.com/office/word/2006/wordml" xmlns:wps="http://schemas.microsoft.com/office/word/2010/wordprocessingShape" mc:Ignorable="w14 w15 w16se w16cid w16 w16cex w16sdtdh w16sdtfl w16du wp14">
   <w:tbl>
     <w:tblPr>
@@ -7266,10 +5908,10 @@
               <w:noProof/>
             </w:rPr>
             <w:drawing>
-              <wp:inline distT="0" distB="0" distL="0" distR="0" wp14:anchorId="5E44B9E5" wp14:editId="6CEABEC3">
-                <wp:extent cx="2472690" cy="762000"/>
-                <wp:effectExtent l="0" t="0" r="3810" b="0"/>
-                <wp:docPr id="72801730" name="Picture 1" descr="A black text with a white background&#10;&#10;AI-generated content may be incorrect."/>
+              <wp:inline distT="0" distB="0" distL="0" distR="0" wp14:anchorId="0782036E" wp14:editId="2AAD89B2">
+                <wp:extent cx="1587582" cy="584230"/>
+                <wp:effectExtent l="0" t="0" r="0" b="6350"/>
+                <wp:docPr id="1505813815" name="Picture 1"/>
                 <wp:cNvGraphicFramePr>
                   <a:graphicFrameLocks xmlns:a="http://schemas.openxmlformats.org/drawingml/2006/main" noChangeAspect="1"/>
                 </wp:cNvGraphicFramePr>
@@ -7277,7 +5919,7 @@
                   <a:graphicData uri="http://schemas.openxmlformats.org/drawingml/2006/picture">
                     <pic:pic xmlns:pic="http://schemas.openxmlformats.org/drawingml/2006/picture">
                       <pic:nvPicPr>
-                        <pic:cNvPr id="72801730" name="Picture 1" descr="A black text with a white background&#10;&#10;AI-generated content may be incorrect."/>
+                        <pic:cNvPr id="1505813815" name="Picture 1505813815"/>
                         <pic:cNvPicPr/>
                       </pic:nvPicPr>
                       <pic:blipFill>
@@ -7295,7 +5937,7 @@
                       <pic:spPr>
                         <a:xfrm>
                           <a:off x="0" y="0"/>
-                          <a:ext cx="2472690" cy="762000"/>
+                          <a:ext cx="1587582" cy="584230"/>
                         </a:xfrm>
                         <a:prstGeom prst="rect">
                           <a:avLst/>
@@ -7344,7 +5986,6 @@
             </w:rPr>
             <w:t>Report printed on {</w:t>
           </w:r>
-          <w:proofErr w:type="spellStart"/>
           <w:r>
             <w:rPr>
               <w:rFonts w:ascii="BC Sans" w:eastAsia="BC Sans" w:hAnsi="BC Sans" w:cs="BC Sans"/>
@@ -7369,7 +6010,6 @@
             </w:rPr>
             <w:t>generatedOn</w:t>
           </w:r>
-          <w:proofErr w:type="spellEnd"/>
           <w:r>
             <w:rPr>
               <w:rFonts w:ascii="BC Sans" w:eastAsia="BC Sans" w:hAnsi="BC Sans" w:cs="BC Sans"/>
@@ -7382,6 +6022,16 @@
       </w:tc>
     </w:tr>
   </w:tbl>
+  <w:p>
+    <w:pPr>
+      <w:pStyle w:val="Header"/>
+    </w:pPr>
+  </w:p>
+</w:hdr>
+</file>
+
+<file path=word/header3.xml><?xml version="1.0" encoding="utf-8"?>
+<w:hdr xmlns:wpc="http://schemas.microsoft.com/office/word/2010/wordprocessingCanvas" xmlns:cx="http://schemas.microsoft.com/office/drawing/2014/chartex" xmlns:cx1="http://schemas.microsoft.com/office/drawing/2015/9/8/chartex" xmlns:cx2="http://schemas.microsoft.com/office/drawing/2015/10/21/chartex" xmlns:cx3="http://schemas.microsoft.com/office/drawing/2016/5/9/chartex" xmlns:cx4="http://schemas.microsoft.com/office/drawing/2016/5/10/chartex" xmlns:cx5="http://schemas.microsoft.com/office/drawing/2016/5/11/chartex" xmlns:cx6="http://schemas.microsoft.com/office/drawing/2016/5/12/chartex" xmlns:cx7="http://schemas.microsoft.com/office/drawing/2016/5/13/chartex" xmlns:cx8="http://schemas.microsoft.com/office/drawing/2016/5/14/chartex" xmlns:mc="http://schemas.openxmlformats.org/markup-compatibility/2006" xmlns:aink="http://schemas.microsoft.com/office/drawing/2016/ink" xmlns:am3d="http://schemas.microsoft.com/office/drawing/2017/model3d" xmlns:o="urn:schemas-microsoft-com:office:office" xmlns:oel="http://schemas.microsoft.com/office/2019/extlst" xmlns:r="http://schemas.openxmlformats.org/officeDocument/2006/relationships" xmlns:m="http://schemas.openxmlformats.org/officeDocument/2006/math" xmlns:v="urn:schemas-microsoft-com:vml" xmlns:wp14="http://schemas.microsoft.com/office/word/2010/wordprocessingDrawing" xmlns:wp="http://schemas.openxmlformats.org/drawingml/2006/wordprocessingDrawing" xmlns:w10="urn:schemas-microsoft-com:office:word" xmlns:w="http://schemas.openxmlformats.org/wordprocessingml/2006/main" xmlns:w14="http://schemas.microsoft.com/office/word/2010/wordml" xmlns:w15="http://schemas.microsoft.com/office/word/2012/wordml" xmlns:w16cex="http://schemas.microsoft.com/office/word/2018/wordml/cex" xmlns:w16cid="http://schemas.microsoft.com/office/word/2016/wordml/cid" xmlns:w16="http://schemas.microsoft.com/office/word/2018/wordml" xmlns:w16du="http://schemas.microsoft.com/office/word/2023/wordml/word16du" xmlns:w16sdtdh="http://schemas.microsoft.com/office/word/2020/wordml/sdtdatahash" xmlns:w16sdtfl="http://schemas.microsoft.com/office/word/2024/wordml/sdtformatlock" xmlns:w16se="http://schemas.microsoft.com/office/word/2015/wordml/symex" xmlns:wpg="http://schemas.microsoft.com/office/word/2010/wordprocessingGroup" xmlns:wpi="http://schemas.microsoft.com/office/word/2010/wordprocessingInk" xmlns:wne="http://schemas.microsoft.com/office/word/2006/wordml" xmlns:wps="http://schemas.microsoft.com/office/word/2010/wordprocessingShape" mc:Ignorable="w14 w15 w16se w16cid w16 w16cex w16sdtdh w16sdtfl w16du wp14">
   <w:p>
     <w:pPr>
       <w:pStyle w:val="Header"/>

</xml_diff>

<commit_message>
feat: release Turpiditidinous Trash Panda (#1078)
Co-authored-by: team-wolverine-nrm-repo-updater[bot] <203337993+team-wolverine-nrm-repo-updater[bot]@users.noreply.github.com>
Co-authored-by: jon-funk <johnthomasfunk@gmail.com>
Co-authored-by: Mike Vesprini <11034827+mikevespi@users.noreply.github.com>
Co-authored-by: renovate[bot] <29139614+renovate[bot]@users.noreply.github.com>
Co-authored-by: Scarlett <35635257+Scarlett-Truong@users.noreply.github.com>
Co-authored-by: Ryan Rondeau <nayr974@users.noreply.github.com>
Co-authored-by: Dmitri <108112696+dk-bcps@users.noreply.github.com>
</commit_message>
<xml_diff>
--- a/backend/templates/complaint/CDOGS-PARKS-ERS-COMPLAINT-TEMPLATE-v1.docx
+++ b/backend/templates/complaint/CDOGS-PARKS-ERS-COMPLAINT-TEMPLATE-v1.docx
@@ -146,7 +146,6 @@
               </w:rPr>
               <w:t>{</w:t>
             </w:r>
-            <w:proofErr w:type="spellStart"/>
             <w:r>
               <w:rPr>
                 <w:rFonts w:ascii="BC Sans" w:eastAsia="Times New Roman" w:hAnsi="BC Sans" w:cs="Times New Roman"/>
@@ -177,7 +176,6 @@
               </w:rPr>
               <w:t>reportedOn</w:t>
             </w:r>
-            <w:proofErr w:type="spellEnd"/>
             <w:r>
               <w:rPr>
                 <w:rFonts w:ascii="BC Sans" w:eastAsia="Times New Roman" w:hAnsi="BC Sans" w:cs="Times New Roman"/>
@@ -216,7 +214,6 @@
               </w:rPr>
               <w:t>Created by: {</w:t>
             </w:r>
-            <w:proofErr w:type="spellStart"/>
             <w:r>
               <w:rPr>
                 <w:rFonts w:ascii="BC Sans" w:eastAsia="Times New Roman" w:hAnsi="BC Sans" w:cs="Times New Roman"/>
@@ -249,7 +246,6 @@
               </w:rPr>
               <w:t>createdBy</w:t>
             </w:r>
-            <w:proofErr w:type="spellEnd"/>
             <w:r>
               <w:rPr>
                 <w:rFonts w:ascii="BC Sans" w:eastAsia="Times New Roman" w:hAnsi="BC Sans" w:cs="Times New Roman"/>
@@ -282,7 +278,6 @@
               </w:rPr>
               <w:t>Status: {</w:t>
             </w:r>
-            <w:proofErr w:type="spellStart"/>
             <w:r>
               <w:rPr>
                 <w:rFonts w:ascii="BC Sans" w:eastAsia="Times New Roman" w:hAnsi="BC Sans" w:cs="Times New Roman"/>
@@ -315,7 +310,6 @@
               </w:rPr>
               <w:t>status</w:t>
             </w:r>
-            <w:proofErr w:type="spellEnd"/>
             <w:r>
               <w:rPr>
                 <w:rFonts w:ascii="BC Sans" w:eastAsia="Times New Roman" w:hAnsi="BC Sans" w:cs="Times New Roman"/>
@@ -383,7 +377,6 @@
               </w:rPr>
               <w:t>{</w:t>
             </w:r>
-            <w:proofErr w:type="spellStart"/>
             <w:r>
               <w:rPr>
                 <w:rFonts w:ascii="BC Sans" w:eastAsia="Times New Roman" w:hAnsi="BC Sans" w:cs="Times New Roman"/>
@@ -416,7 +409,6 @@
               </w:rPr>
               <w:t>updatedOn</w:t>
             </w:r>
-            <w:proofErr w:type="spellEnd"/>
             <w:r>
               <w:rPr>
                 <w:rFonts w:ascii="BC Sans" w:eastAsia="Times New Roman" w:hAnsi="BC Sans" w:cs="Times New Roman"/>
@@ -460,17 +452,7 @@
                 <w:sz w:val="20"/>
                 <w:szCs w:val="20"/>
               </w:rPr>
-              <w:t xml:space="preserve"> {</w:t>
-            </w:r>
-            <w:proofErr w:type="spellStart"/>
-            <w:r>
-              <w:rPr>
-                <w:rFonts w:ascii="BC Sans" w:eastAsia="Times New Roman" w:hAnsi="BC Sans" w:cs="Times New Roman"/>
-                <w:color w:val="000000" w:themeColor="text1"/>
-                <w:sz w:val="20"/>
-                <w:szCs w:val="20"/>
-              </w:rPr>
-              <w:t>d</w:t>
+              <w:t xml:space="preserve"> {d</w:t>
             </w:r>
             <w:r>
               <w:rPr>
@@ -489,17 +471,7 @@
                 <w:sz w:val="20"/>
                 <w:szCs w:val="20"/>
               </w:rPr>
-              <w:t>officerAssigned</w:t>
-            </w:r>
-            <w:proofErr w:type="spellEnd"/>
-            <w:r>
-              <w:rPr>
-                <w:rFonts w:ascii="BC Sans" w:eastAsia="Times New Roman" w:hAnsi="BC Sans" w:cs="Times New Roman"/>
-                <w:color w:val="000000" w:themeColor="text1"/>
-                <w:sz w:val="20"/>
-                <w:szCs w:val="20"/>
-              </w:rPr>
-              <w:t>}</w:t>
+              <w:t>officerAssigned}</w:t>
             </w:r>
           </w:p>
         </w:tc>
@@ -762,7 +734,6 @@
               </w:rPr>
               <w:t>{</w:t>
             </w:r>
-            <w:proofErr w:type="spellStart"/>
             <w:r>
               <w:rPr>
                 <w:rFonts w:ascii="BC Sans" w:eastAsia="Times New Roman" w:hAnsi="BC Sans" w:cs="Times New Roman"/>
@@ -790,7 +761,6 @@
               </w:rPr>
               <w:t>incidentDateTime</w:t>
             </w:r>
-            <w:proofErr w:type="spellEnd"/>
             <w:r>
               <w:rPr>
                 <w:rFonts w:ascii="BC Sans" w:eastAsia="Times New Roman" w:hAnsi="BC Sans" w:cs="Times New Roman"/>
@@ -903,7 +873,6 @@
               </w:rPr>
               <w:t>.</w:t>
             </w:r>
-            <w:proofErr w:type="spellStart"/>
             <w:r>
               <w:rPr>
                 <w:rFonts w:ascii="BC Sans" w:eastAsia="Times New Roman" w:hAnsi="BC Sans" w:cs="Times New Roman"/>
@@ -914,7 +883,6 @@
               </w:rPr>
               <w:t>complaintMethodReceivedCode</w:t>
             </w:r>
-            <w:proofErr w:type="spellEnd"/>
             <w:r>
               <w:rPr>
                 <w:rFonts w:ascii="BC Sans" w:hAnsi="BC Sans"/>
@@ -989,7 +957,6 @@
               </w:rPr>
               <w:t>{</w:t>
             </w:r>
-            <w:proofErr w:type="spellStart"/>
             <w:r>
               <w:rPr>
                 <w:rFonts w:ascii="BC Sans" w:eastAsia="Times New Roman" w:hAnsi="BC Sans" w:cs="Times New Roman"/>
@@ -1017,7 +984,6 @@
               </w:rPr>
               <w:t>violationType</w:t>
             </w:r>
-            <w:proofErr w:type="spellEnd"/>
             <w:r>
               <w:rPr>
                 <w:rFonts w:ascii="BC Sans" w:eastAsia="Times New Roman" w:hAnsi="BC Sans" w:cs="Times New Roman"/>
@@ -1092,7 +1058,6 @@
               </w:rPr>
               <w:t>{</w:t>
             </w:r>
-            <w:proofErr w:type="spellStart"/>
             <w:r>
               <w:rPr>
                 <w:rFonts w:ascii="BC Sans" w:eastAsia="Times New Roman" w:hAnsi="BC Sans" w:cs="Times New Roman"/>
@@ -1120,7 +1085,6 @@
               </w:rPr>
               <w:t>inProgress</w:t>
             </w:r>
-            <w:proofErr w:type="spellEnd"/>
             <w:r>
               <w:rPr>
                 <w:rFonts w:ascii="BC Sans" w:eastAsia="Times New Roman" w:hAnsi="BC Sans" w:cs="Times New Roman"/>
@@ -1196,7 +1160,6 @@
               </w:rPr>
               <w:t>{</w:t>
             </w:r>
-            <w:proofErr w:type="spellStart"/>
             <w:r>
               <w:rPr>
                 <w:rFonts w:ascii="BC Sans" w:eastAsia="Times New Roman" w:hAnsi="BC Sans" w:cs="Times New Roman"/>
@@ -1224,7 +1187,6 @@
               </w:rPr>
               <w:t>wasObserved</w:t>
             </w:r>
-            <w:proofErr w:type="spellEnd"/>
             <w:r>
               <w:rPr>
                 <w:rFonts w:ascii="BC Sans" w:eastAsia="Times New Roman" w:hAnsi="BC Sans" w:cs="Times New Roman"/>
@@ -1293,7 +1255,6 @@
               </w:rPr>
               <w:t>{</w:t>
             </w:r>
-            <w:proofErr w:type="spellStart"/>
             <w:r>
               <w:rPr>
                 <w:rFonts w:ascii="BC Sans" w:eastAsia="Times New Roman" w:hAnsi="BC Sans" w:cs="Times New Roman"/>
@@ -1325,7 +1286,6 @@
               </w:rPr>
               <w:t>location</w:t>
             </w:r>
-            <w:proofErr w:type="spellEnd"/>
             <w:r>
               <w:rPr>
                 <w:rFonts w:ascii="BC Sans" w:eastAsia="Times New Roman" w:hAnsi="BC Sans" w:cs="Times New Roman"/>
@@ -1424,12 +1384,78 @@
                 <w:sz w:val="20"/>
                 <w:szCs w:val="20"/>
               </w:rPr>
+              <w:t>{d</w:t>
+            </w:r>
+            <w:r>
+              <w:rPr>
+                <w:rFonts w:ascii="BC Sans" w:eastAsia="Times New Roman" w:hAnsi="BC Sans" w:cs="Times New Roman"/>
+                <w:color w:val="000000" w:themeColor="text1"/>
+                <w:sz w:val="20"/>
+                <w:szCs w:val="20"/>
+              </w:rPr>
+              <w:t>.</w:t>
+            </w:r>
+            <w:r>
+              <w:rPr>
+                <w:rFonts w:ascii="BC Sans" w:hAnsi="BC Sans" w:cs="BC Sans Light"/>
+                <w:sz w:val="20"/>
+                <w:szCs w:val="20"/>
+              </w:rPr>
+              <w:t>latitude</w:t>
+            </w:r>
+            <w:r>
+              <w:rPr>
+                <w:rFonts w:ascii="BC Sans" w:hAnsi="BC Sans" w:cs="BC Sans Light"/>
+                <w:sz w:val="20"/>
+                <w:szCs w:val="20"/>
+              </w:rPr>
+              <w:t>:if</w:t>
+            </w:r>
+            <w:r>
+              <w:rPr>
+                <w:rFonts w:ascii="BC Sans" w:hAnsi="BC Sans" w:cs="BC Sans Light"/>
+                <w:sz w:val="20"/>
+                <w:szCs w:val="20"/>
+              </w:rPr>
+              <w:t>NE</w:t>
+            </w:r>
+            <w:r>
+              <w:rPr>
+                <w:rFonts w:ascii="BC Sans" w:hAnsi="BC Sans" w:cs="BC Sans Light"/>
+                <w:sz w:val="20"/>
+                <w:szCs w:val="20"/>
+              </w:rPr>
+              <w:t>(</w:t>
+            </w:r>
+            <w:r>
+              <w:rPr>
+                <w:rFonts w:ascii="BC Sans" w:hAnsi="BC Sans" w:cs="BC Sans Light"/>
+                <w:sz w:val="20"/>
+                <w:szCs w:val="20"/>
+              </w:rPr>
+              <w:t>0</w:t>
+            </w:r>
+            <w:r>
+              <w:rPr>
+                <w:rFonts w:ascii="BC Sans" w:hAnsi="BC Sans" w:cs="BC Sans Light"/>
+                <w:sz w:val="20"/>
+                <w:szCs w:val="20"/>
+              </w:rPr>
+              <w:t>):showBegin}</w:t>
+            </w:r>
+            <w:r>
+              <w:rPr>
+                <w:rFonts w:ascii="BC Sans" w:eastAsia="Times New Roman" w:hAnsi="BC Sans" w:cs="Times New Roman"/>
+                <w:color w:val="000000" w:themeColor="text1"/>
+                <w:sz w:val="20"/>
+                <w:szCs w:val="20"/>
+              </w:rPr>
               <w:t>{</w:t>
             </w:r>
-            <w:proofErr w:type="spellStart"/>
-            <w:r>
-              <w:rPr>
-                <w:rFonts w:ascii="BC Sans" w:hAnsi="BC Sans" w:cs="BC Sans Light"/>
+            <w:r>
+              <w:rPr>
+                <w:rFonts w:ascii="BC Sans" w:eastAsia="Times New Roman" w:hAnsi="BC Sans" w:cs="Times New Roman"/>
+                <w:color w:val="000000" w:themeColor="text1"/>
                 <w:sz w:val="20"/>
                 <w:szCs w:val="20"/>
               </w:rPr>
@@ -1446,7 +1472,8 @@
             </w:r>
             <w:r>
               <w:rPr>
-                <w:rFonts w:ascii="BC Sans" w:hAnsi="BC Sans" w:cs="BC Sans Light"/>
+                <w:rFonts w:ascii="BC Sans" w:eastAsia="Times New Roman" w:hAnsi="BC Sans" w:cs="Times New Roman"/>
+                <w:color w:val="000000" w:themeColor="text1"/>
                 <w:sz w:val="20"/>
                 <w:szCs w:val="20"/>
               </w:rPr>
@@ -1454,6 +1481,76 @@
             </w:r>
             <w:r>
               <w:rPr>
+                <w:rFonts w:ascii="BC Sans" w:eastAsia="Times New Roman" w:hAnsi="BC Sans" w:cs="Times New Roman"/>
+                <w:color w:val="000000" w:themeColor="text1"/>
+                <w:sz w:val="20"/>
+                <w:szCs w:val="20"/>
+              </w:rPr>
+              <w:t>}, {</w:t>
+            </w:r>
+            <w:r>
+              <w:rPr>
+                <w:rFonts w:ascii="BC Sans" w:eastAsia="Times New Roman" w:hAnsi="BC Sans" w:cs="Times New Roman"/>
+                <w:color w:val="000000" w:themeColor="text1"/>
+                <w:sz w:val="20"/>
+                <w:szCs w:val="20"/>
+              </w:rPr>
+              <w:t>d</w:t>
+            </w:r>
+            <w:r>
+              <w:rPr>
+                <w:rFonts w:ascii="BC Sans" w:eastAsia="Times New Roman" w:hAnsi="BC Sans" w:cs="Times New Roman"/>
+                <w:color w:val="000000" w:themeColor="text1"/>
+                <w:sz w:val="20"/>
+                <w:szCs w:val="20"/>
+              </w:rPr>
+              <w:t>.</w:t>
+            </w:r>
+            <w:r>
+              <w:rPr>
+                <w:rFonts w:ascii="BC Sans" w:eastAsia="Times New Roman" w:hAnsi="BC Sans" w:cs="Times New Roman"/>
+                <w:color w:val="000000" w:themeColor="text1"/>
+                <w:sz w:val="20"/>
+                <w:szCs w:val="20"/>
+              </w:rPr>
+              <w:t>longitude</w:t>
+            </w:r>
+            <w:r>
+              <w:rPr>
+                <w:rFonts w:ascii="BC Sans" w:eastAsia="Times New Roman" w:hAnsi="BC Sans" w:cs="Times New Roman"/>
+                <w:color w:val="000000" w:themeColor="text1"/>
+                <w:sz w:val="20"/>
+                <w:szCs w:val="20"/>
+              </w:rPr>
+              <w:t>}</w:t>
+            </w:r>
+            <w:r>
+              <w:rPr>
+                <w:rFonts w:ascii="BC Sans" w:hAnsi="BC Sans" w:cs="BC Sans Light"/>
+                <w:sz w:val="20"/>
+                <w:szCs w:val="20"/>
+              </w:rPr>
+              <w:t>{d</w:t>
+            </w:r>
+            <w:r>
+              <w:rPr>
+                <w:rFonts w:ascii="BC Sans" w:eastAsia="Times New Roman" w:hAnsi="BC Sans" w:cs="Times New Roman"/>
+                <w:color w:val="000000" w:themeColor="text1"/>
+                <w:sz w:val="20"/>
+                <w:szCs w:val="20"/>
+              </w:rPr>
+              <w:t>.</w:t>
+            </w:r>
+            <w:r>
+              <w:rPr>
+                <w:rFonts w:ascii="BC Sans" w:hAnsi="BC Sans" w:cs="BC Sans Light"/>
+                <w:sz w:val="20"/>
+                <w:szCs w:val="20"/>
+              </w:rPr>
+              <w:t>latitude</w:t>
+            </w:r>
+            <w:r>
+              <w:rPr>
                 <w:rFonts w:ascii="BC Sans" w:hAnsi="BC Sans" w:cs="BC Sans Light"/>
                 <w:sz w:val="20"/>
                 <w:szCs w:val="20"/>
@@ -1468,7 +1565,6 @@
               </w:rPr>
               <w:t>NE</w:t>
             </w:r>
-            <w:proofErr w:type="spellEnd"/>
             <w:r>
               <w:rPr>
                 <w:rFonts w:ascii="BC Sans" w:hAnsi="BC Sans" w:cs="BC Sans Light"/>
@@ -1491,194 +1587,7 @@
                 <w:sz w:val="20"/>
                 <w:szCs w:val="20"/>
               </w:rPr>
-              <w:t>):</w:t>
-            </w:r>
-            <w:proofErr w:type="spellStart"/>
-            <w:r>
-              <w:rPr>
-                <w:rFonts w:ascii="BC Sans" w:hAnsi="BC Sans" w:cs="BC Sans Light"/>
-                <w:sz w:val="20"/>
-                <w:szCs w:val="20"/>
-              </w:rPr>
-              <w:t>showBegin</w:t>
-            </w:r>
-            <w:proofErr w:type="spellEnd"/>
-            <w:r>
-              <w:rPr>
-                <w:rFonts w:ascii="BC Sans" w:hAnsi="BC Sans" w:cs="BC Sans Light"/>
-                <w:sz w:val="20"/>
-                <w:szCs w:val="20"/>
-              </w:rPr>
-              <w:t>}</w:t>
-            </w:r>
-            <w:r>
-              <w:rPr>
-                <w:rFonts w:ascii="BC Sans" w:eastAsia="Times New Roman" w:hAnsi="BC Sans" w:cs="Times New Roman"/>
-                <w:color w:val="000000" w:themeColor="text1"/>
-                <w:sz w:val="20"/>
-                <w:szCs w:val="20"/>
-              </w:rPr>
-              <w:t>{</w:t>
-            </w:r>
-            <w:proofErr w:type="spellStart"/>
-            <w:r>
-              <w:rPr>
-                <w:rFonts w:ascii="BC Sans" w:eastAsia="Times New Roman" w:hAnsi="BC Sans" w:cs="Times New Roman"/>
-                <w:color w:val="000000" w:themeColor="text1"/>
-                <w:sz w:val="20"/>
-                <w:szCs w:val="20"/>
-              </w:rPr>
-              <w:t>d</w:t>
-            </w:r>
-            <w:r>
-              <w:rPr>
-                <w:rFonts w:ascii="BC Sans" w:eastAsia="Times New Roman" w:hAnsi="BC Sans" w:cs="Times New Roman"/>
-                <w:color w:val="000000" w:themeColor="text1"/>
-                <w:sz w:val="20"/>
-                <w:szCs w:val="20"/>
-              </w:rPr>
-              <w:t>.</w:t>
-            </w:r>
-            <w:r>
-              <w:rPr>
-                <w:rFonts w:ascii="BC Sans" w:eastAsia="Times New Roman" w:hAnsi="BC Sans" w:cs="Times New Roman"/>
-                <w:color w:val="000000" w:themeColor="text1"/>
-                <w:sz w:val="20"/>
-                <w:szCs w:val="20"/>
-              </w:rPr>
-              <w:t>latitude</w:t>
-            </w:r>
-            <w:proofErr w:type="spellEnd"/>
-            <w:r>
-              <w:rPr>
-                <w:rFonts w:ascii="BC Sans" w:eastAsia="Times New Roman" w:hAnsi="BC Sans" w:cs="Times New Roman"/>
-                <w:color w:val="000000" w:themeColor="text1"/>
-                <w:sz w:val="20"/>
-                <w:szCs w:val="20"/>
-              </w:rPr>
-              <w:t>}, {</w:t>
-            </w:r>
-            <w:proofErr w:type="spellStart"/>
-            <w:r>
-              <w:rPr>
-                <w:rFonts w:ascii="BC Sans" w:eastAsia="Times New Roman" w:hAnsi="BC Sans" w:cs="Times New Roman"/>
-                <w:color w:val="000000" w:themeColor="text1"/>
-                <w:sz w:val="20"/>
-                <w:szCs w:val="20"/>
-              </w:rPr>
-              <w:t>d</w:t>
-            </w:r>
-            <w:r>
-              <w:rPr>
-                <w:rFonts w:ascii="BC Sans" w:eastAsia="Times New Roman" w:hAnsi="BC Sans" w:cs="Times New Roman"/>
-                <w:color w:val="000000" w:themeColor="text1"/>
-                <w:sz w:val="20"/>
-                <w:szCs w:val="20"/>
-              </w:rPr>
-              <w:t>.</w:t>
-            </w:r>
-            <w:r>
-              <w:rPr>
-                <w:rFonts w:ascii="BC Sans" w:eastAsia="Times New Roman" w:hAnsi="BC Sans" w:cs="Times New Roman"/>
-                <w:color w:val="000000" w:themeColor="text1"/>
-                <w:sz w:val="20"/>
-                <w:szCs w:val="20"/>
-              </w:rPr>
-              <w:t>longitude</w:t>
-            </w:r>
-            <w:proofErr w:type="spellEnd"/>
-            <w:r>
-              <w:rPr>
-                <w:rFonts w:ascii="BC Sans" w:eastAsia="Times New Roman" w:hAnsi="BC Sans" w:cs="Times New Roman"/>
-                <w:color w:val="000000" w:themeColor="text1"/>
-                <w:sz w:val="20"/>
-                <w:szCs w:val="20"/>
-              </w:rPr>
-              <w:t>}</w:t>
-            </w:r>
-            <w:r>
-              <w:rPr>
-                <w:rFonts w:ascii="BC Sans" w:hAnsi="BC Sans" w:cs="BC Sans Light"/>
-                <w:sz w:val="20"/>
-                <w:szCs w:val="20"/>
-              </w:rPr>
-              <w:t>{</w:t>
-            </w:r>
-            <w:proofErr w:type="spellStart"/>
-            <w:r>
-              <w:rPr>
-                <w:rFonts w:ascii="BC Sans" w:hAnsi="BC Sans" w:cs="BC Sans Light"/>
-                <w:sz w:val="20"/>
-                <w:szCs w:val="20"/>
-              </w:rPr>
-              <w:t>d</w:t>
-            </w:r>
-            <w:r>
-              <w:rPr>
-                <w:rFonts w:ascii="BC Sans" w:eastAsia="Times New Roman" w:hAnsi="BC Sans" w:cs="Times New Roman"/>
-                <w:color w:val="000000" w:themeColor="text1"/>
-                <w:sz w:val="20"/>
-                <w:szCs w:val="20"/>
-              </w:rPr>
-              <w:t>.</w:t>
-            </w:r>
-            <w:r>
-              <w:rPr>
-                <w:rFonts w:ascii="BC Sans" w:hAnsi="BC Sans" w:cs="BC Sans Light"/>
-                <w:sz w:val="20"/>
-                <w:szCs w:val="20"/>
-              </w:rPr>
-              <w:t>latitude</w:t>
-            </w:r>
-            <w:r>
-              <w:rPr>
-                <w:rFonts w:ascii="BC Sans" w:hAnsi="BC Sans" w:cs="BC Sans Light"/>
-                <w:sz w:val="20"/>
-                <w:szCs w:val="20"/>
-              </w:rPr>
-              <w:t>:if</w:t>
-            </w:r>
-            <w:r>
-              <w:rPr>
-                <w:rFonts w:ascii="BC Sans" w:hAnsi="BC Sans" w:cs="BC Sans Light"/>
-                <w:sz w:val="20"/>
-                <w:szCs w:val="20"/>
-              </w:rPr>
-              <w:t>NE</w:t>
-            </w:r>
-            <w:proofErr w:type="spellEnd"/>
-            <w:r>
-              <w:rPr>
-                <w:rFonts w:ascii="BC Sans" w:hAnsi="BC Sans" w:cs="BC Sans Light"/>
-                <w:sz w:val="20"/>
-                <w:szCs w:val="20"/>
-              </w:rPr>
-              <w:t>(</w:t>
-            </w:r>
-            <w:r>
-              <w:rPr>
-                <w:rFonts w:ascii="BC Sans" w:hAnsi="BC Sans" w:cs="BC Sans Light"/>
-                <w:sz w:val="20"/>
-                <w:szCs w:val="20"/>
-              </w:rPr>
-              <w:t>0</w:t>
-            </w:r>
-            <w:r>
-              <w:rPr>
-                <w:rFonts w:ascii="BC Sans" w:hAnsi="BC Sans" w:cs="BC Sans Light"/>
-                <w:sz w:val="20"/>
-                <w:szCs w:val="20"/>
-              </w:rPr>
-              <w:t>):</w:t>
-            </w:r>
-            <w:proofErr w:type="spellStart"/>
-            <w:r>
-              <w:rPr>
-                <w:rFonts w:ascii="BC Sans" w:hAnsi="BC Sans" w:cs="BC Sans Light"/>
-                <w:sz w:val="20"/>
-                <w:szCs w:val="20"/>
-              </w:rPr>
-              <w:t>show</w:t>
+              <w:t>):show</w:t>
             </w:r>
             <w:r>
               <w:rPr>
@@ -1688,7 +1597,6 @@
               </w:rPr>
               <w:t>End</w:t>
             </w:r>
-            <w:proofErr w:type="spellEnd"/>
             <w:r>
               <w:rPr>
                 <w:rFonts w:ascii="BC Sans" w:hAnsi="BC Sans" w:cs="BC Sans Light"/>
@@ -1728,7 +1636,7 @@
                 <w:sz w:val="20"/>
                 <w:szCs w:val="20"/>
               </w:rPr>
-              <w:t>Park</w:t>
+              <w:t>Park/area</w:t>
             </w:r>
           </w:p>
         </w:tc>
@@ -1753,31 +1661,139 @@
                 <w:sz w:val="20"/>
                 <w:szCs w:val="20"/>
               </w:rPr>
-              <w:t>{</w:t>
-            </w:r>
-            <w:r>
-              <w:rPr>
-                <w:rFonts w:ascii="BC Sans" w:hAnsi="BC Sans" w:cs="BC Sans Light"/>
-                <w:sz w:val="20"/>
-                <w:szCs w:val="20"/>
-              </w:rPr>
-              <w:t>d</w:t>
-            </w:r>
-            <w:r>
-              <w:rPr>
-                <w:rFonts w:ascii="BC Sans" w:hAnsi="BC Sans" w:cs="BC Sans Light"/>
-                <w:sz w:val="20"/>
-                <w:szCs w:val="20"/>
-              </w:rPr>
-              <w:t>.park</w:t>
-            </w:r>
-            <w:r>
-              <w:rPr>
-                <w:rFonts w:ascii="BC Sans" w:hAnsi="BC Sans" w:cs="BC Sans Light"/>
-                <w:sz w:val="20"/>
-                <w:szCs w:val="20"/>
-              </w:rPr>
-              <w:t>.name</w:t>
+              <w:t>{d.park.name}</w:t>
+            </w:r>
+            <w:r>
+              <w:rPr>
+                <w:rFonts w:ascii="BC Sans" w:hAnsi="BC Sans" w:cs="BC Sans Light"/>
+                <w:sz w:val="20"/>
+                <w:szCs w:val="20"/>
+              </w:rPr>
+              <w:t>{d</w:t>
+            </w:r>
+            <w:r>
+              <w:rPr>
+                <w:rFonts w:ascii="BC Sans" w:eastAsia="Times New Roman" w:hAnsi="BC Sans" w:cs="Times New Roman"/>
+                <w:color w:val="000000" w:themeColor="text1"/>
+                <w:sz w:val="20"/>
+                <w:szCs w:val="20"/>
+              </w:rPr>
+              <w:t>.</w:t>
+            </w:r>
+            <w:r>
+              <w:rPr>
+                <w:rFonts w:ascii="BC Sans" w:hAnsi="BC Sans" w:cs="BC Sans Light"/>
+                <w:sz w:val="20"/>
+                <w:szCs w:val="20"/>
+              </w:rPr>
+              <w:t>parkAreasFormatted</w:t>
+            </w:r>
+            <w:r>
+              <w:rPr>
+                <w:rFonts w:ascii="BC Sans" w:hAnsi="BC Sans" w:cs="BC Sans Light"/>
+                <w:sz w:val="20"/>
+                <w:szCs w:val="20"/>
+              </w:rPr>
+              <w:t>:if</w:t>
+            </w:r>
+            <w:r>
+              <w:rPr>
+                <w:rFonts w:ascii="BC Sans" w:hAnsi="BC Sans" w:cs="BC Sans Light"/>
+                <w:sz w:val="20"/>
+                <w:szCs w:val="20"/>
+              </w:rPr>
+              <w:t>NEM</w:t>
+            </w:r>
+            <w:r>
+              <w:rPr>
+                <w:rFonts w:ascii="BC Sans" w:hAnsi="BC Sans" w:cs="BC Sans Light"/>
+                <w:sz w:val="20"/>
+                <w:szCs w:val="20"/>
+              </w:rPr>
+              <w:t>():showBegin}</w:t>
+            </w:r>
+            <w:r>
+              <w:rPr>
+                <w:rFonts w:ascii="BC Sans" w:hAnsi="BC Sans" w:cs="BC Sans Light"/>
+                <w:sz w:val="20"/>
+                <w:szCs w:val="20"/>
+              </w:rPr>
+              <w:t xml:space="preserve"> (</w:t>
+            </w:r>
+            <w:r>
+              <w:rPr>
+                <w:rFonts w:ascii="BC Sans" w:eastAsia="BC Sans" w:hAnsi="BC Sans" w:cs="BC Sans"/>
+                <w:color w:val="000000" w:themeColor="text1"/>
+                <w:sz w:val="20"/>
+                <w:szCs w:val="20"/>
+              </w:rPr>
+              <w:t>{d.parkAreasFormatted}</w:t>
+            </w:r>
+            <w:r>
+              <w:rPr>
+                <w:rFonts w:ascii="BC Sans" w:eastAsia="BC Sans" w:hAnsi="BC Sans" w:cs="BC Sans"/>
+                <w:color w:val="000000" w:themeColor="text1"/>
+                <w:sz w:val="20"/>
+                <w:szCs w:val="20"/>
+              </w:rPr>
+              <w:t>)</w:t>
+            </w:r>
+            <w:r>
+              <w:rPr>
+                <w:rFonts w:ascii="BC Sans" w:hAnsi="BC Sans" w:cs="BC Sans Light"/>
+                <w:sz w:val="20"/>
+                <w:szCs w:val="20"/>
+              </w:rPr>
+              <w:t>{d</w:t>
+            </w:r>
+            <w:r>
+              <w:rPr>
+                <w:rFonts w:ascii="BC Sans" w:eastAsia="Times New Roman" w:hAnsi="BC Sans" w:cs="Times New Roman"/>
+                <w:color w:val="000000" w:themeColor="text1"/>
+                <w:sz w:val="20"/>
+                <w:szCs w:val="20"/>
+              </w:rPr>
+              <w:t>.</w:t>
+            </w:r>
+            <w:r>
+              <w:rPr>
+                <w:rFonts w:ascii="BC Sans" w:hAnsi="BC Sans" w:cs="BC Sans Light"/>
+                <w:sz w:val="20"/>
+                <w:szCs w:val="20"/>
+              </w:rPr>
+              <w:t>parkAreasFormatted</w:t>
+            </w:r>
+            <w:r>
+              <w:rPr>
+                <w:rFonts w:ascii="BC Sans" w:hAnsi="BC Sans" w:cs="BC Sans Light"/>
+                <w:sz w:val="20"/>
+                <w:szCs w:val="20"/>
+              </w:rPr>
+              <w:t>:if</w:t>
+            </w:r>
+            <w:r>
+              <w:rPr>
+                <w:rFonts w:ascii="BC Sans" w:hAnsi="BC Sans" w:cs="BC Sans Light"/>
+                <w:sz w:val="20"/>
+                <w:szCs w:val="20"/>
+              </w:rPr>
+              <w:t>NEM</w:t>
+            </w:r>
+            <w:r>
+              <w:rPr>
+                <w:rFonts w:ascii="BC Sans" w:hAnsi="BC Sans" w:cs="BC Sans Light"/>
+                <w:sz w:val="20"/>
+                <w:szCs w:val="20"/>
+              </w:rPr>
+              <w:t>():show</w:t>
+            </w:r>
+            <w:r>
+              <w:rPr>
+                <w:rFonts w:ascii="BC Sans" w:hAnsi="BC Sans" w:cs="BC Sans Light"/>
+                <w:sz w:val="20"/>
+                <w:szCs w:val="20"/>
+              </w:rPr>
+              <w:t>End</w:t>
             </w:r>
             <w:r>
               <w:rPr>
@@ -1826,7 +1842,7 @@
                 <w:sz w:val="20"/>
                 <w:szCs w:val="20"/>
               </w:rPr>
-              <w:t>Area</w:t>
+              <w:t>Community/zone/region</w:t>
             </w:r>
           </w:p>
         </w:tc>
@@ -1857,7 +1873,6 @@
               </w:rPr>
               <w:t>{</w:t>
             </w:r>
-            <w:proofErr w:type="spellStart"/>
             <w:r>
               <w:rPr>
                 <w:rFonts w:ascii="BC Sans" w:eastAsia="BC Sans" w:hAnsi="BC Sans" w:cs="BC Sans"/>
@@ -1865,7 +1880,16 @@
                 <w:sz w:val="20"/>
                 <w:szCs w:val="20"/>
               </w:rPr>
-              <w:t>d.</w:t>
+              <w:t>d</w:t>
+            </w:r>
+            <w:r>
+              <w:rPr>
+                <w:rFonts w:ascii="BC Sans" w:eastAsia="Times New Roman" w:hAnsi="BC Sans" w:cs="Times New Roman"/>
+                <w:color w:val="000000" w:themeColor="text1"/>
+                <w:sz w:val="20"/>
+                <w:szCs w:val="20"/>
+              </w:rPr>
+              <w:t>.</w:t>
             </w:r>
             <w:r>
               <w:rPr>
@@ -1874,9 +1898,8 @@
                 <w:sz w:val="20"/>
                 <w:szCs w:val="20"/>
               </w:rPr>
-              <w:t>parkAreasFormatted</w:t>
-            </w:r>
-            <w:proofErr w:type="spellEnd"/>
+              <w:t>community</w:t>
+            </w:r>
             <w:r>
               <w:rPr>
                 <w:rFonts w:ascii="BC Sans" w:eastAsia="BC Sans" w:hAnsi="BC Sans" w:cs="BC Sans"/>
@@ -1884,7 +1907,70 @@
                 <w:sz w:val="20"/>
                 <w:szCs w:val="20"/>
               </w:rPr>
-              <w:t>}</w:t>
+              <w:t>}, {</w:t>
+            </w:r>
+            <w:r>
+              <w:rPr>
+                <w:rFonts w:ascii="BC Sans" w:eastAsia="BC Sans" w:hAnsi="BC Sans" w:cs="BC Sans"/>
+                <w:color w:val="000000" w:themeColor="text1"/>
+                <w:sz w:val="20"/>
+                <w:szCs w:val="20"/>
+              </w:rPr>
+              <w:t>d</w:t>
+            </w:r>
+            <w:r>
+              <w:rPr>
+                <w:rFonts w:ascii="BC Sans" w:eastAsia="Times New Roman" w:hAnsi="BC Sans" w:cs="Times New Roman"/>
+                <w:color w:val="000000" w:themeColor="text1"/>
+                <w:sz w:val="20"/>
+                <w:szCs w:val="20"/>
+              </w:rPr>
+              <w:t>.</w:t>
+            </w:r>
+            <w:r>
+              <w:rPr>
+                <w:rFonts w:ascii="BC Sans" w:eastAsia="BC Sans" w:hAnsi="BC Sans" w:cs="BC Sans"/>
+                <w:color w:val="000000" w:themeColor="text1"/>
+                <w:sz w:val="20"/>
+                <w:szCs w:val="20"/>
+              </w:rPr>
+              <w:t>zone</w:t>
+            </w:r>
+            <w:r>
+              <w:rPr>
+                <w:rFonts w:ascii="BC Sans" w:eastAsia="BC Sans" w:hAnsi="BC Sans" w:cs="BC Sans"/>
+                <w:color w:val="000000" w:themeColor="text1"/>
+                <w:sz w:val="20"/>
+                <w:szCs w:val="20"/>
+              </w:rPr>
+              <w:t>}, {</w:t>
+            </w:r>
+            <w:r>
+              <w:rPr>
+                <w:rFonts w:ascii="BC Sans" w:eastAsia="BC Sans" w:hAnsi="BC Sans" w:cs="BC Sans"/>
+                <w:color w:val="000000" w:themeColor="text1"/>
+                <w:sz w:val="20"/>
+                <w:szCs w:val="20"/>
+              </w:rPr>
+              <w:t>d</w:t>
+            </w:r>
+            <w:r>
+              <w:rPr>
+                <w:rFonts w:ascii="BC Sans" w:eastAsia="Times New Roman" w:hAnsi="BC Sans" w:cs="Times New Roman"/>
+                <w:color w:val="000000" w:themeColor="text1"/>
+                <w:sz w:val="20"/>
+                <w:szCs w:val="20"/>
+              </w:rPr>
+              <w:t>.</w:t>
+            </w:r>
+            <w:r>
+              <w:rPr>
+                <w:rFonts w:ascii="BC Sans" w:eastAsia="BC Sans" w:hAnsi="BC Sans" w:cs="BC Sans"/>
+                <w:color w:val="000000" w:themeColor="text1"/>
+                <w:sz w:val="20"/>
+                <w:szCs w:val="20"/>
+              </w:rPr>
+              <w:t>region}</w:t>
             </w:r>
           </w:p>
         </w:tc>
@@ -1950,7 +2036,6 @@
               </w:rPr>
               <w:t>{</w:t>
             </w:r>
-            <w:proofErr w:type="spellStart"/>
             <w:r>
               <w:rPr>
                 <w:rFonts w:ascii="BC Sans" w:eastAsia="Times New Roman" w:hAnsi="BC Sans" w:cs="Times New Roman"/>
@@ -1978,7 +2063,6 @@
               </w:rPr>
               <w:t>locationDescription</w:t>
             </w:r>
-            <w:proofErr w:type="spellEnd"/>
             <w:r>
               <w:rPr>
                 <w:rFonts w:ascii="BC Sans" w:eastAsia="Times New Roman" w:hAnsi="BC Sans" w:cs="Times New Roman"/>
@@ -2053,7 +2137,6 @@
               </w:rPr>
               <w:t>{</w:t>
             </w:r>
-            <w:proofErr w:type="spellStart"/>
             <w:r>
               <w:rPr>
                 <w:rFonts w:ascii="BC Sans" w:eastAsia="Times New Roman" w:hAnsi="BC Sans" w:cs="Times New Roman"/>
@@ -2081,7 +2164,6 @@
               </w:rPr>
               <w:t>description</w:t>
             </w:r>
-            <w:proofErr w:type="spellEnd"/>
             <w:r>
               <w:rPr>
                 <w:rFonts w:ascii="BC Sans" w:eastAsia="Times New Roman" w:hAnsi="BC Sans" w:cs="Times New Roman"/>
@@ -2182,9 +2264,17 @@
                 <w:sz w:val="20"/>
                 <w:szCs w:val="20"/>
               </w:rPr>
-              <w:t>{</w:t>
-            </w:r>
-            <w:proofErr w:type="spellStart"/>
+              <w:t>{d</w:t>
+            </w:r>
+            <w:r>
+              <w:rPr>
+                <w:rFonts w:ascii="BC Sans" w:eastAsia="Times New Roman" w:hAnsi="BC Sans" w:cs="Times New Roman"/>
+                <w:color w:val="000000" w:themeColor="text1"/>
+                <w:sz w:val="20"/>
+                <w:szCs w:val="20"/>
+              </w:rPr>
+              <w:t>.</w:t>
+            </w:r>
             <w:r>
               <w:rPr>
                 <w:rFonts w:ascii="BC Sans" w:eastAsia="BC Sans" w:hAnsi="BC Sans" w:cs="BC Sans"/>
@@ -2192,35 +2282,7 @@
                 <w:sz w:val="20"/>
                 <w:szCs w:val="20"/>
               </w:rPr>
-              <w:t>d</w:t>
-            </w:r>
-            <w:r>
-              <w:rPr>
-                <w:rFonts w:ascii="BC Sans" w:eastAsia="Times New Roman" w:hAnsi="BC Sans" w:cs="Times New Roman"/>
-                <w:color w:val="000000" w:themeColor="text1"/>
-                <w:sz w:val="20"/>
-                <w:szCs w:val="20"/>
-              </w:rPr>
-              <w:t>.</w:t>
-            </w:r>
-            <w:r>
-              <w:rPr>
-                <w:rFonts w:ascii="BC Sans" w:eastAsia="BC Sans" w:hAnsi="BC Sans" w:cs="BC Sans"/>
-                <w:color w:val="000000" w:themeColor="text1"/>
-                <w:sz w:val="20"/>
-                <w:szCs w:val="20"/>
-              </w:rPr>
-              <w:t>details</w:t>
-            </w:r>
-            <w:proofErr w:type="spellEnd"/>
-            <w:r>
-              <w:rPr>
-                <w:rFonts w:ascii="BC Sans" w:eastAsia="BC Sans" w:hAnsi="BC Sans" w:cs="BC Sans"/>
-                <w:color w:val="000000" w:themeColor="text1"/>
-                <w:sz w:val="20"/>
-                <w:szCs w:val="20"/>
-              </w:rPr>
-              <w:t>}</w:t>
+              <w:t>details}</w:t>
             </w:r>
           </w:p>
         </w:tc>
@@ -2337,19 +2399,7 @@
                 <w:sz w:val="20"/>
                 <w:szCs w:val="20"/>
               </w:rPr>
-              <w:t>{</w:t>
-            </w:r>
-            <w:proofErr w:type="spellStart"/>
-            <w:r>
-              <w:rPr>
-                <w:rFonts w:ascii="BC Sans" w:hAnsi="BC Sans" w:cs="BC Sans Light"/>
-                <w:b w:val="0"/>
-                <w:bCs w:val="0"/>
-                <w:caps w:val="0"/>
-                <w:sz w:val="20"/>
-                <w:szCs w:val="20"/>
-              </w:rPr>
-              <w:t>d</w:t>
+              <w:t>{d</w:t>
             </w:r>
             <w:r>
               <w:rPr>
@@ -2373,41 +2423,16 @@
               </w:rPr>
               <w:t>privacy</w:t>
             </w:r>
-            <w:proofErr w:type="spellEnd"/>
-            <w:r>
-              <w:rPr>
-                <w:rFonts w:ascii="BC Sans" w:hAnsi="BC Sans" w:cs="BC Sans Light"/>
-                <w:b w:val="0"/>
-                <w:bCs w:val="0"/>
-                <w:caps w:val="0"/>
-                <w:sz w:val="20"/>
-                <w:szCs w:val="20"/>
-              </w:rPr>
-              <w:t>[</w:t>
-            </w:r>
-            <w:proofErr w:type="spellStart"/>
-            <w:r>
-              <w:rPr>
-                <w:rFonts w:ascii="BC Sans" w:hAnsi="BC Sans" w:cs="BC Sans Light"/>
-                <w:b w:val="0"/>
-                <w:bCs w:val="0"/>
-                <w:caps w:val="0"/>
-                <w:sz w:val="20"/>
-                <w:szCs w:val="20"/>
-              </w:rPr>
-              <w:t>i</w:t>
-            </w:r>
-            <w:proofErr w:type="spellEnd"/>
-            <w:r>
-              <w:rPr>
-                <w:rFonts w:ascii="BC Sans" w:hAnsi="BC Sans" w:cs="BC Sans Light"/>
-                <w:b w:val="0"/>
-                <w:bCs w:val="0"/>
-                <w:caps w:val="0"/>
-                <w:sz w:val="20"/>
-                <w:szCs w:val="20"/>
-              </w:rPr>
-              <w:t>]</w:t>
+            <w:r>
+              <w:rPr>
+                <w:rFonts w:ascii="BC Sans" w:hAnsi="BC Sans" w:cs="BC Sans Light"/>
+                <w:b w:val="0"/>
+                <w:bCs w:val="0"/>
+                <w:caps w:val="0"/>
+                <w:sz w:val="20"/>
+                <w:szCs w:val="20"/>
+              </w:rPr>
+              <w:t>[i]</w:t>
             </w:r>
             <w:r>
               <w:rPr>
@@ -2443,16 +2468,7 @@
                 <w:sz w:val="20"/>
                 <w:szCs w:val="20"/>
               </w:rPr>
-              <w:t>{</w:t>
-            </w:r>
-            <w:proofErr w:type="spellStart"/>
-            <w:r>
-              <w:rPr>
-                <w:rFonts w:ascii="BC Sans" w:hAnsi="BC Sans" w:cs="BC Sans Light"/>
-                <w:sz w:val="20"/>
-                <w:szCs w:val="20"/>
-              </w:rPr>
-              <w:t>d</w:t>
+              <w:t>{d</w:t>
             </w:r>
             <w:r>
               <w:rPr>
@@ -2471,32 +2487,13 @@
               </w:rPr>
               <w:t>privacy</w:t>
             </w:r>
-            <w:proofErr w:type="spellEnd"/>
-            <w:r>
-              <w:rPr>
-                <w:rFonts w:ascii="BC Sans" w:hAnsi="BC Sans" w:cs="BC Sans Light"/>
-                <w:sz w:val="20"/>
-                <w:szCs w:val="20"/>
-              </w:rPr>
-              <w:t>[</w:t>
-            </w:r>
-            <w:proofErr w:type="spellStart"/>
-            <w:r>
-              <w:rPr>
-                <w:rFonts w:ascii="BC Sans" w:hAnsi="BC Sans" w:cs="BC Sans Light"/>
-                <w:sz w:val="20"/>
-                <w:szCs w:val="20"/>
-              </w:rPr>
-              <w:t>i</w:t>
-            </w:r>
-            <w:proofErr w:type="spellEnd"/>
-            <w:r>
-              <w:rPr>
-                <w:rFonts w:ascii="BC Sans" w:hAnsi="BC Sans" w:cs="BC Sans Light"/>
-                <w:sz w:val="20"/>
-                <w:szCs w:val="20"/>
-              </w:rPr>
-              <w:t>].</w:t>
+            <w:r>
+              <w:rPr>
+                <w:rFonts w:ascii="BC Sans" w:hAnsi="BC Sans" w:cs="BC Sans Light"/>
+                <w:sz w:val="20"/>
+                <w:szCs w:val="20"/>
+              </w:rPr>
+              <w:t>[i].</w:t>
             </w:r>
             <w:commentRangeStart w:id="1"/>
             <w:r>
@@ -2556,19 +2553,7 @@
                 <w:sz w:val="20"/>
                 <w:szCs w:val="20"/>
               </w:rPr>
-              <w:t>Privacy requested {</w:t>
-            </w:r>
-            <w:proofErr w:type="spellStart"/>
-            <w:r>
-              <w:rPr>
-                <w:rFonts w:ascii="BC Sans" w:hAnsi="BC Sans" w:cs="BC Sans Light"/>
-                <w:b w:val="0"/>
-                <w:bCs w:val="0"/>
-                <w:caps w:val="0"/>
-                <w:sz w:val="20"/>
-                <w:szCs w:val="20"/>
-              </w:rPr>
-              <w:t>d</w:t>
+              <w:t>Privacy requested {d</w:t>
             </w:r>
             <w:r>
               <w:rPr>
@@ -2592,7 +2577,6 @@
               </w:rPr>
               <w:t>privacy</w:t>
             </w:r>
-            <w:proofErr w:type="spellEnd"/>
             <w:r>
               <w:rPr>
                 <w:rFonts w:ascii="BC Sans" w:hAnsi="BC Sans" w:cs="BC Sans Light"/>
@@ -2649,16 +2633,7 @@
                 <w:sz w:val="20"/>
                 <w:szCs w:val="20"/>
               </w:rPr>
-              <w:t>{</w:t>
-            </w:r>
-            <w:proofErr w:type="spellStart"/>
-            <w:r>
-              <w:rPr>
-                <w:rFonts w:ascii="BC Sans" w:hAnsi="BC Sans" w:cs="BC Sans Light"/>
-                <w:sz w:val="20"/>
-                <w:szCs w:val="20"/>
-              </w:rPr>
-              <w:t>d</w:t>
+              <w:t>{d</w:t>
             </w:r>
             <w:r>
               <w:rPr>
@@ -2675,16 +2650,7 @@
                 <w:sz w:val="20"/>
                 <w:szCs w:val="20"/>
               </w:rPr>
-              <w:t>privacy</w:t>
-            </w:r>
-            <w:proofErr w:type="spellEnd"/>
-            <w:r>
-              <w:rPr>
-                <w:rFonts w:ascii="BC Sans" w:hAnsi="BC Sans" w:cs="BC Sans Light"/>
-                <w:sz w:val="20"/>
-                <w:szCs w:val="20"/>
-              </w:rPr>
-              <w:t>[i</w:t>
+              <w:t>privacy[i</w:t>
             </w:r>
             <w:r>
               <w:rPr>
@@ -3154,7 +3120,6 @@
               </w:rPr>
               <w:t>{</w:t>
             </w:r>
-            <w:proofErr w:type="spellStart"/>
             <w:r>
               <w:rPr>
                 <w:rFonts w:ascii="BC Sans" w:hAnsi="BC Sans" w:cs="BC Sans Light"/>
@@ -3177,16 +3142,7 @@
                 <w:sz w:val="20"/>
                 <w:szCs w:val="20"/>
               </w:rPr>
-              <w:t>address</w:t>
-            </w:r>
-            <w:proofErr w:type="spellEnd"/>
-            <w:r>
-              <w:rPr>
-                <w:rFonts w:ascii="BC Sans" w:hAnsi="BC Sans" w:cs="BC Sans Light"/>
-                <w:sz w:val="20"/>
-                <w:szCs w:val="20"/>
-              </w:rPr>
-              <w:t>}</w:t>
+              <w:t>address}</w:t>
             </w:r>
           </w:p>
         </w:tc>
@@ -3249,7 +3205,6 @@
               </w:rPr>
               <w:t>{</w:t>
             </w:r>
-            <w:proofErr w:type="spellStart"/>
             <w:r>
               <w:rPr>
                 <w:rFonts w:ascii="BC Sans" w:hAnsi="BC Sans" w:cs="BC Sans Light"/>
@@ -3272,16 +3227,7 @@
                 <w:sz w:val="20"/>
                 <w:szCs w:val="20"/>
               </w:rPr>
-              <w:t>email</w:t>
-            </w:r>
-            <w:proofErr w:type="spellEnd"/>
-            <w:r>
-              <w:rPr>
-                <w:rFonts w:ascii="BC Sans" w:hAnsi="BC Sans" w:cs="BC Sans Light"/>
-                <w:sz w:val="20"/>
-                <w:szCs w:val="20"/>
-              </w:rPr>
-              <w:t>}</w:t>
+              <w:t>email}</w:t>
             </w:r>
           </w:p>
         </w:tc>
@@ -3345,7 +3291,6 @@
               </w:rPr>
               <w:t>{</w:t>
             </w:r>
-            <w:proofErr w:type="spellStart"/>
             <w:r>
               <w:rPr>
                 <w:rFonts w:ascii="BC Sans" w:hAnsi="BC Sans" w:cs="BC Sans Light"/>
@@ -3370,7 +3315,6 @@
               </w:rPr>
               <w:t>reportedBy</w:t>
             </w:r>
-            <w:proofErr w:type="spellEnd"/>
             <w:r>
               <w:rPr>
                 <w:rFonts w:ascii="BC Sans" w:hAnsi="BC Sans" w:cs="BC Sans Light"/>
@@ -3439,20 +3383,7 @@
                 <w:sz w:val="20"/>
                 <w:szCs w:val="20"/>
               </w:rPr>
-              <w:t>, received: {</w:t>
-            </w:r>
-            <w:proofErr w:type="spellStart"/>
-            <w:r>
-              <w:rPr>
-                <w:rFonts w:ascii="BC Sans" w:eastAsia="Times New Roman" w:hAnsi="BC Sans" w:cs="Times New Roman"/>
-                <w:b w:val="0"/>
-                <w:bCs w:val="0"/>
-                <w:caps w:val="0"/>
-                <w:color w:val="000000" w:themeColor="text1"/>
-                <w:sz w:val="20"/>
-                <w:szCs w:val="20"/>
-              </w:rPr>
-              <w:t>d</w:t>
+              <w:t>, received: {d</w:t>
             </w:r>
             <w:r>
               <w:rPr>
@@ -3476,46 +3407,18 @@
               </w:rPr>
               <w:t>actions</w:t>
             </w:r>
-            <w:proofErr w:type="spellEnd"/>
-            <w:r>
-              <w:rPr>
-                <w:rFonts w:ascii="BC Sans" w:eastAsia="Times New Roman" w:hAnsi="BC Sans" w:cs="Times New Roman"/>
-                <w:b w:val="0"/>
-                <w:bCs w:val="0"/>
-                <w:caps w:val="0"/>
-                <w:color w:val="000000" w:themeColor="text1"/>
-                <w:sz w:val="20"/>
-                <w:szCs w:val="20"/>
-              </w:rPr>
-              <w:t>[</w:t>
-            </w:r>
-            <w:proofErr w:type="spellStart"/>
-            <w:r>
-              <w:rPr>
-                <w:rFonts w:ascii="BC Sans" w:eastAsia="Times New Roman" w:hAnsi="BC Sans" w:cs="Times New Roman"/>
-                <w:b w:val="0"/>
-                <w:bCs w:val="0"/>
-                <w:caps w:val="0"/>
-                <w:color w:val="000000" w:themeColor="text1"/>
-                <w:sz w:val="20"/>
-                <w:szCs w:val="20"/>
-              </w:rPr>
-              <w:t>i</w:t>
-            </w:r>
-            <w:proofErr w:type="spellEnd"/>
-            <w:r>
-              <w:rPr>
-                <w:rFonts w:ascii="BC Sans" w:eastAsia="Times New Roman" w:hAnsi="BC Sans" w:cs="Times New Roman"/>
-                <w:b w:val="0"/>
-                <w:bCs w:val="0"/>
-                <w:caps w:val="0"/>
-                <w:color w:val="000000" w:themeColor="text1"/>
-                <w:sz w:val="20"/>
-                <w:szCs w:val="20"/>
-              </w:rPr>
-              <w:t>].</w:t>
-            </w:r>
-            <w:proofErr w:type="spellStart"/>
+            <w:r>
+              <w:rPr>
+                <w:rFonts w:ascii="BC Sans" w:eastAsia="Times New Roman" w:hAnsi="BC Sans" w:cs="Times New Roman"/>
+                <w:b w:val="0"/>
+                <w:bCs w:val="0"/>
+                <w:caps w:val="0"/>
+                <w:color w:val="000000" w:themeColor="text1"/>
+                <w:sz w:val="20"/>
+                <w:szCs w:val="20"/>
+              </w:rPr>
+              <w:t>[i].</w:t>
+            </w:r>
             <w:r>
               <w:rPr>
                 <w:rFonts w:ascii="BC Sans" w:eastAsia="Times New Roman" w:hAnsi="BC Sans" w:cs="Times New Roman"/>
@@ -3528,7 +3431,6 @@
               </w:rPr>
               <w:t>actionLogged</w:t>
             </w:r>
-            <w:proofErr w:type="spellEnd"/>
             <w:r>
               <w:rPr>
                 <w:rFonts w:ascii="BC Sans" w:eastAsia="Times New Roman" w:hAnsi="BC Sans" w:cs="Times New Roman"/>
@@ -3584,7 +3486,6 @@
                 <w:sz w:val="20"/>
                 <w:szCs w:val="20"/>
               </w:rPr>
-              <w:lastRenderedPageBreak/>
               <w:t>De</w:t>
             </w:r>
             <w:r>
@@ -3622,67 +3523,7 @@
                 <w:sz w:val="20"/>
                 <w:szCs w:val="20"/>
               </w:rPr>
-              <w:t>{</w:t>
-            </w:r>
-            <w:proofErr w:type="spellStart"/>
-            <w:r>
-              <w:rPr>
-                <w:rFonts w:ascii="BC Sans" w:eastAsia="BC Sans" w:hAnsi="BC Sans" w:cs="BC Sans"/>
-                <w:color w:val="000000" w:themeColor="text1"/>
-                <w:sz w:val="20"/>
-                <w:szCs w:val="20"/>
-              </w:rPr>
-              <w:t>d.actions</w:t>
-            </w:r>
-            <w:proofErr w:type="spellEnd"/>
-            <w:r>
-              <w:rPr>
-                <w:rFonts w:ascii="BC Sans" w:eastAsia="BC Sans" w:hAnsi="BC Sans" w:cs="BC Sans"/>
-                <w:color w:val="000000" w:themeColor="text1"/>
-                <w:sz w:val="20"/>
-                <w:szCs w:val="20"/>
-              </w:rPr>
-              <w:t>[</w:t>
-            </w:r>
-            <w:proofErr w:type="spellStart"/>
-            <w:r>
-              <w:rPr>
-                <w:rFonts w:ascii="BC Sans" w:eastAsia="BC Sans" w:hAnsi="BC Sans" w:cs="BC Sans"/>
-                <w:color w:val="000000" w:themeColor="text1"/>
-                <w:sz w:val="20"/>
-                <w:szCs w:val="20"/>
-              </w:rPr>
-              <w:t>i</w:t>
-            </w:r>
-            <w:proofErr w:type="spellEnd"/>
-            <w:r>
-              <w:rPr>
-                <w:rFonts w:ascii="BC Sans" w:eastAsia="BC Sans" w:hAnsi="BC Sans" w:cs="BC Sans"/>
-                <w:color w:val="000000" w:themeColor="text1"/>
-                <w:sz w:val="20"/>
-                <w:szCs w:val="20"/>
-              </w:rPr>
-              <w:t>].</w:t>
-            </w:r>
-            <w:proofErr w:type="spellStart"/>
-            <w:r>
-              <w:rPr>
-                <w:rFonts w:ascii="BC Sans" w:eastAsia="BC Sans" w:hAnsi="BC Sans" w:cs="BC Sans"/>
-                <w:color w:val="000000" w:themeColor="text1"/>
-                <w:sz w:val="20"/>
-                <w:szCs w:val="20"/>
-              </w:rPr>
-              <w:t>actionDetailsTxt</w:t>
-            </w:r>
-            <w:proofErr w:type="spellEnd"/>
-            <w:r>
-              <w:rPr>
-                <w:rFonts w:ascii="BC Sans" w:eastAsia="BC Sans" w:hAnsi="BC Sans" w:cs="BC Sans"/>
-                <w:color w:val="000000" w:themeColor="text1"/>
-                <w:sz w:val="20"/>
-                <w:szCs w:val="20"/>
-              </w:rPr>
-              <w:t>}</w:t>
+              <w:t>{d.actions[i].actionDetailsTxt}</w:t>
             </w:r>
           </w:p>
         </w:tc>
@@ -3707,6 +3548,7 @@
                 <w:sz w:val="20"/>
                 <w:szCs w:val="20"/>
               </w:rPr>
+              <w:lastRenderedPageBreak/>
               <w:t>Logged by</w:t>
             </w:r>
           </w:p>
@@ -3731,16 +3573,7 @@
                 <w:sz w:val="20"/>
                 <w:szCs w:val="20"/>
               </w:rPr>
-              <w:t>{</w:t>
-            </w:r>
-            <w:proofErr w:type="spellStart"/>
-            <w:r>
-              <w:rPr>
-                <w:rFonts w:ascii="BC Sans" w:hAnsi="BC Sans" w:cs="BC Sans Light"/>
-                <w:sz w:val="20"/>
-                <w:szCs w:val="20"/>
-              </w:rPr>
-              <w:t>d.</w:t>
+              <w:t>{d.</w:t>
             </w:r>
             <w:r>
               <w:rPr>
@@ -3750,41 +3583,13 @@
               </w:rPr>
               <w:t>actions</w:t>
             </w:r>
-            <w:proofErr w:type="spellEnd"/>
-            <w:r>
-              <w:rPr>
-                <w:rFonts w:ascii="BC Sans" w:hAnsi="BC Sans" w:cs="BC Sans Light"/>
-                <w:sz w:val="20"/>
-                <w:szCs w:val="20"/>
-              </w:rPr>
-              <w:t>[</w:t>
-            </w:r>
-            <w:proofErr w:type="spellStart"/>
-            <w:r>
-              <w:rPr>
-                <w:rFonts w:ascii="BC Sans" w:hAnsi="BC Sans" w:cs="BC Sans Light"/>
-                <w:sz w:val="20"/>
-                <w:szCs w:val="20"/>
-              </w:rPr>
-              <w:t>i</w:t>
-            </w:r>
-            <w:proofErr w:type="spellEnd"/>
-            <w:r>
-              <w:rPr>
-                <w:rFonts w:ascii="BC Sans" w:hAnsi="BC Sans" w:cs="BC Sans Light"/>
-                <w:sz w:val="20"/>
-                <w:szCs w:val="20"/>
-              </w:rPr>
-              <w:t>].</w:t>
-            </w:r>
-            <w:proofErr w:type="spellStart"/>
-            <w:r>
-              <w:rPr>
-                <w:rFonts w:ascii="BC Sans" w:hAnsi="BC Sans" w:cs="BC Sans Light"/>
-                <w:sz w:val="20"/>
-                <w:szCs w:val="20"/>
-              </w:rPr>
-              <w:t>l</w:t>
+            <w:r>
+              <w:rPr>
+                <w:rFonts w:ascii="BC Sans" w:hAnsi="BC Sans" w:cs="BC Sans Light"/>
+                <w:sz w:val="20"/>
+                <w:szCs w:val="20"/>
+              </w:rPr>
+              <w:t>[i].l</w:t>
             </w:r>
             <w:r>
               <w:rPr>
@@ -3794,7 +3599,6 @@
               </w:rPr>
               <w:t>oggedByTxt</w:t>
             </w:r>
-            <w:proofErr w:type="spellEnd"/>
             <w:r>
               <w:rPr>
                 <w:rFonts w:ascii="BC Sans" w:hAnsi="BC Sans" w:cs="BC Sans Light"/>
@@ -3812,59 +3616,11 @@
         <w:spacing w:after="0"/>
       </w:pPr>
       <w:r>
-        <w:t>{</w:t>
-      </w:r>
-      <w:proofErr w:type="spellStart"/>
-      <w:r>
-        <w:t>d.actions</w:t>
-      </w:r>
-      <w:proofErr w:type="spellEnd"/>
-      <w:r>
-        <w:t>[i+1].</w:t>
-      </w:r>
-      <w:proofErr w:type="spellStart"/>
-      <w:r>
-        <w:t>actionLogged</w:t>
-      </w:r>
-      <w:proofErr w:type="spellEnd"/>
-      <w:r>
-        <w:t>}</w:t>
+        <w:t>{d.actions[i+1].actionLogged}</w:t>
       </w:r>
       <w:r>
         <w:br/>
-        <w:t>{</w:t>
-      </w:r>
-      <w:proofErr w:type="spellStart"/>
-      <w:r>
-        <w:t>d.updates</w:t>
-      </w:r>
-      <w:proofErr w:type="spellEnd"/>
-      <w:r>
-        <w:t>[</w:t>
-      </w:r>
-      <w:proofErr w:type="spellStart"/>
-      <w:r>
-        <w:t>i</w:t>
-      </w:r>
-      <w:proofErr w:type="spellEnd"/>
-      <w:r>
-        <w:t>].</w:t>
-      </w:r>
-      <w:proofErr w:type="spellStart"/>
-      <w:r>
-        <w:t>updateType:ifEQ</w:t>
-      </w:r>
-      <w:proofErr w:type="spellEnd"/>
-      <w:r>
-        <w:t>(UPDATE):</w:t>
-      </w:r>
-      <w:proofErr w:type="spellStart"/>
-      <w:r>
-        <w:t>showBegin</w:t>
-      </w:r>
-      <w:proofErr w:type="spellEnd"/>
-      <w:r>
-        <w:t>}</w:t>
+        <w:t>{d.updates[i].updateType:ifEQ(UPDATE):showBegin}</w:t>
       </w:r>
     </w:p>
     <w:tbl>
@@ -3925,9 +3681,18 @@
                 <w:szCs w:val="20"/>
                 <w14:ligatures w14:val="none"/>
               </w:rPr>
-              <w:t>, received: {</w:t>
-            </w:r>
-            <w:proofErr w:type="spellStart"/>
+              <w:t>, received: {d</w:t>
+            </w:r>
+            <w:r>
+              <w:rPr>
+                <w:rFonts w:ascii="BC Sans" w:hAnsi="BC Sans" w:cs="BC Sans Light"/>
+                <w:b w:val="0"/>
+                <w:bCs w:val="0"/>
+                <w:sz w:val="20"/>
+                <w:szCs w:val="20"/>
+              </w:rPr>
+              <w:t>.</w:t>
+            </w:r>
             <w:r>
               <w:rPr>
                 <w:rFonts w:ascii="BC Sans" w:eastAsia="Times New Roman" w:hAnsi="BC Sans" w:cs="Times New Roman"/>
@@ -3940,106 +3705,7 @@
                 <w:szCs w:val="20"/>
                 <w14:ligatures w14:val="none"/>
               </w:rPr>
-              <w:t>d</w:t>
-            </w:r>
-            <w:r>
-              <w:rPr>
-                <w:rFonts w:ascii="BC Sans" w:hAnsi="BC Sans" w:cs="BC Sans Light"/>
-                <w:b w:val="0"/>
-                <w:bCs w:val="0"/>
-                <w:sz w:val="20"/>
-                <w:szCs w:val="20"/>
-              </w:rPr>
-              <w:t>.</w:t>
-            </w:r>
-            <w:r>
-              <w:rPr>
-                <w:rFonts w:ascii="BC Sans" w:eastAsia="Times New Roman" w:hAnsi="BC Sans" w:cs="Times New Roman"/>
-                <w:b w:val="0"/>
-                <w:bCs w:val="0"/>
-                <w:caps w:val="0"/>
-                <w:color w:val="000000"/>
-                <w:kern w:val="0"/>
-                <w:sz w:val="20"/>
-                <w:szCs w:val="20"/>
-                <w14:ligatures w14:val="none"/>
-              </w:rPr>
-              <w:t>updates</w:t>
-            </w:r>
-            <w:proofErr w:type="spellEnd"/>
-            <w:r>
-              <w:rPr>
-                <w:rFonts w:ascii="BC Sans" w:eastAsia="Times New Roman" w:hAnsi="BC Sans" w:cs="Times New Roman"/>
-                <w:b w:val="0"/>
-                <w:bCs w:val="0"/>
-                <w:caps w:val="0"/>
-                <w:color w:val="000000"/>
-                <w:kern w:val="0"/>
-                <w:sz w:val="20"/>
-                <w:szCs w:val="20"/>
-                <w14:ligatures w14:val="none"/>
-              </w:rPr>
-              <w:t>[</w:t>
-            </w:r>
-            <w:proofErr w:type="spellStart"/>
-            <w:r>
-              <w:rPr>
-                <w:rFonts w:ascii="BC Sans" w:eastAsia="Times New Roman" w:hAnsi="BC Sans" w:cs="Times New Roman"/>
-                <w:b w:val="0"/>
-                <w:bCs w:val="0"/>
-                <w:caps w:val="0"/>
-                <w:color w:val="000000"/>
-                <w:kern w:val="0"/>
-                <w:sz w:val="20"/>
-                <w:szCs w:val="20"/>
-                <w14:ligatures w14:val="none"/>
-              </w:rPr>
-              <w:t>i</w:t>
-            </w:r>
-            <w:proofErr w:type="spellEnd"/>
-            <w:r>
-              <w:rPr>
-                <w:rFonts w:ascii="BC Sans" w:eastAsia="Times New Roman" w:hAnsi="BC Sans" w:cs="Times New Roman"/>
-                <w:b w:val="0"/>
-                <w:bCs w:val="0"/>
-                <w:caps w:val="0"/>
-                <w:color w:val="000000"/>
-                <w:kern w:val="0"/>
-                <w:sz w:val="20"/>
-                <w:szCs w:val="20"/>
-                <w14:ligatures w14:val="none"/>
-              </w:rPr>
-              <w:t>].</w:t>
-            </w:r>
-            <w:proofErr w:type="spellStart"/>
-            <w:r>
-              <w:rPr>
-                <w:rFonts w:ascii="BC Sans" w:eastAsia="Times New Roman" w:hAnsi="BC Sans" w:cs="Times New Roman"/>
-                <w:b w:val="0"/>
-                <w:bCs w:val="0"/>
-                <w:caps w:val="0"/>
-                <w:color w:val="000000"/>
-                <w:kern w:val="0"/>
-                <w:sz w:val="20"/>
-                <w:szCs w:val="20"/>
-                <w14:ligatures w14:val="none"/>
-              </w:rPr>
-              <w:t>updateOn</w:t>
-            </w:r>
-            <w:proofErr w:type="spellEnd"/>
-            <w:r>
-              <w:rPr>
-                <w:rFonts w:ascii="BC Sans" w:eastAsia="Times New Roman" w:hAnsi="BC Sans" w:cs="Times New Roman"/>
-                <w:b w:val="0"/>
-                <w:bCs w:val="0"/>
-                <w:caps w:val="0"/>
-                <w:color w:val="000000"/>
-                <w:kern w:val="0"/>
-                <w:sz w:val="20"/>
-                <w:szCs w:val="20"/>
-                <w14:ligatures w14:val="none"/>
-              </w:rPr>
-              <w:t>}</w:t>
+              <w:t>updates[i].updateOn}</w:t>
             </w:r>
             <w:r>
               <w:rPr>
@@ -4115,41 +3781,13 @@
               </w:rPr>
               <w:t>{</w:t>
             </w:r>
-            <w:proofErr w:type="spellStart"/>
-            <w:r>
-              <w:rPr>
-                <w:rFonts w:ascii="BC Sans" w:hAnsi="BC Sans" w:cs="BC Sans Light"/>
-                <w:sz w:val="20"/>
-                <w:szCs w:val="20"/>
-              </w:rPr>
-              <w:t>d.updates</w:t>
-            </w:r>
-            <w:proofErr w:type="spellEnd"/>
-            <w:r>
-              <w:rPr>
-                <w:rFonts w:ascii="BC Sans" w:hAnsi="BC Sans" w:cs="BC Sans Light"/>
-                <w:sz w:val="20"/>
-                <w:szCs w:val="20"/>
-              </w:rPr>
-              <w:t>[</w:t>
-            </w:r>
-            <w:proofErr w:type="spellStart"/>
-            <w:r>
-              <w:rPr>
-                <w:rFonts w:ascii="BC Sans" w:hAnsi="BC Sans" w:cs="BC Sans Light"/>
-                <w:sz w:val="20"/>
-                <w:szCs w:val="20"/>
-              </w:rPr>
-              <w:t>i</w:t>
-            </w:r>
-            <w:proofErr w:type="spellEnd"/>
-            <w:r>
-              <w:rPr>
-                <w:rFonts w:ascii="BC Sans" w:hAnsi="BC Sans" w:cs="BC Sans Light"/>
-                <w:sz w:val="20"/>
-                <w:szCs w:val="20"/>
-              </w:rPr>
-              <w:t>].description</w:t>
+            <w:r>
+              <w:rPr>
+                <w:rFonts w:ascii="BC Sans" w:hAnsi="BC Sans" w:cs="BC Sans Light"/>
+                <w:sz w:val="20"/>
+                <w:szCs w:val="20"/>
+              </w:rPr>
+              <w:t>d.updates[i].description</w:t>
             </w:r>
             <w:r>
               <w:rPr>
@@ -4220,52 +3858,14 @@
               </w:rPr>
               <w:t>{</w:t>
             </w:r>
-            <w:proofErr w:type="spellStart"/>
-            <w:r>
-              <w:rPr>
-                <w:rFonts w:ascii="BC Sans" w:hAnsi="BC Sans" w:cs="BC Sans Light"/>
-                <w:sz w:val="20"/>
-                <w:szCs w:val="20"/>
-              </w:rPr>
-              <w:t>d.updates</w:t>
-            </w:r>
-            <w:proofErr w:type="spellEnd"/>
-            <w:r>
-              <w:rPr>
-                <w:rFonts w:ascii="BC Sans" w:hAnsi="BC Sans" w:cs="BC Sans Light"/>
-                <w:sz w:val="20"/>
-                <w:szCs w:val="20"/>
-              </w:rPr>
-              <w:t>[</w:t>
-            </w:r>
-            <w:proofErr w:type="spellStart"/>
-            <w:r>
-              <w:rPr>
-                <w:rFonts w:ascii="BC Sans" w:hAnsi="BC Sans" w:cs="BC Sans Light"/>
-                <w:sz w:val="20"/>
-                <w:szCs w:val="20"/>
-              </w:rPr>
-              <w:t>i</w:t>
-            </w:r>
-            <w:proofErr w:type="spellEnd"/>
-            <w:r>
-              <w:rPr>
-                <w:rFonts w:ascii="BC Sans" w:hAnsi="BC Sans" w:cs="BC Sans Light"/>
-                <w:sz w:val="20"/>
-                <w:szCs w:val="20"/>
-              </w:rPr>
-              <w:t>].</w:t>
-            </w:r>
-            <w:proofErr w:type="spellStart"/>
-            <w:r>
-              <w:rPr>
-                <w:rFonts w:ascii="BC Sans" w:hAnsi="BC Sans" w:cs="BC Sans Light"/>
-                <w:sz w:val="20"/>
-                <w:szCs w:val="20"/>
-              </w:rPr>
-              <w:t>location.summary</w:t>
-            </w:r>
-            <w:proofErr w:type="spellEnd"/>
+            <w:r>
+              <w:rPr>
+                <w:rFonts w:ascii="BC Sans" w:hAnsi="BC Sans" w:cs="BC Sans Light"/>
+                <w:sz w:val="20"/>
+                <w:szCs w:val="20"/>
+              </w:rPr>
+              <w:t>d.updates[i].location.summary</w:t>
+            </w:r>
             <w:r>
               <w:rPr>
                 <w:rFonts w:ascii="BC Sans" w:hAnsi="BC Sans" w:cs="BC Sans Light"/>
@@ -4336,52 +3936,14 @@
               </w:rPr>
               <w:t>{</w:t>
             </w:r>
-            <w:proofErr w:type="spellStart"/>
-            <w:r>
-              <w:rPr>
-                <w:rFonts w:ascii="BC Sans" w:hAnsi="BC Sans" w:cs="BC Sans Light"/>
-                <w:sz w:val="20"/>
-                <w:szCs w:val="20"/>
-              </w:rPr>
-              <w:t>d.updates</w:t>
-            </w:r>
-            <w:proofErr w:type="spellEnd"/>
-            <w:r>
-              <w:rPr>
-                <w:rFonts w:ascii="BC Sans" w:hAnsi="BC Sans" w:cs="BC Sans Light"/>
-                <w:sz w:val="20"/>
-                <w:szCs w:val="20"/>
-              </w:rPr>
-              <w:t>[</w:t>
-            </w:r>
-            <w:proofErr w:type="spellStart"/>
-            <w:r>
-              <w:rPr>
-                <w:rFonts w:ascii="BC Sans" w:hAnsi="BC Sans" w:cs="BC Sans Light"/>
-                <w:sz w:val="20"/>
-                <w:szCs w:val="20"/>
-              </w:rPr>
-              <w:t>i</w:t>
-            </w:r>
-            <w:proofErr w:type="spellEnd"/>
-            <w:r>
-              <w:rPr>
-                <w:rFonts w:ascii="BC Sans" w:hAnsi="BC Sans" w:cs="BC Sans Light"/>
-                <w:sz w:val="20"/>
-                <w:szCs w:val="20"/>
-              </w:rPr>
-              <w:t>].</w:t>
-            </w:r>
-            <w:proofErr w:type="spellStart"/>
-            <w:r>
-              <w:rPr>
-                <w:rFonts w:ascii="BC Sans" w:hAnsi="BC Sans" w:cs="BC Sans Light"/>
-                <w:sz w:val="20"/>
-                <w:szCs w:val="20"/>
-              </w:rPr>
-              <w:t>location.details</w:t>
-            </w:r>
-            <w:proofErr w:type="spellEnd"/>
+            <w:r>
+              <w:rPr>
+                <w:rFonts w:ascii="BC Sans" w:hAnsi="BC Sans" w:cs="BC Sans Light"/>
+                <w:sz w:val="20"/>
+                <w:szCs w:val="20"/>
+              </w:rPr>
+              <w:t>d.updates[i].location.details</w:t>
+            </w:r>
             <w:r>
               <w:rPr>
                 <w:rFonts w:ascii="BC Sans" w:hAnsi="BC Sans" w:cs="BC Sans Light"/>
@@ -4663,16 +4225,7 @@
                 <w:sz w:val="20"/>
                 <w:szCs w:val="20"/>
               </w:rPr>
-              <w:t>{</w:t>
-            </w:r>
-            <w:proofErr w:type="spellStart"/>
-            <w:r>
-              <w:rPr>
-                <w:rFonts w:ascii="BC Sans" w:hAnsi="BC Sans" w:cs="BC Sans Light"/>
-                <w:sz w:val="20"/>
-                <w:szCs w:val="20"/>
-              </w:rPr>
-              <w:t>d</w:t>
+              <w:t>{d</w:t>
             </w:r>
             <w:r>
               <w:rPr>
@@ -4689,34 +4242,7 @@
                 <w:sz w:val="20"/>
                 <w:szCs w:val="20"/>
               </w:rPr>
-              <w:t>updates</w:t>
-            </w:r>
-            <w:proofErr w:type="spellEnd"/>
-            <w:r>
-              <w:rPr>
-                <w:rFonts w:ascii="BC Sans" w:hAnsi="BC Sans" w:cs="BC Sans Light"/>
-                <w:sz w:val="20"/>
-                <w:szCs w:val="20"/>
-              </w:rPr>
-              <w:t>[</w:t>
-            </w:r>
-            <w:proofErr w:type="spellStart"/>
-            <w:r>
-              <w:rPr>
-                <w:rFonts w:ascii="BC Sans" w:hAnsi="BC Sans" w:cs="BC Sans Light"/>
-                <w:sz w:val="20"/>
-                <w:szCs w:val="20"/>
-              </w:rPr>
-              <w:t>i</w:t>
-            </w:r>
-            <w:proofErr w:type="spellEnd"/>
-            <w:r>
-              <w:rPr>
-                <w:rFonts w:ascii="BC Sans" w:hAnsi="BC Sans" w:cs="BC Sans Light"/>
-                <w:sz w:val="20"/>
-                <w:szCs w:val="20"/>
-              </w:rPr>
-              <w:t>].caller.name}</w:t>
+              <w:t>updates[i].caller.name}</w:t>
             </w:r>
           </w:p>
         </w:tc>
@@ -4775,16 +4301,7 @@
                 <w:sz w:val="20"/>
                 <w:szCs w:val="20"/>
               </w:rPr>
-              <w:t>{</w:t>
-            </w:r>
-            <w:proofErr w:type="spellStart"/>
-            <w:r>
-              <w:rPr>
-                <w:rFonts w:ascii="BC Sans" w:hAnsi="BC Sans" w:cs="BC Sans Light"/>
-                <w:sz w:val="20"/>
-                <w:szCs w:val="20"/>
-              </w:rPr>
-              <w:t>d</w:t>
+              <w:t>{d</w:t>
             </w:r>
             <w:r>
               <w:rPr>
@@ -4801,52 +4318,7 @@
                 <w:sz w:val="20"/>
                 <w:szCs w:val="20"/>
               </w:rPr>
-              <w:t>updates</w:t>
-            </w:r>
-            <w:proofErr w:type="spellEnd"/>
-            <w:r>
-              <w:rPr>
-                <w:rFonts w:ascii="BC Sans" w:hAnsi="BC Sans" w:cs="BC Sans Light"/>
-                <w:sz w:val="20"/>
-                <w:szCs w:val="20"/>
-              </w:rPr>
-              <w:t>[</w:t>
-            </w:r>
-            <w:proofErr w:type="spellStart"/>
-            <w:r>
-              <w:rPr>
-                <w:rFonts w:ascii="BC Sans" w:hAnsi="BC Sans" w:cs="BC Sans Light"/>
-                <w:sz w:val="20"/>
-                <w:szCs w:val="20"/>
-              </w:rPr>
-              <w:t>i</w:t>
-            </w:r>
-            <w:proofErr w:type="spellEnd"/>
-            <w:r>
-              <w:rPr>
-                <w:rFonts w:ascii="BC Sans" w:hAnsi="BC Sans" w:cs="BC Sans Light"/>
-                <w:sz w:val="20"/>
-                <w:szCs w:val="20"/>
-              </w:rPr>
-              <w:t>].</w:t>
-            </w:r>
-            <w:proofErr w:type="spellStart"/>
-            <w:r>
-              <w:rPr>
-                <w:rFonts w:ascii="BC Sans" w:hAnsi="BC Sans" w:cs="BC Sans Light"/>
-                <w:sz w:val="20"/>
-                <w:szCs w:val="20"/>
-              </w:rPr>
-              <w:t>caller.primaryPhone</w:t>
-            </w:r>
-            <w:proofErr w:type="spellEnd"/>
-            <w:r>
-              <w:rPr>
-                <w:rFonts w:ascii="BC Sans" w:hAnsi="BC Sans" w:cs="BC Sans Light"/>
-                <w:sz w:val="20"/>
-                <w:szCs w:val="20"/>
-              </w:rPr>
-              <w:t>}</w:t>
+              <w:t>updates[i].caller.primaryPhone}</w:t>
             </w:r>
           </w:p>
         </w:tc>
@@ -4906,16 +4378,7 @@
                 <w:sz w:val="20"/>
                 <w:szCs w:val="20"/>
               </w:rPr>
-              <w:t>{</w:t>
-            </w:r>
-            <w:proofErr w:type="spellStart"/>
-            <w:r>
-              <w:rPr>
-                <w:rFonts w:ascii="BC Sans" w:hAnsi="BC Sans" w:cs="BC Sans Light"/>
-                <w:sz w:val="20"/>
-                <w:szCs w:val="20"/>
-              </w:rPr>
-              <w:t>d</w:t>
+              <w:t>{d</w:t>
             </w:r>
             <w:r>
               <w:rPr>
@@ -4932,34 +4395,7 @@
                 <w:sz w:val="20"/>
                 <w:szCs w:val="20"/>
               </w:rPr>
-              <w:t>updates</w:t>
-            </w:r>
-            <w:proofErr w:type="spellEnd"/>
-            <w:r>
-              <w:rPr>
-                <w:rFonts w:ascii="BC Sans" w:hAnsi="BC Sans" w:cs="BC Sans Light"/>
-                <w:sz w:val="20"/>
-                <w:szCs w:val="20"/>
-              </w:rPr>
-              <w:t>[</w:t>
-            </w:r>
-            <w:proofErr w:type="spellStart"/>
-            <w:r>
-              <w:rPr>
-                <w:rFonts w:ascii="BC Sans" w:hAnsi="BC Sans" w:cs="BC Sans Light"/>
-                <w:sz w:val="20"/>
-                <w:szCs w:val="20"/>
-              </w:rPr>
-              <w:t>i</w:t>
-            </w:r>
-            <w:proofErr w:type="spellEnd"/>
-            <w:r>
-              <w:rPr>
-                <w:rFonts w:ascii="BC Sans" w:hAnsi="BC Sans" w:cs="BC Sans Light"/>
-                <w:sz w:val="20"/>
-                <w:szCs w:val="20"/>
-              </w:rPr>
-              <w:t>].caller.alternativePhone1}</w:t>
+              <w:t>updates[i].caller.alternativePhone1}</w:t>
             </w:r>
           </w:p>
         </w:tc>
@@ -5018,16 +4454,7 @@
                 <w:sz w:val="20"/>
                 <w:szCs w:val="20"/>
               </w:rPr>
-              <w:t>{</w:t>
-            </w:r>
-            <w:proofErr w:type="spellStart"/>
-            <w:r>
-              <w:rPr>
-                <w:rFonts w:ascii="BC Sans" w:hAnsi="BC Sans" w:cs="BC Sans Light"/>
-                <w:sz w:val="20"/>
-                <w:szCs w:val="20"/>
-              </w:rPr>
-              <w:t>d</w:t>
+              <w:t>{d</w:t>
             </w:r>
             <w:r>
               <w:rPr>
@@ -5044,34 +4471,7 @@
                 <w:sz w:val="20"/>
                 <w:szCs w:val="20"/>
               </w:rPr>
-              <w:t>updates</w:t>
-            </w:r>
-            <w:proofErr w:type="spellEnd"/>
-            <w:r>
-              <w:rPr>
-                <w:rFonts w:ascii="BC Sans" w:hAnsi="BC Sans" w:cs="BC Sans Light"/>
-                <w:sz w:val="20"/>
-                <w:szCs w:val="20"/>
-              </w:rPr>
-              <w:t>[</w:t>
-            </w:r>
-            <w:proofErr w:type="spellStart"/>
-            <w:r>
-              <w:rPr>
-                <w:rFonts w:ascii="BC Sans" w:hAnsi="BC Sans" w:cs="BC Sans Light"/>
-                <w:sz w:val="20"/>
-                <w:szCs w:val="20"/>
-              </w:rPr>
-              <w:t>i</w:t>
-            </w:r>
-            <w:proofErr w:type="spellEnd"/>
-            <w:r>
-              <w:rPr>
-                <w:rFonts w:ascii="BC Sans" w:hAnsi="BC Sans" w:cs="BC Sans Light"/>
-                <w:sz w:val="20"/>
-                <w:szCs w:val="20"/>
-              </w:rPr>
-              <w:t>].caller.alternativePhone2}</w:t>
+              <w:t>updates[i].caller.alternativePhone2}</w:t>
             </w:r>
           </w:p>
         </w:tc>
@@ -5131,16 +4531,7 @@
                 <w:sz w:val="20"/>
                 <w:szCs w:val="20"/>
               </w:rPr>
-              <w:t>{</w:t>
-            </w:r>
-            <w:proofErr w:type="spellStart"/>
-            <w:r>
-              <w:rPr>
-                <w:rFonts w:ascii="BC Sans" w:hAnsi="BC Sans" w:cs="BC Sans Light"/>
-                <w:sz w:val="20"/>
-                <w:szCs w:val="20"/>
-              </w:rPr>
-              <w:t>d</w:t>
+              <w:t>{d</w:t>
             </w:r>
             <w:r>
               <w:rPr>
@@ -5157,52 +4548,7 @@
                 <w:sz w:val="20"/>
                 <w:szCs w:val="20"/>
               </w:rPr>
-              <w:t>updates</w:t>
-            </w:r>
-            <w:proofErr w:type="spellEnd"/>
-            <w:r>
-              <w:rPr>
-                <w:rFonts w:ascii="BC Sans" w:hAnsi="BC Sans" w:cs="BC Sans Light"/>
-                <w:sz w:val="20"/>
-                <w:szCs w:val="20"/>
-              </w:rPr>
-              <w:t>[</w:t>
-            </w:r>
-            <w:proofErr w:type="spellStart"/>
-            <w:r>
-              <w:rPr>
-                <w:rFonts w:ascii="BC Sans" w:hAnsi="BC Sans" w:cs="BC Sans Light"/>
-                <w:sz w:val="20"/>
-                <w:szCs w:val="20"/>
-              </w:rPr>
-              <w:t>i</w:t>
-            </w:r>
-            <w:proofErr w:type="spellEnd"/>
-            <w:r>
-              <w:rPr>
-                <w:rFonts w:ascii="BC Sans" w:hAnsi="BC Sans" w:cs="BC Sans Light"/>
-                <w:sz w:val="20"/>
-                <w:szCs w:val="20"/>
-              </w:rPr>
-              <w:t>].</w:t>
-            </w:r>
-            <w:proofErr w:type="spellStart"/>
-            <w:r>
-              <w:rPr>
-                <w:rFonts w:ascii="BC Sans" w:hAnsi="BC Sans" w:cs="BC Sans Light"/>
-                <w:sz w:val="20"/>
-                <w:szCs w:val="20"/>
-              </w:rPr>
-              <w:t>caller.address</w:t>
-            </w:r>
-            <w:proofErr w:type="spellEnd"/>
-            <w:r>
-              <w:rPr>
-                <w:rFonts w:ascii="BC Sans" w:hAnsi="BC Sans" w:cs="BC Sans Light"/>
-                <w:sz w:val="20"/>
-                <w:szCs w:val="20"/>
-              </w:rPr>
-              <w:t>}</w:t>
+              <w:t>updates[i].caller.address}</w:t>
             </w:r>
           </w:p>
         </w:tc>
@@ -5261,16 +4607,7 @@
                 <w:sz w:val="20"/>
                 <w:szCs w:val="20"/>
               </w:rPr>
-              <w:t>{</w:t>
-            </w:r>
-            <w:proofErr w:type="spellStart"/>
-            <w:r>
-              <w:rPr>
-                <w:rFonts w:ascii="BC Sans" w:hAnsi="BC Sans" w:cs="BC Sans Light"/>
-                <w:sz w:val="20"/>
-                <w:szCs w:val="20"/>
-              </w:rPr>
-              <w:t>d</w:t>
+              <w:t>{d</w:t>
             </w:r>
             <w:r>
               <w:rPr>
@@ -5287,52 +4624,7 @@
                 <w:sz w:val="20"/>
                 <w:szCs w:val="20"/>
               </w:rPr>
-              <w:t>updates</w:t>
-            </w:r>
-            <w:proofErr w:type="spellEnd"/>
-            <w:r>
-              <w:rPr>
-                <w:rFonts w:ascii="BC Sans" w:hAnsi="BC Sans" w:cs="BC Sans Light"/>
-                <w:sz w:val="20"/>
-                <w:szCs w:val="20"/>
-              </w:rPr>
-              <w:t>[</w:t>
-            </w:r>
-            <w:proofErr w:type="spellStart"/>
-            <w:r>
-              <w:rPr>
-                <w:rFonts w:ascii="BC Sans" w:hAnsi="BC Sans" w:cs="BC Sans Light"/>
-                <w:sz w:val="20"/>
-                <w:szCs w:val="20"/>
-              </w:rPr>
-              <w:t>i</w:t>
-            </w:r>
-            <w:proofErr w:type="spellEnd"/>
-            <w:r>
-              <w:rPr>
-                <w:rFonts w:ascii="BC Sans" w:hAnsi="BC Sans" w:cs="BC Sans Light"/>
-                <w:sz w:val="20"/>
-                <w:szCs w:val="20"/>
-              </w:rPr>
-              <w:t>].</w:t>
-            </w:r>
-            <w:proofErr w:type="spellStart"/>
-            <w:r>
-              <w:rPr>
-                <w:rFonts w:ascii="BC Sans" w:hAnsi="BC Sans" w:cs="BC Sans Light"/>
-                <w:sz w:val="20"/>
-                <w:szCs w:val="20"/>
-              </w:rPr>
-              <w:t>caller.email</w:t>
-            </w:r>
-            <w:proofErr w:type="spellEnd"/>
-            <w:r>
-              <w:rPr>
-                <w:rFonts w:ascii="BC Sans" w:hAnsi="BC Sans" w:cs="BC Sans Light"/>
-                <w:sz w:val="20"/>
-                <w:szCs w:val="20"/>
-              </w:rPr>
-              <w:t>}</w:t>
+              <w:t>updates[i].caller.email}</w:t>
             </w:r>
           </w:p>
         </w:tc>
@@ -5392,16 +4684,7 @@
                 <w:sz w:val="20"/>
                 <w:szCs w:val="20"/>
               </w:rPr>
-              <w:t>{</w:t>
-            </w:r>
-            <w:proofErr w:type="spellStart"/>
-            <w:r>
-              <w:rPr>
-                <w:rFonts w:ascii="BC Sans" w:hAnsi="BC Sans" w:cs="BC Sans Light"/>
-                <w:sz w:val="20"/>
-                <w:szCs w:val="20"/>
-              </w:rPr>
-              <w:t>d</w:t>
+              <w:t>{d</w:t>
             </w:r>
             <w:r>
               <w:rPr>
@@ -5418,52 +4701,7 @@
                 <w:sz w:val="20"/>
                 <w:szCs w:val="20"/>
               </w:rPr>
-              <w:t>updates</w:t>
-            </w:r>
-            <w:proofErr w:type="spellEnd"/>
-            <w:r>
-              <w:rPr>
-                <w:rFonts w:ascii="BC Sans" w:hAnsi="BC Sans" w:cs="BC Sans Light"/>
-                <w:sz w:val="20"/>
-                <w:szCs w:val="20"/>
-              </w:rPr>
-              <w:t>[</w:t>
-            </w:r>
-            <w:proofErr w:type="spellStart"/>
-            <w:r>
-              <w:rPr>
-                <w:rFonts w:ascii="BC Sans" w:hAnsi="BC Sans" w:cs="BC Sans Light"/>
-                <w:sz w:val="20"/>
-                <w:szCs w:val="20"/>
-              </w:rPr>
-              <w:t>i</w:t>
-            </w:r>
-            <w:proofErr w:type="spellEnd"/>
-            <w:r>
-              <w:rPr>
-                <w:rFonts w:ascii="BC Sans" w:hAnsi="BC Sans" w:cs="BC Sans Light"/>
-                <w:sz w:val="20"/>
-                <w:szCs w:val="20"/>
-              </w:rPr>
-              <w:t>].</w:t>
-            </w:r>
-            <w:proofErr w:type="spellStart"/>
-            <w:r>
-              <w:rPr>
-                <w:rFonts w:ascii="BC Sans" w:hAnsi="BC Sans" w:cs="BC Sans Light"/>
-                <w:sz w:val="20"/>
-                <w:szCs w:val="20"/>
-              </w:rPr>
-              <w:t>caller.organizationReportingComplaint</w:t>
-            </w:r>
-            <w:proofErr w:type="spellEnd"/>
-            <w:r>
-              <w:rPr>
-                <w:rFonts w:ascii="BC Sans" w:hAnsi="BC Sans" w:cs="BC Sans Light"/>
-                <w:sz w:val="20"/>
-                <w:szCs w:val="20"/>
-              </w:rPr>
-              <w:t>}</w:t>
+              <w:t>updates[i].caller.organizationReportingComplaint}</w:t>
             </w:r>
           </w:p>
         </w:tc>
@@ -5557,9 +4795,8 @@
                 <w:sz w:val="20"/>
                 <w:szCs w:val="20"/>
               </w:rPr>
-              <w:t>, complaint referred: {</w:t>
-            </w:r>
-            <w:proofErr w:type="spellStart"/>
+              <w:t>, complaint referred: {d.updates[i].updateOn}</w:t>
+            </w:r>
             <w:r>
               <w:rPr>
                 <w:rFonts w:ascii="BC Sans" w:eastAsia="BC Sans" w:hAnsi="BC Sans" w:cs="BC Sans"/>
@@ -5570,9 +4807,8 @@
                 <w:sz w:val="20"/>
                 <w:szCs w:val="20"/>
               </w:rPr>
-              <w:t>d.updates</w:t>
-            </w:r>
-            <w:proofErr w:type="spellEnd"/>
+              <w:t xml:space="preserve"> </w:t>
+            </w:r>
             <w:r>
               <w:rPr>
                 <w:rFonts w:ascii="BC Sans" w:eastAsia="BC Sans" w:hAnsi="BC Sans" w:cs="BC Sans"/>
@@ -5583,9 +4819,8 @@
                 <w:sz w:val="20"/>
                 <w:szCs w:val="20"/>
               </w:rPr>
-              <w:t>[</w:t>
-            </w:r>
-            <w:proofErr w:type="spellStart"/>
+              <w:t>by</w:t>
+            </w:r>
             <w:r>
               <w:rPr>
                 <w:rFonts w:ascii="BC Sans" w:eastAsia="BC Sans" w:hAnsi="BC Sans" w:cs="BC Sans"/>
@@ -5596,9 +4831,8 @@
                 <w:sz w:val="20"/>
                 <w:szCs w:val="20"/>
               </w:rPr>
-              <w:t>i</w:t>
-            </w:r>
-            <w:proofErr w:type="spellEnd"/>
+              <w:t xml:space="preserve"> </w:t>
+            </w:r>
             <w:r>
               <w:rPr>
                 <w:rFonts w:ascii="BC Sans" w:eastAsia="BC Sans" w:hAnsi="BC Sans" w:cs="BC Sans"/>
@@ -5609,9 +4843,8 @@
                 <w:sz w:val="20"/>
                 <w:szCs w:val="20"/>
               </w:rPr>
-              <w:t>].</w:t>
-            </w:r>
-            <w:proofErr w:type="spellStart"/>
+              <w:t>{d.updates[i].referral.referredBy.firstName}</w:t>
+            </w:r>
             <w:r>
               <w:rPr>
                 <w:rFonts w:ascii="BC Sans" w:eastAsia="BC Sans" w:hAnsi="BC Sans" w:cs="BC Sans"/>
@@ -5622,9 +4855,8 @@
                 <w:sz w:val="20"/>
                 <w:szCs w:val="20"/>
               </w:rPr>
-              <w:t>updateOn</w:t>
-            </w:r>
-            <w:proofErr w:type="spellEnd"/>
+              <w:t xml:space="preserve"> </w:t>
+            </w:r>
             <w:r>
               <w:rPr>
                 <w:rFonts w:ascii="BC Sans" w:eastAsia="BC Sans" w:hAnsi="BC Sans" w:cs="BC Sans"/>
@@ -5635,235 +4867,7 @@
                 <w:sz w:val="20"/>
                 <w:szCs w:val="20"/>
               </w:rPr>
-              <w:t>}</w:t>
-            </w:r>
-            <w:r>
-              <w:rPr>
-                <w:rFonts w:ascii="BC Sans" w:eastAsia="BC Sans" w:hAnsi="BC Sans" w:cs="BC Sans"/>
-                <w:b w:val="0"/>
-                <w:bCs w:val="0"/>
-                <w:caps w:val="0"/>
-                <w:color w:val="000000" w:themeColor="text1"/>
-                <w:sz w:val="20"/>
-                <w:szCs w:val="20"/>
-              </w:rPr>
-              <w:t xml:space="preserve"> </w:t>
-            </w:r>
-            <w:r>
-              <w:rPr>
-                <w:rFonts w:ascii="BC Sans" w:eastAsia="BC Sans" w:hAnsi="BC Sans" w:cs="BC Sans"/>
-                <w:b w:val="0"/>
-                <w:bCs w:val="0"/>
-                <w:caps w:val="0"/>
-                <w:color w:val="000000" w:themeColor="text1"/>
-                <w:sz w:val="20"/>
-                <w:szCs w:val="20"/>
-              </w:rPr>
-              <w:t>by</w:t>
-            </w:r>
-            <w:r>
-              <w:rPr>
-                <w:rFonts w:ascii="BC Sans" w:eastAsia="BC Sans" w:hAnsi="BC Sans" w:cs="BC Sans"/>
-                <w:b w:val="0"/>
-                <w:bCs w:val="0"/>
-                <w:caps w:val="0"/>
-                <w:color w:val="000000" w:themeColor="text1"/>
-                <w:sz w:val="20"/>
-                <w:szCs w:val="20"/>
-              </w:rPr>
-              <w:t xml:space="preserve"> </w:t>
-            </w:r>
-            <w:r>
-              <w:rPr>
-                <w:rFonts w:ascii="BC Sans" w:eastAsia="BC Sans" w:hAnsi="BC Sans" w:cs="BC Sans"/>
-                <w:b w:val="0"/>
-                <w:bCs w:val="0"/>
-                <w:caps w:val="0"/>
-                <w:color w:val="000000" w:themeColor="text1"/>
-                <w:sz w:val="20"/>
-                <w:szCs w:val="20"/>
-              </w:rPr>
-              <w:t>{</w:t>
-            </w:r>
-            <w:proofErr w:type="spellStart"/>
-            <w:r>
-              <w:rPr>
-                <w:rFonts w:ascii="BC Sans" w:eastAsia="BC Sans" w:hAnsi="BC Sans" w:cs="BC Sans"/>
-                <w:b w:val="0"/>
-                <w:bCs w:val="0"/>
-                <w:caps w:val="0"/>
-                <w:color w:val="000000" w:themeColor="text1"/>
-                <w:sz w:val="20"/>
-                <w:szCs w:val="20"/>
-              </w:rPr>
-              <w:t>d.updates</w:t>
-            </w:r>
-            <w:proofErr w:type="spellEnd"/>
-            <w:r>
-              <w:rPr>
-                <w:rFonts w:ascii="BC Sans" w:eastAsia="BC Sans" w:hAnsi="BC Sans" w:cs="BC Sans"/>
-                <w:b w:val="0"/>
-                <w:bCs w:val="0"/>
-                <w:caps w:val="0"/>
-                <w:color w:val="000000" w:themeColor="text1"/>
-                <w:sz w:val="20"/>
-                <w:szCs w:val="20"/>
-              </w:rPr>
-              <w:t>[</w:t>
-            </w:r>
-            <w:proofErr w:type="spellStart"/>
-            <w:r>
-              <w:rPr>
-                <w:rFonts w:ascii="BC Sans" w:eastAsia="BC Sans" w:hAnsi="BC Sans" w:cs="BC Sans"/>
-                <w:b w:val="0"/>
-                <w:bCs w:val="0"/>
-                <w:caps w:val="0"/>
-                <w:color w:val="000000" w:themeColor="text1"/>
-                <w:sz w:val="20"/>
-                <w:szCs w:val="20"/>
-              </w:rPr>
-              <w:t>i</w:t>
-            </w:r>
-            <w:proofErr w:type="spellEnd"/>
-            <w:r>
-              <w:rPr>
-                <w:rFonts w:ascii="BC Sans" w:eastAsia="BC Sans" w:hAnsi="BC Sans" w:cs="BC Sans"/>
-                <w:b w:val="0"/>
-                <w:bCs w:val="0"/>
-                <w:caps w:val="0"/>
-                <w:color w:val="000000" w:themeColor="text1"/>
-                <w:sz w:val="20"/>
-                <w:szCs w:val="20"/>
-              </w:rPr>
-              <w:t>].</w:t>
-            </w:r>
-            <w:proofErr w:type="spellStart"/>
-            <w:r>
-              <w:rPr>
-                <w:rFonts w:ascii="BC Sans" w:eastAsia="BC Sans" w:hAnsi="BC Sans" w:cs="BC Sans"/>
-                <w:b w:val="0"/>
-                <w:bCs w:val="0"/>
-                <w:caps w:val="0"/>
-                <w:color w:val="000000" w:themeColor="text1"/>
-                <w:sz w:val="20"/>
-                <w:szCs w:val="20"/>
-              </w:rPr>
-              <w:t>referral.referredBy.firstName</w:t>
-            </w:r>
-            <w:proofErr w:type="spellEnd"/>
-            <w:r>
-              <w:rPr>
-                <w:rFonts w:ascii="BC Sans" w:eastAsia="BC Sans" w:hAnsi="BC Sans" w:cs="BC Sans"/>
-                <w:b w:val="0"/>
-                <w:bCs w:val="0"/>
-                <w:caps w:val="0"/>
-                <w:color w:val="000000" w:themeColor="text1"/>
-                <w:sz w:val="20"/>
-                <w:szCs w:val="20"/>
-              </w:rPr>
-              <w:t>}</w:t>
-            </w:r>
-            <w:r>
-              <w:rPr>
-                <w:rFonts w:ascii="BC Sans" w:eastAsia="BC Sans" w:hAnsi="BC Sans" w:cs="BC Sans"/>
-                <w:b w:val="0"/>
-                <w:bCs w:val="0"/>
-                <w:caps w:val="0"/>
-                <w:color w:val="000000" w:themeColor="text1"/>
-                <w:sz w:val="20"/>
-                <w:szCs w:val="20"/>
-              </w:rPr>
-              <w:t xml:space="preserve"> </w:t>
-            </w:r>
-            <w:r>
-              <w:rPr>
-                <w:rFonts w:ascii="BC Sans" w:eastAsia="BC Sans" w:hAnsi="BC Sans" w:cs="BC Sans"/>
-                <w:b w:val="0"/>
-                <w:bCs w:val="0"/>
-                <w:caps w:val="0"/>
-                <w:color w:val="000000" w:themeColor="text1"/>
-                <w:sz w:val="20"/>
-                <w:szCs w:val="20"/>
-              </w:rPr>
-              <w:t>{</w:t>
-            </w:r>
-            <w:proofErr w:type="spellStart"/>
-            <w:r>
-              <w:rPr>
-                <w:rFonts w:ascii="BC Sans" w:eastAsia="BC Sans" w:hAnsi="BC Sans" w:cs="BC Sans"/>
-                <w:b w:val="0"/>
-                <w:bCs w:val="0"/>
-                <w:caps w:val="0"/>
-                <w:color w:val="000000" w:themeColor="text1"/>
-                <w:sz w:val="20"/>
-                <w:szCs w:val="20"/>
-              </w:rPr>
-              <w:t>d.updates</w:t>
-            </w:r>
-            <w:proofErr w:type="spellEnd"/>
-            <w:r>
-              <w:rPr>
-                <w:rFonts w:ascii="BC Sans" w:eastAsia="BC Sans" w:hAnsi="BC Sans" w:cs="BC Sans"/>
-                <w:b w:val="0"/>
-                <w:bCs w:val="0"/>
-                <w:caps w:val="0"/>
-                <w:color w:val="000000" w:themeColor="text1"/>
-                <w:sz w:val="20"/>
-                <w:szCs w:val="20"/>
-              </w:rPr>
-              <w:t>[</w:t>
-            </w:r>
-            <w:proofErr w:type="spellStart"/>
-            <w:r>
-              <w:rPr>
-                <w:rFonts w:ascii="BC Sans" w:eastAsia="BC Sans" w:hAnsi="BC Sans" w:cs="BC Sans"/>
-                <w:b w:val="0"/>
-                <w:bCs w:val="0"/>
-                <w:caps w:val="0"/>
-                <w:color w:val="000000" w:themeColor="text1"/>
-                <w:sz w:val="20"/>
-                <w:szCs w:val="20"/>
-              </w:rPr>
-              <w:t>i</w:t>
-            </w:r>
-            <w:proofErr w:type="spellEnd"/>
-            <w:r>
-              <w:rPr>
-                <w:rFonts w:ascii="BC Sans" w:eastAsia="BC Sans" w:hAnsi="BC Sans" w:cs="BC Sans"/>
-                <w:b w:val="0"/>
-                <w:bCs w:val="0"/>
-                <w:caps w:val="0"/>
-                <w:color w:val="000000" w:themeColor="text1"/>
-                <w:sz w:val="20"/>
-                <w:szCs w:val="20"/>
-              </w:rPr>
-              <w:t>].</w:t>
-            </w:r>
-            <w:proofErr w:type="spellStart"/>
-            <w:r>
-              <w:rPr>
-                <w:rFonts w:ascii="BC Sans" w:eastAsia="BC Sans" w:hAnsi="BC Sans" w:cs="BC Sans"/>
-                <w:b w:val="0"/>
-                <w:bCs w:val="0"/>
-                <w:caps w:val="0"/>
-                <w:color w:val="000000" w:themeColor="text1"/>
-                <w:sz w:val="20"/>
-                <w:szCs w:val="20"/>
-              </w:rPr>
-              <w:t>referral.referredBy.lastName</w:t>
-            </w:r>
-            <w:proofErr w:type="spellEnd"/>
-            <w:r>
-              <w:rPr>
-                <w:rFonts w:ascii="BC Sans" w:eastAsia="BC Sans" w:hAnsi="BC Sans" w:cs="BC Sans"/>
-                <w:b w:val="0"/>
-                <w:bCs w:val="0"/>
-                <w:caps w:val="0"/>
-                <w:color w:val="000000" w:themeColor="text1"/>
-                <w:sz w:val="20"/>
-                <w:szCs w:val="20"/>
-              </w:rPr>
-              <w:t>}</w:t>
+              <w:t>{d.updates[i].referral.referredBy.lastName}</w:t>
             </w:r>
           </w:p>
         </w:tc>
@@ -5923,61 +4927,7 @@
                 <w:sz w:val="20"/>
                 <w:szCs w:val="20"/>
               </w:rPr>
-              <w:t>{</w:t>
-            </w:r>
-            <w:proofErr w:type="spellStart"/>
-            <w:r>
-              <w:rPr>
-                <w:rFonts w:ascii="BC Sans" w:hAnsi="BC Sans" w:cs="BC Sans Light"/>
-                <w:sz w:val="20"/>
-                <w:szCs w:val="20"/>
-              </w:rPr>
-              <w:t>d.updates</w:t>
-            </w:r>
-            <w:proofErr w:type="spellEnd"/>
-            <w:r>
-              <w:rPr>
-                <w:rFonts w:ascii="BC Sans" w:hAnsi="BC Sans" w:cs="BC Sans Light"/>
-                <w:sz w:val="20"/>
-                <w:szCs w:val="20"/>
-              </w:rPr>
-              <w:t>[</w:t>
-            </w:r>
-            <w:proofErr w:type="spellStart"/>
-            <w:r>
-              <w:rPr>
-                <w:rFonts w:ascii="BC Sans" w:hAnsi="BC Sans" w:cs="BC Sans Light"/>
-                <w:sz w:val="20"/>
-                <w:szCs w:val="20"/>
-              </w:rPr>
-              <w:t>i</w:t>
-            </w:r>
-            <w:proofErr w:type="spellEnd"/>
-            <w:r>
-              <w:rPr>
-                <w:rFonts w:ascii="BC Sans" w:hAnsi="BC Sans" w:cs="BC Sans Light"/>
-                <w:sz w:val="20"/>
-                <w:szCs w:val="20"/>
-              </w:rPr>
-              <w:t>].</w:t>
-            </w:r>
-            <w:proofErr w:type="spellStart"/>
-            <w:r>
-              <w:rPr>
-                <w:rFonts w:ascii="BC Sans" w:hAnsi="BC Sans" w:cs="BC Sans Light"/>
-                <w:sz w:val="20"/>
-                <w:szCs w:val="20"/>
-              </w:rPr>
-              <w:t>referral.previousAgency</w:t>
-            </w:r>
-            <w:proofErr w:type="spellEnd"/>
-            <w:r>
-              <w:rPr>
-                <w:rFonts w:ascii="BC Sans" w:hAnsi="BC Sans" w:cs="BC Sans Light"/>
-                <w:sz w:val="20"/>
-                <w:szCs w:val="20"/>
-              </w:rPr>
-              <w:t>}</w:t>
+              <w:t>{d.updates[i].referral.previousAgency}</w:t>
             </w:r>
           </w:p>
         </w:tc>
@@ -6036,61 +4986,7 @@
                 <w:sz w:val="20"/>
                 <w:szCs w:val="20"/>
               </w:rPr>
-              <w:t>{</w:t>
-            </w:r>
-            <w:proofErr w:type="spellStart"/>
-            <w:r>
-              <w:rPr>
-                <w:rFonts w:ascii="BC Sans" w:hAnsi="BC Sans" w:cs="BC Sans Light"/>
-                <w:sz w:val="20"/>
-                <w:szCs w:val="20"/>
-              </w:rPr>
-              <w:t>d.updates</w:t>
-            </w:r>
-            <w:proofErr w:type="spellEnd"/>
-            <w:r>
-              <w:rPr>
-                <w:rFonts w:ascii="BC Sans" w:hAnsi="BC Sans" w:cs="BC Sans Light"/>
-                <w:sz w:val="20"/>
-                <w:szCs w:val="20"/>
-              </w:rPr>
-              <w:t>[</w:t>
-            </w:r>
-            <w:proofErr w:type="spellStart"/>
-            <w:r>
-              <w:rPr>
-                <w:rFonts w:ascii="BC Sans" w:hAnsi="BC Sans" w:cs="BC Sans Light"/>
-                <w:sz w:val="20"/>
-                <w:szCs w:val="20"/>
-              </w:rPr>
-              <w:t>i</w:t>
-            </w:r>
-            <w:proofErr w:type="spellEnd"/>
-            <w:r>
-              <w:rPr>
-                <w:rFonts w:ascii="BC Sans" w:hAnsi="BC Sans" w:cs="BC Sans Light"/>
-                <w:sz w:val="20"/>
-                <w:szCs w:val="20"/>
-              </w:rPr>
-              <w:t>].</w:t>
-            </w:r>
-            <w:proofErr w:type="spellStart"/>
-            <w:r>
-              <w:rPr>
-                <w:rFonts w:ascii="BC Sans" w:hAnsi="BC Sans" w:cs="BC Sans Light"/>
-                <w:sz w:val="20"/>
-                <w:szCs w:val="20"/>
-              </w:rPr>
-              <w:t>referral.newAgency</w:t>
-            </w:r>
-            <w:proofErr w:type="spellEnd"/>
-            <w:r>
-              <w:rPr>
-                <w:rFonts w:ascii="BC Sans" w:hAnsi="BC Sans" w:cs="BC Sans Light"/>
-                <w:sz w:val="20"/>
-                <w:szCs w:val="20"/>
-              </w:rPr>
-              <w:t>}</w:t>
+              <w:t>{d.updates[i].referral.newAgency}</w:t>
             </w:r>
           </w:p>
         </w:tc>
@@ -6150,61 +5046,7 @@
                 <w:sz w:val="20"/>
                 <w:szCs w:val="20"/>
               </w:rPr>
-              <w:t>{</w:t>
-            </w:r>
-            <w:proofErr w:type="spellStart"/>
-            <w:r>
-              <w:rPr>
-                <w:rFonts w:ascii="BC Sans" w:hAnsi="BC Sans" w:cs="BC Sans Light"/>
-                <w:sz w:val="20"/>
-                <w:szCs w:val="20"/>
-              </w:rPr>
-              <w:t>d.updates</w:t>
-            </w:r>
-            <w:proofErr w:type="spellEnd"/>
-            <w:r>
-              <w:rPr>
-                <w:rFonts w:ascii="BC Sans" w:hAnsi="BC Sans" w:cs="BC Sans Light"/>
-                <w:sz w:val="20"/>
-                <w:szCs w:val="20"/>
-              </w:rPr>
-              <w:t>[</w:t>
-            </w:r>
-            <w:proofErr w:type="spellStart"/>
-            <w:r>
-              <w:rPr>
-                <w:rFonts w:ascii="BC Sans" w:hAnsi="BC Sans" w:cs="BC Sans Light"/>
-                <w:sz w:val="20"/>
-                <w:szCs w:val="20"/>
-              </w:rPr>
-              <w:t>i</w:t>
-            </w:r>
-            <w:proofErr w:type="spellEnd"/>
-            <w:r>
-              <w:rPr>
-                <w:rFonts w:ascii="BC Sans" w:hAnsi="BC Sans" w:cs="BC Sans Light"/>
-                <w:sz w:val="20"/>
-                <w:szCs w:val="20"/>
-              </w:rPr>
-              <w:t>].</w:t>
-            </w:r>
-            <w:proofErr w:type="spellStart"/>
-            <w:r>
-              <w:rPr>
-                <w:rFonts w:ascii="BC Sans" w:hAnsi="BC Sans" w:cs="BC Sans Light"/>
-                <w:sz w:val="20"/>
-                <w:szCs w:val="20"/>
-              </w:rPr>
-              <w:t>referral.referralReason</w:t>
-            </w:r>
-            <w:proofErr w:type="spellEnd"/>
-            <w:r>
-              <w:rPr>
-                <w:rFonts w:ascii="BC Sans" w:hAnsi="BC Sans" w:cs="BC Sans Light"/>
-                <w:sz w:val="20"/>
-                <w:szCs w:val="20"/>
-              </w:rPr>
-              <w:t>}</w:t>
+              <w:t>{d.updates[i].referral.referralReason}</w:t>
             </w:r>
           </w:p>
         </w:tc>
@@ -6228,87 +5070,7 @@
           <w:rFonts w:ascii="Aptos" w:eastAsia="Aptos" w:hAnsi="Aptos" w:cs="Aptos"/>
           <w:color w:val="000000" w:themeColor="text1"/>
         </w:rPr>
-        <w:t>{</w:t>
-      </w:r>
-      <w:proofErr w:type="spellStart"/>
-      <w:r>
-        <w:rPr>
-          <w:rFonts w:ascii="Aptos" w:eastAsia="Aptos" w:hAnsi="Aptos" w:cs="Aptos"/>
-          <w:color w:val="000000" w:themeColor="text1"/>
-        </w:rPr>
-        <w:t>d.updates</w:t>
-      </w:r>
-      <w:proofErr w:type="spellEnd"/>
-      <w:r>
-        <w:rPr>
-          <w:rFonts w:ascii="Aptos" w:eastAsia="Aptos" w:hAnsi="Aptos" w:cs="Aptos"/>
-          <w:color w:val="000000" w:themeColor="text1"/>
-        </w:rPr>
-        <w:t>[</w:t>
-      </w:r>
-      <w:proofErr w:type="spellStart"/>
-      <w:r>
-        <w:rPr>
-          <w:rFonts w:ascii="Aptos" w:eastAsia="Aptos" w:hAnsi="Aptos" w:cs="Aptos"/>
-          <w:color w:val="000000" w:themeColor="text1"/>
-        </w:rPr>
-        <w:t>i</w:t>
-      </w:r>
-      <w:proofErr w:type="spellEnd"/>
-      <w:r>
-        <w:rPr>
-          <w:rFonts w:ascii="Aptos" w:eastAsia="Aptos" w:hAnsi="Aptos" w:cs="Aptos"/>
-          <w:color w:val="000000" w:themeColor="text1"/>
-        </w:rPr>
-        <w:t>].</w:t>
-      </w:r>
-      <w:proofErr w:type="spellStart"/>
-      <w:r>
-        <w:rPr>
-          <w:rFonts w:ascii="Aptos" w:eastAsia="Aptos" w:hAnsi="Aptos" w:cs="Aptos"/>
-          <w:color w:val="000000" w:themeColor="text1"/>
-        </w:rPr>
-        <w:t>updateType:showEnd</w:t>
-      </w:r>
-      <w:proofErr w:type="spellEnd"/>
-      <w:r>
-        <w:rPr>
-          <w:rFonts w:ascii="Aptos" w:eastAsia="Aptos" w:hAnsi="Aptos" w:cs="Aptos"/>
-          <w:color w:val="000000" w:themeColor="text1"/>
-        </w:rPr>
-        <w:t>}{</w:t>
-      </w:r>
-      <w:proofErr w:type="spellStart"/>
-      <w:r>
-        <w:rPr>
-          <w:rFonts w:ascii="Aptos" w:eastAsia="Aptos" w:hAnsi="Aptos" w:cs="Aptos"/>
-          <w:color w:val="000000" w:themeColor="text1"/>
-        </w:rPr>
-        <w:t>d.updates</w:t>
-      </w:r>
-      <w:proofErr w:type="spellEnd"/>
-      <w:r>
-        <w:rPr>
-          <w:rFonts w:ascii="Aptos" w:eastAsia="Aptos" w:hAnsi="Aptos" w:cs="Aptos"/>
-          <w:color w:val="000000" w:themeColor="text1"/>
-        </w:rPr>
-        <w:t>[i+1].</w:t>
-      </w:r>
-      <w:proofErr w:type="spellStart"/>
-      <w:r>
-        <w:rPr>
-          <w:rFonts w:ascii="Aptos" w:eastAsia="Aptos" w:hAnsi="Aptos" w:cs="Aptos"/>
-          <w:color w:val="000000" w:themeColor="text1"/>
-        </w:rPr>
-        <w:t>sequenceId</w:t>
-      </w:r>
-      <w:proofErr w:type="spellEnd"/>
-      <w:r>
-        <w:rPr>
-          <w:rFonts w:ascii="Aptos" w:eastAsia="Aptos" w:hAnsi="Aptos" w:cs="Aptos"/>
-          <w:color w:val="000000" w:themeColor="text1"/>
-        </w:rPr>
-        <w:t>}</w:t>
+        <w:t>{d.updates[i].updateType:showEnd}{d.updates[i+1].sequenceId}</w:t>
       </w:r>
       <w:r>
         <w:br/>
@@ -6323,20 +5085,7 @@
           <w:lang w:eastAsia="en-CA"/>
           <w14:ligatures w14:val="none"/>
         </w:rPr>
-        <w:t>{</w:t>
-      </w:r>
-      <w:proofErr w:type="spellStart"/>
-      <w:r>
-        <w:rPr>
-          <w:rFonts w:ascii="BC Sans" w:eastAsia="Times New Roman" w:hAnsi="BC Sans" w:cs="Segoe UI"/>
-          <w:color w:val="000000"/>
-          <w:kern w:val="0"/>
-          <w:sz w:val="20"/>
-          <w:szCs w:val="20"/>
-          <w:lang w:eastAsia="en-CA"/>
-          <w14:ligatures w14:val="none"/>
-        </w:rPr>
-        <w:t>d.</w:t>
+        <w:t>{d.</w:t>
       </w:r>
       <w:r>
         <w:rPr>
@@ -6360,46 +5109,7 @@
           <w:lang w:eastAsia="en-CA"/>
           <w14:ligatures w14:val="none"/>
         </w:rPr>
-        <w:t>ComplaintAttachments:ifEQ</w:t>
-      </w:r>
-      <w:proofErr w:type="spellEnd"/>
-      <w:r>
-        <w:rPr>
-          <w:rFonts w:ascii="BC Sans" w:eastAsia="Times New Roman" w:hAnsi="BC Sans" w:cs="Segoe UI"/>
-          <w:color w:val="000000"/>
-          <w:kern w:val="0"/>
-          <w:sz w:val="20"/>
-          <w:szCs w:val="20"/>
-          <w:lang w:eastAsia="en-CA"/>
-          <w14:ligatures w14:val="none"/>
-        </w:rPr>
-        <w:t>(true):</w:t>
-      </w:r>
-      <w:proofErr w:type="spellStart"/>
-      <w:r>
-        <w:rPr>
-          <w:rFonts w:ascii="BC Sans" w:eastAsia="Times New Roman" w:hAnsi="BC Sans" w:cs="Segoe UI"/>
-          <w:color w:val="000000"/>
-          <w:kern w:val="0"/>
-          <w:sz w:val="20"/>
-          <w:szCs w:val="20"/>
-          <w:lang w:eastAsia="en-CA"/>
-          <w14:ligatures w14:val="none"/>
-        </w:rPr>
-        <w:t>showBegin</w:t>
-      </w:r>
-      <w:proofErr w:type="spellEnd"/>
-      <w:r>
-        <w:rPr>
-          <w:rFonts w:ascii="BC Sans" w:eastAsia="Times New Roman" w:hAnsi="BC Sans" w:cs="Segoe UI"/>
-          <w:color w:val="000000"/>
-          <w:kern w:val="0"/>
-          <w:sz w:val="20"/>
-          <w:szCs w:val="20"/>
-          <w:lang w:eastAsia="en-CA"/>
-          <w14:ligatures w14:val="none"/>
-        </w:rPr>
-        <w:t>}</w:t>
+        <w:t>ComplaintAttachments:ifEQ(true):showBegin}</w:t>
       </w:r>
     </w:p>
     <w:tbl>
@@ -6554,7 +5264,6 @@
               </w:rPr>
               <w:t>{</w:t>
             </w:r>
-            <w:proofErr w:type="spellStart"/>
             <w:r>
               <w:rPr>
                 <w:rFonts w:ascii="BC Sans" w:eastAsia="Times New Roman" w:hAnsi="BC Sans" w:cs="Times New Roman"/>
@@ -6579,46 +5288,18 @@
               </w:rPr>
               <w:t>cAtts</w:t>
             </w:r>
-            <w:proofErr w:type="spellEnd"/>
-            <w:r>
-              <w:rPr>
-                <w:rFonts w:ascii="BC Sans" w:eastAsia="Times New Roman" w:hAnsi="BC Sans" w:cs="Times New Roman"/>
-                <w:b w:val="0"/>
-                <w:bCs w:val="0"/>
-                <w:caps w:val="0"/>
-                <w:color w:val="000000" w:themeColor="text1"/>
-                <w:sz w:val="20"/>
-                <w:szCs w:val="20"/>
-              </w:rPr>
-              <w:t>[</w:t>
-            </w:r>
-            <w:proofErr w:type="spellStart"/>
-            <w:r>
-              <w:rPr>
-                <w:rFonts w:ascii="BC Sans" w:eastAsia="Times New Roman" w:hAnsi="BC Sans" w:cs="Times New Roman"/>
-                <w:b w:val="0"/>
-                <w:bCs w:val="0"/>
-                <w:caps w:val="0"/>
-                <w:color w:val="000000" w:themeColor="text1"/>
-                <w:sz w:val="20"/>
-                <w:szCs w:val="20"/>
-              </w:rPr>
-              <w:t>i</w:t>
-            </w:r>
-            <w:proofErr w:type="spellEnd"/>
-            <w:r>
-              <w:rPr>
-                <w:rFonts w:ascii="BC Sans" w:eastAsia="Times New Roman" w:hAnsi="BC Sans" w:cs="Times New Roman"/>
-                <w:b w:val="0"/>
-                <w:bCs w:val="0"/>
-                <w:caps w:val="0"/>
-                <w:color w:val="000000" w:themeColor="text1"/>
-                <w:sz w:val="20"/>
-                <w:szCs w:val="20"/>
-              </w:rPr>
-              <w:t>].</w:t>
-            </w:r>
-            <w:proofErr w:type="spellStart"/>
+            <w:r>
+              <w:rPr>
+                <w:rFonts w:ascii="BC Sans" w:eastAsia="Times New Roman" w:hAnsi="BC Sans" w:cs="Times New Roman"/>
+                <w:b w:val="0"/>
+                <w:bCs w:val="0"/>
+                <w:caps w:val="0"/>
+                <w:color w:val="000000" w:themeColor="text1"/>
+                <w:sz w:val="20"/>
+                <w:szCs w:val="20"/>
+              </w:rPr>
+              <w:t>[i].</w:t>
+            </w:r>
             <w:r>
               <w:rPr>
                 <w:rFonts w:ascii="BC Sans" w:eastAsia="Times New Roman" w:hAnsi="BC Sans" w:cs="Times New Roman"/>
@@ -6631,7 +5312,6 @@
               </w:rPr>
               <w:t>fileType</w:t>
             </w:r>
-            <w:proofErr w:type="spellEnd"/>
             <w:r>
               <w:rPr>
                 <w:rFonts w:ascii="BC Sans" w:eastAsia="Times New Roman" w:hAnsi="BC Sans" w:cs="Times New Roman"/>
@@ -6671,17 +5351,7 @@
                 <w:sz w:val="20"/>
                 <w:szCs w:val="20"/>
               </w:rPr>
-              <w:t>{</w:t>
-            </w:r>
-            <w:proofErr w:type="spellStart"/>
-            <w:r>
-              <w:rPr>
-                <w:rFonts w:ascii="BC Sans" w:eastAsia="Times New Roman" w:hAnsi="BC Sans" w:cs="Times New Roman"/>
-                <w:color w:val="000000" w:themeColor="text1"/>
-                <w:sz w:val="20"/>
-                <w:szCs w:val="20"/>
-              </w:rPr>
-              <w:t>d.</w:t>
+              <w:t>{d.</w:t>
             </w:r>
             <w:r>
               <w:rPr>
@@ -6692,35 +5362,14 @@
               </w:rPr>
               <w:t>cAtts</w:t>
             </w:r>
-            <w:proofErr w:type="spellEnd"/>
-            <w:r>
-              <w:rPr>
-                <w:rFonts w:ascii="BC Sans" w:eastAsia="Times New Roman" w:hAnsi="BC Sans" w:cs="Times New Roman"/>
-                <w:color w:val="000000" w:themeColor="text1"/>
-                <w:sz w:val="20"/>
-                <w:szCs w:val="20"/>
-              </w:rPr>
-              <w:t>[</w:t>
-            </w:r>
-            <w:proofErr w:type="spellStart"/>
-            <w:r>
-              <w:rPr>
-                <w:rFonts w:ascii="BC Sans" w:eastAsia="Times New Roman" w:hAnsi="BC Sans" w:cs="Times New Roman"/>
-                <w:color w:val="000000" w:themeColor="text1"/>
-                <w:sz w:val="20"/>
-                <w:szCs w:val="20"/>
-              </w:rPr>
-              <w:t>i</w:t>
-            </w:r>
-            <w:proofErr w:type="spellEnd"/>
-            <w:r>
-              <w:rPr>
-                <w:rFonts w:ascii="BC Sans" w:eastAsia="Times New Roman" w:hAnsi="BC Sans" w:cs="Times New Roman"/>
-                <w:color w:val="000000" w:themeColor="text1"/>
-                <w:sz w:val="20"/>
-                <w:szCs w:val="20"/>
-              </w:rPr>
-              <w:t>].</w:t>
+            <w:r>
+              <w:rPr>
+                <w:rFonts w:ascii="BC Sans" w:eastAsia="Times New Roman" w:hAnsi="BC Sans" w:cs="Times New Roman"/>
+                <w:color w:val="000000" w:themeColor="text1"/>
+                <w:sz w:val="20"/>
+                <w:szCs w:val="20"/>
+              </w:rPr>
+              <w:t>[i].</w:t>
             </w:r>
             <w:r>
               <w:rPr>
@@ -6779,7 +5428,6 @@
               </w:rPr>
               <w:t>{</w:t>
             </w:r>
-            <w:proofErr w:type="spellStart"/>
             <w:r>
               <w:rPr>
                 <w:rFonts w:ascii="BC Sans" w:eastAsia="Times New Roman" w:hAnsi="BC Sans" w:cs="Times New Roman"/>
@@ -6804,7 +5452,6 @@
               </w:rPr>
               <w:t>cAtts</w:t>
             </w:r>
-            <w:proofErr w:type="spellEnd"/>
             <w:r>
               <w:rPr>
                 <w:rFonts w:ascii="BC Sans" w:eastAsia="Times New Roman" w:hAnsi="BC Sans" w:cs="Times New Roman"/>
@@ -6841,7 +5488,6 @@
               </w:rPr>
               <w:t>].</w:t>
             </w:r>
-            <w:proofErr w:type="spellStart"/>
             <w:r>
               <w:rPr>
                 <w:rFonts w:ascii="BC Sans" w:eastAsia="Times New Roman" w:hAnsi="BC Sans" w:cs="Times New Roman"/>
@@ -6854,7 +5500,6 @@
               </w:rPr>
               <w:t>fileType</w:t>
             </w:r>
-            <w:proofErr w:type="spellEnd"/>
             <w:r>
               <w:rPr>
                 <w:rFonts w:ascii="BC Sans" w:eastAsia="Times New Roman" w:hAnsi="BC Sans" w:cs="Times New Roman"/>
@@ -6891,17 +5536,7 @@
                 <w:sz w:val="20"/>
                 <w:szCs w:val="20"/>
               </w:rPr>
-              <w:t>{</w:t>
-            </w:r>
-            <w:proofErr w:type="spellStart"/>
-            <w:r>
-              <w:rPr>
-                <w:rFonts w:ascii="BC Sans" w:eastAsia="Times New Roman" w:hAnsi="BC Sans" w:cs="Times New Roman"/>
-                <w:color w:val="000000" w:themeColor="text1"/>
-                <w:sz w:val="20"/>
-                <w:szCs w:val="20"/>
-              </w:rPr>
-              <w:t>d.</w:t>
+              <w:t>{d.</w:t>
             </w:r>
             <w:r>
               <w:rPr>
@@ -6912,7 +5547,6 @@
               </w:rPr>
               <w:t>cAtts</w:t>
             </w:r>
-            <w:proofErr w:type="spellEnd"/>
             <w:r>
               <w:rPr>
                 <w:rFonts w:ascii="BC Sans" w:eastAsia="Times New Roman" w:hAnsi="BC Sans" w:cs="Times New Roman"/>
@@ -6986,20 +5620,7 @@
           <w:lang w:eastAsia="en-CA"/>
           <w14:ligatures w14:val="none"/>
         </w:rPr>
-        <w:t>{</w:t>
-      </w:r>
-      <w:proofErr w:type="spellStart"/>
-      <w:r>
-        <w:rPr>
-          <w:rFonts w:ascii="BC Sans" w:eastAsia="Times New Roman" w:hAnsi="BC Sans" w:cs="Segoe UI"/>
-          <w:color w:val="000000"/>
-          <w:kern w:val="0"/>
-          <w:sz w:val="20"/>
-          <w:szCs w:val="20"/>
-          <w:lang w:eastAsia="en-CA"/>
-          <w14:ligatures w14:val="none"/>
-        </w:rPr>
-        <w:t>d.</w:t>
+        <w:t>{d.</w:t>
       </w:r>
       <w:r>
         <w:rPr>
@@ -7023,20 +5644,7 @@
           <w:lang w:eastAsia="en-CA"/>
           <w14:ligatures w14:val="none"/>
         </w:rPr>
-        <w:t>ComplaintAttachments:showEnd</w:t>
-      </w:r>
-      <w:proofErr w:type="spellEnd"/>
-      <w:r>
-        <w:rPr>
-          <w:rFonts w:ascii="BC Sans" w:eastAsia="Times New Roman" w:hAnsi="BC Sans" w:cs="Segoe UI"/>
-          <w:color w:val="000000"/>
-          <w:kern w:val="0"/>
-          <w:sz w:val="20"/>
-          <w:szCs w:val="20"/>
-          <w:lang w:eastAsia="en-CA"/>
-          <w14:ligatures w14:val="none"/>
-        </w:rPr>
-        <w:t>}</w:t>
+        <w:t>ComplaintAttachments:showEnd}</w:t>
       </w:r>
     </w:p>
     <w:p>
@@ -7050,8 +5658,12 @@
       </w:pPr>
     </w:p>
     <w:sectPr>
-      <w:headerReference w:type="default" r:id="rId13"/>
-      <w:footerReference w:type="default" r:id="rId14"/>
+      <w:headerReference w:type="even" r:id="rId13"/>
+      <w:headerReference w:type="default" r:id="rId14"/>
+      <w:footerReference w:type="even" r:id="rId15"/>
+      <w:footerReference w:type="default" r:id="rId16"/>
+      <w:headerReference w:type="first" r:id="rId17"/>
+      <w:footerReference w:type="first" r:id="rId18"/>
       <w:pgSz w:w="12240" w:h="15840"/>
       <w:pgMar w:top="720" w:right="720" w:bottom="720" w:left="720" w:header="708" w:footer="708" w:gutter="0"/>
       <w:cols w:space="708"/>
@@ -7151,6 +5763,16 @@
 
 <file path=word/footer1.xml><?xml version="1.0" encoding="utf-8"?>
 <w:ftr xmlns:wpc="http://schemas.microsoft.com/office/word/2010/wordprocessingCanvas" xmlns:cx="http://schemas.microsoft.com/office/drawing/2014/chartex" xmlns:cx1="http://schemas.microsoft.com/office/drawing/2015/9/8/chartex" xmlns:cx2="http://schemas.microsoft.com/office/drawing/2015/10/21/chartex" xmlns:cx3="http://schemas.microsoft.com/office/drawing/2016/5/9/chartex" xmlns:cx4="http://schemas.microsoft.com/office/drawing/2016/5/10/chartex" xmlns:cx5="http://schemas.microsoft.com/office/drawing/2016/5/11/chartex" xmlns:cx6="http://schemas.microsoft.com/office/drawing/2016/5/12/chartex" xmlns:cx7="http://schemas.microsoft.com/office/drawing/2016/5/13/chartex" xmlns:cx8="http://schemas.microsoft.com/office/drawing/2016/5/14/chartex" xmlns:mc="http://schemas.openxmlformats.org/markup-compatibility/2006" xmlns:aink="http://schemas.microsoft.com/office/drawing/2016/ink" xmlns:am3d="http://schemas.microsoft.com/office/drawing/2017/model3d" xmlns:o="urn:schemas-microsoft-com:office:office" xmlns:oel="http://schemas.microsoft.com/office/2019/extlst" xmlns:r="http://schemas.openxmlformats.org/officeDocument/2006/relationships" xmlns:m="http://schemas.openxmlformats.org/officeDocument/2006/math" xmlns:v="urn:schemas-microsoft-com:vml" xmlns:wp14="http://schemas.microsoft.com/office/word/2010/wordprocessingDrawing" xmlns:wp="http://schemas.openxmlformats.org/drawingml/2006/wordprocessingDrawing" xmlns:w10="urn:schemas-microsoft-com:office:word" xmlns:w="http://schemas.openxmlformats.org/wordprocessingml/2006/main" xmlns:w14="http://schemas.microsoft.com/office/word/2010/wordml" xmlns:w15="http://schemas.microsoft.com/office/word/2012/wordml" xmlns:w16cex="http://schemas.microsoft.com/office/word/2018/wordml/cex" xmlns:w16cid="http://schemas.microsoft.com/office/word/2016/wordml/cid" xmlns:w16="http://schemas.microsoft.com/office/word/2018/wordml" xmlns:w16du="http://schemas.microsoft.com/office/word/2023/wordml/word16du" xmlns:w16sdtdh="http://schemas.microsoft.com/office/word/2020/wordml/sdtdatahash" xmlns:w16sdtfl="http://schemas.microsoft.com/office/word/2024/wordml/sdtformatlock" xmlns:w16se="http://schemas.microsoft.com/office/word/2015/wordml/symex" xmlns:wpg="http://schemas.microsoft.com/office/word/2010/wordprocessingGroup" xmlns:wpi="http://schemas.microsoft.com/office/word/2010/wordprocessingInk" xmlns:wne="http://schemas.microsoft.com/office/word/2006/wordml" xmlns:wps="http://schemas.microsoft.com/office/word/2010/wordprocessingShape" mc:Ignorable="w14 w15 w16se w16cid w16 w16cex w16sdtdh w16sdtfl w16du wp14">
+  <w:p>
+    <w:pPr>
+      <w:pStyle w:val="Footer"/>
+    </w:pPr>
+  </w:p>
+</w:ftr>
+</file>
+
+<file path=word/footer2.xml><?xml version="1.0" encoding="utf-8"?>
+<w:ftr xmlns:wpc="http://schemas.microsoft.com/office/word/2010/wordprocessingCanvas" xmlns:cx="http://schemas.microsoft.com/office/drawing/2014/chartex" xmlns:cx1="http://schemas.microsoft.com/office/drawing/2015/9/8/chartex" xmlns:cx2="http://schemas.microsoft.com/office/drawing/2015/10/21/chartex" xmlns:cx3="http://schemas.microsoft.com/office/drawing/2016/5/9/chartex" xmlns:cx4="http://schemas.microsoft.com/office/drawing/2016/5/10/chartex" xmlns:cx5="http://schemas.microsoft.com/office/drawing/2016/5/11/chartex" xmlns:cx6="http://schemas.microsoft.com/office/drawing/2016/5/12/chartex" xmlns:cx7="http://schemas.microsoft.com/office/drawing/2016/5/13/chartex" xmlns:cx8="http://schemas.microsoft.com/office/drawing/2016/5/14/chartex" xmlns:mc="http://schemas.openxmlformats.org/markup-compatibility/2006" xmlns:aink="http://schemas.microsoft.com/office/drawing/2016/ink" xmlns:am3d="http://schemas.microsoft.com/office/drawing/2017/model3d" xmlns:o="urn:schemas-microsoft-com:office:office" xmlns:oel="http://schemas.microsoft.com/office/2019/extlst" xmlns:r="http://schemas.openxmlformats.org/officeDocument/2006/relationships" xmlns:m="http://schemas.openxmlformats.org/officeDocument/2006/math" xmlns:v="urn:schemas-microsoft-com:vml" xmlns:wp14="http://schemas.microsoft.com/office/word/2010/wordprocessingDrawing" xmlns:wp="http://schemas.openxmlformats.org/drawingml/2006/wordprocessingDrawing" xmlns:w10="urn:schemas-microsoft-com:office:word" xmlns:w="http://schemas.openxmlformats.org/wordprocessingml/2006/main" xmlns:w14="http://schemas.microsoft.com/office/word/2010/wordml" xmlns:w15="http://schemas.microsoft.com/office/word/2012/wordml" xmlns:w16cex="http://schemas.microsoft.com/office/word/2018/wordml/cex" xmlns:w16cid="http://schemas.microsoft.com/office/word/2016/wordml/cid" xmlns:w16="http://schemas.microsoft.com/office/word/2018/wordml" xmlns:w16du="http://schemas.microsoft.com/office/word/2023/wordml/word16du" xmlns:w16sdtdh="http://schemas.microsoft.com/office/word/2020/wordml/sdtdatahash" xmlns:w16sdtfl="http://schemas.microsoft.com/office/word/2024/wordml/sdtformatlock" xmlns:w16se="http://schemas.microsoft.com/office/word/2015/wordml/symex" xmlns:wpg="http://schemas.microsoft.com/office/word/2010/wordprocessingGroup" xmlns:wpi="http://schemas.microsoft.com/office/word/2010/wordprocessingInk" xmlns:wne="http://schemas.microsoft.com/office/word/2006/wordml" xmlns:wps="http://schemas.microsoft.com/office/word/2010/wordprocessingShape" mc:Ignorable="w14 w15 w16se w16cid w16 w16cex w16sdtdh w16sdtfl w16du wp14">
   <w:tbl>
     <w:tblPr>
       <w:tblW w:w="0" w:type="auto"/>
@@ -7210,6 +5832,16 @@
 </w:ftr>
 </file>
 
+<file path=word/footer3.xml><?xml version="1.0" encoding="utf-8"?>
+<w:ftr xmlns:wpc="http://schemas.microsoft.com/office/word/2010/wordprocessingCanvas" xmlns:cx="http://schemas.microsoft.com/office/drawing/2014/chartex" xmlns:cx1="http://schemas.microsoft.com/office/drawing/2015/9/8/chartex" xmlns:cx2="http://schemas.microsoft.com/office/drawing/2015/10/21/chartex" xmlns:cx3="http://schemas.microsoft.com/office/drawing/2016/5/9/chartex" xmlns:cx4="http://schemas.microsoft.com/office/drawing/2016/5/10/chartex" xmlns:cx5="http://schemas.microsoft.com/office/drawing/2016/5/11/chartex" xmlns:cx6="http://schemas.microsoft.com/office/drawing/2016/5/12/chartex" xmlns:cx7="http://schemas.microsoft.com/office/drawing/2016/5/13/chartex" xmlns:cx8="http://schemas.microsoft.com/office/drawing/2016/5/14/chartex" xmlns:mc="http://schemas.openxmlformats.org/markup-compatibility/2006" xmlns:aink="http://schemas.microsoft.com/office/drawing/2016/ink" xmlns:am3d="http://schemas.microsoft.com/office/drawing/2017/model3d" xmlns:o="urn:schemas-microsoft-com:office:office" xmlns:oel="http://schemas.microsoft.com/office/2019/extlst" xmlns:r="http://schemas.openxmlformats.org/officeDocument/2006/relationships" xmlns:m="http://schemas.openxmlformats.org/officeDocument/2006/math" xmlns:v="urn:schemas-microsoft-com:vml" xmlns:wp14="http://schemas.microsoft.com/office/word/2010/wordprocessingDrawing" xmlns:wp="http://schemas.openxmlformats.org/drawingml/2006/wordprocessingDrawing" xmlns:w10="urn:schemas-microsoft-com:office:word" xmlns:w="http://schemas.openxmlformats.org/wordprocessingml/2006/main" xmlns:w14="http://schemas.microsoft.com/office/word/2010/wordml" xmlns:w15="http://schemas.microsoft.com/office/word/2012/wordml" xmlns:w16cex="http://schemas.microsoft.com/office/word/2018/wordml/cex" xmlns:w16cid="http://schemas.microsoft.com/office/word/2016/wordml/cid" xmlns:w16="http://schemas.microsoft.com/office/word/2018/wordml" xmlns:w16du="http://schemas.microsoft.com/office/word/2023/wordml/word16du" xmlns:w16sdtdh="http://schemas.microsoft.com/office/word/2020/wordml/sdtdatahash" xmlns:w16sdtfl="http://schemas.microsoft.com/office/word/2024/wordml/sdtformatlock" xmlns:w16se="http://schemas.microsoft.com/office/word/2015/wordml/symex" xmlns:wpg="http://schemas.microsoft.com/office/word/2010/wordprocessingGroup" xmlns:wpi="http://schemas.microsoft.com/office/word/2010/wordprocessingInk" xmlns:wne="http://schemas.microsoft.com/office/word/2006/wordml" xmlns:wps="http://schemas.microsoft.com/office/word/2010/wordprocessingShape" mc:Ignorable="w14 w15 w16se w16cid w16 w16cex w16sdtdh w16sdtfl w16du wp14">
+  <w:p>
+    <w:pPr>
+      <w:pStyle w:val="Footer"/>
+    </w:pPr>
+  </w:p>
+</w:ftr>
+</file>
+
 <file path=word/footnotes.xml><?xml version="1.0" encoding="utf-8"?>
 <w:footnotes xmlns:wpc="http://schemas.microsoft.com/office/word/2010/wordprocessingCanvas" xmlns:cx="http://schemas.microsoft.com/office/drawing/2014/chartex" xmlns:cx1="http://schemas.microsoft.com/office/drawing/2015/9/8/chartex" xmlns:cx2="http://schemas.microsoft.com/office/drawing/2015/10/21/chartex" xmlns:cx3="http://schemas.microsoft.com/office/drawing/2016/5/9/chartex" xmlns:cx4="http://schemas.microsoft.com/office/drawing/2016/5/10/chartex" xmlns:cx5="http://schemas.microsoft.com/office/drawing/2016/5/11/chartex" xmlns:cx6="http://schemas.microsoft.com/office/drawing/2016/5/12/chartex" xmlns:cx7="http://schemas.microsoft.com/office/drawing/2016/5/13/chartex" xmlns:cx8="http://schemas.microsoft.com/office/drawing/2016/5/14/chartex" xmlns:mc="http://schemas.openxmlformats.org/markup-compatibility/2006" xmlns:aink="http://schemas.microsoft.com/office/drawing/2016/ink" xmlns:am3d="http://schemas.microsoft.com/office/drawing/2017/model3d" xmlns:o="urn:schemas-microsoft-com:office:office" xmlns:oel="http://schemas.microsoft.com/office/2019/extlst" xmlns:r="http://schemas.openxmlformats.org/officeDocument/2006/relationships" xmlns:m="http://schemas.openxmlformats.org/officeDocument/2006/math" xmlns:v="urn:schemas-microsoft-com:vml" xmlns:wp14="http://schemas.microsoft.com/office/word/2010/wordprocessingDrawing" xmlns:wp="http://schemas.openxmlformats.org/drawingml/2006/wordprocessingDrawing" xmlns:w10="urn:schemas-microsoft-com:office:word" xmlns:w="http://schemas.openxmlformats.org/wordprocessingml/2006/main" xmlns:w14="http://schemas.microsoft.com/office/word/2010/wordml" xmlns:w15="http://schemas.microsoft.com/office/word/2012/wordml" xmlns:w16cex="http://schemas.microsoft.com/office/word/2018/wordml/cex" xmlns:w16cid="http://schemas.microsoft.com/office/word/2016/wordml/cid" xmlns:w16="http://schemas.microsoft.com/office/word/2018/wordml" xmlns:w16du="http://schemas.microsoft.com/office/word/2023/wordml/word16du" xmlns:w16sdtdh="http://schemas.microsoft.com/office/word/2020/wordml/sdtdatahash" xmlns:w16sdtfl="http://schemas.microsoft.com/office/word/2024/wordml/sdtformatlock" xmlns:w16se="http://schemas.microsoft.com/office/word/2015/wordml/symex" xmlns:wpg="http://schemas.microsoft.com/office/word/2010/wordprocessingGroup" xmlns:wpi="http://schemas.microsoft.com/office/word/2010/wordprocessingInk" xmlns:wne="http://schemas.microsoft.com/office/word/2006/wordml" xmlns:wps="http://schemas.microsoft.com/office/word/2010/wordprocessingShape" mc:Ignorable="w14 w15 w16se w16cid w16 w16cex w16sdtdh w16sdtfl w16du wp14">
   <w:footnote w:type="separator" w:id="-1">
@@ -7236,6 +5868,16 @@
 </file>
 
 <file path=word/header1.xml><?xml version="1.0" encoding="utf-8"?>
+<w:hdr xmlns:wpc="http://schemas.microsoft.com/office/word/2010/wordprocessingCanvas" xmlns:cx="http://schemas.microsoft.com/office/drawing/2014/chartex" xmlns:cx1="http://schemas.microsoft.com/office/drawing/2015/9/8/chartex" xmlns:cx2="http://schemas.microsoft.com/office/drawing/2015/10/21/chartex" xmlns:cx3="http://schemas.microsoft.com/office/drawing/2016/5/9/chartex" xmlns:cx4="http://schemas.microsoft.com/office/drawing/2016/5/10/chartex" xmlns:cx5="http://schemas.microsoft.com/office/drawing/2016/5/11/chartex" xmlns:cx6="http://schemas.microsoft.com/office/drawing/2016/5/12/chartex" xmlns:cx7="http://schemas.microsoft.com/office/drawing/2016/5/13/chartex" xmlns:cx8="http://schemas.microsoft.com/office/drawing/2016/5/14/chartex" xmlns:mc="http://schemas.openxmlformats.org/markup-compatibility/2006" xmlns:aink="http://schemas.microsoft.com/office/drawing/2016/ink" xmlns:am3d="http://schemas.microsoft.com/office/drawing/2017/model3d" xmlns:o="urn:schemas-microsoft-com:office:office" xmlns:oel="http://schemas.microsoft.com/office/2019/extlst" xmlns:r="http://schemas.openxmlformats.org/officeDocument/2006/relationships" xmlns:m="http://schemas.openxmlformats.org/officeDocument/2006/math" xmlns:v="urn:schemas-microsoft-com:vml" xmlns:wp14="http://schemas.microsoft.com/office/word/2010/wordprocessingDrawing" xmlns:wp="http://schemas.openxmlformats.org/drawingml/2006/wordprocessingDrawing" xmlns:w10="urn:schemas-microsoft-com:office:word" xmlns:w="http://schemas.openxmlformats.org/wordprocessingml/2006/main" xmlns:w14="http://schemas.microsoft.com/office/word/2010/wordml" xmlns:w15="http://schemas.microsoft.com/office/word/2012/wordml" xmlns:w16cex="http://schemas.microsoft.com/office/word/2018/wordml/cex" xmlns:w16cid="http://schemas.microsoft.com/office/word/2016/wordml/cid" xmlns:w16="http://schemas.microsoft.com/office/word/2018/wordml" xmlns:w16du="http://schemas.microsoft.com/office/word/2023/wordml/word16du" xmlns:w16sdtdh="http://schemas.microsoft.com/office/word/2020/wordml/sdtdatahash" xmlns:w16sdtfl="http://schemas.microsoft.com/office/word/2024/wordml/sdtformatlock" xmlns:w16se="http://schemas.microsoft.com/office/word/2015/wordml/symex" xmlns:wpg="http://schemas.microsoft.com/office/word/2010/wordprocessingGroup" xmlns:wpi="http://schemas.microsoft.com/office/word/2010/wordprocessingInk" xmlns:wne="http://schemas.microsoft.com/office/word/2006/wordml" xmlns:wps="http://schemas.microsoft.com/office/word/2010/wordprocessingShape" mc:Ignorable="w14 w15 w16se w16cid w16 w16cex w16sdtdh w16sdtfl w16du wp14">
+  <w:p>
+    <w:pPr>
+      <w:pStyle w:val="Header"/>
+    </w:pPr>
+  </w:p>
+</w:hdr>
+</file>
+
+<file path=word/header2.xml><?xml version="1.0" encoding="utf-8"?>
 <w:hdr xmlns:wpc="http://schemas.microsoft.com/office/word/2010/wordprocessingCanvas" xmlns:cx="http://schemas.microsoft.com/office/drawing/2014/chartex" xmlns:cx1="http://schemas.microsoft.com/office/drawing/2015/9/8/chartex" xmlns:cx2="http://schemas.microsoft.com/office/drawing/2015/10/21/chartex" xmlns:cx3="http://schemas.microsoft.com/office/drawing/2016/5/9/chartex" xmlns:cx4="http://schemas.microsoft.com/office/drawing/2016/5/10/chartex" xmlns:cx5="http://schemas.microsoft.com/office/drawing/2016/5/11/chartex" xmlns:cx6="http://schemas.microsoft.com/office/drawing/2016/5/12/chartex" xmlns:cx7="http://schemas.microsoft.com/office/drawing/2016/5/13/chartex" xmlns:cx8="http://schemas.microsoft.com/office/drawing/2016/5/14/chartex" xmlns:mc="http://schemas.openxmlformats.org/markup-compatibility/2006" xmlns:aink="http://schemas.microsoft.com/office/drawing/2016/ink" xmlns:am3d="http://schemas.microsoft.com/office/drawing/2017/model3d" xmlns:o="urn:schemas-microsoft-com:office:office" xmlns:oel="http://schemas.microsoft.com/office/2019/extlst" xmlns:r="http://schemas.openxmlformats.org/officeDocument/2006/relationships" xmlns:m="http://schemas.openxmlformats.org/officeDocument/2006/math" xmlns:v="urn:schemas-microsoft-com:vml" xmlns:wp14="http://schemas.microsoft.com/office/word/2010/wordprocessingDrawing" xmlns:wp="http://schemas.openxmlformats.org/drawingml/2006/wordprocessingDrawing" xmlns:w10="urn:schemas-microsoft-com:office:word" xmlns:w="http://schemas.openxmlformats.org/wordprocessingml/2006/main" xmlns:w14="http://schemas.microsoft.com/office/word/2010/wordml" xmlns:w15="http://schemas.microsoft.com/office/word/2012/wordml" xmlns:w16cex="http://schemas.microsoft.com/office/word/2018/wordml/cex" xmlns:w16cid="http://schemas.microsoft.com/office/word/2016/wordml/cid" xmlns:w16="http://schemas.microsoft.com/office/word/2018/wordml" xmlns:w16du="http://schemas.microsoft.com/office/word/2023/wordml/word16du" xmlns:w16sdtdh="http://schemas.microsoft.com/office/word/2020/wordml/sdtdatahash" xmlns:w16sdtfl="http://schemas.microsoft.com/office/word/2024/wordml/sdtformatlock" xmlns:w16se="http://schemas.microsoft.com/office/word/2015/wordml/symex" xmlns:wpg="http://schemas.microsoft.com/office/word/2010/wordprocessingGroup" xmlns:wpi="http://schemas.microsoft.com/office/word/2010/wordprocessingInk" xmlns:wne="http://schemas.microsoft.com/office/word/2006/wordml" xmlns:wps="http://schemas.microsoft.com/office/word/2010/wordprocessingShape" mc:Ignorable="w14 w15 w16se w16cid w16 w16cex w16sdtdh w16sdtfl w16du wp14">
   <w:tbl>
     <w:tblPr>
@@ -7266,10 +5908,10 @@
               <w:noProof/>
             </w:rPr>
             <w:drawing>
-              <wp:inline distT="0" distB="0" distL="0" distR="0" wp14:anchorId="5E44B9E5" wp14:editId="6CEABEC3">
-                <wp:extent cx="2472690" cy="762000"/>
-                <wp:effectExtent l="0" t="0" r="3810" b="0"/>
-                <wp:docPr id="72801730" name="Picture 1" descr="A black text with a white background&#10;&#10;AI-generated content may be incorrect."/>
+              <wp:inline distT="0" distB="0" distL="0" distR="0" wp14:anchorId="0782036E" wp14:editId="2AAD89B2">
+                <wp:extent cx="1587582" cy="584230"/>
+                <wp:effectExtent l="0" t="0" r="0" b="6350"/>
+                <wp:docPr id="1505813815" name="Picture 1"/>
                 <wp:cNvGraphicFramePr>
                   <a:graphicFrameLocks xmlns:a="http://schemas.openxmlformats.org/drawingml/2006/main" noChangeAspect="1"/>
                 </wp:cNvGraphicFramePr>
@@ -7277,7 +5919,7 @@
                   <a:graphicData uri="http://schemas.openxmlformats.org/drawingml/2006/picture">
                     <pic:pic xmlns:pic="http://schemas.openxmlformats.org/drawingml/2006/picture">
                       <pic:nvPicPr>
-                        <pic:cNvPr id="72801730" name="Picture 1" descr="A black text with a white background&#10;&#10;AI-generated content may be incorrect."/>
+                        <pic:cNvPr id="1505813815" name="Picture 1505813815"/>
                         <pic:cNvPicPr/>
                       </pic:nvPicPr>
                       <pic:blipFill>
@@ -7295,7 +5937,7 @@
                       <pic:spPr>
                         <a:xfrm>
                           <a:off x="0" y="0"/>
-                          <a:ext cx="2472690" cy="762000"/>
+                          <a:ext cx="1587582" cy="584230"/>
                         </a:xfrm>
                         <a:prstGeom prst="rect">
                           <a:avLst/>
@@ -7344,7 +5986,6 @@
             </w:rPr>
             <w:t>Report printed on {</w:t>
           </w:r>
-          <w:proofErr w:type="spellStart"/>
           <w:r>
             <w:rPr>
               <w:rFonts w:ascii="BC Sans" w:eastAsia="BC Sans" w:hAnsi="BC Sans" w:cs="BC Sans"/>
@@ -7369,7 +6010,6 @@
             </w:rPr>
             <w:t>generatedOn</w:t>
           </w:r>
-          <w:proofErr w:type="spellEnd"/>
           <w:r>
             <w:rPr>
               <w:rFonts w:ascii="BC Sans" w:eastAsia="BC Sans" w:hAnsi="BC Sans" w:cs="BC Sans"/>
@@ -7382,6 +6022,16 @@
       </w:tc>
     </w:tr>
   </w:tbl>
+  <w:p>
+    <w:pPr>
+      <w:pStyle w:val="Header"/>
+    </w:pPr>
+  </w:p>
+</w:hdr>
+</file>
+
+<file path=word/header3.xml><?xml version="1.0" encoding="utf-8"?>
+<w:hdr xmlns:wpc="http://schemas.microsoft.com/office/word/2010/wordprocessingCanvas" xmlns:cx="http://schemas.microsoft.com/office/drawing/2014/chartex" xmlns:cx1="http://schemas.microsoft.com/office/drawing/2015/9/8/chartex" xmlns:cx2="http://schemas.microsoft.com/office/drawing/2015/10/21/chartex" xmlns:cx3="http://schemas.microsoft.com/office/drawing/2016/5/9/chartex" xmlns:cx4="http://schemas.microsoft.com/office/drawing/2016/5/10/chartex" xmlns:cx5="http://schemas.microsoft.com/office/drawing/2016/5/11/chartex" xmlns:cx6="http://schemas.microsoft.com/office/drawing/2016/5/12/chartex" xmlns:cx7="http://schemas.microsoft.com/office/drawing/2016/5/13/chartex" xmlns:cx8="http://schemas.microsoft.com/office/drawing/2016/5/14/chartex" xmlns:mc="http://schemas.openxmlformats.org/markup-compatibility/2006" xmlns:aink="http://schemas.microsoft.com/office/drawing/2016/ink" xmlns:am3d="http://schemas.microsoft.com/office/drawing/2017/model3d" xmlns:o="urn:schemas-microsoft-com:office:office" xmlns:oel="http://schemas.microsoft.com/office/2019/extlst" xmlns:r="http://schemas.openxmlformats.org/officeDocument/2006/relationships" xmlns:m="http://schemas.openxmlformats.org/officeDocument/2006/math" xmlns:v="urn:schemas-microsoft-com:vml" xmlns:wp14="http://schemas.microsoft.com/office/word/2010/wordprocessingDrawing" xmlns:wp="http://schemas.openxmlformats.org/drawingml/2006/wordprocessingDrawing" xmlns:w10="urn:schemas-microsoft-com:office:word" xmlns:w="http://schemas.openxmlformats.org/wordprocessingml/2006/main" xmlns:w14="http://schemas.microsoft.com/office/word/2010/wordml" xmlns:w15="http://schemas.microsoft.com/office/word/2012/wordml" xmlns:w16cex="http://schemas.microsoft.com/office/word/2018/wordml/cex" xmlns:w16cid="http://schemas.microsoft.com/office/word/2016/wordml/cid" xmlns:w16="http://schemas.microsoft.com/office/word/2018/wordml" xmlns:w16du="http://schemas.microsoft.com/office/word/2023/wordml/word16du" xmlns:w16sdtdh="http://schemas.microsoft.com/office/word/2020/wordml/sdtdatahash" xmlns:w16sdtfl="http://schemas.microsoft.com/office/word/2024/wordml/sdtformatlock" xmlns:w16se="http://schemas.microsoft.com/office/word/2015/wordml/symex" xmlns:wpg="http://schemas.microsoft.com/office/word/2010/wordprocessingGroup" xmlns:wpi="http://schemas.microsoft.com/office/word/2010/wordprocessingInk" xmlns:wne="http://schemas.microsoft.com/office/word/2006/wordml" xmlns:wps="http://schemas.microsoft.com/office/word/2010/wordprocessingShape" mc:Ignorable="w14 w15 w16se w16cid w16 w16cex w16sdtdh w16sdtfl w16du wp14">
   <w:p>
     <w:pPr>
       <w:pStyle w:val="Header"/>

</xml_diff>